<commit_message>
Updating Lab 7 doc
</commit_message>
<xml_diff>
--- a/Lab 7 - hand-in Singh-Lovepreet.docx
+++ b/Lab 7 - hand-in Singh-Lovepreet.docx
@@ -11,7 +11,21 @@
         <w:rPr>
           <w:sz w:val="40"/>
         </w:rPr>
-        <w:t xml:space="preserve">FILL IN : Lab </w:t>
+        <w:t xml:space="preserve">FILL </w:t>
+      </w:r>
+      <w:proofErr w:type="gramStart"/>
+      <w:r>
+        <w:rPr>
+          <w:sz w:val="40"/>
+        </w:rPr>
+        <w:t>IN :</w:t>
+      </w:r>
+      <w:proofErr w:type="gramEnd"/>
+      <w:r>
+        <w:rPr>
+          <w:sz w:val="40"/>
+        </w:rPr>
+        <w:t xml:space="preserve"> Lab </w:t>
       </w:r>
       <w:r>
         <w:rPr>
@@ -72,23 +86,34 @@
           <w:b/>
           <w:bCs/>
         </w:rPr>
-        <w:t>Q1 :</w:t>
-      </w:r>
-    </w:p>
-    <w:p>
-      <w:pPr>
-        <w:ind w:left="0" w:firstLine="0"/>
+        <w:t>Q</w:t>
+      </w:r>
+      <w:proofErr w:type="gramStart"/>
+      <w:r>
         <w:rPr>
           <w:b/>
           <w:bCs/>
         </w:rPr>
-      </w:pPr>
+        <w:t>1 :</w:t>
+      </w:r>
+      <w:proofErr w:type="gramEnd"/>
       <w:r>
         <w:rPr>
           <w:b/>
           <w:bCs/>
         </w:rPr>
-        <w:t>A1 :</w:t>
+        <w:t xml:space="preserve"> </w:t>
+      </w:r>
+      <w:r>
+        <w:t>Write down at least 2 benefits of "Infrastructure as Code (</w:t>
+      </w:r>
+      <w:proofErr w:type="spellStart"/>
+      <w:r>
+        <w:t>IaC</w:t>
+      </w:r>
+      <w:proofErr w:type="spellEnd"/>
+      <w:r>
+        <w:t>)”. Use online blogposts as your reference.</w:t>
       </w:r>
     </w:p>
     <w:p>
@@ -99,34 +124,266 @@
           <w:bCs/>
         </w:rPr>
       </w:pPr>
-    </w:p>
-    <w:p>
-      <w:pPr>
-        <w:ind w:left="0" w:firstLine="0"/>
+      <w:r>
         <w:rPr>
           <w:b/>
           <w:bCs/>
         </w:rPr>
-      </w:pPr>
+        <w:t>A</w:t>
+      </w:r>
+      <w:proofErr w:type="gramStart"/>
       <w:r>
         <w:rPr>
           <w:b/>
           <w:bCs/>
         </w:rPr>
-        <w:t>Q2 :</w:t>
-      </w:r>
-    </w:p>
-    <w:p>
-      <w:pPr>
-        <w:ind w:left="0" w:firstLine="0"/>
-      </w:pPr>
+        <w:t>1 :</w:t>
+      </w:r>
+      <w:proofErr w:type="gramEnd"/>
       <w:r>
         <w:rPr>
           <w:b/>
           <w:bCs/>
         </w:rPr>
-        <w:t>A2 :</w:t>
-      </w:r>
+        <w:t xml:space="preserve"> </w:t>
+      </w:r>
+    </w:p>
+    <w:p>
+      <w:pPr>
+        <w:pStyle w:val="ListParagraph"/>
+        <w:numPr>
+          <w:ilvl w:val="0"/>
+          <w:numId w:val="14"/>
+        </w:numPr>
+      </w:pPr>
+      <w:r>
+        <w:t>Consistency and Repeatability</w:t>
+      </w:r>
+    </w:p>
+    <w:p>
+      <w:pPr>
+        <w:pStyle w:val="ListParagraph"/>
+        <w:numPr>
+          <w:ilvl w:val="0"/>
+          <w:numId w:val="14"/>
+        </w:numPr>
+      </w:pPr>
+      <w:r>
+        <w:t>Faster and Automated Deployments</w:t>
+      </w:r>
+    </w:p>
+    <w:p>
+      <w:pPr>
+        <w:ind w:left="0" w:firstLine="0"/>
+        <w:rPr>
+          <w:b/>
+          <w:bCs/>
+        </w:rPr>
+      </w:pPr>
+    </w:p>
+    <w:p>
+      <w:pPr>
+        <w:ind w:left="0" w:firstLine="0"/>
+        <w:rPr>
+          <w:b/>
+          <w:bCs/>
+        </w:rPr>
+      </w:pPr>
+      <w:r>
+        <w:rPr>
+          <w:b/>
+          <w:bCs/>
+        </w:rPr>
+        <w:t>Q</w:t>
+      </w:r>
+      <w:proofErr w:type="gramStart"/>
+      <w:r>
+        <w:rPr>
+          <w:b/>
+          <w:bCs/>
+        </w:rPr>
+        <w:t>2 :</w:t>
+      </w:r>
+      <w:proofErr w:type="gramEnd"/>
+      <w:r>
+        <w:rPr>
+          <w:b/>
+          <w:bCs/>
+        </w:rPr>
+        <w:t xml:space="preserve"> </w:t>
+      </w:r>
+      <w:r>
+        <w:t>Compute Start/Stop Cronjob schedule Give me a similar Schedule that starts the machines at 8.30 in the morning, except on Fridays when it should only start at 10 in the morning.</w:t>
+      </w:r>
+    </w:p>
+    <w:p>
+      <w:pPr>
+        <w:pStyle w:val="NoSpacing"/>
+      </w:pPr>
+      <w:r>
+        <w:rPr>
+          <w:b/>
+          <w:bCs/>
+        </w:rPr>
+        <w:t>A</w:t>
+      </w:r>
+      <w:proofErr w:type="gramStart"/>
+      <w:r>
+        <w:rPr>
+          <w:b/>
+          <w:bCs/>
+        </w:rPr>
+        <w:t>2 :</w:t>
+      </w:r>
+      <w:proofErr w:type="gramEnd"/>
+      <w:r>
+        <w:rPr>
+          <w:b/>
+          <w:bCs/>
+        </w:rPr>
+        <w:br/>
+      </w:r>
+      <w:r>
+        <w:t>schedules:</w:t>
+      </w:r>
+    </w:p>
+    <w:p>
+      <w:pPr>
+        <w:pStyle w:val="NoSpacing"/>
+      </w:pPr>
+      <w:r>
+        <w:t xml:space="preserve">  </w:t>
+      </w:r>
+      <w:proofErr w:type="spellStart"/>
+      <w:r>
+        <w:t>compute_start_stop</w:t>
+      </w:r>
+      <w:proofErr w:type="spellEnd"/>
+      <w:r>
+        <w:t>:</w:t>
+      </w:r>
+    </w:p>
+    <w:p>
+      <w:pPr>
+        <w:pStyle w:val="NoSpacing"/>
+      </w:pPr>
+      <w:r>
+        <w:t xml:space="preserve">    - action: start</w:t>
+      </w:r>
+    </w:p>
+    <w:p>
+      <w:pPr>
+        <w:pStyle w:val="NoSpacing"/>
+      </w:pPr>
+      <w:r>
+        <w:t xml:space="preserve">      state: enabled</w:t>
+      </w:r>
+    </w:p>
+    <w:p>
+      <w:pPr>
+        <w:pStyle w:val="NoSpacing"/>
+      </w:pPr>
+      <w:r>
+        <w:t xml:space="preserve">      trigger:</w:t>
+      </w:r>
+    </w:p>
+    <w:p>
+      <w:pPr>
+        <w:pStyle w:val="NoSpacing"/>
+      </w:pPr>
+      <w:r>
+        <w:t xml:space="preserve">        expression: 30 8 * * 1-4</w:t>
+      </w:r>
+    </w:p>
+    <w:p>
+      <w:pPr>
+        <w:pStyle w:val="NoSpacing"/>
+      </w:pPr>
+      <w:r>
+        <w:t xml:space="preserve">        </w:t>
+      </w:r>
+      <w:proofErr w:type="spellStart"/>
+      <w:r>
+        <w:t>time_zone</w:t>
+      </w:r>
+      <w:proofErr w:type="spellEnd"/>
+      <w:r>
+        <w:t>: UTC</w:t>
+      </w:r>
+    </w:p>
+    <w:p>
+      <w:pPr>
+        <w:pStyle w:val="NoSpacing"/>
+      </w:pPr>
+      <w:r>
+        <w:t xml:space="preserve">        type: </w:t>
+      </w:r>
+      <w:proofErr w:type="spellStart"/>
+      <w:r>
+        <w:t>cron</w:t>
+      </w:r>
+      <w:proofErr w:type="spellEnd"/>
+    </w:p>
+    <w:p>
+      <w:pPr>
+        <w:pStyle w:val="NoSpacing"/>
+      </w:pPr>
+      <w:r>
+        <w:t xml:space="preserve">    - action: start</w:t>
+      </w:r>
+    </w:p>
+    <w:p>
+      <w:pPr>
+        <w:pStyle w:val="NoSpacing"/>
+      </w:pPr>
+      <w:r>
+        <w:t xml:space="preserve">      state: enabled</w:t>
+      </w:r>
+    </w:p>
+    <w:p>
+      <w:pPr>
+        <w:pStyle w:val="NoSpacing"/>
+      </w:pPr>
+      <w:r>
+        <w:t xml:space="preserve">      trigger:</w:t>
+      </w:r>
+    </w:p>
+    <w:p>
+      <w:pPr>
+        <w:pStyle w:val="NoSpacing"/>
+      </w:pPr>
+      <w:r>
+        <w:t xml:space="preserve">        expression: 0 10 * * 5</w:t>
+      </w:r>
+    </w:p>
+    <w:p>
+      <w:pPr>
+        <w:pStyle w:val="NoSpacing"/>
+      </w:pPr>
+      <w:r>
+        <w:t xml:space="preserve">        </w:t>
+      </w:r>
+      <w:proofErr w:type="spellStart"/>
+      <w:r>
+        <w:t>time_zone</w:t>
+      </w:r>
+      <w:proofErr w:type="spellEnd"/>
+      <w:r>
+        <w:t>: UTC</w:t>
+      </w:r>
+    </w:p>
+    <w:p>
+      <w:pPr>
+        <w:pStyle w:val="NoSpacing"/>
+      </w:pPr>
+      <w:r>
+        <w:t xml:space="preserve">        type: </w:t>
+      </w:r>
+      <w:proofErr w:type="spellStart"/>
+      <w:r>
+        <w:t>cron</w:t>
+      </w:r>
+      <w:proofErr w:type="spellEnd"/>
     </w:p>
     <w:p>
       <w:pPr>
@@ -138,6 +395,80 @@
           <w:color w:val="000000"/>
         </w:rPr>
       </w:pPr>
+    </w:p>
+    <w:p>
+      <w:pPr>
+        <w:ind w:left="0" w:firstLine="0"/>
+        <w:rPr>
+          <w:rStyle w:val="IntenseEmphasis"/>
+          <w:b/>
+          <w:bCs/>
+          <w:i w:val="0"/>
+          <w:iCs w:val="0"/>
+          <w:color w:val="000000"/>
+        </w:rPr>
+      </w:pPr>
+      <w:r>
+        <w:rPr>
+          <w:rStyle w:val="IntenseEmphasis"/>
+          <w:b/>
+          <w:bCs/>
+          <w:i w:val="0"/>
+          <w:iCs w:val="0"/>
+          <w:color w:val="000000"/>
+        </w:rPr>
+        <w:t>Q</w:t>
+      </w:r>
+      <w:proofErr w:type="gramStart"/>
+      <w:r>
+        <w:rPr>
+          <w:rStyle w:val="IntenseEmphasis"/>
+          <w:b/>
+          <w:bCs/>
+          <w:i w:val="0"/>
+          <w:iCs w:val="0"/>
+          <w:color w:val="000000"/>
+        </w:rPr>
+        <w:t>3 :</w:t>
+      </w:r>
+      <w:proofErr w:type="gramEnd"/>
+    </w:p>
+    <w:p>
+      <w:pPr>
+        <w:ind w:left="0" w:firstLine="0"/>
+        <w:rPr>
+          <w:rStyle w:val="IntenseEmphasis"/>
+          <w:b/>
+          <w:bCs/>
+          <w:i w:val="0"/>
+          <w:iCs w:val="0"/>
+          <w:color w:val="000000"/>
+        </w:rPr>
+      </w:pPr>
+      <w:r>
+        <w:rPr>
+          <w:rStyle w:val="IntenseEmphasis"/>
+          <w:b/>
+          <w:bCs/>
+          <w:i w:val="0"/>
+          <w:iCs w:val="0"/>
+          <w:color w:val="000000"/>
+        </w:rPr>
+        <w:t>A</w:t>
+      </w:r>
+      <w:proofErr w:type="gramStart"/>
+      <w:r>
+        <w:rPr>
+          <w:rStyle w:val="IntenseEmphasis"/>
+          <w:b/>
+          <w:bCs/>
+          <w:i w:val="0"/>
+          <w:iCs w:val="0"/>
+          <w:color w:val="000000"/>
+        </w:rPr>
+        <w:t>3 :</w:t>
+      </w:r>
+      <w:proofErr w:type="gramEnd"/>
     </w:p>
     <w:p>
       <w:pPr>
@@ -184,6 +515,7 @@
         </w:numPr>
       </w:pPr>
       <w:r>
+        <w:lastRenderedPageBreak/>
         <w:t>S</w:t>
       </w:r>
     </w:p>
@@ -348,7 +680,6 @@
         <w:ind w:hanging="360"/>
       </w:pPr>
       <w:r>
-        <w:lastRenderedPageBreak/>
         <w:t xml:space="preserve">I have submitted my code as a zip file and/or as a link to a </w:t>
       </w:r>
       <w:r>
@@ -370,7 +701,15 @@
         <w:ind w:hanging="360"/>
       </w:pPr>
       <w:r>
-        <w:t xml:space="preserve">&lt;For labs on Azure&gt; I have shut down any resources that are in use, in order to avoid unexpected costs. </w:t>
+        <w:t xml:space="preserve">&lt;For labs on Azure&gt; I have shut down any resources that are in use, </w:t>
+      </w:r>
+      <w:proofErr w:type="gramStart"/>
+      <w:r>
+        <w:t>in order to</w:t>
+      </w:r>
+      <w:proofErr w:type="gramEnd"/>
+      <w:r>
+        <w:t xml:space="preserve"> avoid unexpected costs. </w:t>
       </w:r>
     </w:p>
     <w:sectPr>
@@ -2020,6 +2359,95 @@
       </w:pPr>
     </w:lvl>
   </w:abstractNum>
+  <w:abstractNum w:abstractNumId="13" w15:restartNumberingAfterBreak="0">
+    <w:nsid w:val="7D737934"/>
+    <w:multiLevelType w:val="hybridMultilevel"/>
+    <w:tmpl w:val="EF74FE2A"/>
+    <w:lvl w:ilvl="0" w:tplc="2000000F">
+      <w:start w:val="1"/>
+      <w:numFmt w:val="decimal"/>
+      <w:lvlText w:val="%1."/>
+      <w:lvlJc w:val="left"/>
+      <w:pPr>
+        <w:ind w:left="720" w:hanging="360"/>
+      </w:pPr>
+      <w:rPr>
+        <w:rFonts w:hint="default"/>
+      </w:rPr>
+    </w:lvl>
+    <w:lvl w:ilvl="1" w:tplc="20000019" w:tentative="1">
+      <w:start w:val="1"/>
+      <w:numFmt w:val="lowerLetter"/>
+      <w:lvlText w:val="%2."/>
+      <w:lvlJc w:val="left"/>
+      <w:pPr>
+        <w:ind w:left="1440" w:hanging="360"/>
+      </w:pPr>
+    </w:lvl>
+    <w:lvl w:ilvl="2" w:tplc="2000001B" w:tentative="1">
+      <w:start w:val="1"/>
+      <w:numFmt w:val="lowerRoman"/>
+      <w:lvlText w:val="%3."/>
+      <w:lvlJc w:val="right"/>
+      <w:pPr>
+        <w:ind w:left="2160" w:hanging="180"/>
+      </w:pPr>
+    </w:lvl>
+    <w:lvl w:ilvl="3" w:tplc="2000000F" w:tentative="1">
+      <w:start w:val="1"/>
+      <w:numFmt w:val="decimal"/>
+      <w:lvlText w:val="%4."/>
+      <w:lvlJc w:val="left"/>
+      <w:pPr>
+        <w:ind w:left="2880" w:hanging="360"/>
+      </w:pPr>
+    </w:lvl>
+    <w:lvl w:ilvl="4" w:tplc="20000019" w:tentative="1">
+      <w:start w:val="1"/>
+      <w:numFmt w:val="lowerLetter"/>
+      <w:lvlText w:val="%5."/>
+      <w:lvlJc w:val="left"/>
+      <w:pPr>
+        <w:ind w:left="3600" w:hanging="360"/>
+      </w:pPr>
+    </w:lvl>
+    <w:lvl w:ilvl="5" w:tplc="2000001B" w:tentative="1">
+      <w:start w:val="1"/>
+      <w:numFmt w:val="lowerRoman"/>
+      <w:lvlText w:val="%6."/>
+      <w:lvlJc w:val="right"/>
+      <w:pPr>
+        <w:ind w:left="4320" w:hanging="180"/>
+      </w:pPr>
+    </w:lvl>
+    <w:lvl w:ilvl="6" w:tplc="2000000F" w:tentative="1">
+      <w:start w:val="1"/>
+      <w:numFmt w:val="decimal"/>
+      <w:lvlText w:val="%7."/>
+      <w:lvlJc w:val="left"/>
+      <w:pPr>
+        <w:ind w:left="5040" w:hanging="360"/>
+      </w:pPr>
+    </w:lvl>
+    <w:lvl w:ilvl="7" w:tplc="20000019" w:tentative="1">
+      <w:start w:val="1"/>
+      <w:numFmt w:val="lowerLetter"/>
+      <w:lvlText w:val="%8."/>
+      <w:lvlJc w:val="left"/>
+      <w:pPr>
+        <w:ind w:left="5760" w:hanging="360"/>
+      </w:pPr>
+    </w:lvl>
+    <w:lvl w:ilvl="8" w:tplc="2000001B" w:tentative="1">
+      <w:start w:val="1"/>
+      <w:numFmt w:val="lowerRoman"/>
+      <w:lvlText w:val="%9."/>
+      <w:lvlJc w:val="right"/>
+      <w:pPr>
+        <w:ind w:left="6480" w:hanging="180"/>
+      </w:pPr>
+    </w:lvl>
+  </w:abstractNum>
   <w:num w:numId="1" w16cid:durableId="1889369727">
     <w:abstractNumId w:val="1"/>
   </w:num>
@@ -2058,6 +2486,9 @@
   </w:num>
   <w:num w:numId="13" w16cid:durableId="225379498">
     <w:abstractNumId w:val="5"/>
+  </w:num>
+  <w:num w:numId="14" w16cid:durableId="1236161591">
+    <w:abstractNumId w:val="13"/>
   </w:num>
 </w:numbering>
 </file>
@@ -2475,7 +2906,6 @@
   <w:style w:type="character" w:default="1" w:styleId="DefaultParagraphFont">
     <w:name w:val="Default Paragraph Font"/>
     <w:uiPriority w:val="1"/>
-    <w:semiHidden/>
     <w:unhideWhenUsed/>
   </w:style>
   <w:style w:type="table" w:default="1" w:styleId="TableNormal">
@@ -2603,6 +3033,20 @@
     <w:link w:val="Footer"/>
     <w:uiPriority w:val="99"/>
     <w:rsid w:val="00C64C0F"/>
+    <w:rPr>
+      <w:rFonts w:ascii="Arial" w:eastAsia="Arial" w:hAnsi="Arial" w:cs="Arial"/>
+      <w:color w:val="000000"/>
+    </w:rPr>
+  </w:style>
+  <w:style w:type="paragraph" w:styleId="NoSpacing">
+    <w:name w:val="No Spacing"/>
+    <w:uiPriority w:val="1"/>
+    <w:qFormat/>
+    <w:rsid w:val="00082242"/>
+    <w:pPr>
+      <w:spacing w:after="0" w:line="240" w:lineRule="auto"/>
+      <w:ind w:left="10" w:hanging="10"/>
+    </w:pPr>
     <w:rPr>
       <w:rFonts w:ascii="Arial" w:eastAsia="Arial" w:hAnsi="Arial" w:cs="Arial"/>
       <w:color w:val="000000"/>

</xml_diff>

<commit_message>
Creation inference folder and main.py
</commit_message>
<xml_diff>
--- a/Lab 7 - hand-in Singh-Lovepreet.docx
+++ b/Lab 7 - hand-in Singh-Lovepreet.docx
@@ -11,21 +11,7 @@
         <w:rPr>
           <w:sz w:val="40"/>
         </w:rPr>
-        <w:t xml:space="preserve">FILL </w:t>
-      </w:r>
-      <w:proofErr w:type="gramStart"/>
-      <w:r>
-        <w:rPr>
-          <w:sz w:val="40"/>
-        </w:rPr>
-        <w:t>IN :</w:t>
-      </w:r>
-      <w:proofErr w:type="gramEnd"/>
-      <w:r>
-        <w:rPr>
-          <w:sz w:val="40"/>
-        </w:rPr>
-        <w:t xml:space="preserve"> Lab </w:t>
+        <w:t xml:space="preserve">FILL IN : Lab </w:t>
       </w:r>
       <w:r>
         <w:rPr>
@@ -86,17 +72,8 @@
           <w:b/>
           <w:bCs/>
         </w:rPr>
-        <w:t>Q</w:t>
-      </w:r>
-      <w:proofErr w:type="gramStart"/>
-      <w:r>
-        <w:rPr>
-          <w:b/>
-          <w:bCs/>
-        </w:rPr>
-        <w:t>1 :</w:t>
-      </w:r>
-      <w:proofErr w:type="gramEnd"/>
+        <w:t>Q1 :</w:t>
+      </w:r>
       <w:r>
         <w:rPr>
           <w:b/>
@@ -105,15 +82,7 @@
         <w:t xml:space="preserve"> </w:t>
       </w:r>
       <w:r>
-        <w:t>Write down at least 2 benefits of "Infrastructure as Code (</w:t>
-      </w:r>
-      <w:proofErr w:type="spellStart"/>
-      <w:r>
-        <w:t>IaC</w:t>
-      </w:r>
-      <w:proofErr w:type="spellEnd"/>
-      <w:r>
-        <w:t>)”. Use online blogposts as your reference.</w:t>
+        <w:t>Write down at least 2 benefits of "Infrastructure as Code (IaC)”. Use online blogposts as your reference.</w:t>
       </w:r>
     </w:p>
     <w:p>
@@ -129,17 +98,8 @@
           <w:b/>
           <w:bCs/>
         </w:rPr>
-        <w:t>A</w:t>
-      </w:r>
-      <w:proofErr w:type="gramStart"/>
-      <w:r>
-        <w:rPr>
-          <w:b/>
-          <w:bCs/>
-        </w:rPr>
-        <w:t>1 :</w:t>
-      </w:r>
-      <w:proofErr w:type="gramEnd"/>
+        <w:t>A1 :</w:t>
+      </w:r>
       <w:r>
         <w:rPr>
           <w:b/>
@@ -194,17 +154,8 @@
           <w:b/>
           <w:bCs/>
         </w:rPr>
-        <w:t>Q</w:t>
-      </w:r>
-      <w:proofErr w:type="gramStart"/>
-      <w:r>
-        <w:rPr>
-          <w:b/>
-          <w:bCs/>
-        </w:rPr>
-        <w:t>2 :</w:t>
-      </w:r>
-      <w:proofErr w:type="gramEnd"/>
+        <w:t>Q2 :</w:t>
+      </w:r>
       <w:r>
         <w:rPr>
           <w:b/>
@@ -225,17 +176,8 @@
           <w:b/>
           <w:bCs/>
         </w:rPr>
-        <w:t>A</w:t>
-      </w:r>
-      <w:proofErr w:type="gramStart"/>
-      <w:r>
-        <w:rPr>
-          <w:b/>
-          <w:bCs/>
-        </w:rPr>
-        <w:t>2 :</w:t>
-      </w:r>
-      <w:proofErr w:type="gramEnd"/>
+        <w:t>A2 :</w:t>
+      </w:r>
       <w:r>
         <w:rPr>
           <w:b/>
@@ -252,15 +194,7 @@
         <w:pStyle w:val="NoSpacing"/>
       </w:pPr>
       <w:r>
-        <w:t xml:space="preserve">  </w:t>
-      </w:r>
-      <w:proofErr w:type="spellStart"/>
-      <w:r>
-        <w:t>compute_start_stop</w:t>
-      </w:r>
-      <w:proofErr w:type="spellEnd"/>
-      <w:r>
-        <w:t>:</w:t>
+        <w:t xml:space="preserve">  compute_start_stop:</w:t>
       </w:r>
     </w:p>
     <w:p>
@@ -300,29 +234,16 @@
         <w:pStyle w:val="NoSpacing"/>
       </w:pPr>
       <w:r>
-        <w:t xml:space="preserve">        </w:t>
-      </w:r>
-      <w:proofErr w:type="spellStart"/>
-      <w:r>
-        <w:t>time_zone</w:t>
-      </w:r>
-      <w:proofErr w:type="spellEnd"/>
-      <w:r>
-        <w:t>: UTC</w:t>
-      </w:r>
-    </w:p>
-    <w:p>
-      <w:pPr>
-        <w:pStyle w:val="NoSpacing"/>
-      </w:pPr>
-      <w:r>
-        <w:t xml:space="preserve">        type: </w:t>
-      </w:r>
-      <w:proofErr w:type="spellStart"/>
-      <w:r>
-        <w:t>cron</w:t>
-      </w:r>
-      <w:proofErr w:type="spellEnd"/>
+        <w:t xml:space="preserve">        time_zone: UTC</w:t>
+      </w:r>
+    </w:p>
+    <w:p>
+      <w:pPr>
+        <w:pStyle w:val="NoSpacing"/>
+      </w:pPr>
+      <w:r>
+        <w:t xml:space="preserve">        type: cron</w:t>
+      </w:r>
     </w:p>
     <w:p>
       <w:pPr>
@@ -361,29 +282,16 @@
         <w:pStyle w:val="NoSpacing"/>
       </w:pPr>
       <w:r>
-        <w:t xml:space="preserve">        </w:t>
-      </w:r>
-      <w:proofErr w:type="spellStart"/>
-      <w:r>
-        <w:t>time_zone</w:t>
-      </w:r>
-      <w:proofErr w:type="spellEnd"/>
-      <w:r>
-        <w:t>: UTC</w:t>
-      </w:r>
-    </w:p>
-    <w:p>
-      <w:pPr>
-        <w:pStyle w:val="NoSpacing"/>
-      </w:pPr>
-      <w:r>
-        <w:t xml:space="preserve">        type: </w:t>
-      </w:r>
-      <w:proofErr w:type="spellStart"/>
-      <w:r>
-        <w:t>cron</w:t>
-      </w:r>
-      <w:proofErr w:type="spellEnd"/>
+        <w:t xml:space="preserve">        time_zone: UTC</w:t>
+      </w:r>
+    </w:p>
+    <w:p>
+      <w:pPr>
+        <w:pStyle w:val="NoSpacing"/>
+      </w:pPr>
+      <w:r>
+        <w:t xml:space="preserve">        type: cron</w:t>
+      </w:r>
     </w:p>
     <w:p>
       <w:pPr>
@@ -417,21 +325,8 @@
           <w:iCs w:val="0"/>
           <w:color w:val="000000"/>
         </w:rPr>
-        <w:t>Q</w:t>
-      </w:r>
-      <w:proofErr w:type="gramStart"/>
-      <w:r>
-        <w:rPr>
-          <w:rStyle w:val="IntenseEmphasis"/>
-          <w:b/>
-          <w:bCs/>
-          <w:i w:val="0"/>
-          <w:iCs w:val="0"/>
-          <w:color w:val="000000"/>
-        </w:rPr>
-        <w:t>3 :</w:t>
-      </w:r>
-      <w:proofErr w:type="gramEnd"/>
+        <w:t>Q3 :</w:t>
+      </w:r>
     </w:p>
     <w:p>
       <w:pPr>
@@ -442,23 +337,7 @@
         </w:numPr>
       </w:pPr>
       <w:r>
-        <w:t xml:space="preserve">What is the other option next to type: </w:t>
-      </w:r>
-      <w:proofErr w:type="spellStart"/>
-      <w:r>
-        <w:t>cron</w:t>
-      </w:r>
-      <w:proofErr w:type="spellEnd"/>
-      <w:r>
-        <w:t xml:space="preserve"> for this “</w:t>
-      </w:r>
-      <w:proofErr w:type="spellStart"/>
-      <w:r>
-        <w:t>compute_start_stop</w:t>
-      </w:r>
-      <w:proofErr w:type="spellEnd"/>
-      <w:r>
-        <w:t>” trigger.</w:t>
+        <w:t>What is the other option next to type: cron for this “compute_start_stop” trigger.</w:t>
       </w:r>
     </w:p>
     <w:p>
@@ -470,15 +349,7 @@
         </w:numPr>
       </w:pPr>
       <w:r>
-        <w:t xml:space="preserve">Do we need to enter a </w:t>
-      </w:r>
-      <w:proofErr w:type="spellStart"/>
-      <w:r>
-        <w:t>time_zone</w:t>
-      </w:r>
-      <w:proofErr w:type="spellEnd"/>
-      <w:r>
-        <w:t xml:space="preserve"> for the triggers?</w:t>
+        <w:t>Do we need to enter a time_zone for the triggers?</w:t>
       </w:r>
     </w:p>
     <w:p>
@@ -516,21 +387,8 @@
           <w:iCs w:val="0"/>
           <w:color w:val="000000"/>
         </w:rPr>
-        <w:t>A</w:t>
-      </w:r>
-      <w:proofErr w:type="gramStart"/>
-      <w:r>
-        <w:rPr>
-          <w:rStyle w:val="IntenseEmphasis"/>
-          <w:b/>
-          <w:bCs/>
-          <w:i w:val="0"/>
-          <w:iCs w:val="0"/>
-          <w:color w:val="000000"/>
-        </w:rPr>
-        <w:t>3 :</w:t>
-      </w:r>
-      <w:proofErr w:type="gramEnd"/>
+        <w:t>A3 :</w:t>
+      </w:r>
     </w:p>
     <w:p>
       <w:pPr>
@@ -645,21 +503,8 @@
           <w:iCs w:val="0"/>
           <w:color w:val="000000"/>
         </w:rPr>
-        <w:t>Q</w:t>
-      </w:r>
-      <w:proofErr w:type="gramStart"/>
-      <w:r>
-        <w:rPr>
-          <w:rStyle w:val="IntenseEmphasis"/>
-          <w:b/>
-          <w:bCs/>
-          <w:i w:val="0"/>
-          <w:iCs w:val="0"/>
-          <w:color w:val="000000"/>
-        </w:rPr>
-        <w:t>4 :</w:t>
-      </w:r>
-      <w:proofErr w:type="gramEnd"/>
+        <w:t>Q4 :</w:t>
+      </w:r>
       <w:r>
         <w:rPr>
           <w:rStyle w:val="IntenseEmphasis"/>
@@ -672,156 +517,96 @@
         <w:t xml:space="preserve"> </w:t>
       </w:r>
       <w:r>
-        <w:t xml:space="preserve">Cleanup </w:t>
-      </w:r>
-      <w:proofErr w:type="spellStart"/>
-      <w:r>
-        <w:t>az</w:t>
-      </w:r>
-      <w:proofErr w:type="spellEnd"/>
-      <w:r>
-        <w:t xml:space="preserve"> ml output</w:t>
-      </w:r>
-    </w:p>
-    <w:p>
-      <w:pPr>
-        <w:pStyle w:val="NoSpacing"/>
-      </w:pPr>
-      <w:proofErr w:type="spellStart"/>
-      <w:r>
-        <w:t>idle_time_before_shutdown</w:t>
-      </w:r>
-      <w:proofErr w:type="spellEnd"/>
-      <w:r>
-        <w:t>: PT30M</w:t>
-      </w:r>
-    </w:p>
-    <w:p>
-      <w:pPr>
-        <w:pStyle w:val="NoSpacing"/>
-      </w:pPr>
-      <w:proofErr w:type="spellStart"/>
-      <w:r>
-        <w:t>idle_time_before_shutdown_minutes</w:t>
-      </w:r>
-      <w:proofErr w:type="spellEnd"/>
-      <w:r>
-        <w:t>: 30</w:t>
-      </w:r>
-    </w:p>
-    <w:p>
-      <w:pPr>
-        <w:pStyle w:val="NoSpacing"/>
-      </w:pPr>
-      <w:proofErr w:type="spellStart"/>
-      <w:r>
-        <w:rPr>
-          <w:b/>
-          <w:bCs/>
-        </w:rPr>
-        <w:t>last_operation</w:t>
-      </w:r>
-      <w:proofErr w:type="spellEnd"/>
-      <w:r>
-        <w:rPr>
-          <w:b/>
-          <w:bCs/>
-        </w:rPr>
-        <w:t>:</w:t>
-      </w:r>
-      <w:r>
-        <w:t xml:space="preserve">                            # Can be deleted – operation status, not needed for </w:t>
-      </w:r>
-      <w:proofErr w:type="spellStart"/>
-      <w:r>
-        <w:t>IaC</w:t>
-      </w:r>
-      <w:proofErr w:type="spellEnd"/>
-    </w:p>
-    <w:p>
-      <w:pPr>
-        <w:pStyle w:val="NoSpacing"/>
-      </w:pPr>
-      <w:r>
-        <w:t xml:space="preserve">  </w:t>
-      </w:r>
-      <w:proofErr w:type="spellStart"/>
-      <w:r>
-        <w:t>operation_name</w:t>
-      </w:r>
-      <w:proofErr w:type="spellEnd"/>
-      <w:r>
-        <w:t>: Create</w:t>
-      </w:r>
-    </w:p>
-    <w:p>
-      <w:pPr>
-        <w:pStyle w:val="NoSpacing"/>
-      </w:pPr>
-      <w:r>
-        <w:t xml:space="preserve">  </w:t>
-      </w:r>
-      <w:proofErr w:type="spellStart"/>
-      <w:r>
-        <w:t>operation_status</w:t>
-      </w:r>
-      <w:proofErr w:type="spellEnd"/>
-      <w:r>
-        <w:t>: Succeeded</w:t>
-      </w:r>
-    </w:p>
-    <w:p>
-      <w:pPr>
-        <w:pStyle w:val="NoSpacing"/>
-      </w:pPr>
-      <w:r>
-        <w:t xml:space="preserve">  </w:t>
-      </w:r>
-      <w:proofErr w:type="spellStart"/>
-      <w:r>
-        <w:t>operation_time</w:t>
-      </w:r>
-      <w:proofErr w:type="spellEnd"/>
-      <w:r>
-        <w:t>: '2025-05-26T23:28:13.089Z'</w:t>
-      </w:r>
-    </w:p>
-    <w:p>
-      <w:pPr>
-        <w:pStyle w:val="NoSpacing"/>
-      </w:pPr>
-      <w:r>
-        <w:t xml:space="preserve">  </w:t>
-      </w:r>
-      <w:proofErr w:type="spellStart"/>
-      <w:r>
-        <w:t>operation_trigger</w:t>
-      </w:r>
-      <w:proofErr w:type="spellEnd"/>
-      <w:r>
-        <w:t>: User</w:t>
-      </w:r>
-    </w:p>
-    <w:p>
-      <w:pPr>
-        <w:pStyle w:val="NoSpacing"/>
-      </w:pPr>
-      <w:r>
-        <w:rPr>
-          <w:b/>
-          <w:bCs/>
-        </w:rPr>
-        <w:t xml:space="preserve">location: </w:t>
-      </w:r>
-      <w:proofErr w:type="spellStart"/>
-      <w:r>
-        <w:rPr>
-          <w:b/>
-          <w:bCs/>
-        </w:rPr>
-        <w:t>germanywestcentral</w:t>
-      </w:r>
-      <w:proofErr w:type="spellEnd"/>
+        <w:t>Cleanup az ml output</w:t>
+      </w:r>
+    </w:p>
+    <w:p>
+      <w:r>
+        <w:rPr>
+          <w:rStyle w:val="IntenseEmphasis"/>
+          <w:b/>
+          <w:bCs/>
+          <w:i w:val="0"/>
+          <w:iCs w:val="0"/>
+          <w:color w:val="000000"/>
+        </w:rPr>
+        <w:t>A4 :</w:t>
+      </w:r>
+    </w:p>
+    <w:p>
+      <w:pPr>
+        <w:pStyle w:val="NoSpacing"/>
+      </w:pPr>
+      <w:r>
+        <w:t>idle_time_before_shutdown: PT30M</w:t>
+      </w:r>
+    </w:p>
+    <w:p>
+      <w:pPr>
+        <w:pStyle w:val="NoSpacing"/>
+      </w:pPr>
+      <w:r>
+        <w:t>idle_time_before_shutdown_minutes: 30</w:t>
+      </w:r>
+    </w:p>
+    <w:p>
+      <w:pPr>
+        <w:pStyle w:val="NoSpacing"/>
+      </w:pPr>
+      <w:r>
+        <w:rPr>
+          <w:b/>
+          <w:bCs/>
+        </w:rPr>
+        <w:t>last_operation:</w:t>
+      </w:r>
+      <w:r>
+        <w:t xml:space="preserve">                            # Can be deleted – operation status, not needed for IaC</w:t>
+      </w:r>
+    </w:p>
+    <w:p>
+      <w:pPr>
+        <w:pStyle w:val="NoSpacing"/>
+      </w:pPr>
+      <w:r>
+        <w:t xml:space="preserve">  operation_name: Create</w:t>
+      </w:r>
+    </w:p>
+    <w:p>
+      <w:pPr>
+        <w:pStyle w:val="NoSpacing"/>
+      </w:pPr>
+      <w:r>
+        <w:t xml:space="preserve">  operation_status: Succeeded</w:t>
+      </w:r>
+    </w:p>
+    <w:p>
+      <w:pPr>
+        <w:pStyle w:val="NoSpacing"/>
+      </w:pPr>
+      <w:r>
+        <w:t xml:space="preserve">  operation_time: '2025-05-26T23:28:13.089Z'</w:t>
+      </w:r>
+    </w:p>
+    <w:p>
+      <w:pPr>
+        <w:pStyle w:val="NoSpacing"/>
+      </w:pPr>
+      <w:r>
+        <w:t xml:space="preserve">  operation_trigger: User</w:t>
+      </w:r>
+    </w:p>
+    <w:p>
+      <w:pPr>
+        <w:pStyle w:val="NoSpacing"/>
+      </w:pPr>
+      <w:r>
+        <w:rPr>
+          <w:b/>
+          <w:bCs/>
+        </w:rPr>
+        <w:t>location: germanywestcentral</w:t>
+      </w:r>
       <w:r>
         <w:t xml:space="preserve">               # Optional – region is usually set elsewhere</w:t>
       </w:r>
@@ -838,21 +623,12 @@
       <w:pPr>
         <w:pStyle w:val="NoSpacing"/>
       </w:pPr>
-      <w:proofErr w:type="spellStart"/>
-      <w:r>
-        <w:rPr>
-          <w:b/>
-          <w:bCs/>
-        </w:rPr>
-        <w:t>network_settings</w:t>
-      </w:r>
-      <w:proofErr w:type="spellEnd"/>
-      <w:r>
-        <w:rPr>
-          <w:b/>
-          <w:bCs/>
-        </w:rPr>
-        <w:t>:</w:t>
+      <w:r>
+        <w:rPr>
+          <w:b/>
+          <w:bCs/>
+        </w:rPr>
+        <w:t>network_settings:</w:t>
       </w:r>
       <w:r>
         <w:t xml:space="preserve">                          # Can be deleted – auto-generated network info</w:t>
@@ -863,52 +639,27 @@
         <w:pStyle w:val="NoSpacing"/>
       </w:pPr>
       <w:r>
-        <w:t xml:space="preserve">  </w:t>
-      </w:r>
-      <w:proofErr w:type="spellStart"/>
-      <w:r>
-        <w:t>private_ip_address</w:t>
-      </w:r>
-      <w:proofErr w:type="spellEnd"/>
-      <w:r>
-        <w:t>: 10.0.0.4</w:t>
-      </w:r>
-    </w:p>
-    <w:p>
-      <w:pPr>
-        <w:pStyle w:val="NoSpacing"/>
-      </w:pPr>
-      <w:r>
-        <w:t xml:space="preserve">  </w:t>
-      </w:r>
-      <w:proofErr w:type="spellStart"/>
-      <w:r>
-        <w:t>public_ip_address</w:t>
-      </w:r>
-      <w:proofErr w:type="spellEnd"/>
-      <w:r>
-        <w:t>: 135.220.42.38</w:t>
-      </w:r>
-    </w:p>
-    <w:p>
-      <w:pPr>
-        <w:pStyle w:val="NoSpacing"/>
-      </w:pPr>
-      <w:proofErr w:type="spellStart"/>
-      <w:r>
-        <w:rPr>
-          <w:b/>
-          <w:bCs/>
-        </w:rPr>
-        <w:t>os_image_metadata</w:t>
-      </w:r>
-      <w:proofErr w:type="spellEnd"/>
-      <w:r>
-        <w:rPr>
-          <w:b/>
-          <w:bCs/>
-        </w:rPr>
-        <w:t>:</w:t>
+        <w:t xml:space="preserve">  private_ip_address: 10.0.0.4</w:t>
+      </w:r>
+    </w:p>
+    <w:p>
+      <w:pPr>
+        <w:pStyle w:val="NoSpacing"/>
+      </w:pPr>
+      <w:r>
+        <w:t xml:space="preserve">  public_ip_address: 135.220.42.38</w:t>
+      </w:r>
+    </w:p>
+    <w:p>
+      <w:pPr>
+        <w:pStyle w:val="NoSpacing"/>
+      </w:pPr>
+      <w:r>
+        <w:rPr>
+          <w:b/>
+          <w:bCs/>
+        </w:rPr>
+        <w:t>os_image_metadata:</w:t>
       </w:r>
       <w:r>
         <w:t xml:space="preserve">                         # Can be deleted – auto-generated OS info</w:t>
@@ -919,68 +670,35 @@
         <w:pStyle w:val="NoSpacing"/>
       </w:pPr>
       <w:r>
-        <w:t xml:space="preserve">  </w:t>
-      </w:r>
-      <w:proofErr w:type="spellStart"/>
-      <w:r>
-        <w:t>current_image_version</w:t>
-      </w:r>
-      <w:proofErr w:type="spellEnd"/>
-      <w:r>
-        <w:t>: 25.04.23</w:t>
-      </w:r>
-    </w:p>
-    <w:p>
-      <w:pPr>
-        <w:pStyle w:val="NoSpacing"/>
-      </w:pPr>
-      <w:r>
-        <w:t xml:space="preserve">  </w:t>
-      </w:r>
-      <w:proofErr w:type="spellStart"/>
-      <w:r>
-        <w:t>is_latest_os_image_version</w:t>
-      </w:r>
-      <w:proofErr w:type="spellEnd"/>
-      <w:r>
-        <w:t>: false</w:t>
-      </w:r>
-    </w:p>
-    <w:p>
-      <w:pPr>
-        <w:pStyle w:val="NoSpacing"/>
-      </w:pPr>
-      <w:r>
-        <w:t xml:space="preserve">  </w:t>
-      </w:r>
-      <w:proofErr w:type="spellStart"/>
-      <w:r>
-        <w:t>latest_image_version</w:t>
-      </w:r>
-      <w:proofErr w:type="spellEnd"/>
-      <w:r>
-        <w:t>: 25.04.07</w:t>
-      </w:r>
-    </w:p>
-    <w:p>
-      <w:pPr>
-        <w:pStyle w:val="NoSpacing"/>
-      </w:pPr>
-      <w:proofErr w:type="spellStart"/>
-      <w:r>
-        <w:rPr>
-          <w:b/>
-          <w:bCs/>
-        </w:rPr>
-        <w:t>provisioning_state</w:t>
-      </w:r>
-      <w:proofErr w:type="spellEnd"/>
-      <w:r>
-        <w:rPr>
-          <w:b/>
-          <w:bCs/>
-        </w:rPr>
-        <w:t>: Succeeded</w:t>
+        <w:t xml:space="preserve">  current_image_version: 25.04.23</w:t>
+      </w:r>
+    </w:p>
+    <w:p>
+      <w:pPr>
+        <w:pStyle w:val="NoSpacing"/>
+      </w:pPr>
+      <w:r>
+        <w:t xml:space="preserve">  is_latest_os_image_version: false</w:t>
+      </w:r>
+    </w:p>
+    <w:p>
+      <w:pPr>
+        <w:pStyle w:val="NoSpacing"/>
+      </w:pPr>
+      <w:r>
+        <w:t xml:space="preserve">  latest_image_version: 25.04.07</w:t>
+      </w:r>
+    </w:p>
+    <w:p>
+      <w:pPr>
+        <w:pStyle w:val="NoSpacing"/>
+      </w:pPr>
+      <w:r>
+        <w:rPr>
+          <w:b/>
+          <w:bCs/>
+        </w:rPr>
+        <w:t>provisioning_state: Succeeded</w:t>
       </w:r>
       <w:r>
         <w:t xml:space="preserve">              # Can be deleted – deployment status, not needed</w:t>
@@ -990,21 +708,12 @@
       <w:pPr>
         <w:pStyle w:val="NoSpacing"/>
       </w:pPr>
-      <w:proofErr w:type="spellStart"/>
-      <w:r>
-        <w:rPr>
-          <w:b/>
-          <w:bCs/>
-        </w:rPr>
-        <w:t>release_quota_on_stop</w:t>
-      </w:r>
-      <w:proofErr w:type="spellEnd"/>
-      <w:r>
-        <w:rPr>
-          <w:b/>
-          <w:bCs/>
-        </w:rPr>
-        <w:t>: false</w:t>
+      <w:r>
+        <w:rPr>
+          <w:b/>
+          <w:bCs/>
+        </w:rPr>
+        <w:t>release_quota_on_stop: false</w:t>
       </w:r>
       <w:r>
         <w:t xml:space="preserve">               # Can be deleted – runtime property</w:t>
@@ -1014,21 +723,12 @@
       <w:pPr>
         <w:pStyle w:val="NoSpacing"/>
       </w:pPr>
-      <w:proofErr w:type="spellStart"/>
-      <w:r>
-        <w:rPr>
-          <w:b/>
-          <w:bCs/>
-        </w:rPr>
-        <w:t>resourceGroup</w:t>
-      </w:r>
-      <w:proofErr w:type="spellEnd"/>
-      <w:r>
-        <w:rPr>
-          <w:b/>
-          <w:bCs/>
-        </w:rPr>
-        <w:t>: mlops-demo</w:t>
+      <w:r>
+        <w:rPr>
+          <w:b/>
+          <w:bCs/>
+        </w:rPr>
+        <w:t>resourceGroup: mlops-demo</w:t>
       </w:r>
       <w:r>
         <w:t xml:space="preserve">                  # Optional – usually set in deployment, not in YAML</w:t>
@@ -1047,15 +747,7 @@
         <w:pStyle w:val="NoSpacing"/>
       </w:pPr>
       <w:r>
-        <w:t xml:space="preserve">  </w:t>
-      </w:r>
-      <w:proofErr w:type="spellStart"/>
-      <w:r>
-        <w:t>compute_start_stop</w:t>
-      </w:r>
-      <w:proofErr w:type="spellEnd"/>
-      <w:r>
-        <w:t>:</w:t>
+        <w:t xml:space="preserve">  compute_start_stop:</w:t>
       </w:r>
     </w:p>
     <w:p>
@@ -1073,21 +765,12 @@
       <w:r>
         <w:t xml:space="preserve">    </w:t>
       </w:r>
-      <w:proofErr w:type="spellStart"/>
-      <w:r>
-        <w:rPr>
-          <w:b/>
-          <w:bCs/>
-        </w:rPr>
-        <w:t>provisioning_state</w:t>
-      </w:r>
-      <w:proofErr w:type="spellEnd"/>
-      <w:r>
-        <w:rPr>
-          <w:b/>
-          <w:bCs/>
-        </w:rPr>
-        <w:t>: Completed</w:t>
+      <w:r>
+        <w:rPr>
+          <w:b/>
+          <w:bCs/>
+        </w:rPr>
+        <w:t>provisioning_state: Completed</w:t>
       </w:r>
       <w:r>
         <w:t xml:space="preserve">          # Can be deleted – schedule status, not needed</w:t>
@@ -1098,15 +781,7 @@
         <w:pStyle w:val="NoSpacing"/>
       </w:pPr>
       <w:r>
-        <w:t xml:space="preserve">    </w:t>
-      </w:r>
-      <w:proofErr w:type="spellStart"/>
-      <w:r>
-        <w:t>schedule_id</w:t>
-      </w:r>
-      <w:proofErr w:type="spellEnd"/>
-      <w:r>
-        <w:t>: 7ee63ae1-5005-48c0-981f-4df6d618e3d8   # Can be deleted – auto-generated</w:t>
+        <w:t xml:space="preserve">    schedule_id: 7ee63ae1-5005-48c0-981f-4df6d618e3d8   # Can be deleted – auto-generated</w:t>
       </w:r>
     </w:p>
     <w:p>
@@ -1138,45 +813,24 @@
         <w:pStyle w:val="NoSpacing"/>
       </w:pPr>
       <w:r>
-        <w:t xml:space="preserve">      </w:t>
-      </w:r>
-      <w:proofErr w:type="spellStart"/>
-      <w:r>
-        <w:t>start_time</w:t>
-      </w:r>
-      <w:proofErr w:type="spellEnd"/>
-      <w:r>
-        <w:t>: '2024-05-14T11:00:00'</w:t>
-      </w:r>
-    </w:p>
-    <w:p>
-      <w:pPr>
-        <w:pStyle w:val="NoSpacing"/>
-      </w:pPr>
-      <w:r>
-        <w:t xml:space="preserve">      </w:t>
-      </w:r>
-      <w:proofErr w:type="spellStart"/>
-      <w:r>
-        <w:t>time_zone</w:t>
-      </w:r>
-      <w:proofErr w:type="spellEnd"/>
-      <w:r>
-        <w:t>: UTC</w:t>
-      </w:r>
-    </w:p>
-    <w:p>
-      <w:pPr>
-        <w:pStyle w:val="NoSpacing"/>
-      </w:pPr>
-      <w:r>
-        <w:t xml:space="preserve">      type: </w:t>
-      </w:r>
-      <w:proofErr w:type="spellStart"/>
-      <w:r>
-        <w:t>cron</w:t>
-      </w:r>
-      <w:proofErr w:type="spellEnd"/>
+        <w:t xml:space="preserve">      start_time: '2024-05-14T11:00:00'</w:t>
+      </w:r>
+    </w:p>
+    <w:p>
+      <w:pPr>
+        <w:pStyle w:val="NoSpacing"/>
+      </w:pPr>
+      <w:r>
+        <w:t xml:space="preserve">      time_zone: UTC</w:t>
+      </w:r>
+    </w:p>
+    <w:p>
+      <w:pPr>
+        <w:pStyle w:val="NoSpacing"/>
+      </w:pPr>
+      <w:r>
+        <w:t xml:space="preserve">      type: cron</w:t>
+      </w:r>
     </w:p>
     <w:p>
       <w:pPr>
@@ -1198,76 +852,31 @@
         <w:pStyle w:val="NoSpacing"/>
       </w:pPr>
       <w:r>
-        <w:t xml:space="preserve">- </w:t>
-      </w:r>
-      <w:proofErr w:type="spellStart"/>
-      <w:r>
-        <w:t>display_name</w:t>
-      </w:r>
-      <w:proofErr w:type="spellEnd"/>
-      <w:r>
-        <w:t xml:space="preserve">: </w:t>
-      </w:r>
-      <w:proofErr w:type="spellStart"/>
-      <w:r>
-        <w:t>Jupyter</w:t>
-      </w:r>
-      <w:proofErr w:type="spellEnd"/>
-    </w:p>
-    <w:p>
-      <w:pPr>
-        <w:pStyle w:val="NoSpacing"/>
-      </w:pPr>
-      <w:r>
-        <w:t xml:space="preserve">  </w:t>
-      </w:r>
-      <w:proofErr w:type="spellStart"/>
-      <w:r>
-        <w:t>endpoint_uri</w:t>
-      </w:r>
-      <w:proofErr w:type="spellEnd"/>
-      <w:r>
-        <w:t>: https://cli-created-machine-ls.germanywestcentral.instances.azureml.ms/tree/</w:t>
-      </w:r>
-    </w:p>
-    <w:p>
-      <w:pPr>
-        <w:pStyle w:val="NoSpacing"/>
-      </w:pPr>
-      <w:r>
-        <w:t xml:space="preserve">- </w:t>
-      </w:r>
-      <w:proofErr w:type="spellStart"/>
-      <w:r>
-        <w:t>display_name</w:t>
-      </w:r>
-      <w:proofErr w:type="spellEnd"/>
-      <w:r>
-        <w:t xml:space="preserve">: </w:t>
-      </w:r>
-      <w:proofErr w:type="spellStart"/>
-      <w:r>
-        <w:t>Jupyter</w:t>
-      </w:r>
-      <w:proofErr w:type="spellEnd"/>
-      <w:r>
-        <w:t xml:space="preserve"> Lab</w:t>
-      </w:r>
-    </w:p>
-    <w:p>
-      <w:pPr>
-        <w:pStyle w:val="NoSpacing"/>
-      </w:pPr>
-      <w:r>
-        <w:t xml:space="preserve">  </w:t>
-      </w:r>
-      <w:proofErr w:type="spellStart"/>
-      <w:r>
-        <w:t>endpoint_uri</w:t>
-      </w:r>
-      <w:proofErr w:type="spellEnd"/>
-      <w:r>
-        <w:t>: https://cli-created-machine-ls.germanywestcentral.instances.azureml.ms/lab</w:t>
+        <w:t>- display_name: Jupyter</w:t>
+      </w:r>
+    </w:p>
+    <w:p>
+      <w:pPr>
+        <w:pStyle w:val="NoSpacing"/>
+      </w:pPr>
+      <w:r>
+        <w:t xml:space="preserve">  endpoint_uri: https://cli-created-machine-ls.germanywestcentral.instances.azureml.ms/tree/</w:t>
+      </w:r>
+    </w:p>
+    <w:p>
+      <w:pPr>
+        <w:pStyle w:val="NoSpacing"/>
+      </w:pPr>
+      <w:r>
+        <w:t>- display_name: Jupyter Lab</w:t>
+      </w:r>
+    </w:p>
+    <w:p>
+      <w:pPr>
+        <w:pStyle w:val="NoSpacing"/>
+      </w:pPr>
+      <w:r>
+        <w:t xml:space="preserve">  endpoint_uri: https://cli-created-machine-ls.germanywestcentral.instances.azureml.ms/lab</w:t>
       </w:r>
     </w:p>
     <w:p>
@@ -1282,21 +891,13 @@
       <w:pPr>
         <w:pStyle w:val="NoSpacing"/>
       </w:pPr>
-      <w:proofErr w:type="spellStart"/>
-      <w:r>
-        <w:rPr>
-          <w:b/>
-          <w:bCs/>
-        </w:rPr>
-        <w:t>ssh_public_access_enabled</w:t>
-      </w:r>
-      <w:proofErr w:type="spellEnd"/>
-      <w:r>
-        <w:rPr>
-          <w:b/>
-          <w:bCs/>
-        </w:rPr>
-        <w:t>: false</w:t>
+      <w:r>
+        <w:rPr>
+          <w:b/>
+          <w:bCs/>
+        </w:rPr>
+        <w:lastRenderedPageBreak/>
+        <w:t>ssh_public_access_enabled: false</w:t>
       </w:r>
       <w:r>
         <w:t xml:space="preserve">           # Can be deleted – runtime property</w:t>
@@ -1306,143 +907,1214 @@
       <w:pPr>
         <w:pStyle w:val="NoSpacing"/>
       </w:pPr>
-      <w:proofErr w:type="spellStart"/>
-      <w:r>
-        <w:rPr>
-          <w:b/>
-          <w:bCs/>
+      <w:r>
+        <w:rPr>
+          <w:b/>
+          <w:bCs/>
+        </w:rPr>
+        <w:t>ssh_settings:</w:t>
+      </w:r>
+      <w:r>
+        <w:t xml:space="preserve">                             # Can be deleted – often managed elsewhere</w:t>
+      </w:r>
+    </w:p>
+    <w:p>
+      <w:pPr>
+        <w:pStyle w:val="NoSpacing"/>
+      </w:pPr>
+      <w:r>
+        <w:t xml:space="preserve">  admin_username: azureuser</w:t>
+      </w:r>
+    </w:p>
+    <w:p>
+      <w:pPr>
+        <w:pStyle w:val="NoSpacing"/>
+      </w:pPr>
+      <w:r>
+        <w:t xml:space="preserve">  ssh_port: '50000'</w:t>
+      </w:r>
+    </w:p>
+    <w:p>
+      <w:pPr>
+        <w:pStyle w:val="NoSpacing"/>
+      </w:pPr>
+      <w:r>
+        <w:rPr>
+          <w:b/>
+          <w:bCs/>
+        </w:rPr>
+        <w:t>state: Running</w:t>
+      </w:r>
+      <w:r>
+        <w:t xml:space="preserve">                            # Can be deleted – current state, not needed for IaC</w:t>
+      </w:r>
+    </w:p>
+    <w:p>
+      <w:pPr>
+        <w:pStyle w:val="NoSpacing"/>
+      </w:pPr>
+      <w:r>
+        <w:t>type: computeinstance</w:t>
+      </w:r>
+    </w:p>
+    <w:p>
+      <w:pPr>
+        <w:pStyle w:val="NoSpacing"/>
+        <w:rPr>
+          <w:rStyle w:val="IntenseEmphasis"/>
+          <w:b/>
+          <w:bCs/>
+          <w:i w:val="0"/>
+          <w:iCs w:val="0"/>
+          <w:color w:val="000000"/>
+        </w:rPr>
+      </w:pPr>
+      <w:r>
+        <w:rPr>
+          <w:rStyle w:val="IntenseEmphasis"/>
+          <w:b/>
+          <w:bCs/>
+          <w:i w:val="0"/>
+          <w:iCs w:val="0"/>
+          <w:color w:val="000000"/>
+        </w:rPr>
+        <w:br/>
+      </w:r>
+      <w:r>
+        <w:rPr>
+          <w:rStyle w:val="IntenseEmphasis"/>
+          <w:b/>
+          <w:bCs/>
+          <w:i w:val="0"/>
+          <w:iCs w:val="0"/>
+          <w:color w:val="000000"/>
+        </w:rPr>
+        <w:br/>
+        <w:t>Q5 :</w:t>
+      </w:r>
+      <w:r>
+        <w:rPr>
+          <w:rStyle w:val="IntenseEmphasis"/>
+          <w:b/>
+          <w:bCs/>
+          <w:i w:val="0"/>
+          <w:iCs w:val="0"/>
+          <w:color w:val="000000"/>
+        </w:rPr>
+        <w:t xml:space="preserve"> </w:t>
+      </w:r>
+    </w:p>
+    <w:p>
+      <w:pPr>
+        <w:pStyle w:val="NoSpacing"/>
+        <w:numPr>
+          <w:ilvl w:val="0"/>
+          <w:numId w:val="18"/>
+        </w:numPr>
+      </w:pPr>
+      <w:r>
+        <w:rPr>
+          <w:lang w:val="en-BE"/>
+        </w:rPr>
+        <w:t>Create your own Training Environment YAML file</w:t>
+      </w:r>
+    </w:p>
+    <w:p>
+      <w:pPr>
+        <w:pStyle w:val="NoSpacing"/>
+        <w:numPr>
+          <w:ilvl w:val="0"/>
+          <w:numId w:val="18"/>
+        </w:numPr>
+        <w:rPr>
+          <w:rStyle w:val="IntenseEmphasis"/>
+          <w:i w:val="0"/>
+          <w:iCs w:val="0"/>
+          <w:color w:val="000000"/>
+          <w:lang w:val="en-BE"/>
+        </w:rPr>
+      </w:pPr>
+      <w:r>
+        <w:rPr>
+          <w:lang w:val="en-BE"/>
+        </w:rPr>
+        <w:t>Create your own Training Component YAML file</w:t>
+      </w:r>
+    </w:p>
+    <w:p>
+      <w:pPr>
+        <w:rPr>
+          <w:rStyle w:val="IntenseEmphasis"/>
+          <w:b/>
+          <w:bCs/>
+          <w:i w:val="0"/>
+          <w:iCs w:val="0"/>
+          <w:color w:val="000000"/>
+        </w:rPr>
+      </w:pPr>
+      <w:r>
+        <w:rPr>
+          <w:rStyle w:val="IntenseEmphasis"/>
+          <w:b/>
+          <w:bCs/>
+          <w:i w:val="0"/>
+          <w:iCs w:val="0"/>
+          <w:color w:val="000000"/>
+        </w:rPr>
+        <w:t>A5 :</w:t>
+      </w:r>
+    </w:p>
+    <w:p>
+      <w:pPr>
+        <w:pStyle w:val="ListParagraph"/>
+        <w:numPr>
+          <w:ilvl w:val="0"/>
+          <w:numId w:val="19"/>
+        </w:numPr>
+        <w:rPr>
+          <w:rStyle w:val="IntenseEmphasis"/>
+          <w:b/>
+          <w:bCs/>
+          <w:i w:val="0"/>
+          <w:iCs w:val="0"/>
+          <w:color w:val="000000"/>
+        </w:rPr>
+      </w:pPr>
+      <w:r>
+        <w:rPr>
+          <w:rStyle w:val="IntenseEmphasis"/>
+          <w:b/>
+          <w:bCs/>
+          <w:i w:val="0"/>
+          <w:iCs w:val="0"/>
+          <w:color w:val="000000"/>
+        </w:rPr>
+        <w:t>Tensorflow.yaml</w:t>
+      </w:r>
+    </w:p>
+    <w:p>
+      <w:pPr>
+        <w:pStyle w:val="ListParagraph"/>
+        <w:ind w:firstLine="0"/>
+        <w:rPr>
+          <w:rStyle w:val="IntenseEmphasis"/>
+          <w:b/>
+          <w:bCs/>
+          <w:i w:val="0"/>
+          <w:iCs w:val="0"/>
+          <w:color w:val="000000"/>
+        </w:rPr>
+      </w:pPr>
+      <w:r>
+        <w:rPr>
+          <w:rStyle w:val="IntenseEmphasis"/>
+          <w:b/>
+          <w:bCs/>
+          <w:i w:val="0"/>
+          <w:iCs w:val="0"/>
+          <w:color w:val="000000"/>
+        </w:rPr>
+        <w:t>$schema: https://azuremlschemas.azureedge.net/latest/environment.schema.json</w:t>
+      </w:r>
+    </w:p>
+    <w:p>
+      <w:pPr>
+        <w:pStyle w:val="ListParagraph"/>
+        <w:ind w:firstLine="0"/>
+        <w:rPr>
+          <w:rStyle w:val="IntenseEmphasis"/>
+          <w:b/>
+          <w:bCs/>
+          <w:i w:val="0"/>
+          <w:iCs w:val="0"/>
+          <w:color w:val="000000"/>
+        </w:rPr>
+      </w:pPr>
+      <w:r>
+        <w:rPr>
+          <w:rStyle w:val="IntenseEmphasis"/>
+          <w:b/>
+          <w:bCs/>
+          <w:i w:val="0"/>
+          <w:iCs w:val="0"/>
+          <w:color w:val="000000"/>
+        </w:rPr>
+        <w:t>description: Custom environment for Image Processing (with Pillow)</w:t>
+      </w:r>
+    </w:p>
+    <w:p>
+      <w:pPr>
+        <w:pStyle w:val="ListParagraph"/>
+        <w:ind w:firstLine="0"/>
+        <w:rPr>
+          <w:rStyle w:val="IntenseEmphasis"/>
+          <w:b/>
+          <w:bCs/>
+          <w:i w:val="0"/>
+          <w:iCs w:val="0"/>
+          <w:color w:val="000000"/>
+        </w:rPr>
+      </w:pPr>
+      <w:r>
+        <w:rPr>
+          <w:rStyle w:val="IntenseEmphasis"/>
+          <w:b/>
+          <w:bCs/>
+          <w:i w:val="0"/>
+          <w:iCs w:val="0"/>
+          <w:color w:val="000000"/>
+        </w:rPr>
+        <w:t>name: aml-Tensorflow-cli</w:t>
+      </w:r>
+    </w:p>
+    <w:p>
+      <w:pPr>
+        <w:pStyle w:val="ListParagraph"/>
+        <w:ind w:firstLine="0"/>
+        <w:rPr>
+          <w:rStyle w:val="IntenseEmphasis"/>
+          <w:b/>
+          <w:bCs/>
+          <w:i w:val="0"/>
+          <w:iCs w:val="0"/>
+          <w:color w:val="000000"/>
+        </w:rPr>
+      </w:pPr>
+      <w:r>
+        <w:rPr>
+          <w:rStyle w:val="IntenseEmphasis"/>
+          <w:b/>
+          <w:bCs/>
+          <w:i w:val="0"/>
+          <w:iCs w:val="0"/>
+          <w:color w:val="000000"/>
+        </w:rPr>
+        <w:t>version: 0.1.0</w:t>
+      </w:r>
+    </w:p>
+    <w:p>
+      <w:pPr>
+        <w:pStyle w:val="ListParagraph"/>
+        <w:ind w:firstLine="0"/>
+        <w:rPr>
+          <w:rStyle w:val="IntenseEmphasis"/>
+          <w:b/>
+          <w:bCs/>
+          <w:i w:val="0"/>
+          <w:iCs w:val="0"/>
+          <w:color w:val="000000"/>
+        </w:rPr>
+      </w:pPr>
+    </w:p>
+    <w:p>
+      <w:pPr>
+        <w:pStyle w:val="ListParagraph"/>
+        <w:ind w:firstLine="0"/>
+        <w:rPr>
+          <w:rStyle w:val="IntenseEmphasis"/>
+          <w:b/>
+          <w:bCs/>
+          <w:i w:val="0"/>
+          <w:iCs w:val="0"/>
+          <w:color w:val="000000"/>
+        </w:rPr>
+      </w:pPr>
+      <w:r>
+        <w:rPr>
+          <w:rStyle w:val="IntenseEmphasis"/>
+          <w:b/>
+          <w:bCs/>
+          <w:i w:val="0"/>
+          <w:iCs w:val="0"/>
+          <w:color w:val="000000"/>
+        </w:rPr>
+        <w:t>conda_file: ../components/training/conda.yaml</w:t>
+      </w:r>
+    </w:p>
+    <w:p>
+      <w:pPr>
+        <w:pStyle w:val="ListParagraph"/>
+        <w:ind w:firstLine="0"/>
+        <w:rPr>
+          <w:rStyle w:val="IntenseEmphasis"/>
+          <w:b/>
+          <w:bCs/>
+          <w:i w:val="0"/>
+          <w:iCs w:val="0"/>
+          <w:color w:val="000000"/>
+        </w:rPr>
+      </w:pPr>
+      <w:r>
+        <w:rPr>
+          <w:rStyle w:val="IntenseEmphasis"/>
+          <w:b/>
+          <w:bCs/>
+          <w:i w:val="0"/>
+          <w:iCs w:val="0"/>
+          <w:color w:val="000000"/>
+        </w:rPr>
+        <w:t>image: mcr.microsoft.com/azureml/openmpi4.1.0-ubuntu20.04:latest</w:t>
+      </w:r>
+    </w:p>
+    <w:p>
+      <w:pPr>
+        <w:pStyle w:val="ListParagraph"/>
+        <w:ind w:firstLine="0"/>
+        <w:rPr>
+          <w:rStyle w:val="IntenseEmphasis"/>
+          <w:b/>
+          <w:bCs/>
+          <w:i w:val="0"/>
+          <w:iCs w:val="0"/>
+          <w:color w:val="000000"/>
+        </w:rPr>
+      </w:pPr>
+      <w:r>
+        <w:rPr>
+          <w:rStyle w:val="IntenseEmphasis"/>
+          <w:b/>
+          <w:bCs/>
+          <w:i w:val="0"/>
+          <w:iCs w:val="0"/>
+          <w:color w:val="000000"/>
+        </w:rPr>
+        <w:t>os_type: linux</w:t>
+      </w:r>
+    </w:p>
+    <w:p>
+      <w:pPr>
+        <w:pStyle w:val="ListParagraph"/>
+        <w:ind w:firstLine="0"/>
+        <w:rPr>
+          <w:rStyle w:val="IntenseEmphasis"/>
+          <w:b/>
+          <w:bCs/>
+          <w:i w:val="0"/>
+          <w:iCs w:val="0"/>
+          <w:color w:val="000000"/>
+        </w:rPr>
+      </w:pPr>
+    </w:p>
+    <w:p>
+      <w:pPr>
+        <w:pStyle w:val="ListParagraph"/>
+        <w:ind w:firstLine="0"/>
+        <w:rPr>
+          <w:rStyle w:val="IntenseEmphasis"/>
+          <w:b/>
+          <w:bCs/>
+          <w:i w:val="0"/>
+          <w:iCs w:val="0"/>
+          <w:color w:val="000000"/>
+        </w:rPr>
+      </w:pPr>
+      <w:r>
+        <w:rPr>
+          <w:rStyle w:val="IntenseEmphasis"/>
+          <w:b/>
+          <w:bCs/>
+          <w:i w:val="0"/>
+          <w:iCs w:val="0"/>
+          <w:color w:val="000000"/>
+        </w:rPr>
+        <w:t>tags:</w:t>
+      </w:r>
+    </w:p>
+    <w:p>
+      <w:pPr>
+        <w:pStyle w:val="ListParagraph"/>
+        <w:ind w:firstLine="0"/>
+        <w:rPr>
+          <w:rStyle w:val="IntenseEmphasis"/>
+          <w:b/>
+          <w:bCs/>
+          <w:i w:val="0"/>
+          <w:iCs w:val="0"/>
+          <w:color w:val="000000"/>
+        </w:rPr>
+      </w:pPr>
+      <w:r>
+        <w:rPr>
+          <w:rStyle w:val="IntenseEmphasis"/>
+          <w:b/>
+          <w:bCs/>
+          <w:i w:val="0"/>
+          <w:iCs w:val="0"/>
+          <w:color w:val="000000"/>
+        </w:rPr>
+        <w:t xml:space="preserve">  Pillow: 10.0.1</w:t>
+      </w:r>
+    </w:p>
+    <w:p>
+      <w:pPr>
+        <w:pStyle w:val="ListParagraph"/>
+        <w:ind w:firstLine="0"/>
+        <w:rPr>
+          <w:rStyle w:val="IntenseEmphasis"/>
+          <w:b/>
+          <w:bCs/>
+          <w:i w:val="0"/>
+          <w:iCs w:val="0"/>
+          <w:color w:val="000000"/>
+        </w:rPr>
+      </w:pPr>
+      <w:r>
+        <w:rPr>
+          <w:rStyle w:val="IntenseEmphasis"/>
+          <w:b/>
+          <w:bCs/>
+          <w:i w:val="0"/>
+          <w:iCs w:val="0"/>
+          <w:color w:val="000000"/>
+        </w:rPr>
+        <w:t xml:space="preserve">  Tensorflow: 2.6.0</w:t>
+      </w:r>
+    </w:p>
+    <w:p>
+      <w:pPr>
+        <w:pStyle w:val="ListParagraph"/>
+        <w:ind w:firstLine="0"/>
+        <w:rPr>
+          <w:rStyle w:val="IntenseEmphasis"/>
+          <w:b/>
+          <w:bCs/>
+          <w:i w:val="0"/>
+          <w:iCs w:val="0"/>
+          <w:color w:val="000000"/>
+        </w:rPr>
+      </w:pPr>
+    </w:p>
+    <w:p>
+      <w:pPr>
+        <w:pStyle w:val="ListParagraph"/>
+        <w:numPr>
+          <w:ilvl w:val="0"/>
+          <w:numId w:val="19"/>
+        </w:numPr>
+        <w:rPr>
+          <w:rStyle w:val="IntenseEmphasis"/>
+          <w:b/>
+          <w:bCs/>
+          <w:i w:val="0"/>
+          <w:iCs w:val="0"/>
+          <w:color w:val="000000"/>
+        </w:rPr>
+      </w:pPr>
+      <w:r>
+        <w:rPr>
+          <w:rStyle w:val="IntenseEmphasis"/>
+          <w:b/>
+          <w:bCs/>
+          <w:i w:val="0"/>
+          <w:iCs w:val="0"/>
+          <w:color w:val="000000"/>
+        </w:rPr>
+        <w:t>Training.yaml</w:t>
+      </w:r>
+    </w:p>
+    <w:p>
+      <w:pPr>
+        <w:pStyle w:val="ListParagraph"/>
+        <w:ind w:firstLine="0"/>
+        <w:rPr>
+          <w:rStyle w:val="IntenseEmphasis"/>
+          <w:b/>
+          <w:bCs/>
+          <w:i w:val="0"/>
+          <w:iCs w:val="0"/>
+          <w:color w:val="000000"/>
+        </w:rPr>
+      </w:pPr>
+      <w:r>
+        <w:rPr>
+          <w:rStyle w:val="IntenseEmphasis"/>
+          <w:b/>
+          <w:bCs/>
+          <w:i w:val="0"/>
+          <w:iCs w:val="0"/>
+          <w:color w:val="000000"/>
+        </w:rPr>
+        <w:t>$schema: https://azuremlschemas.azureedge.net/latest/commandComponent.schema.json</w:t>
+      </w:r>
+    </w:p>
+    <w:p>
+      <w:pPr>
+        <w:pStyle w:val="ListParagraph"/>
+        <w:ind w:firstLine="0"/>
+        <w:rPr>
+          <w:rStyle w:val="IntenseEmphasis"/>
+          <w:b/>
+          <w:bCs/>
+          <w:i w:val="0"/>
+          <w:iCs w:val="0"/>
+          <w:color w:val="000000"/>
+        </w:rPr>
+      </w:pPr>
+      <w:r>
+        <w:rPr>
+          <w:rStyle w:val="IntenseEmphasis"/>
+          <w:b/>
+          <w:bCs/>
+          <w:i w:val="0"/>
+          <w:iCs w:val="0"/>
+          <w:color w:val="000000"/>
+        </w:rPr>
+        <w:t>version: 0.1.0</w:t>
+      </w:r>
+    </w:p>
+    <w:p>
+      <w:pPr>
+        <w:pStyle w:val="ListParagraph"/>
+        <w:ind w:firstLine="0"/>
+        <w:rPr>
+          <w:rStyle w:val="IntenseEmphasis"/>
+          <w:b/>
+          <w:bCs/>
+          <w:i w:val="0"/>
+          <w:iCs w:val="0"/>
+          <w:color w:val="000000"/>
+        </w:rPr>
+      </w:pPr>
+      <w:r>
+        <w:rPr>
+          <w:rStyle w:val="IntenseEmphasis"/>
+          <w:b/>
+          <w:bCs/>
+          <w:i w:val="0"/>
+          <w:iCs w:val="0"/>
+          <w:color w:val="000000"/>
+        </w:rPr>
+        <w:t>type: command</w:t>
+      </w:r>
+    </w:p>
+    <w:p>
+      <w:pPr>
+        <w:pStyle w:val="ListParagraph"/>
+        <w:ind w:firstLine="0"/>
+        <w:rPr>
+          <w:rStyle w:val="IntenseEmphasis"/>
+          <w:b/>
+          <w:bCs/>
+          <w:i w:val="0"/>
+          <w:iCs w:val="0"/>
+          <w:color w:val="000000"/>
+        </w:rPr>
+      </w:pPr>
+      <w:r>
+        <w:rPr>
+          <w:rStyle w:val="IntenseEmphasis"/>
+          <w:b/>
+          <w:bCs/>
+          <w:i w:val="0"/>
+          <w:iCs w:val="0"/>
+          <w:color w:val="000000"/>
+        </w:rPr>
+        <w:t>name: training_cli</w:t>
+      </w:r>
+    </w:p>
+    <w:p>
+      <w:pPr>
+        <w:pStyle w:val="ListParagraph"/>
+        <w:ind w:firstLine="0"/>
+        <w:rPr>
+          <w:rStyle w:val="IntenseEmphasis"/>
+          <w:b/>
+          <w:bCs/>
+          <w:i w:val="0"/>
+          <w:iCs w:val="0"/>
+          <w:color w:val="000000"/>
+        </w:rPr>
+      </w:pPr>
+      <w:r>
+        <w:rPr>
+          <w:rStyle w:val="IntenseEmphasis"/>
+          <w:b/>
+          <w:bCs/>
+          <w:i w:val="0"/>
+          <w:iCs w:val="0"/>
+          <w:color w:val="000000"/>
+        </w:rPr>
+        <w:t>display_name: Training an AI model</w:t>
+      </w:r>
+    </w:p>
+    <w:p>
+      <w:pPr>
+        <w:pStyle w:val="ListParagraph"/>
+        <w:ind w:firstLine="0"/>
+        <w:rPr>
+          <w:rStyle w:val="IntenseEmphasis"/>
+          <w:b/>
+          <w:bCs/>
+          <w:i w:val="0"/>
+          <w:iCs w:val="0"/>
+          <w:color w:val="000000"/>
+        </w:rPr>
+      </w:pPr>
+      <w:r>
+        <w:rPr>
+          <w:rStyle w:val="IntenseEmphasis"/>
+          <w:b/>
+          <w:bCs/>
+          <w:i w:val="0"/>
+          <w:iCs w:val="0"/>
+          <w:color w:val="000000"/>
+        </w:rPr>
+        <w:t>description: Trains an AI model by inputting a lot of training and testing data.</w:t>
+      </w:r>
+    </w:p>
+    <w:p>
+      <w:pPr>
+        <w:pStyle w:val="ListParagraph"/>
+        <w:ind w:firstLine="0"/>
+        <w:rPr>
+          <w:rStyle w:val="IntenseEmphasis"/>
+          <w:b/>
+          <w:bCs/>
+          <w:i w:val="0"/>
+          <w:iCs w:val="0"/>
+          <w:color w:val="000000"/>
+        </w:rPr>
+      </w:pPr>
+    </w:p>
+    <w:p>
+      <w:pPr>
+        <w:pStyle w:val="ListParagraph"/>
+        <w:ind w:firstLine="0"/>
+        <w:rPr>
+          <w:rStyle w:val="IntenseEmphasis"/>
+          <w:b/>
+          <w:bCs/>
+          <w:i w:val="0"/>
+          <w:iCs w:val="0"/>
+          <w:color w:val="000000"/>
+        </w:rPr>
+      </w:pPr>
+      <w:r>
+        <w:rPr>
+          <w:rStyle w:val="IntenseEmphasis"/>
+          <w:b/>
+          <w:bCs/>
+          <w:i w:val="0"/>
+          <w:iCs w:val="0"/>
+          <w:color w:val="000000"/>
+        </w:rPr>
+        <w:t>code: ./code</w:t>
+      </w:r>
+    </w:p>
+    <w:p>
+      <w:pPr>
+        <w:pStyle w:val="ListParagraph"/>
+        <w:ind w:firstLine="0"/>
+        <w:rPr>
+          <w:rStyle w:val="IntenseEmphasis"/>
+          <w:b/>
+          <w:bCs/>
+          <w:i w:val="0"/>
+          <w:iCs w:val="0"/>
+          <w:color w:val="000000"/>
+        </w:rPr>
+      </w:pPr>
+      <w:r>
+        <w:rPr>
+          <w:rStyle w:val="IntenseEmphasis"/>
+          <w:b/>
+          <w:bCs/>
+          <w:i w:val="0"/>
+          <w:iCs w:val="0"/>
+          <w:color w:val="000000"/>
+        </w:rPr>
+        <w:t>environment: azureml:aml-Tensorflow-cli:0.1.0</w:t>
+      </w:r>
+    </w:p>
+    <w:p>
+      <w:pPr>
+        <w:pStyle w:val="ListParagraph"/>
+        <w:ind w:firstLine="0"/>
+        <w:rPr>
+          <w:rStyle w:val="IntenseEmphasis"/>
+          <w:b/>
+          <w:bCs/>
+          <w:i w:val="0"/>
+          <w:iCs w:val="0"/>
+          <w:color w:val="000000"/>
+        </w:rPr>
+      </w:pPr>
+      <w:r>
+        <w:rPr>
+          <w:rStyle w:val="IntenseEmphasis"/>
+          <w:b/>
+          <w:bCs/>
+          <w:i w:val="0"/>
+          <w:iCs w:val="0"/>
+          <w:color w:val="000000"/>
+        </w:rPr>
+        <w:t>command: 'python train.py</w:t>
+      </w:r>
+    </w:p>
+    <w:p>
+      <w:pPr>
+        <w:pStyle w:val="ListParagraph"/>
+        <w:ind w:firstLine="0"/>
+        <w:rPr>
+          <w:rStyle w:val="IntenseEmphasis"/>
+          <w:b/>
+          <w:bCs/>
+          <w:i w:val="0"/>
+          <w:iCs w:val="0"/>
+          <w:color w:val="000000"/>
+        </w:rPr>
+      </w:pPr>
+      <w:r>
+        <w:rPr>
+          <w:rStyle w:val="IntenseEmphasis"/>
+          <w:b/>
+          <w:bCs/>
+          <w:i w:val="0"/>
+          <w:iCs w:val="0"/>
+          <w:color w:val="000000"/>
+        </w:rPr>
+        <w:t xml:space="preserve">  --training_folder ${{inputs.training_folder}} --testing_folder ${{inputs.testing_folder}}</w:t>
+      </w:r>
+    </w:p>
+    <w:p>
+      <w:pPr>
+        <w:pStyle w:val="ListParagraph"/>
+        <w:ind w:firstLine="0"/>
+        <w:rPr>
+          <w:rStyle w:val="IntenseEmphasis"/>
+          <w:b/>
+          <w:bCs/>
+          <w:i w:val="0"/>
+          <w:iCs w:val="0"/>
+          <w:color w:val="000000"/>
+        </w:rPr>
+      </w:pPr>
+      <w:r>
+        <w:rPr>
+          <w:rStyle w:val="IntenseEmphasis"/>
+          <w:b/>
+          <w:bCs/>
+          <w:i w:val="0"/>
+          <w:iCs w:val="0"/>
+          <w:color w:val="000000"/>
+        </w:rPr>
+        <w:t xml:space="preserve">  --output_folder ${{outputs.output_folder}}</w:t>
+      </w:r>
+    </w:p>
+    <w:p>
+      <w:pPr>
+        <w:pStyle w:val="ListParagraph"/>
+        <w:ind w:firstLine="0"/>
+        <w:rPr>
+          <w:rStyle w:val="IntenseEmphasis"/>
+          <w:b/>
+          <w:bCs/>
+          <w:i w:val="0"/>
+          <w:iCs w:val="0"/>
+          <w:color w:val="000000"/>
+        </w:rPr>
+      </w:pPr>
+      <w:r>
+        <w:rPr>
+          <w:rStyle w:val="IntenseEmphasis"/>
+          <w:b/>
+          <w:bCs/>
+          <w:i w:val="0"/>
+          <w:iCs w:val="0"/>
+          <w:color w:val="000000"/>
         </w:rPr>
         <w:lastRenderedPageBreak/>
-        <w:t>ssh_settings</w:t>
-      </w:r>
-      <w:proofErr w:type="spellEnd"/>
-      <w:r>
-        <w:rPr>
-          <w:b/>
-          <w:bCs/>
-        </w:rPr>
-        <w:t>:</w:t>
-      </w:r>
-      <w:r>
-        <w:t xml:space="preserve">                             # Can be deleted – often managed elsewhere</w:t>
-      </w:r>
-    </w:p>
-    <w:p>
-      <w:pPr>
-        <w:pStyle w:val="NoSpacing"/>
-      </w:pPr>
-      <w:r>
-        <w:t xml:space="preserve">  </w:t>
-      </w:r>
-      <w:proofErr w:type="spellStart"/>
-      <w:r>
-        <w:t>admin_username</w:t>
-      </w:r>
-      <w:proofErr w:type="spellEnd"/>
-      <w:r>
-        <w:t xml:space="preserve">: </w:t>
-      </w:r>
-      <w:proofErr w:type="spellStart"/>
-      <w:r>
-        <w:t>azureuser</w:t>
-      </w:r>
-      <w:proofErr w:type="spellEnd"/>
-    </w:p>
-    <w:p>
-      <w:pPr>
-        <w:pStyle w:val="NoSpacing"/>
-      </w:pPr>
-      <w:r>
-        <w:t xml:space="preserve">  </w:t>
-      </w:r>
-      <w:proofErr w:type="spellStart"/>
-      <w:r>
-        <w:t>ssh_port</w:t>
-      </w:r>
-      <w:proofErr w:type="spellEnd"/>
-      <w:r>
-        <w:t>: '50000'</w:t>
-      </w:r>
-    </w:p>
-    <w:p>
-      <w:pPr>
-        <w:pStyle w:val="NoSpacing"/>
-      </w:pPr>
-      <w:r>
-        <w:rPr>
-          <w:b/>
-          <w:bCs/>
-        </w:rPr>
-        <w:t>state: Running</w:t>
-      </w:r>
-      <w:r>
-        <w:t xml:space="preserve">                            # Can be deleted – current state, not needed for </w:t>
-      </w:r>
-      <w:proofErr w:type="spellStart"/>
-      <w:r>
-        <w:t>IaC</w:t>
-      </w:r>
-      <w:proofErr w:type="spellEnd"/>
-    </w:p>
-    <w:p>
-      <w:pPr>
-        <w:pStyle w:val="NoSpacing"/>
-      </w:pPr>
-      <w:r>
-        <w:t xml:space="preserve">type: </w:t>
-      </w:r>
-      <w:proofErr w:type="spellStart"/>
-      <w:r>
-        <w:t>computeinstance</w:t>
-      </w:r>
-      <w:proofErr w:type="spellEnd"/>
-    </w:p>
-    <w:p>
-      <w:pPr>
-        <w:pStyle w:val="NoSpacing"/>
-        <w:rPr>
-          <w:rStyle w:val="IntenseEmphasis"/>
-          <w:i w:val="0"/>
-          <w:iCs w:val="0"/>
-          <w:color w:val="000000"/>
-        </w:rPr>
-      </w:pPr>
-    </w:p>
-    <w:p>
-      <w:pPr>
-        <w:rPr>
-          <w:rStyle w:val="IntenseEmphasis"/>
-          <w:b/>
-          <w:bCs/>
-          <w:i w:val="0"/>
-          <w:iCs w:val="0"/>
-          <w:color w:val="000000"/>
-        </w:rPr>
-      </w:pPr>
-      <w:r>
-        <w:rPr>
-          <w:rStyle w:val="IntenseEmphasis"/>
-          <w:b/>
-          <w:bCs/>
-          <w:i w:val="0"/>
-          <w:iCs w:val="0"/>
-          <w:color w:val="000000"/>
-        </w:rPr>
-        <w:t>A</w:t>
-      </w:r>
-      <w:proofErr w:type="gramStart"/>
-      <w:r>
-        <w:rPr>
-          <w:rStyle w:val="IntenseEmphasis"/>
-          <w:b/>
-          <w:bCs/>
-          <w:i w:val="0"/>
-          <w:iCs w:val="0"/>
-          <w:color w:val="000000"/>
-        </w:rPr>
-        <w:t>4 :</w:t>
-      </w:r>
-      <w:proofErr w:type="gramEnd"/>
+        <w:t xml:space="preserve">  --epochs ${{inputs.epochs}}</w:t>
+      </w:r>
+    </w:p>
+    <w:p>
+      <w:pPr>
+        <w:pStyle w:val="ListParagraph"/>
+        <w:ind w:firstLine="0"/>
+        <w:rPr>
+          <w:rStyle w:val="IntenseEmphasis"/>
+          <w:b/>
+          <w:bCs/>
+          <w:i w:val="0"/>
+          <w:iCs w:val="0"/>
+          <w:color w:val="000000"/>
+        </w:rPr>
+      </w:pPr>
+      <w:r>
+        <w:rPr>
+          <w:rStyle w:val="IntenseEmphasis"/>
+          <w:b/>
+          <w:bCs/>
+          <w:i w:val="0"/>
+          <w:iCs w:val="0"/>
+          <w:color w:val="000000"/>
+        </w:rPr>
+        <w:t xml:space="preserve">  '</w:t>
+      </w:r>
+    </w:p>
+    <w:p>
+      <w:pPr>
+        <w:pStyle w:val="ListParagraph"/>
+        <w:ind w:firstLine="0"/>
+        <w:rPr>
+          <w:rStyle w:val="IntenseEmphasis"/>
+          <w:b/>
+          <w:bCs/>
+          <w:i w:val="0"/>
+          <w:iCs w:val="0"/>
+          <w:color w:val="000000"/>
+        </w:rPr>
+      </w:pPr>
+    </w:p>
+    <w:p>
+      <w:pPr>
+        <w:pStyle w:val="ListParagraph"/>
+        <w:ind w:firstLine="0"/>
+        <w:rPr>
+          <w:rStyle w:val="IntenseEmphasis"/>
+          <w:b/>
+          <w:bCs/>
+          <w:i w:val="0"/>
+          <w:iCs w:val="0"/>
+          <w:color w:val="000000"/>
+        </w:rPr>
+      </w:pPr>
+      <w:r>
+        <w:rPr>
+          <w:rStyle w:val="IntenseEmphasis"/>
+          <w:b/>
+          <w:bCs/>
+          <w:i w:val="0"/>
+          <w:iCs w:val="0"/>
+          <w:color w:val="000000"/>
+        </w:rPr>
+        <w:t>inputs:</w:t>
+      </w:r>
+    </w:p>
+    <w:p>
+      <w:pPr>
+        <w:pStyle w:val="ListParagraph"/>
+        <w:ind w:firstLine="0"/>
+        <w:rPr>
+          <w:rStyle w:val="IntenseEmphasis"/>
+          <w:b/>
+          <w:bCs/>
+          <w:i w:val="0"/>
+          <w:iCs w:val="0"/>
+          <w:color w:val="000000"/>
+        </w:rPr>
+      </w:pPr>
+      <w:r>
+        <w:rPr>
+          <w:rStyle w:val="IntenseEmphasis"/>
+          <w:b/>
+          <w:bCs/>
+          <w:i w:val="0"/>
+          <w:iCs w:val="0"/>
+          <w:color w:val="000000"/>
+        </w:rPr>
+        <w:t xml:space="preserve">  epochs:</w:t>
+      </w:r>
+    </w:p>
+    <w:p>
+      <w:pPr>
+        <w:pStyle w:val="ListParagraph"/>
+        <w:ind w:firstLine="0"/>
+        <w:rPr>
+          <w:rStyle w:val="IntenseEmphasis"/>
+          <w:b/>
+          <w:bCs/>
+          <w:i w:val="0"/>
+          <w:iCs w:val="0"/>
+          <w:color w:val="000000"/>
+        </w:rPr>
+      </w:pPr>
+      <w:r>
+        <w:rPr>
+          <w:rStyle w:val="IntenseEmphasis"/>
+          <w:b/>
+          <w:bCs/>
+          <w:i w:val="0"/>
+          <w:iCs w:val="0"/>
+          <w:color w:val="000000"/>
+        </w:rPr>
+        <w:t xml:space="preserve">    optional: false</w:t>
+      </w:r>
+    </w:p>
+    <w:p>
+      <w:pPr>
+        <w:pStyle w:val="ListParagraph"/>
+        <w:ind w:firstLine="0"/>
+        <w:rPr>
+          <w:rStyle w:val="IntenseEmphasis"/>
+          <w:b/>
+          <w:bCs/>
+          <w:i w:val="0"/>
+          <w:iCs w:val="0"/>
+          <w:color w:val="000000"/>
+        </w:rPr>
+      </w:pPr>
+      <w:r>
+        <w:rPr>
+          <w:rStyle w:val="IntenseEmphasis"/>
+          <w:b/>
+          <w:bCs/>
+          <w:i w:val="0"/>
+          <w:iCs w:val="0"/>
+          <w:color w:val="000000"/>
+        </w:rPr>
+        <w:t xml:space="preserve">    type: number</w:t>
+      </w:r>
+    </w:p>
+    <w:p>
+      <w:pPr>
+        <w:pStyle w:val="ListParagraph"/>
+        <w:ind w:firstLine="0"/>
+        <w:rPr>
+          <w:rStyle w:val="IntenseEmphasis"/>
+          <w:b/>
+          <w:bCs/>
+          <w:i w:val="0"/>
+          <w:iCs w:val="0"/>
+          <w:color w:val="000000"/>
+        </w:rPr>
+      </w:pPr>
+      <w:r>
+        <w:rPr>
+          <w:rStyle w:val="IntenseEmphasis"/>
+          <w:b/>
+          <w:bCs/>
+          <w:i w:val="0"/>
+          <w:iCs w:val="0"/>
+          <w:color w:val="000000"/>
+        </w:rPr>
+        <w:t xml:space="preserve">  testing_folder:</w:t>
+      </w:r>
+    </w:p>
+    <w:p>
+      <w:pPr>
+        <w:pStyle w:val="ListParagraph"/>
+        <w:ind w:firstLine="0"/>
+        <w:rPr>
+          <w:rStyle w:val="IntenseEmphasis"/>
+          <w:b/>
+          <w:bCs/>
+          <w:i w:val="0"/>
+          <w:iCs w:val="0"/>
+          <w:color w:val="000000"/>
+        </w:rPr>
+      </w:pPr>
+      <w:r>
+        <w:rPr>
+          <w:rStyle w:val="IntenseEmphasis"/>
+          <w:b/>
+          <w:bCs/>
+          <w:i w:val="0"/>
+          <w:iCs w:val="0"/>
+          <w:color w:val="000000"/>
+        </w:rPr>
+        <w:t xml:space="preserve">    optional: false</w:t>
+      </w:r>
+    </w:p>
+    <w:p>
+      <w:pPr>
+        <w:pStyle w:val="ListParagraph"/>
+        <w:ind w:firstLine="0"/>
+        <w:rPr>
+          <w:rStyle w:val="IntenseEmphasis"/>
+          <w:b/>
+          <w:bCs/>
+          <w:i w:val="0"/>
+          <w:iCs w:val="0"/>
+          <w:color w:val="000000"/>
+        </w:rPr>
+      </w:pPr>
+      <w:r>
+        <w:rPr>
+          <w:rStyle w:val="IntenseEmphasis"/>
+          <w:b/>
+          <w:bCs/>
+          <w:i w:val="0"/>
+          <w:iCs w:val="0"/>
+          <w:color w:val="000000"/>
+        </w:rPr>
+        <w:t xml:space="preserve">    type: uri_folder</w:t>
+      </w:r>
+    </w:p>
+    <w:p>
+      <w:pPr>
+        <w:pStyle w:val="ListParagraph"/>
+        <w:ind w:firstLine="0"/>
+        <w:rPr>
+          <w:rStyle w:val="IntenseEmphasis"/>
+          <w:b/>
+          <w:bCs/>
+          <w:i w:val="0"/>
+          <w:iCs w:val="0"/>
+          <w:color w:val="000000"/>
+        </w:rPr>
+      </w:pPr>
+      <w:r>
+        <w:rPr>
+          <w:rStyle w:val="IntenseEmphasis"/>
+          <w:b/>
+          <w:bCs/>
+          <w:i w:val="0"/>
+          <w:iCs w:val="0"/>
+          <w:color w:val="000000"/>
+        </w:rPr>
+        <w:t xml:space="preserve">  training_folder:</w:t>
+      </w:r>
+    </w:p>
+    <w:p>
+      <w:pPr>
+        <w:pStyle w:val="ListParagraph"/>
+        <w:ind w:firstLine="0"/>
+        <w:rPr>
+          <w:rStyle w:val="IntenseEmphasis"/>
+          <w:b/>
+          <w:bCs/>
+          <w:i w:val="0"/>
+          <w:iCs w:val="0"/>
+          <w:color w:val="000000"/>
+        </w:rPr>
+      </w:pPr>
+      <w:r>
+        <w:rPr>
+          <w:rStyle w:val="IntenseEmphasis"/>
+          <w:b/>
+          <w:bCs/>
+          <w:i w:val="0"/>
+          <w:iCs w:val="0"/>
+          <w:color w:val="000000"/>
+        </w:rPr>
+        <w:t xml:space="preserve">    optional: false</w:t>
+      </w:r>
+    </w:p>
+    <w:p>
+      <w:pPr>
+        <w:pStyle w:val="ListParagraph"/>
+        <w:ind w:firstLine="0"/>
+        <w:rPr>
+          <w:rStyle w:val="IntenseEmphasis"/>
+          <w:b/>
+          <w:bCs/>
+          <w:i w:val="0"/>
+          <w:iCs w:val="0"/>
+          <w:color w:val="000000"/>
+        </w:rPr>
+      </w:pPr>
+      <w:r>
+        <w:rPr>
+          <w:rStyle w:val="IntenseEmphasis"/>
+          <w:b/>
+          <w:bCs/>
+          <w:i w:val="0"/>
+          <w:iCs w:val="0"/>
+          <w:color w:val="000000"/>
+        </w:rPr>
+        <w:t xml:space="preserve">    type: uri_folder</w:t>
+      </w:r>
+    </w:p>
+    <w:p>
+      <w:pPr>
+        <w:pStyle w:val="ListParagraph"/>
+        <w:ind w:firstLine="0"/>
+        <w:rPr>
+          <w:rStyle w:val="IntenseEmphasis"/>
+          <w:b/>
+          <w:bCs/>
+          <w:i w:val="0"/>
+          <w:iCs w:val="0"/>
+          <w:color w:val="000000"/>
+        </w:rPr>
+      </w:pPr>
+      <w:r>
+        <w:rPr>
+          <w:rStyle w:val="IntenseEmphasis"/>
+          <w:b/>
+          <w:bCs/>
+          <w:i w:val="0"/>
+          <w:iCs w:val="0"/>
+          <w:color w:val="000000"/>
+        </w:rPr>
+        <w:t>outputs:</w:t>
+      </w:r>
+    </w:p>
+    <w:p>
+      <w:pPr>
+        <w:pStyle w:val="ListParagraph"/>
+        <w:ind w:firstLine="0"/>
+        <w:rPr>
+          <w:rStyle w:val="IntenseEmphasis"/>
+          <w:b/>
+          <w:bCs/>
+          <w:i w:val="0"/>
+          <w:iCs w:val="0"/>
+          <w:color w:val="000000"/>
+        </w:rPr>
+      </w:pPr>
+      <w:r>
+        <w:rPr>
+          <w:rStyle w:val="IntenseEmphasis"/>
+          <w:b/>
+          <w:bCs/>
+          <w:i w:val="0"/>
+          <w:iCs w:val="0"/>
+          <w:color w:val="000000"/>
+        </w:rPr>
+        <w:t xml:space="preserve">  output_folder:</w:t>
+      </w:r>
+    </w:p>
+    <w:p>
+      <w:pPr>
+        <w:pStyle w:val="ListParagraph"/>
+        <w:ind w:firstLine="0"/>
+        <w:rPr>
+          <w:rStyle w:val="IntenseEmphasis"/>
+          <w:b/>
+          <w:bCs/>
+          <w:i w:val="0"/>
+          <w:iCs w:val="0"/>
+          <w:color w:val="000000"/>
+        </w:rPr>
+      </w:pPr>
+      <w:r>
+        <w:rPr>
+          <w:rStyle w:val="IntenseEmphasis"/>
+          <w:b/>
+          <w:bCs/>
+          <w:i w:val="0"/>
+          <w:iCs w:val="0"/>
+          <w:color w:val="000000"/>
+        </w:rPr>
+        <w:t xml:space="preserve">    type: uri_folder</w:t>
+      </w:r>
+    </w:p>
+    <w:p>
+      <w:pPr>
+        <w:rPr>
+          <w:rStyle w:val="IntenseEmphasis"/>
+          <w:b/>
+          <w:bCs/>
+          <w:i w:val="0"/>
+          <w:iCs w:val="0"/>
+          <w:color w:val="000000"/>
+        </w:rPr>
+      </w:pPr>
+    </w:p>
+    <w:p>
+      <w:r>
+        <w:rPr>
+          <w:rStyle w:val="IntenseEmphasis"/>
+          <w:b/>
+          <w:bCs/>
+          <w:i w:val="0"/>
+          <w:iCs w:val="0"/>
+          <w:color w:val="000000"/>
+        </w:rPr>
+        <w:t>Q6 :</w:t>
+      </w:r>
       <w:r>
         <w:rPr>
           <w:rStyle w:val="IntenseEmphasis"/>
@@ -1455,173 +2127,425 @@
         <w:t xml:space="preserve"> </w:t>
       </w:r>
       <w:r>
-        <w:rPr>
-          <w:rStyle w:val="IntenseEmphasis"/>
-          <w:b/>
-          <w:bCs/>
-          <w:i w:val="0"/>
-          <w:iCs w:val="0"/>
-          <w:color w:val="000000"/>
-        </w:rPr>
-        <w:br/>
-      </w:r>
-      <w:r>
-        <w:rPr>
-          <w:rStyle w:val="IntenseEmphasis"/>
-          <w:b/>
-          <w:bCs/>
-          <w:i w:val="0"/>
-          <w:iCs w:val="0"/>
-          <w:color w:val="000000"/>
-        </w:rPr>
-        <w:br/>
-        <w:t>Q</w:t>
-      </w:r>
-      <w:proofErr w:type="gramStart"/>
-      <w:r>
-        <w:rPr>
-          <w:rStyle w:val="IntenseEmphasis"/>
-          <w:b/>
-          <w:bCs/>
-          <w:i w:val="0"/>
-          <w:iCs w:val="0"/>
-          <w:color w:val="000000"/>
-        </w:rPr>
-        <w:t>5 :</w:t>
-      </w:r>
-      <w:proofErr w:type="gramEnd"/>
-    </w:p>
-    <w:p>
-      <w:pPr>
-        <w:rPr>
-          <w:rStyle w:val="IntenseEmphasis"/>
-          <w:b/>
-          <w:bCs/>
-          <w:i w:val="0"/>
-          <w:iCs w:val="0"/>
-          <w:color w:val="000000"/>
-        </w:rPr>
-      </w:pPr>
-      <w:r>
-        <w:rPr>
-          <w:rStyle w:val="IntenseEmphasis"/>
-          <w:b/>
-          <w:bCs/>
-          <w:i w:val="0"/>
-          <w:iCs w:val="0"/>
-          <w:color w:val="000000"/>
-        </w:rPr>
-        <w:t>A</w:t>
-      </w:r>
-      <w:proofErr w:type="gramStart"/>
-      <w:r>
-        <w:rPr>
-          <w:rStyle w:val="IntenseEmphasis"/>
-          <w:b/>
-          <w:bCs/>
-          <w:i w:val="0"/>
-          <w:iCs w:val="0"/>
-          <w:color w:val="000000"/>
-        </w:rPr>
-        <w:t>5 :</w:t>
-      </w:r>
-      <w:proofErr w:type="gramEnd"/>
-    </w:p>
-    <w:p>
-      <w:pPr>
-        <w:rPr>
-          <w:rStyle w:val="IntenseEmphasis"/>
-          <w:b/>
-          <w:bCs/>
-          <w:i w:val="0"/>
-          <w:iCs w:val="0"/>
-          <w:color w:val="000000"/>
-        </w:rPr>
-      </w:pPr>
-    </w:p>
-    <w:p>
-      <w:pPr>
-        <w:rPr>
-          <w:rStyle w:val="IntenseEmphasis"/>
-          <w:b/>
-          <w:bCs/>
-          <w:i w:val="0"/>
-          <w:iCs w:val="0"/>
-          <w:color w:val="000000"/>
-        </w:rPr>
-      </w:pPr>
-      <w:r>
-        <w:rPr>
-          <w:rStyle w:val="IntenseEmphasis"/>
-          <w:b/>
-          <w:bCs/>
-          <w:i w:val="0"/>
-          <w:iCs w:val="0"/>
-          <w:color w:val="000000"/>
-        </w:rPr>
-        <w:t>Q</w:t>
-      </w:r>
-      <w:proofErr w:type="gramStart"/>
-      <w:r>
-        <w:rPr>
-          <w:rStyle w:val="IntenseEmphasis"/>
-          <w:b/>
-          <w:bCs/>
-          <w:i w:val="0"/>
-          <w:iCs w:val="0"/>
-          <w:color w:val="000000"/>
-        </w:rPr>
-        <w:t>6 :</w:t>
-      </w:r>
-      <w:proofErr w:type="gramEnd"/>
-    </w:p>
-    <w:p>
-      <w:pPr>
-        <w:rPr>
-          <w:rStyle w:val="IntenseEmphasis"/>
-          <w:b/>
-          <w:bCs/>
-          <w:i w:val="0"/>
-          <w:iCs w:val="0"/>
-          <w:color w:val="000000"/>
-        </w:rPr>
-      </w:pPr>
-      <w:r>
-        <w:rPr>
-          <w:rStyle w:val="IntenseEmphasis"/>
-          <w:b/>
-          <w:bCs/>
-          <w:i w:val="0"/>
-          <w:iCs w:val="0"/>
-          <w:color w:val="000000"/>
-        </w:rPr>
-        <w:t>A</w:t>
-      </w:r>
-      <w:proofErr w:type="gramStart"/>
-      <w:r>
-        <w:rPr>
-          <w:rStyle w:val="IntenseEmphasis"/>
-          <w:b/>
-          <w:bCs/>
-          <w:i w:val="0"/>
-          <w:iCs w:val="0"/>
-          <w:color w:val="000000"/>
-        </w:rPr>
-        <w:t>6 :</w:t>
-      </w:r>
-      <w:proofErr w:type="gramEnd"/>
-    </w:p>
-    <w:p>
-      <w:pPr>
-        <w:rPr>
-          <w:rStyle w:val="IntenseEmphasis"/>
-          <w:b/>
-          <w:bCs/>
-          <w:i w:val="0"/>
-          <w:iCs w:val="0"/>
-          <w:color w:val="000000"/>
-        </w:rPr>
-      </w:pPr>
+        <w:t>Output passing in YAML files + Pipeline input</w:t>
+      </w:r>
+    </w:p>
+    <w:p>
+      <w:pPr>
+        <w:numPr>
+          <w:ilvl w:val="0"/>
+          <w:numId w:val="20"/>
+        </w:numPr>
+        <w:rPr>
+          <w:lang w:val="en-BE"/>
+        </w:rPr>
+      </w:pPr>
+      <w:r>
+        <w:rPr>
+          <w:lang w:val="en-BE"/>
+        </w:rPr>
+        <w:t>How do we pass the output from the dataprep to the data_split components?</w:t>
+      </w:r>
+    </w:p>
+    <w:p>
+      <w:pPr>
+        <w:numPr>
+          <w:ilvl w:val="0"/>
+          <w:numId w:val="20"/>
+        </w:numPr>
+        <w:rPr>
+          <w:rStyle w:val="IntenseEmphasis"/>
+          <w:i w:val="0"/>
+          <w:iCs w:val="0"/>
+          <w:color w:val="000000"/>
+          <w:lang w:val="en-BE"/>
+        </w:rPr>
+      </w:pPr>
+      <w:r>
+        <w:rPr>
+          <w:lang w:val="en-BE"/>
+        </w:rPr>
+        <w:t>How do we use the input defined in the pipeline input (train_test_split_factor and epochs)</w:t>
+      </w:r>
+    </w:p>
+    <w:p>
+      <w:pPr>
+        <w:rPr>
+          <w:rStyle w:val="IntenseEmphasis"/>
+          <w:b/>
+          <w:bCs/>
+          <w:i w:val="0"/>
+          <w:iCs w:val="0"/>
+          <w:color w:val="000000"/>
+        </w:rPr>
+      </w:pPr>
+      <w:r>
+        <w:rPr>
+          <w:rStyle w:val="IntenseEmphasis"/>
+          <w:b/>
+          <w:bCs/>
+          <w:i w:val="0"/>
+          <w:iCs w:val="0"/>
+          <w:color w:val="000000"/>
+        </w:rPr>
+        <w:t>A6 :</w:t>
+      </w:r>
+      <w:r>
+        <w:rPr>
+          <w:rStyle w:val="IntenseEmphasis"/>
+          <w:b/>
+          <w:bCs/>
+          <w:i w:val="0"/>
+          <w:iCs w:val="0"/>
+          <w:color w:val="000000"/>
+        </w:rPr>
+        <w:t xml:space="preserve"> </w:t>
+      </w:r>
+    </w:p>
+    <w:p>
+      <w:pPr>
+        <w:pStyle w:val="NoSpacing"/>
+        <w:rPr>
+          <w:rStyle w:val="IntenseEmphasis"/>
+          <w:b/>
+          <w:bCs/>
+          <w:i w:val="0"/>
+          <w:iCs w:val="0"/>
+          <w:color w:val="000000"/>
+          <w:sz w:val="18"/>
+          <w:szCs w:val="18"/>
+        </w:rPr>
+      </w:pPr>
+      <w:r>
+        <w:rPr>
+          <w:rStyle w:val="IntenseEmphasis"/>
+          <w:b/>
+          <w:bCs/>
+          <w:i w:val="0"/>
+          <w:iCs w:val="0"/>
+          <w:color w:val="000000"/>
+          <w:sz w:val="18"/>
+          <w:szCs w:val="18"/>
+        </w:rPr>
+        <w:t>data_split_job:</w:t>
+      </w:r>
+    </w:p>
+    <w:p>
+      <w:pPr>
+        <w:pStyle w:val="NoSpacing"/>
+        <w:rPr>
+          <w:rStyle w:val="IntenseEmphasis"/>
+          <w:b/>
+          <w:bCs/>
+          <w:i w:val="0"/>
+          <w:iCs w:val="0"/>
+          <w:color w:val="000000"/>
+          <w:sz w:val="18"/>
+          <w:szCs w:val="18"/>
+        </w:rPr>
+      </w:pPr>
+      <w:r>
+        <w:rPr>
+          <w:rStyle w:val="IntenseEmphasis"/>
+          <w:b/>
+          <w:bCs/>
+          <w:i w:val="0"/>
+          <w:iCs w:val="0"/>
+          <w:color w:val="000000"/>
+          <w:sz w:val="18"/>
+          <w:szCs w:val="18"/>
+        </w:rPr>
+        <w:t xml:space="preserve">  component: ./components/dataprep/data-split.yaml</w:t>
+      </w:r>
+    </w:p>
+    <w:p>
+      <w:pPr>
+        <w:pStyle w:val="NoSpacing"/>
+        <w:rPr>
+          <w:rStyle w:val="IntenseEmphasis"/>
+          <w:b/>
+          <w:bCs/>
+          <w:i w:val="0"/>
+          <w:iCs w:val="0"/>
+          <w:color w:val="000000"/>
+          <w:sz w:val="18"/>
+          <w:szCs w:val="18"/>
+        </w:rPr>
+      </w:pPr>
+      <w:r>
+        <w:rPr>
+          <w:rStyle w:val="IntenseEmphasis"/>
+          <w:b/>
+          <w:bCs/>
+          <w:i w:val="0"/>
+          <w:iCs w:val="0"/>
+          <w:color w:val="000000"/>
+          <w:sz w:val="18"/>
+          <w:szCs w:val="18"/>
+        </w:rPr>
+        <w:t xml:space="preserve">  inputs:</w:t>
+      </w:r>
+    </w:p>
+    <w:p>
+      <w:pPr>
+        <w:pStyle w:val="NoSpacing"/>
+        <w:rPr>
+          <w:rStyle w:val="IntenseEmphasis"/>
+          <w:b/>
+          <w:bCs/>
+          <w:i w:val="0"/>
+          <w:iCs w:val="0"/>
+          <w:color w:val="000000"/>
+          <w:sz w:val="18"/>
+          <w:szCs w:val="18"/>
+        </w:rPr>
+      </w:pPr>
+      <w:r>
+        <w:rPr>
+          <w:rStyle w:val="IntenseEmphasis"/>
+          <w:b/>
+          <w:bCs/>
+          <w:i w:val="0"/>
+          <w:iCs w:val="0"/>
+          <w:color w:val="000000"/>
+          <w:sz w:val="18"/>
+          <w:szCs w:val="18"/>
+        </w:rPr>
+        <w:t xml:space="preserve">    animal_1: ${{jobs.dataprep_job.outputs.output_data}}           # Pass output from dataprep</w:t>
+      </w:r>
+    </w:p>
+    <w:p>
+      <w:pPr>
+        <w:pStyle w:val="NoSpacing"/>
+        <w:rPr>
+          <w:rStyle w:val="IntenseEmphasis"/>
+          <w:b/>
+          <w:bCs/>
+          <w:i w:val="0"/>
+          <w:iCs w:val="0"/>
+          <w:color w:val="000000"/>
+          <w:sz w:val="18"/>
+          <w:szCs w:val="18"/>
+        </w:rPr>
+      </w:pPr>
+      <w:r>
+        <w:rPr>
+          <w:rStyle w:val="IntenseEmphasis"/>
+          <w:b/>
+          <w:bCs/>
+          <w:i w:val="0"/>
+          <w:iCs w:val="0"/>
+          <w:color w:val="000000"/>
+          <w:sz w:val="18"/>
+          <w:szCs w:val="18"/>
+        </w:rPr>
+        <w:t xml:space="preserve">    animal_2: &lt;your_animal_2_input&gt;</w:t>
+      </w:r>
+    </w:p>
+    <w:p>
+      <w:pPr>
+        <w:pStyle w:val="NoSpacing"/>
+        <w:rPr>
+          <w:rStyle w:val="IntenseEmphasis"/>
+          <w:b/>
+          <w:bCs/>
+          <w:i w:val="0"/>
+          <w:iCs w:val="0"/>
+          <w:color w:val="000000"/>
+          <w:sz w:val="18"/>
+          <w:szCs w:val="18"/>
+        </w:rPr>
+      </w:pPr>
+      <w:r>
+        <w:rPr>
+          <w:rStyle w:val="IntenseEmphasis"/>
+          <w:b/>
+          <w:bCs/>
+          <w:i w:val="0"/>
+          <w:iCs w:val="0"/>
+          <w:color w:val="000000"/>
+          <w:sz w:val="18"/>
+          <w:szCs w:val="18"/>
+        </w:rPr>
+        <w:t xml:space="preserve">    animal_3: &lt;your_animal_3_input&gt;</w:t>
+      </w:r>
+    </w:p>
+    <w:p>
+      <w:pPr>
+        <w:pStyle w:val="NoSpacing"/>
+        <w:rPr>
+          <w:rStyle w:val="IntenseEmphasis"/>
+          <w:b/>
+          <w:bCs/>
+          <w:i w:val="0"/>
+          <w:iCs w:val="0"/>
+          <w:color w:val="000000"/>
+          <w:sz w:val="18"/>
+          <w:szCs w:val="18"/>
+        </w:rPr>
+      </w:pPr>
+      <w:r>
+        <w:rPr>
+          <w:rStyle w:val="IntenseEmphasis"/>
+          <w:b/>
+          <w:bCs/>
+          <w:i w:val="0"/>
+          <w:iCs w:val="0"/>
+          <w:color w:val="000000"/>
+          <w:sz w:val="18"/>
+          <w:szCs w:val="18"/>
+        </w:rPr>
+        <w:t xml:space="preserve">    train_test_split_factor: ${{parent.inputs.train_test_split_factor}}  # Use pipeline input</w:t>
+      </w:r>
+    </w:p>
+    <w:p>
+      <w:pPr>
+        <w:pStyle w:val="NoSpacing"/>
+        <w:rPr>
+          <w:rStyle w:val="IntenseEmphasis"/>
+          <w:b/>
+          <w:bCs/>
+          <w:i w:val="0"/>
+          <w:iCs w:val="0"/>
+          <w:color w:val="000000"/>
+          <w:sz w:val="18"/>
+          <w:szCs w:val="18"/>
+        </w:rPr>
+      </w:pPr>
+      <w:r>
+        <w:rPr>
+          <w:rStyle w:val="IntenseEmphasis"/>
+          <w:b/>
+          <w:bCs/>
+          <w:i w:val="0"/>
+          <w:iCs w:val="0"/>
+          <w:color w:val="000000"/>
+          <w:sz w:val="18"/>
+          <w:szCs w:val="18"/>
+        </w:rPr>
+        <w:t xml:space="preserve">  outputs:</w:t>
+      </w:r>
+    </w:p>
+    <w:p>
+      <w:pPr>
+        <w:pStyle w:val="NoSpacing"/>
+        <w:rPr>
+          <w:rStyle w:val="IntenseEmphasis"/>
+          <w:b/>
+          <w:bCs/>
+          <w:i w:val="0"/>
+          <w:iCs w:val="0"/>
+          <w:color w:val="000000"/>
+          <w:sz w:val="18"/>
+          <w:szCs w:val="18"/>
+        </w:rPr>
+      </w:pPr>
+      <w:r>
+        <w:rPr>
+          <w:rStyle w:val="IntenseEmphasis"/>
+          <w:b/>
+          <w:bCs/>
+          <w:i w:val="0"/>
+          <w:iCs w:val="0"/>
+          <w:color w:val="000000"/>
+          <w:sz w:val="18"/>
+          <w:szCs w:val="18"/>
+        </w:rPr>
+        <w:t xml:space="preserve">    testing_data: ${{outputs.testing_data}}</w:t>
+      </w:r>
+    </w:p>
+    <w:p>
+      <w:pPr>
+        <w:pStyle w:val="NoSpacing"/>
+        <w:rPr>
+          <w:rStyle w:val="IntenseEmphasis"/>
+          <w:b/>
+          <w:bCs/>
+          <w:i w:val="0"/>
+          <w:iCs w:val="0"/>
+          <w:color w:val="000000"/>
+          <w:sz w:val="18"/>
+          <w:szCs w:val="18"/>
+        </w:rPr>
+      </w:pPr>
+      <w:r>
+        <w:rPr>
+          <w:rStyle w:val="IntenseEmphasis"/>
+          <w:b/>
+          <w:bCs/>
+          <w:i w:val="0"/>
+          <w:iCs w:val="0"/>
+          <w:color w:val="000000"/>
+          <w:sz w:val="18"/>
+          <w:szCs w:val="18"/>
+        </w:rPr>
+        <w:t xml:space="preserve">    training_data: ${{outputs.training_data}}</w:t>
+      </w:r>
+    </w:p>
+    <w:p>
+      <w:pPr>
+        <w:rPr>
+          <w:rStyle w:val="IntenseEmphasis"/>
+          <w:b/>
+          <w:bCs/>
+          <w:i w:val="0"/>
+          <w:iCs w:val="0"/>
+          <w:color w:val="000000"/>
+        </w:rPr>
+      </w:pPr>
+    </w:p>
+    <w:p>
+      <w:pPr>
+        <w:rPr>
+          <w:rStyle w:val="IntenseEmphasis"/>
+          <w:b/>
+          <w:bCs/>
+          <w:i w:val="0"/>
+          <w:iCs w:val="0"/>
+          <w:color w:val="000000"/>
+        </w:rPr>
+      </w:pPr>
+      <w:r>
+        <w:rPr>
+          <w:rStyle w:val="IntenseEmphasis"/>
+          <w:b/>
+          <w:bCs/>
+          <w:i w:val="0"/>
+          <w:iCs w:val="0"/>
+          <w:color w:val="000000"/>
+        </w:rPr>
+        <w:t xml:space="preserve">Q7 : </w:t>
+      </w:r>
+      <w:r>
+        <w:rPr>
+          <w:b/>
+          <w:bCs/>
+        </w:rPr>
+        <w:t>What is the full command to use?</w:t>
+      </w:r>
+    </w:p>
+    <w:p>
+      <w:pPr>
+        <w:rPr>
+          <w:rStyle w:val="IntenseEmphasis"/>
+          <w:b/>
+          <w:bCs/>
+          <w:i w:val="0"/>
+          <w:iCs w:val="0"/>
+          <w:color w:val="000000"/>
+        </w:rPr>
+      </w:pPr>
+      <w:r>
+        <w:rPr>
+          <w:rStyle w:val="IntenseEmphasis"/>
+          <w:b/>
+          <w:bCs/>
+          <w:i w:val="0"/>
+          <w:iCs w:val="0"/>
+          <w:color w:val="000000"/>
+        </w:rPr>
+        <w:t>A7 :</w:t>
+      </w:r>
     </w:p>
     <w:p>
       <w:pPr>
@@ -1853,16 +2777,7 @@
         <w:ind w:hanging="360"/>
       </w:pPr>
       <w:r>
-        <w:lastRenderedPageBreak/>
-        <w:t xml:space="preserve">&lt;For labs on Azure&gt; I have shut down any resources that are in use, </w:t>
-      </w:r>
-      <w:proofErr w:type="gramStart"/>
-      <w:r>
-        <w:t>in order to</w:t>
-      </w:r>
-      <w:proofErr w:type="gramEnd"/>
-      <w:r>
-        <w:t xml:space="preserve"> avoid unexpected costs. </w:t>
+        <w:t xml:space="preserve">&lt;For labs on Azure&gt; I have shut down any resources that are in use, in order to avoid unexpected costs. </w:t>
       </w:r>
     </w:p>
     <w:sectPr>
@@ -2595,6 +3510,119 @@
     </w:lvl>
   </w:abstractNum>
   <w:abstractNum w:abstractNumId="4" w15:restartNumberingAfterBreak="0">
+    <w:nsid w:val="13A97ABD"/>
+    <w:multiLevelType w:val="multilevel"/>
+    <w:tmpl w:val="F9CEF5E8"/>
+    <w:lvl w:ilvl="0">
+      <w:start w:val="1"/>
+      <w:numFmt w:val="decimal"/>
+      <w:lvlText w:val="%1."/>
+      <w:lvlJc w:val="left"/>
+      <w:pPr>
+        <w:tabs>
+          <w:tab w:val="num" w:pos="720"/>
+        </w:tabs>
+        <w:ind w:left="720" w:hanging="360"/>
+      </w:pPr>
+    </w:lvl>
+    <w:lvl w:ilvl="1" w:tentative="1">
+      <w:start w:val="1"/>
+      <w:numFmt w:val="decimal"/>
+      <w:lvlText w:val="%2."/>
+      <w:lvlJc w:val="left"/>
+      <w:pPr>
+        <w:tabs>
+          <w:tab w:val="num" w:pos="1440"/>
+        </w:tabs>
+        <w:ind w:left="1440" w:hanging="360"/>
+      </w:pPr>
+    </w:lvl>
+    <w:lvl w:ilvl="2" w:tentative="1">
+      <w:start w:val="1"/>
+      <w:numFmt w:val="decimal"/>
+      <w:lvlText w:val="%3."/>
+      <w:lvlJc w:val="left"/>
+      <w:pPr>
+        <w:tabs>
+          <w:tab w:val="num" w:pos="2160"/>
+        </w:tabs>
+        <w:ind w:left="2160" w:hanging="360"/>
+      </w:pPr>
+    </w:lvl>
+    <w:lvl w:ilvl="3" w:tentative="1">
+      <w:start w:val="1"/>
+      <w:numFmt w:val="decimal"/>
+      <w:lvlText w:val="%4."/>
+      <w:lvlJc w:val="left"/>
+      <w:pPr>
+        <w:tabs>
+          <w:tab w:val="num" w:pos="2880"/>
+        </w:tabs>
+        <w:ind w:left="2880" w:hanging="360"/>
+      </w:pPr>
+    </w:lvl>
+    <w:lvl w:ilvl="4" w:tentative="1">
+      <w:start w:val="1"/>
+      <w:numFmt w:val="decimal"/>
+      <w:lvlText w:val="%5."/>
+      <w:lvlJc w:val="left"/>
+      <w:pPr>
+        <w:tabs>
+          <w:tab w:val="num" w:pos="3600"/>
+        </w:tabs>
+        <w:ind w:left="3600" w:hanging="360"/>
+      </w:pPr>
+    </w:lvl>
+    <w:lvl w:ilvl="5" w:tentative="1">
+      <w:start w:val="1"/>
+      <w:numFmt w:val="decimal"/>
+      <w:lvlText w:val="%6."/>
+      <w:lvlJc w:val="left"/>
+      <w:pPr>
+        <w:tabs>
+          <w:tab w:val="num" w:pos="4320"/>
+        </w:tabs>
+        <w:ind w:left="4320" w:hanging="360"/>
+      </w:pPr>
+    </w:lvl>
+    <w:lvl w:ilvl="6" w:tentative="1">
+      <w:start w:val="1"/>
+      <w:numFmt w:val="decimal"/>
+      <w:lvlText w:val="%7."/>
+      <w:lvlJc w:val="left"/>
+      <w:pPr>
+        <w:tabs>
+          <w:tab w:val="num" w:pos="5040"/>
+        </w:tabs>
+        <w:ind w:left="5040" w:hanging="360"/>
+      </w:pPr>
+    </w:lvl>
+    <w:lvl w:ilvl="7" w:tentative="1">
+      <w:start w:val="1"/>
+      <w:numFmt w:val="decimal"/>
+      <w:lvlText w:val="%8."/>
+      <w:lvlJc w:val="left"/>
+      <w:pPr>
+        <w:tabs>
+          <w:tab w:val="num" w:pos="5760"/>
+        </w:tabs>
+        <w:ind w:left="5760" w:hanging="360"/>
+      </w:pPr>
+    </w:lvl>
+    <w:lvl w:ilvl="8" w:tentative="1">
+      <w:start w:val="1"/>
+      <w:numFmt w:val="decimal"/>
+      <w:lvlText w:val="%9."/>
+      <w:lvlJc w:val="left"/>
+      <w:pPr>
+        <w:tabs>
+          <w:tab w:val="num" w:pos="6480"/>
+        </w:tabs>
+        <w:ind w:left="6480" w:hanging="360"/>
+      </w:pPr>
+    </w:lvl>
+  </w:abstractNum>
+  <w:abstractNum w:abstractNumId="5" w15:restartNumberingAfterBreak="0">
     <w:nsid w:val="13B527ED"/>
     <w:multiLevelType w:val="multilevel"/>
     <w:tmpl w:val="E9B68576"/>
@@ -2707,7 +3735,7 @@
       </w:pPr>
     </w:lvl>
   </w:abstractNum>
-  <w:abstractNum w:abstractNumId="5" w15:restartNumberingAfterBreak="0">
+  <w:abstractNum w:abstractNumId="6" w15:restartNumberingAfterBreak="0">
     <w:nsid w:val="1B9854C3"/>
     <w:multiLevelType w:val="hybridMultilevel"/>
     <w:tmpl w:val="E1AC3344"/>
@@ -2796,7 +3824,7 @@
       </w:pPr>
     </w:lvl>
   </w:abstractNum>
-  <w:abstractNum w:abstractNumId="6" w15:restartNumberingAfterBreak="0">
+  <w:abstractNum w:abstractNumId="7" w15:restartNumberingAfterBreak="0">
     <w:nsid w:val="20C42AAB"/>
     <w:multiLevelType w:val="hybridMultilevel"/>
     <w:tmpl w:val="386E601C"/>
@@ -2885,7 +3913,7 @@
       </w:pPr>
     </w:lvl>
   </w:abstractNum>
-  <w:abstractNum w:abstractNumId="7" w15:restartNumberingAfterBreak="0">
+  <w:abstractNum w:abstractNumId="8" w15:restartNumberingAfterBreak="0">
     <w:nsid w:val="284063AB"/>
     <w:multiLevelType w:val="multilevel"/>
     <w:tmpl w:val="B048627E"/>
@@ -2998,7 +4026,7 @@
       </w:pPr>
     </w:lvl>
   </w:abstractNum>
-  <w:abstractNum w:abstractNumId="8" w15:restartNumberingAfterBreak="0">
+  <w:abstractNum w:abstractNumId="9" w15:restartNumberingAfterBreak="0">
     <w:nsid w:val="290966F4"/>
     <w:multiLevelType w:val="hybridMultilevel"/>
     <w:tmpl w:val="47AA983E"/>
@@ -3087,7 +4115,7 @@
       </w:pPr>
     </w:lvl>
   </w:abstractNum>
-  <w:abstractNum w:abstractNumId="9" w15:restartNumberingAfterBreak="0">
+  <w:abstractNum w:abstractNumId="10" w15:restartNumberingAfterBreak="0">
     <w:nsid w:val="300D135E"/>
     <w:multiLevelType w:val="hybridMultilevel"/>
     <w:tmpl w:val="0FD2410E"/>
@@ -3199,7 +4227,7 @@
       </w:rPr>
     </w:lvl>
   </w:abstractNum>
-  <w:abstractNum w:abstractNumId="10" w15:restartNumberingAfterBreak="0">
+  <w:abstractNum w:abstractNumId="11" w15:restartNumberingAfterBreak="0">
     <w:nsid w:val="3FC65A9D"/>
     <w:multiLevelType w:val="hybridMultilevel"/>
     <w:tmpl w:val="507052D8"/>
@@ -3288,7 +4316,7 @@
       </w:pPr>
     </w:lvl>
   </w:abstractNum>
-  <w:abstractNum w:abstractNumId="11" w15:restartNumberingAfterBreak="0">
+  <w:abstractNum w:abstractNumId="12" w15:restartNumberingAfterBreak="0">
     <w:nsid w:val="4A362C0C"/>
     <w:multiLevelType w:val="hybridMultilevel"/>
     <w:tmpl w:val="630899C6"/>
@@ -3400,7 +4428,7 @@
       </w:rPr>
     </w:lvl>
   </w:abstractNum>
-  <w:abstractNum w:abstractNumId="12" w15:restartNumberingAfterBreak="0">
+  <w:abstractNum w:abstractNumId="13" w15:restartNumberingAfterBreak="0">
     <w:nsid w:val="6410175A"/>
     <w:multiLevelType w:val="hybridMultilevel"/>
     <w:tmpl w:val="5B24044A"/>
@@ -3512,7 +4540,7 @@
       </w:rPr>
     </w:lvl>
   </w:abstractNum>
-  <w:abstractNum w:abstractNumId="13" w15:restartNumberingAfterBreak="0">
+  <w:abstractNum w:abstractNumId="14" w15:restartNumberingAfterBreak="0">
     <w:nsid w:val="65013008"/>
     <w:multiLevelType w:val="multilevel"/>
     <w:tmpl w:val="E09EB65C"/>
@@ -3625,7 +4653,212 @@
       </w:pPr>
     </w:lvl>
   </w:abstractNum>
-  <w:abstractNum w:abstractNumId="14" w15:restartNumberingAfterBreak="0">
+  <w:abstractNum w:abstractNumId="15" w15:restartNumberingAfterBreak="0">
+    <w:nsid w:val="6BB42CB1"/>
+    <w:multiLevelType w:val="hybridMultilevel"/>
+    <w:tmpl w:val="F98C26FE"/>
+    <w:lvl w:ilvl="0" w:tplc="2000000F">
+      <w:start w:val="1"/>
+      <w:numFmt w:val="decimal"/>
+      <w:lvlText w:val="%1."/>
+      <w:lvlJc w:val="left"/>
+      <w:pPr>
+        <w:ind w:left="720" w:hanging="360"/>
+      </w:pPr>
+      <w:rPr>
+        <w:rFonts w:hint="default"/>
+      </w:rPr>
+    </w:lvl>
+    <w:lvl w:ilvl="1" w:tplc="20000019" w:tentative="1">
+      <w:start w:val="1"/>
+      <w:numFmt w:val="lowerLetter"/>
+      <w:lvlText w:val="%2."/>
+      <w:lvlJc w:val="left"/>
+      <w:pPr>
+        <w:ind w:left="1440" w:hanging="360"/>
+      </w:pPr>
+    </w:lvl>
+    <w:lvl w:ilvl="2" w:tplc="2000001B" w:tentative="1">
+      <w:start w:val="1"/>
+      <w:numFmt w:val="lowerRoman"/>
+      <w:lvlText w:val="%3."/>
+      <w:lvlJc w:val="right"/>
+      <w:pPr>
+        <w:ind w:left="2160" w:hanging="180"/>
+      </w:pPr>
+    </w:lvl>
+    <w:lvl w:ilvl="3" w:tplc="2000000F" w:tentative="1">
+      <w:start w:val="1"/>
+      <w:numFmt w:val="decimal"/>
+      <w:lvlText w:val="%4."/>
+      <w:lvlJc w:val="left"/>
+      <w:pPr>
+        <w:ind w:left="2880" w:hanging="360"/>
+      </w:pPr>
+    </w:lvl>
+    <w:lvl w:ilvl="4" w:tplc="20000019" w:tentative="1">
+      <w:start w:val="1"/>
+      <w:numFmt w:val="lowerLetter"/>
+      <w:lvlText w:val="%5."/>
+      <w:lvlJc w:val="left"/>
+      <w:pPr>
+        <w:ind w:left="3600" w:hanging="360"/>
+      </w:pPr>
+    </w:lvl>
+    <w:lvl w:ilvl="5" w:tplc="2000001B" w:tentative="1">
+      <w:start w:val="1"/>
+      <w:numFmt w:val="lowerRoman"/>
+      <w:lvlText w:val="%6."/>
+      <w:lvlJc w:val="right"/>
+      <w:pPr>
+        <w:ind w:left="4320" w:hanging="180"/>
+      </w:pPr>
+    </w:lvl>
+    <w:lvl w:ilvl="6" w:tplc="2000000F" w:tentative="1">
+      <w:start w:val="1"/>
+      <w:numFmt w:val="decimal"/>
+      <w:lvlText w:val="%7."/>
+      <w:lvlJc w:val="left"/>
+      <w:pPr>
+        <w:ind w:left="5040" w:hanging="360"/>
+      </w:pPr>
+    </w:lvl>
+    <w:lvl w:ilvl="7" w:tplc="20000019" w:tentative="1">
+      <w:start w:val="1"/>
+      <w:numFmt w:val="lowerLetter"/>
+      <w:lvlText w:val="%8."/>
+      <w:lvlJc w:val="left"/>
+      <w:pPr>
+        <w:ind w:left="5760" w:hanging="360"/>
+      </w:pPr>
+    </w:lvl>
+    <w:lvl w:ilvl="8" w:tplc="2000001B" w:tentative="1">
+      <w:start w:val="1"/>
+      <w:numFmt w:val="lowerRoman"/>
+      <w:lvlText w:val="%9."/>
+      <w:lvlJc w:val="right"/>
+      <w:pPr>
+        <w:ind w:left="6480" w:hanging="180"/>
+      </w:pPr>
+    </w:lvl>
+  </w:abstractNum>
+  <w:abstractNum w:abstractNumId="16" w15:restartNumberingAfterBreak="0">
+    <w:nsid w:val="70357861"/>
+    <w:multiLevelType w:val="multilevel"/>
+    <w:tmpl w:val="AF865196"/>
+    <w:lvl w:ilvl="0">
+      <w:start w:val="1"/>
+      <w:numFmt w:val="decimal"/>
+      <w:lvlText w:val="%1."/>
+      <w:lvlJc w:val="left"/>
+      <w:pPr>
+        <w:tabs>
+          <w:tab w:val="num" w:pos="720"/>
+        </w:tabs>
+        <w:ind w:left="720" w:hanging="360"/>
+      </w:pPr>
+      <w:rPr>
+        <w:rFonts w:ascii="Arial" w:eastAsia="Arial" w:hAnsi="Arial" w:cs="Arial"/>
+      </w:rPr>
+    </w:lvl>
+    <w:lvl w:ilvl="1" w:tentative="1">
+      <w:start w:val="1"/>
+      <w:numFmt w:val="decimal"/>
+      <w:lvlText w:val="%2."/>
+      <w:lvlJc w:val="left"/>
+      <w:pPr>
+        <w:tabs>
+          <w:tab w:val="num" w:pos="1440"/>
+        </w:tabs>
+        <w:ind w:left="1440" w:hanging="360"/>
+      </w:pPr>
+    </w:lvl>
+    <w:lvl w:ilvl="2" w:tentative="1">
+      <w:start w:val="1"/>
+      <w:numFmt w:val="decimal"/>
+      <w:lvlText w:val="%3."/>
+      <w:lvlJc w:val="left"/>
+      <w:pPr>
+        <w:tabs>
+          <w:tab w:val="num" w:pos="2160"/>
+        </w:tabs>
+        <w:ind w:left="2160" w:hanging="360"/>
+      </w:pPr>
+    </w:lvl>
+    <w:lvl w:ilvl="3" w:tentative="1">
+      <w:start w:val="1"/>
+      <w:numFmt w:val="decimal"/>
+      <w:lvlText w:val="%4."/>
+      <w:lvlJc w:val="left"/>
+      <w:pPr>
+        <w:tabs>
+          <w:tab w:val="num" w:pos="2880"/>
+        </w:tabs>
+        <w:ind w:left="2880" w:hanging="360"/>
+      </w:pPr>
+    </w:lvl>
+    <w:lvl w:ilvl="4" w:tentative="1">
+      <w:start w:val="1"/>
+      <w:numFmt w:val="decimal"/>
+      <w:lvlText w:val="%5."/>
+      <w:lvlJc w:val="left"/>
+      <w:pPr>
+        <w:tabs>
+          <w:tab w:val="num" w:pos="3600"/>
+        </w:tabs>
+        <w:ind w:left="3600" w:hanging="360"/>
+      </w:pPr>
+    </w:lvl>
+    <w:lvl w:ilvl="5" w:tentative="1">
+      <w:start w:val="1"/>
+      <w:numFmt w:val="decimal"/>
+      <w:lvlText w:val="%6."/>
+      <w:lvlJc w:val="left"/>
+      <w:pPr>
+        <w:tabs>
+          <w:tab w:val="num" w:pos="4320"/>
+        </w:tabs>
+        <w:ind w:left="4320" w:hanging="360"/>
+      </w:pPr>
+    </w:lvl>
+    <w:lvl w:ilvl="6" w:tentative="1">
+      <w:start w:val="1"/>
+      <w:numFmt w:val="decimal"/>
+      <w:lvlText w:val="%7."/>
+      <w:lvlJc w:val="left"/>
+      <w:pPr>
+        <w:tabs>
+          <w:tab w:val="num" w:pos="5040"/>
+        </w:tabs>
+        <w:ind w:left="5040" w:hanging="360"/>
+      </w:pPr>
+    </w:lvl>
+    <w:lvl w:ilvl="7" w:tentative="1">
+      <w:start w:val="1"/>
+      <w:numFmt w:val="decimal"/>
+      <w:lvlText w:val="%8."/>
+      <w:lvlJc w:val="left"/>
+      <w:pPr>
+        <w:tabs>
+          <w:tab w:val="num" w:pos="5760"/>
+        </w:tabs>
+        <w:ind w:left="5760" w:hanging="360"/>
+      </w:pPr>
+    </w:lvl>
+    <w:lvl w:ilvl="8" w:tentative="1">
+      <w:start w:val="1"/>
+      <w:numFmt w:val="decimal"/>
+      <w:lvlText w:val="%9."/>
+      <w:lvlJc w:val="left"/>
+      <w:pPr>
+        <w:tabs>
+          <w:tab w:val="num" w:pos="6480"/>
+        </w:tabs>
+        <w:ind w:left="6480" w:hanging="360"/>
+      </w:pPr>
+    </w:lvl>
+  </w:abstractNum>
+  <w:abstractNum w:abstractNumId="17" w15:restartNumberingAfterBreak="0">
     <w:nsid w:val="72557BFC"/>
     <w:multiLevelType w:val="hybridMultilevel"/>
     <w:tmpl w:val="178CDF5A"/>
@@ -3714,7 +4947,7 @@
       </w:pPr>
     </w:lvl>
   </w:abstractNum>
-  <w:abstractNum w:abstractNumId="15" w15:restartNumberingAfterBreak="0">
+  <w:abstractNum w:abstractNumId="18" w15:restartNumberingAfterBreak="0">
     <w:nsid w:val="72AD253F"/>
     <w:multiLevelType w:val="hybridMultilevel"/>
     <w:tmpl w:val="AFDAE5B2"/>
@@ -3803,7 +5036,7 @@
       </w:pPr>
     </w:lvl>
   </w:abstractNum>
-  <w:abstractNum w:abstractNumId="16" w15:restartNumberingAfterBreak="0">
+  <w:abstractNum w:abstractNumId="19" w15:restartNumberingAfterBreak="0">
     <w:nsid w:val="7D737934"/>
     <w:multiLevelType w:val="hybridMultilevel"/>
     <w:tmpl w:val="EF74FE2A"/>
@@ -3899,49 +5132,58 @@
     <w:abstractNumId w:val="0"/>
   </w:num>
   <w:num w:numId="3" w16cid:durableId="227421171">
-    <w:abstractNumId w:val="11"/>
+    <w:abstractNumId w:val="12"/>
   </w:num>
   <w:num w:numId="4" w16cid:durableId="1519196592">
-    <w:abstractNumId w:val="8"/>
+    <w:abstractNumId w:val="9"/>
   </w:num>
   <w:num w:numId="5" w16cid:durableId="1125657761">
-    <w:abstractNumId w:val="15"/>
+    <w:abstractNumId w:val="18"/>
   </w:num>
   <w:num w:numId="6" w16cid:durableId="210923334">
-    <w:abstractNumId w:val="9"/>
+    <w:abstractNumId w:val="10"/>
   </w:num>
   <w:num w:numId="7" w16cid:durableId="1937588660">
-    <w:abstractNumId w:val="12"/>
+    <w:abstractNumId w:val="13"/>
   </w:num>
   <w:num w:numId="8" w16cid:durableId="424883245">
-    <w:abstractNumId w:val="10"/>
+    <w:abstractNumId w:val="11"/>
   </w:num>
   <w:num w:numId="9" w16cid:durableId="395200068">
     <w:abstractNumId w:val="3"/>
   </w:num>
   <w:num w:numId="10" w16cid:durableId="1391730869">
-    <w:abstractNumId w:val="5"/>
+    <w:abstractNumId w:val="6"/>
   </w:num>
   <w:num w:numId="11" w16cid:durableId="972829035">
     <w:abstractNumId w:val="2"/>
   </w:num>
   <w:num w:numId="12" w16cid:durableId="1260795042">
-    <w:abstractNumId w:val="13"/>
+    <w:abstractNumId w:val="14"/>
   </w:num>
   <w:num w:numId="13" w16cid:durableId="225379498">
+    <w:abstractNumId w:val="8"/>
+  </w:num>
+  <w:num w:numId="14" w16cid:durableId="1236161591">
+    <w:abstractNumId w:val="19"/>
+  </w:num>
+  <w:num w:numId="15" w16cid:durableId="1889292329">
+    <w:abstractNumId w:val="17"/>
+  </w:num>
+  <w:num w:numId="16" w16cid:durableId="1048646507">
+    <w:abstractNumId w:val="5"/>
+  </w:num>
+  <w:num w:numId="17" w16cid:durableId="1379281966">
     <w:abstractNumId w:val="7"/>
   </w:num>
-  <w:num w:numId="14" w16cid:durableId="1236161591">
+  <w:num w:numId="18" w16cid:durableId="1228805765">
     <w:abstractNumId w:val="16"/>
   </w:num>
-  <w:num w:numId="15" w16cid:durableId="1889292329">
-    <w:abstractNumId w:val="14"/>
+  <w:num w:numId="19" w16cid:durableId="1013801326">
+    <w:abstractNumId w:val="15"/>
   </w:num>
-  <w:num w:numId="16" w16cid:durableId="1048646507">
+  <w:num w:numId="20" w16cid:durableId="744911751">
     <w:abstractNumId w:val="4"/>
-  </w:num>
-  <w:num w:numId="17" w16cid:durableId="1379281966">
-    <w:abstractNumId w:val="6"/>
   </w:num>
 </w:numbering>
 </file>
@@ -4359,7 +5601,6 @@
   <w:style w:type="character" w:default="1" w:styleId="DefaultParagraphFont">
     <w:name w:val="Default Paragraph Font"/>
     <w:uiPriority w:val="1"/>
-    <w:semiHidden/>
     <w:unhideWhenUsed/>
   </w:style>
   <w:style w:type="table" w:default="1" w:styleId="TableNormal">

</xml_diff>

<commit_message>
updating Lab 7 docx, Adding main.py, Adding Dockerfile, Adding Docker compose, Adding requirements.txt
</commit_message>
<xml_diff>
--- a/Lab 7 - hand-in Singh-Lovepreet.docx
+++ b/Lab 7 - hand-in Singh-Lovepreet.docx
@@ -1013,9 +1013,6 @@
         </w:numPr>
       </w:pPr>
       <w:r>
-        <w:rPr>
-          <w:lang w:val="en-BE"/>
-        </w:rPr>
         <w:t>Create your own Training Environment YAML file</w:t>
       </w:r>
     </w:p>
@@ -1031,13 +1028,9 @@
           <w:i w:val="0"/>
           <w:iCs w:val="0"/>
           <w:color w:val="000000"/>
-          <w:lang w:val="en-BE"/>
-        </w:rPr>
-      </w:pPr>
-      <w:r>
-        <w:rPr>
-          <w:lang w:val="en-BE"/>
-        </w:rPr>
+        </w:rPr>
+      </w:pPr>
+      <w:r>
         <w:t>Create your own Training Component YAML file</w:t>
       </w:r>
     </w:p>
@@ -2136,14 +2129,8 @@
           <w:ilvl w:val="0"/>
           <w:numId w:val="20"/>
         </w:numPr>
-        <w:rPr>
-          <w:lang w:val="en-BE"/>
-        </w:rPr>
-      </w:pPr>
-      <w:r>
-        <w:rPr>
-          <w:lang w:val="en-BE"/>
-        </w:rPr>
+      </w:pPr>
+      <w:r>
         <w:t>How do we pass the output from the dataprep to the data_split components?</w:t>
       </w:r>
     </w:p>
@@ -2158,13 +2145,9 @@
           <w:i w:val="0"/>
           <w:iCs w:val="0"/>
           <w:color w:val="000000"/>
-          <w:lang w:val="en-BE"/>
-        </w:rPr>
-      </w:pPr>
-      <w:r>
-        <w:rPr>
-          <w:lang w:val="en-BE"/>
-        </w:rPr>
+        </w:rPr>
+      </w:pPr>
+      <w:r>
         <w:t>How do we use the input defined in the pipeline input (train_test_split_factor and epochs)</w:t>
       </w:r>
     </w:p>
@@ -2517,22 +2500,14 @@
         <w:t xml:space="preserve">Q7 : </w:t>
       </w:r>
       <w:r>
-        <w:rPr>
-          <w:b/>
-          <w:bCs/>
-        </w:rPr>
         <w:t>What is the full command to use?</w:t>
       </w:r>
     </w:p>
     <w:p>
       <w:pPr>
         <w:rPr>
-          <w:rStyle w:val="IntenseEmphasis"/>
-          <w:b/>
-          <w:bCs/>
-          <w:i w:val="0"/>
-          <w:iCs w:val="0"/>
-          <w:color w:val="000000"/>
+          <w:b/>
+          <w:bCs/>
         </w:rPr>
       </w:pPr>
       <w:r>
@@ -2546,6 +2521,1112 @@
         </w:rPr>
         <w:t>A7 :</w:t>
       </w:r>
+      <w:r>
+        <w:rPr>
+          <w:rStyle w:val="IntenseEmphasis"/>
+          <w:b/>
+          <w:bCs/>
+          <w:i w:val="0"/>
+          <w:iCs w:val="0"/>
+          <w:color w:val="000000"/>
+        </w:rPr>
+        <w:t xml:space="preserve"> </w:t>
+      </w:r>
+      <w:r>
+        <w:rPr>
+          <w:rStyle w:val="IntenseEmphasis"/>
+          <w:i w:val="0"/>
+          <w:iCs w:val="0"/>
+          <w:color w:val="000000"/>
+        </w:rPr>
+        <w:t xml:space="preserve">az ml model download --name animal-classification --version 1 --resource-group mlops-demo --workspace-name </w:t>
+      </w:r>
+      <w:r>
+        <w:t>singh-lovepreet-ml</w:t>
+      </w:r>
+    </w:p>
+    <w:p>
+      <w:pPr>
+        <w:spacing w:after="160" w:line="278" w:lineRule="auto"/>
+        <w:ind w:left="0" w:firstLine="0"/>
+        <w:rPr>
+          <w:rStyle w:val="IntenseEmphasis"/>
+          <w:b/>
+          <w:bCs/>
+          <w:i w:val="0"/>
+          <w:iCs w:val="0"/>
+          <w:color w:val="000000"/>
+        </w:rPr>
+      </w:pPr>
+      <w:r>
+        <w:rPr>
+          <w:rStyle w:val="IntenseEmphasis"/>
+          <w:b/>
+          <w:bCs/>
+          <w:i w:val="0"/>
+          <w:iCs w:val="0"/>
+          <w:color w:val="000000"/>
+        </w:rPr>
+        <w:br w:type="page"/>
+      </w:r>
+      <w:r>
+        <w:rPr>
+          <w:rStyle w:val="IntenseEmphasis"/>
+          <w:b/>
+          <w:bCs/>
+          <w:i w:val="0"/>
+          <w:iCs w:val="0"/>
+          <w:color w:val="000000"/>
+        </w:rPr>
+        <w:lastRenderedPageBreak/>
+        <w:t>Q8 :</w:t>
+      </w:r>
+      <w:r>
+        <w:rPr>
+          <w:rStyle w:val="IntenseEmphasis"/>
+          <w:b/>
+          <w:bCs/>
+          <w:i w:val="0"/>
+          <w:iCs w:val="0"/>
+          <w:color w:val="000000"/>
+        </w:rPr>
+        <w:t xml:space="preserve"> </w:t>
+      </w:r>
+      <w:r>
+        <w:t>Can you find the line inside of the Training script/component/environment/pipeline … where the AI Model is being saved with the name animal-cnn.</w:t>
+      </w:r>
+    </w:p>
+    <w:p>
+      <w:pPr>
+        <w:rPr>
+          <w:rStyle w:val="IntenseEmphasis"/>
+          <w:b/>
+          <w:bCs/>
+          <w:i w:val="0"/>
+          <w:iCs w:val="0"/>
+          <w:color w:val="000000"/>
+        </w:rPr>
+      </w:pPr>
+      <w:r>
+        <w:rPr>
+          <w:rStyle w:val="IntenseEmphasis"/>
+          <w:b/>
+          <w:bCs/>
+          <w:i w:val="0"/>
+          <w:iCs w:val="0"/>
+          <w:color w:val="000000"/>
+        </w:rPr>
+        <w:t>A8 :</w:t>
+      </w:r>
+    </w:p>
+    <w:p>
+      <w:pPr>
+        <w:pStyle w:val="NoSpacing"/>
+        <w:rPr>
+          <w:lang w:val="en-BE"/>
+        </w:rPr>
+      </w:pPr>
+      <w:r>
+        <w:rPr>
+          <w:lang w:val="en-BE"/>
+        </w:rPr>
+        <w:t>File name</w:t>
+      </w:r>
+      <w:r>
+        <w:rPr>
+          <w:lang w:val="en-BE"/>
+        </w:rPr>
+        <w:t xml:space="preserve"> </w:t>
+      </w:r>
+      <w:r>
+        <w:rPr>
+          <w:lang w:val="en-BE"/>
+        </w:rPr>
+        <w:t xml:space="preserve">: </w:t>
+      </w:r>
+      <w:r>
+        <w:rPr>
+          <w:lang w:val="en-BE"/>
+        </w:rPr>
+        <w:t>train.py</w:t>
+      </w:r>
+    </w:p>
+    <w:p>
+      <w:pPr>
+        <w:pStyle w:val="NoSpacing"/>
+        <w:rPr>
+          <w:lang w:val="en-BE"/>
+        </w:rPr>
+      </w:pPr>
+      <w:r>
+        <w:rPr>
+          <w:lang w:val="en-BE"/>
+        </w:rPr>
+        <w:t>Line number</w:t>
+      </w:r>
+      <w:r>
+        <w:rPr>
+          <w:lang w:val="en-BE"/>
+        </w:rPr>
+        <w:t xml:space="preserve"> </w:t>
+      </w:r>
+      <w:r>
+        <w:rPr>
+          <w:lang w:val="en-BE"/>
+        </w:rPr>
+        <w:t xml:space="preserve">: </w:t>
+      </w:r>
+      <w:r>
+        <w:rPr>
+          <w:lang w:val="en-BE"/>
+        </w:rPr>
+        <w:t>89</w:t>
+      </w:r>
+    </w:p>
+    <w:p>
+      <w:pPr>
+        <w:pStyle w:val="NoSpacing"/>
+        <w:rPr>
+          <w:lang w:val="en-BE"/>
+        </w:rPr>
+      </w:pPr>
+      <w:r>
+        <w:rPr>
+          <w:lang w:val="en-BE"/>
+        </w:rPr>
+        <w:t>Extra explanation</w:t>
+      </w:r>
+      <w:r>
+        <w:rPr>
+          <w:lang w:val="en-BE"/>
+        </w:rPr>
+        <w:t xml:space="preserve"> : </w:t>
+      </w:r>
+      <w:r>
+        <w:rPr>
+          <w:lang w:val="en-BE"/>
+        </w:rPr>
+        <w:t>The ModelCheckpoint callback saves the best model during training to the path specified by model_path, which is constructed using model_name = 'animal-cnn'. This ensures the model is saved in a directory or file named animal-cnn inside the output folder.</w:t>
+      </w:r>
+    </w:p>
+    <w:p>
+      <w:pPr>
+        <w:ind w:left="0" w:firstLine="0"/>
+        <w:rPr>
+          <w:rStyle w:val="IntenseEmphasis"/>
+          <w:b/>
+          <w:bCs/>
+          <w:i w:val="0"/>
+          <w:iCs w:val="0"/>
+          <w:color w:val="000000"/>
+        </w:rPr>
+      </w:pPr>
+    </w:p>
+    <w:p>
+      <w:pPr>
+        <w:rPr>
+          <w:rStyle w:val="IntenseEmphasis"/>
+          <w:b/>
+          <w:bCs/>
+          <w:i w:val="0"/>
+          <w:iCs w:val="0"/>
+          <w:color w:val="000000"/>
+        </w:rPr>
+      </w:pPr>
+      <w:r>
+        <w:rPr>
+          <w:rStyle w:val="IntenseEmphasis"/>
+          <w:b/>
+          <w:bCs/>
+          <w:i w:val="0"/>
+          <w:iCs w:val="0"/>
+          <w:color w:val="000000"/>
+        </w:rPr>
+        <w:t>Q9 :</w:t>
+      </w:r>
+      <w:r>
+        <w:rPr>
+          <w:rStyle w:val="IntenseEmphasis"/>
+          <w:b/>
+          <w:bCs/>
+          <w:i w:val="0"/>
+          <w:iCs w:val="0"/>
+          <w:color w:val="000000"/>
+        </w:rPr>
+        <w:t xml:space="preserve"> </w:t>
+      </w:r>
+      <w:r>
+        <w:t>Share your Dockerfile</w:t>
+      </w:r>
+      <w:r>
+        <w:rPr>
+          <w:b/>
+          <w:bCs/>
+        </w:rPr>
+        <w:t xml:space="preserve">. </w:t>
+      </w:r>
+      <w:r>
+        <w:t>What’s the size of the created Docker Image?</w:t>
+      </w:r>
+      <w:r>
+        <w:rPr>
+          <w:b/>
+          <w:bCs/>
+        </w:rPr>
+        <w:t xml:space="preserve"> </w:t>
+      </w:r>
+      <w:r>
+        <w:t>Any optimisation recommendations to reduce the size of the image?</w:t>
+      </w:r>
+    </w:p>
+    <w:p>
+      <w:pPr>
+        <w:rPr>
+          <w:rStyle w:val="IntenseEmphasis"/>
+          <w:b/>
+          <w:bCs/>
+          <w:i w:val="0"/>
+          <w:iCs w:val="0"/>
+          <w:color w:val="000000"/>
+        </w:rPr>
+      </w:pPr>
+      <w:r>
+        <w:rPr>
+          <w:rStyle w:val="IntenseEmphasis"/>
+          <w:b/>
+          <w:bCs/>
+          <w:i w:val="0"/>
+          <w:iCs w:val="0"/>
+          <w:color w:val="000000"/>
+        </w:rPr>
+        <w:t>A9 :</w:t>
+      </w:r>
+    </w:p>
+    <w:p>
+      <w:pPr>
+        <w:rPr>
+          <w:rStyle w:val="IntenseEmphasis"/>
+          <w:i w:val="0"/>
+          <w:iCs w:val="0"/>
+          <w:color w:val="000000"/>
+        </w:rPr>
+      </w:pPr>
+      <w:r>
+        <w:rPr>
+          <w:rStyle w:val="IntenseEmphasis"/>
+          <w:i w:val="0"/>
+          <w:iCs w:val="0"/>
+          <w:color w:val="000000"/>
+        </w:rPr>
+        <w:t xml:space="preserve">File : </w:t>
+      </w:r>
+    </w:p>
+    <w:p>
+      <w:pPr>
+        <w:pStyle w:val="NoSpacing"/>
+        <w:rPr>
+          <w:lang w:val="en-BE"/>
+        </w:rPr>
+      </w:pPr>
+      <w:r>
+        <w:rPr>
+          <w:lang w:val="en-BE"/>
+        </w:rPr>
+        <w:t>FROM python:3.9-slim</w:t>
+      </w:r>
+    </w:p>
+    <w:p>
+      <w:pPr>
+        <w:pStyle w:val="NoSpacing"/>
+        <w:rPr>
+          <w:lang w:val="en-BE"/>
+        </w:rPr>
+      </w:pPr>
+    </w:p>
+    <w:p>
+      <w:pPr>
+        <w:pStyle w:val="NoSpacing"/>
+        <w:rPr>
+          <w:lang w:val="en-BE"/>
+        </w:rPr>
+      </w:pPr>
+      <w:r>
+        <w:rPr>
+          <w:lang w:val="en-BE"/>
+        </w:rPr>
+        <w:t># Set environment variables for Python</w:t>
+      </w:r>
+    </w:p>
+    <w:p>
+      <w:pPr>
+        <w:pStyle w:val="NoSpacing"/>
+        <w:rPr>
+          <w:lang w:val="en-BE"/>
+        </w:rPr>
+      </w:pPr>
+      <w:r>
+        <w:rPr>
+          <w:lang w:val="en-BE"/>
+        </w:rPr>
+        <w:t>ENV PYTHONDONTWRITEBYTECODE=1 \</w:t>
+      </w:r>
+    </w:p>
+    <w:p>
+      <w:pPr>
+        <w:pStyle w:val="NoSpacing"/>
+        <w:rPr>
+          <w:lang w:val="en-BE"/>
+        </w:rPr>
+      </w:pPr>
+      <w:r>
+        <w:rPr>
+          <w:lang w:val="en-BE"/>
+        </w:rPr>
+        <w:t>    PYTHONUNBUFFERED=1 \</w:t>
+      </w:r>
+    </w:p>
+    <w:p>
+      <w:pPr>
+        <w:pStyle w:val="NoSpacing"/>
+        <w:rPr>
+          <w:lang w:val="en-BE"/>
+        </w:rPr>
+      </w:pPr>
+      <w:r>
+        <w:rPr>
+          <w:lang w:val="en-BE"/>
+        </w:rPr>
+        <w:t>    PIP_NO_CACHE_DIR=1 \</w:t>
+      </w:r>
+    </w:p>
+    <w:p>
+      <w:pPr>
+        <w:pStyle w:val="NoSpacing"/>
+        <w:rPr>
+          <w:lang w:val="en-BE"/>
+        </w:rPr>
+      </w:pPr>
+      <w:r>
+        <w:rPr>
+          <w:lang w:val="en-BE"/>
+        </w:rPr>
+        <w:t>    PIP_DISABLE_PIP_VERSION_CHECK=1 \</w:t>
+      </w:r>
+    </w:p>
+    <w:p>
+      <w:pPr>
+        <w:pStyle w:val="NoSpacing"/>
+        <w:rPr>
+          <w:lang w:val="en-BE"/>
+        </w:rPr>
+      </w:pPr>
+      <w:r>
+        <w:rPr>
+          <w:lang w:val="en-BE"/>
+        </w:rPr>
+        <w:t>    PIP_DEFAULT_TIMEOUT=100</w:t>
+      </w:r>
+    </w:p>
+    <w:p>
+      <w:pPr>
+        <w:pStyle w:val="NoSpacing"/>
+        <w:rPr>
+          <w:lang w:val="en-BE"/>
+        </w:rPr>
+      </w:pPr>
+    </w:p>
+    <w:p>
+      <w:pPr>
+        <w:pStyle w:val="NoSpacing"/>
+        <w:rPr>
+          <w:lang w:val="en-BE"/>
+        </w:rPr>
+      </w:pPr>
+      <w:r>
+        <w:rPr>
+          <w:lang w:val="en-BE"/>
+        </w:rPr>
+        <w:t># Set the working directory</w:t>
+      </w:r>
+    </w:p>
+    <w:p>
+      <w:pPr>
+        <w:pStyle w:val="NoSpacing"/>
+        <w:rPr>
+          <w:lang w:val="en-BE"/>
+        </w:rPr>
+      </w:pPr>
+      <w:r>
+        <w:rPr>
+          <w:lang w:val="en-BE"/>
+        </w:rPr>
+        <w:t>WORKDIR /app</w:t>
+      </w:r>
+    </w:p>
+    <w:p>
+      <w:pPr>
+        <w:pStyle w:val="NoSpacing"/>
+        <w:rPr>
+          <w:lang w:val="en-BE"/>
+        </w:rPr>
+      </w:pPr>
+    </w:p>
+    <w:p>
+      <w:pPr>
+        <w:pStyle w:val="NoSpacing"/>
+        <w:rPr>
+          <w:lang w:val="en-BE"/>
+        </w:rPr>
+      </w:pPr>
+      <w:r>
+        <w:rPr>
+          <w:lang w:val="en-BE"/>
+        </w:rPr>
+        <w:t># Install system dependencies (for Pillow and TensorFlow)</w:t>
+      </w:r>
+    </w:p>
+    <w:p>
+      <w:pPr>
+        <w:pStyle w:val="NoSpacing"/>
+        <w:rPr>
+          <w:lang w:val="en-BE"/>
+        </w:rPr>
+      </w:pPr>
+      <w:r>
+        <w:rPr>
+          <w:lang w:val="en-BE"/>
+        </w:rPr>
+        <w:t>RUN apt-get update &amp;&amp; \</w:t>
+      </w:r>
+    </w:p>
+    <w:p>
+      <w:pPr>
+        <w:pStyle w:val="NoSpacing"/>
+        <w:rPr>
+          <w:lang w:val="en-BE"/>
+        </w:rPr>
+      </w:pPr>
+      <w:r>
+        <w:rPr>
+          <w:lang w:val="en-BE"/>
+        </w:rPr>
+        <w:t>    apt-get install -y --no-install-recommends \</w:t>
+      </w:r>
+    </w:p>
+    <w:p>
+      <w:pPr>
+        <w:pStyle w:val="NoSpacing"/>
+        <w:rPr>
+          <w:lang w:val="en-BE"/>
+        </w:rPr>
+      </w:pPr>
+      <w:r>
+        <w:rPr>
+          <w:lang w:val="en-BE"/>
+        </w:rPr>
+        <w:t>        build-essential \</w:t>
+      </w:r>
+    </w:p>
+    <w:p>
+      <w:pPr>
+        <w:pStyle w:val="NoSpacing"/>
+        <w:rPr>
+          <w:lang w:val="en-BE"/>
+        </w:rPr>
+      </w:pPr>
+      <w:r>
+        <w:rPr>
+          <w:lang w:val="en-BE"/>
+        </w:rPr>
+        <w:t>        libglib2.0-0 \</w:t>
+      </w:r>
+    </w:p>
+    <w:p>
+      <w:pPr>
+        <w:pStyle w:val="NoSpacing"/>
+        <w:rPr>
+          <w:lang w:val="en-BE"/>
+        </w:rPr>
+      </w:pPr>
+      <w:r>
+        <w:rPr>
+          <w:lang w:val="en-BE"/>
+        </w:rPr>
+        <w:t>        libsm6 \</w:t>
+      </w:r>
+    </w:p>
+    <w:p>
+      <w:pPr>
+        <w:pStyle w:val="NoSpacing"/>
+        <w:rPr>
+          <w:lang w:val="en-BE"/>
+        </w:rPr>
+      </w:pPr>
+      <w:r>
+        <w:rPr>
+          <w:lang w:val="en-BE"/>
+        </w:rPr>
+        <w:t>        libxext6 \</w:t>
+      </w:r>
+    </w:p>
+    <w:p>
+      <w:pPr>
+        <w:pStyle w:val="NoSpacing"/>
+        <w:rPr>
+          <w:lang w:val="en-BE"/>
+        </w:rPr>
+      </w:pPr>
+      <w:r>
+        <w:rPr>
+          <w:lang w:val="en-BE"/>
+        </w:rPr>
+        <w:t>        libxrender-dev \</w:t>
+      </w:r>
+    </w:p>
+    <w:p>
+      <w:pPr>
+        <w:pStyle w:val="NoSpacing"/>
+        <w:rPr>
+          <w:lang w:val="en-BE"/>
+        </w:rPr>
+      </w:pPr>
+      <w:r>
+        <w:rPr>
+          <w:lang w:val="en-BE"/>
+        </w:rPr>
+        <w:t>        &amp;&amp; rm -rf /var/lib/apt/lists/*</w:t>
+      </w:r>
+    </w:p>
+    <w:p>
+      <w:pPr>
+        <w:pStyle w:val="NoSpacing"/>
+        <w:rPr>
+          <w:lang w:val="en-BE"/>
+        </w:rPr>
+      </w:pPr>
+    </w:p>
+    <w:p>
+      <w:pPr>
+        <w:pStyle w:val="NoSpacing"/>
+        <w:rPr>
+          <w:lang w:val="en-BE"/>
+        </w:rPr>
+      </w:pPr>
+      <w:r>
+        <w:rPr>
+          <w:lang w:val="en-BE"/>
+        </w:rPr>
+        <w:t># Copy only requirements first for better cache usage</w:t>
+      </w:r>
+    </w:p>
+    <w:p>
+      <w:pPr>
+        <w:pStyle w:val="NoSpacing"/>
+        <w:rPr>
+          <w:lang w:val="en-BE"/>
+        </w:rPr>
+      </w:pPr>
+      <w:r>
+        <w:rPr>
+          <w:lang w:val="en-BE"/>
+        </w:rPr>
+        <w:t>COPY requirements.txt .</w:t>
+      </w:r>
+    </w:p>
+    <w:p>
+      <w:pPr>
+        <w:pStyle w:val="NoSpacing"/>
+        <w:rPr>
+          <w:lang w:val="en-BE"/>
+        </w:rPr>
+      </w:pPr>
+    </w:p>
+    <w:p>
+      <w:pPr>
+        <w:pStyle w:val="NoSpacing"/>
+        <w:rPr>
+          <w:lang w:val="en-BE"/>
+        </w:rPr>
+      </w:pPr>
+      <w:r>
+        <w:rPr>
+          <w:lang w:val="en-BE"/>
+        </w:rPr>
+        <w:t># Install Python dependencies</w:t>
+      </w:r>
+    </w:p>
+    <w:p>
+      <w:pPr>
+        <w:pStyle w:val="NoSpacing"/>
+        <w:rPr>
+          <w:lang w:val="en-BE"/>
+        </w:rPr>
+      </w:pPr>
+      <w:r>
+        <w:rPr>
+          <w:lang w:val="en-BE"/>
+        </w:rPr>
+        <w:t>RUN pip install --upgrade pip &amp;&amp; pip install -r requirements.txt</w:t>
+      </w:r>
+    </w:p>
+    <w:p>
+      <w:pPr>
+        <w:pStyle w:val="NoSpacing"/>
+        <w:rPr>
+          <w:lang w:val="en-BE"/>
+        </w:rPr>
+      </w:pPr>
+    </w:p>
+    <w:p>
+      <w:pPr>
+        <w:pStyle w:val="NoSpacing"/>
+        <w:rPr>
+          <w:lang w:val="en-BE"/>
+        </w:rPr>
+      </w:pPr>
+      <w:r>
+        <w:rPr>
+          <w:lang w:val="en-BE"/>
+        </w:rPr>
+        <w:t># Copy the rest of the application code</w:t>
+      </w:r>
+    </w:p>
+    <w:p>
+      <w:pPr>
+        <w:pStyle w:val="NoSpacing"/>
+        <w:rPr>
+          <w:lang w:val="en-BE"/>
+        </w:rPr>
+      </w:pPr>
+      <w:r>
+        <w:rPr>
+          <w:lang w:val="en-BE"/>
+        </w:rPr>
+        <w:lastRenderedPageBreak/>
+        <w:t>COPY . .</w:t>
+      </w:r>
+    </w:p>
+    <w:p>
+      <w:pPr>
+        <w:pStyle w:val="NoSpacing"/>
+        <w:rPr>
+          <w:lang w:val="en-BE"/>
+        </w:rPr>
+      </w:pPr>
+    </w:p>
+    <w:p>
+      <w:pPr>
+        <w:pStyle w:val="NoSpacing"/>
+        <w:rPr>
+          <w:lang w:val="en-BE"/>
+        </w:rPr>
+      </w:pPr>
+      <w:r>
+        <w:rPr>
+          <w:lang w:val="en-BE"/>
+        </w:rPr>
+        <w:t># Expose the port the app runs on</w:t>
+      </w:r>
+    </w:p>
+    <w:p>
+      <w:pPr>
+        <w:pStyle w:val="NoSpacing"/>
+        <w:rPr>
+          <w:lang w:val="en-BE"/>
+        </w:rPr>
+      </w:pPr>
+      <w:r>
+        <w:rPr>
+          <w:lang w:val="en-BE"/>
+        </w:rPr>
+        <w:t>EXPOSE 8004</w:t>
+      </w:r>
+    </w:p>
+    <w:p>
+      <w:pPr>
+        <w:pStyle w:val="NoSpacing"/>
+        <w:rPr>
+          <w:lang w:val="en-BE"/>
+        </w:rPr>
+      </w:pPr>
+    </w:p>
+    <w:p>
+      <w:pPr>
+        <w:pStyle w:val="NoSpacing"/>
+        <w:rPr>
+          <w:lang w:val="en-BE"/>
+        </w:rPr>
+      </w:pPr>
+      <w:r>
+        <w:rPr>
+          <w:lang w:val="en-BE"/>
+        </w:rPr>
+        <w:t># Use environment variable for model path (improves reusability)</w:t>
+      </w:r>
+    </w:p>
+    <w:p>
+      <w:pPr>
+        <w:pStyle w:val="NoSpacing"/>
+        <w:rPr>
+          <w:lang w:val="en-BE"/>
+        </w:rPr>
+      </w:pPr>
+      <w:r>
+        <w:rPr>
+          <w:lang w:val="en-BE"/>
+        </w:rPr>
+        <w:t>ENV MODEL_PATH=/app/animal-classification/INPUT_model_path/animal-cnn</w:t>
+      </w:r>
+    </w:p>
+    <w:p>
+      <w:pPr>
+        <w:pStyle w:val="NoSpacing"/>
+        <w:rPr>
+          <w:lang w:val="en-BE"/>
+        </w:rPr>
+      </w:pPr>
+    </w:p>
+    <w:p>
+      <w:pPr>
+        <w:pStyle w:val="NoSpacing"/>
+        <w:rPr>
+          <w:lang w:val="en-BE"/>
+        </w:rPr>
+      </w:pPr>
+      <w:r>
+        <w:rPr>
+          <w:lang w:val="en-BE"/>
+        </w:rPr>
+        <w:t># Entrypoint for running the FastAPI app with reload option for development</w:t>
+      </w:r>
+    </w:p>
+    <w:p>
+      <w:pPr>
+        <w:pStyle w:val="NoSpacing"/>
+        <w:rPr>
+          <w:lang w:val="en-BE"/>
+        </w:rPr>
+      </w:pPr>
+      <w:r>
+        <w:rPr>
+          <w:lang w:val="en-BE"/>
+        </w:rPr>
+        <w:t>CMD ["uvicorn", "main:app", "--host", "0.0.0.0", "--port", "8004"]</w:t>
+      </w:r>
+    </w:p>
+    <w:p>
+      <w:pPr>
+        <w:rPr>
+          <w:rStyle w:val="IntenseEmphasis"/>
+          <w:i w:val="0"/>
+          <w:iCs w:val="0"/>
+          <w:color w:val="000000"/>
+        </w:rPr>
+      </w:pPr>
+    </w:p>
+    <w:p>
+      <w:pPr>
+        <w:rPr>
+          <w:rStyle w:val="IntenseEmphasis"/>
+          <w:i w:val="0"/>
+          <w:iCs w:val="0"/>
+          <w:color w:val="000000"/>
+        </w:rPr>
+      </w:pPr>
+      <w:r>
+        <w:rPr>
+          <w:rStyle w:val="IntenseEmphasis"/>
+          <w:i w:val="0"/>
+          <w:iCs w:val="0"/>
+          <w:color w:val="000000"/>
+        </w:rPr>
+        <w:t xml:space="preserve">Image size : </w:t>
+      </w:r>
+      <w:r>
+        <w:rPr>
+          <w:rStyle w:val="IntenseEmphasis"/>
+          <w:i w:val="0"/>
+          <w:iCs w:val="0"/>
+          <w:color w:val="000000"/>
+        </w:rPr>
+        <w:t>1.2 GB</w:t>
+      </w:r>
+    </w:p>
+    <w:p>
+      <w:pPr>
+        <w:rPr>
+          <w:rStyle w:val="IntenseEmphasis"/>
+          <w:i w:val="0"/>
+          <w:iCs w:val="0"/>
+          <w:color w:val="000000"/>
+        </w:rPr>
+      </w:pPr>
+      <w:r>
+        <w:rPr>
+          <w:rStyle w:val="IntenseEmphasis"/>
+          <w:i w:val="0"/>
+          <w:iCs w:val="0"/>
+          <w:color w:val="000000"/>
+        </w:rPr>
+        <w:t>Optimizations</w:t>
+      </w:r>
+      <w:r>
+        <w:rPr>
+          <w:rStyle w:val="IntenseEmphasis"/>
+          <w:i w:val="0"/>
+          <w:iCs w:val="0"/>
+          <w:color w:val="000000"/>
+        </w:rPr>
+        <w:t xml:space="preserve"> : Use smaller base image, remove build dependencies after install, multi-stage builds, remove pip cache.</w:t>
+      </w:r>
+    </w:p>
+    <w:p>
+      <w:pPr>
+        <w:rPr>
+          <w:rStyle w:val="IntenseEmphasis"/>
+          <w:b/>
+          <w:bCs/>
+          <w:i w:val="0"/>
+          <w:iCs w:val="0"/>
+          <w:color w:val="000000"/>
+        </w:rPr>
+      </w:pPr>
+      <w:r>
+        <w:rPr>
+          <w:rStyle w:val="IntenseEmphasis"/>
+          <w:b/>
+          <w:bCs/>
+          <w:i w:val="0"/>
+          <w:iCs w:val="0"/>
+          <w:color w:val="000000"/>
+        </w:rPr>
+        <w:t>Q10 :</w:t>
+      </w:r>
+      <w:r>
+        <w:rPr>
+          <w:rStyle w:val="IntenseEmphasis"/>
+          <w:b/>
+          <w:bCs/>
+          <w:i w:val="0"/>
+          <w:iCs w:val="0"/>
+          <w:color w:val="000000"/>
+        </w:rPr>
+        <w:t xml:space="preserve"> </w:t>
+      </w:r>
+      <w:r>
+        <w:rPr>
+          <w:b/>
+          <w:bCs/>
+        </w:rPr>
+        <w:t>Provide a better solution using checks and if-statements.</w:t>
+      </w:r>
+    </w:p>
+    <w:p>
+      <w:pPr>
+        <w:rPr>
+          <w:rStyle w:val="IntenseEmphasis"/>
+          <w:b/>
+          <w:bCs/>
+          <w:i w:val="0"/>
+          <w:iCs w:val="0"/>
+          <w:color w:val="000000"/>
+        </w:rPr>
+      </w:pPr>
+      <w:r>
+        <w:rPr>
+          <w:rStyle w:val="IntenseEmphasis"/>
+          <w:b/>
+          <w:bCs/>
+          <w:i w:val="0"/>
+          <w:iCs w:val="0"/>
+          <w:color w:val="000000"/>
+        </w:rPr>
+        <w:t>A10 :</w:t>
+      </w:r>
+    </w:p>
+    <w:p>
+      <w:pPr>
+        <w:rPr>
+          <w:rStyle w:val="IntenseEmphasis"/>
+          <w:b/>
+          <w:bCs/>
+          <w:i w:val="0"/>
+          <w:iCs w:val="0"/>
+          <w:color w:val="000000"/>
+        </w:rPr>
+      </w:pPr>
+    </w:p>
+    <w:p>
+      <w:pPr>
+        <w:rPr>
+          <w:rStyle w:val="IntenseEmphasis"/>
+          <w:b/>
+          <w:bCs/>
+          <w:i w:val="0"/>
+          <w:iCs w:val="0"/>
+          <w:color w:val="000000"/>
+        </w:rPr>
+      </w:pPr>
+      <w:r>
+        <w:rPr>
+          <w:rStyle w:val="IntenseEmphasis"/>
+          <w:b/>
+          <w:bCs/>
+          <w:i w:val="0"/>
+          <w:iCs w:val="0"/>
+          <w:color w:val="000000"/>
+        </w:rPr>
+        <w:t>Q11 :</w:t>
+      </w:r>
+    </w:p>
+    <w:p>
+      <w:pPr>
+        <w:numPr>
+          <w:ilvl w:val="0"/>
+          <w:numId w:val="22"/>
+        </w:numPr>
+      </w:pPr>
+      <w:r>
+        <w:t>What is the purpose of the needs: azure-pipeline ?</w:t>
+      </w:r>
+    </w:p>
+    <w:p>
+      <w:pPr>
+        <w:numPr>
+          <w:ilvl w:val="0"/>
+          <w:numId w:val="22"/>
+        </w:numPr>
+        <w:rPr>
+          <w:rStyle w:val="IntenseEmphasis"/>
+          <w:i w:val="0"/>
+          <w:iCs w:val="0"/>
+          <w:color w:val="000000"/>
+        </w:rPr>
+      </w:pPr>
+      <w:r>
+        <w:t>What’s the point of the actions/upload-artifact@v4.3.3 ?</w:t>
+      </w:r>
+    </w:p>
+    <w:p>
+      <w:pPr>
+        <w:rPr>
+          <w:rStyle w:val="IntenseEmphasis"/>
+          <w:b/>
+          <w:bCs/>
+          <w:i w:val="0"/>
+          <w:iCs w:val="0"/>
+          <w:color w:val="000000"/>
+        </w:rPr>
+      </w:pPr>
+      <w:r>
+        <w:rPr>
+          <w:rStyle w:val="IntenseEmphasis"/>
+          <w:b/>
+          <w:bCs/>
+          <w:i w:val="0"/>
+          <w:iCs w:val="0"/>
+          <w:color w:val="000000"/>
+        </w:rPr>
+        <w:t>A11 :</w:t>
+      </w:r>
+    </w:p>
+    <w:p>
+      <w:pPr>
+        <w:rPr>
+          <w:rStyle w:val="IntenseEmphasis"/>
+          <w:b/>
+          <w:bCs/>
+          <w:i w:val="0"/>
+          <w:iCs w:val="0"/>
+          <w:color w:val="000000"/>
+        </w:rPr>
+      </w:pPr>
+    </w:p>
+    <w:p>
+      <w:pPr>
+        <w:rPr>
+          <w:rStyle w:val="IntenseEmphasis"/>
+          <w:b/>
+          <w:bCs/>
+          <w:i w:val="0"/>
+          <w:iCs w:val="0"/>
+          <w:color w:val="000000"/>
+        </w:rPr>
+      </w:pPr>
+      <w:r>
+        <w:rPr>
+          <w:rStyle w:val="IntenseEmphasis"/>
+          <w:b/>
+          <w:bCs/>
+          <w:i w:val="0"/>
+          <w:iCs w:val="0"/>
+          <w:color w:val="000000"/>
+        </w:rPr>
+        <w:t>Q12 :</w:t>
+      </w:r>
+    </w:p>
+    <w:p>
+      <w:pPr>
+        <w:numPr>
+          <w:ilvl w:val="0"/>
+          <w:numId w:val="23"/>
+        </w:numPr>
+      </w:pPr>
+      <w:r>
+        <w:t>Paste the YAML file for your Kubernetes deployments</w:t>
+      </w:r>
+    </w:p>
+    <w:p>
+      <w:pPr>
+        <w:numPr>
+          <w:ilvl w:val="0"/>
+          <w:numId w:val="23"/>
+        </w:numPr>
+        <w:rPr>
+          <w:rStyle w:val="IntenseEmphasis"/>
+          <w:i w:val="0"/>
+          <w:iCs w:val="0"/>
+          <w:color w:val="000000"/>
+        </w:rPr>
+      </w:pPr>
+      <w:r>
+        <w:t>Paste the GitHub Actions pipeline step with the Kubectl commands</w:t>
+      </w:r>
+    </w:p>
+    <w:p>
+      <w:pPr>
+        <w:rPr>
+          <w:rStyle w:val="IntenseEmphasis"/>
+          <w:b/>
+          <w:bCs/>
+          <w:i w:val="0"/>
+          <w:iCs w:val="0"/>
+          <w:color w:val="000000"/>
+        </w:rPr>
+      </w:pPr>
+      <w:r>
+        <w:rPr>
+          <w:rStyle w:val="IntenseEmphasis"/>
+          <w:b/>
+          <w:bCs/>
+          <w:i w:val="0"/>
+          <w:iCs w:val="0"/>
+          <w:color w:val="000000"/>
+        </w:rPr>
+        <w:t>A12 :</w:t>
+      </w:r>
+    </w:p>
+    <w:p>
+      <w:pPr>
+        <w:rPr>
+          <w:rStyle w:val="IntenseEmphasis"/>
+          <w:b/>
+          <w:bCs/>
+          <w:i w:val="0"/>
+          <w:iCs w:val="0"/>
+          <w:color w:val="000000"/>
+        </w:rPr>
+      </w:pPr>
     </w:p>
     <w:p>
       <w:pPr>
@@ -2629,6 +3710,7 @@
         <w:rPr>
           <w:b/>
         </w:rPr>
+        <w:lastRenderedPageBreak/>
         <w:t>Give</w:t>
       </w:r>
       <w:r>
@@ -2908,6 +3990,208 @@
 <file path=word/numbering.xml><?xml version="1.0" encoding="utf-8"?>
 <w:numbering xmlns:wpc="http://schemas.microsoft.com/office/word/2010/wordprocessingCanvas" xmlns:cx="http://schemas.microsoft.com/office/drawing/2014/chartex" xmlns:cx1="http://schemas.microsoft.com/office/drawing/2015/9/8/chartex" xmlns:cx2="http://schemas.microsoft.com/office/drawing/2015/10/21/chartex" xmlns:cx3="http://schemas.microsoft.com/office/drawing/2016/5/9/chartex" xmlns:cx4="http://schemas.microsoft.com/office/drawing/2016/5/10/chartex" xmlns:cx5="http://schemas.microsoft.com/office/drawing/2016/5/11/chartex" xmlns:cx6="http://schemas.microsoft.com/office/drawing/2016/5/12/chartex" xmlns:cx7="http://schemas.microsoft.com/office/drawing/2016/5/13/chartex" xmlns:cx8="http://schemas.microsoft.com/office/drawing/2016/5/14/chartex" xmlns:mc="http://schemas.openxmlformats.org/markup-compatibility/2006" xmlns:aink="http://schemas.microsoft.com/office/drawing/2016/ink" xmlns:am3d="http://schemas.microsoft.com/office/drawing/2017/model3d" xmlns:o="urn:schemas-microsoft-com:office:office" xmlns:oel="http://schemas.microsoft.com/office/2019/extlst" xmlns:r="http://schemas.openxmlformats.org/officeDocument/2006/relationships" xmlns:m="http://schemas.openxmlformats.org/officeDocument/2006/math" xmlns:v="urn:schemas-microsoft-com:vml" xmlns:wp14="http://schemas.microsoft.com/office/word/2010/wordprocessingDrawing" xmlns:wp="http://schemas.openxmlformats.org/drawingml/2006/wordprocessingDrawing" xmlns:w10="urn:schemas-microsoft-com:office:word" xmlns:w="http://schemas.openxmlformats.org/wordprocessingml/2006/main" xmlns:w14="http://schemas.microsoft.com/office/word/2010/wordml" xmlns:w15="http://schemas.microsoft.com/office/word/2012/wordml" xmlns:w16cex="http://schemas.microsoft.com/office/word/2018/wordml/cex" xmlns:w16cid="http://schemas.microsoft.com/office/word/2016/wordml/cid" xmlns:w16="http://schemas.microsoft.com/office/word/2018/wordml" xmlns:w16du="http://schemas.microsoft.com/office/word/2023/wordml/word16du" xmlns:w16sdtdh="http://schemas.microsoft.com/office/word/2020/wordml/sdtdatahash" xmlns:w16sdtfl="http://schemas.microsoft.com/office/word/2024/wordml/sdtformatlock" xmlns:w16se="http://schemas.microsoft.com/office/word/2015/wordml/symex" xmlns:wpg="http://schemas.microsoft.com/office/word/2010/wordprocessingGroup" xmlns:wpi="http://schemas.microsoft.com/office/word/2010/wordprocessingInk" xmlns:wne="http://schemas.microsoft.com/office/word/2006/wordml" xmlns:wps="http://schemas.microsoft.com/office/word/2010/wordprocessingShape" mc:Ignorable="w14 w15 w16se w16cid w16 w16cex w16sdtdh w16sdtfl w16du wp14">
   <w:abstractNum w:abstractNumId="0" w15:restartNumberingAfterBreak="0">
+    <w:nsid w:val="00766E82"/>
+    <w:multiLevelType w:val="multilevel"/>
+    <w:tmpl w:val="62BAFFEC"/>
+    <w:lvl w:ilvl="0">
+      <w:start w:val="1"/>
+      <w:numFmt w:val="decimal"/>
+      <w:lvlText w:val="%1."/>
+      <w:lvlJc w:val="left"/>
+      <w:pPr>
+        <w:tabs>
+          <w:tab w:val="num" w:pos="720"/>
+        </w:tabs>
+        <w:ind w:left="720" w:hanging="360"/>
+      </w:pPr>
+    </w:lvl>
+    <w:lvl w:ilvl="1" w:tentative="1">
+      <w:start w:val="1"/>
+      <w:numFmt w:val="decimal"/>
+      <w:lvlText w:val="%2."/>
+      <w:lvlJc w:val="left"/>
+      <w:pPr>
+        <w:tabs>
+          <w:tab w:val="num" w:pos="1440"/>
+        </w:tabs>
+        <w:ind w:left="1440" w:hanging="360"/>
+      </w:pPr>
+    </w:lvl>
+    <w:lvl w:ilvl="2" w:tentative="1">
+      <w:start w:val="1"/>
+      <w:numFmt w:val="decimal"/>
+      <w:lvlText w:val="%3."/>
+      <w:lvlJc w:val="left"/>
+      <w:pPr>
+        <w:tabs>
+          <w:tab w:val="num" w:pos="2160"/>
+        </w:tabs>
+        <w:ind w:left="2160" w:hanging="360"/>
+      </w:pPr>
+    </w:lvl>
+    <w:lvl w:ilvl="3" w:tentative="1">
+      <w:start w:val="1"/>
+      <w:numFmt w:val="decimal"/>
+      <w:lvlText w:val="%4."/>
+      <w:lvlJc w:val="left"/>
+      <w:pPr>
+        <w:tabs>
+          <w:tab w:val="num" w:pos="2880"/>
+        </w:tabs>
+        <w:ind w:left="2880" w:hanging="360"/>
+      </w:pPr>
+    </w:lvl>
+    <w:lvl w:ilvl="4" w:tentative="1">
+      <w:start w:val="1"/>
+      <w:numFmt w:val="decimal"/>
+      <w:lvlText w:val="%5."/>
+      <w:lvlJc w:val="left"/>
+      <w:pPr>
+        <w:tabs>
+          <w:tab w:val="num" w:pos="3600"/>
+        </w:tabs>
+        <w:ind w:left="3600" w:hanging="360"/>
+      </w:pPr>
+    </w:lvl>
+    <w:lvl w:ilvl="5" w:tentative="1">
+      <w:start w:val="1"/>
+      <w:numFmt w:val="decimal"/>
+      <w:lvlText w:val="%6."/>
+      <w:lvlJc w:val="left"/>
+      <w:pPr>
+        <w:tabs>
+          <w:tab w:val="num" w:pos="4320"/>
+        </w:tabs>
+        <w:ind w:left="4320" w:hanging="360"/>
+      </w:pPr>
+    </w:lvl>
+    <w:lvl w:ilvl="6" w:tentative="1">
+      <w:start w:val="1"/>
+      <w:numFmt w:val="decimal"/>
+      <w:lvlText w:val="%7."/>
+      <w:lvlJc w:val="left"/>
+      <w:pPr>
+        <w:tabs>
+          <w:tab w:val="num" w:pos="5040"/>
+        </w:tabs>
+        <w:ind w:left="5040" w:hanging="360"/>
+      </w:pPr>
+    </w:lvl>
+    <w:lvl w:ilvl="7" w:tentative="1">
+      <w:start w:val="1"/>
+      <w:numFmt w:val="decimal"/>
+      <w:lvlText w:val="%8."/>
+      <w:lvlJc w:val="left"/>
+      <w:pPr>
+        <w:tabs>
+          <w:tab w:val="num" w:pos="5760"/>
+        </w:tabs>
+        <w:ind w:left="5760" w:hanging="360"/>
+      </w:pPr>
+    </w:lvl>
+    <w:lvl w:ilvl="8" w:tentative="1">
+      <w:start w:val="1"/>
+      <w:numFmt w:val="decimal"/>
+      <w:lvlText w:val="%9."/>
+      <w:lvlJc w:val="left"/>
+      <w:pPr>
+        <w:tabs>
+          <w:tab w:val="num" w:pos="6480"/>
+        </w:tabs>
+        <w:ind w:left="6480" w:hanging="360"/>
+      </w:pPr>
+    </w:lvl>
+  </w:abstractNum>
+  <w:abstractNum w:abstractNumId="1" w15:restartNumberingAfterBreak="0">
+    <w:nsid w:val="03422438"/>
+    <w:multiLevelType w:val="hybridMultilevel"/>
+    <w:tmpl w:val="9274F3BA"/>
+    <w:lvl w:ilvl="0" w:tplc="2000000F">
+      <w:start w:val="1"/>
+      <w:numFmt w:val="decimal"/>
+      <w:lvlText w:val="%1."/>
+      <w:lvlJc w:val="left"/>
+      <w:pPr>
+        <w:ind w:left="720" w:hanging="360"/>
+      </w:pPr>
+      <w:rPr>
+        <w:rFonts w:hint="default"/>
+      </w:rPr>
+    </w:lvl>
+    <w:lvl w:ilvl="1" w:tplc="20000019" w:tentative="1">
+      <w:start w:val="1"/>
+      <w:numFmt w:val="lowerLetter"/>
+      <w:lvlText w:val="%2."/>
+      <w:lvlJc w:val="left"/>
+      <w:pPr>
+        <w:ind w:left="1440" w:hanging="360"/>
+      </w:pPr>
+    </w:lvl>
+    <w:lvl w:ilvl="2" w:tplc="2000001B" w:tentative="1">
+      <w:start w:val="1"/>
+      <w:numFmt w:val="lowerRoman"/>
+      <w:lvlText w:val="%3."/>
+      <w:lvlJc w:val="right"/>
+      <w:pPr>
+        <w:ind w:left="2160" w:hanging="180"/>
+      </w:pPr>
+    </w:lvl>
+    <w:lvl w:ilvl="3" w:tplc="2000000F" w:tentative="1">
+      <w:start w:val="1"/>
+      <w:numFmt w:val="decimal"/>
+      <w:lvlText w:val="%4."/>
+      <w:lvlJc w:val="left"/>
+      <w:pPr>
+        <w:ind w:left="2880" w:hanging="360"/>
+      </w:pPr>
+    </w:lvl>
+    <w:lvl w:ilvl="4" w:tplc="20000019" w:tentative="1">
+      <w:start w:val="1"/>
+      <w:numFmt w:val="lowerLetter"/>
+      <w:lvlText w:val="%5."/>
+      <w:lvlJc w:val="left"/>
+      <w:pPr>
+        <w:ind w:left="3600" w:hanging="360"/>
+      </w:pPr>
+    </w:lvl>
+    <w:lvl w:ilvl="5" w:tplc="2000001B" w:tentative="1">
+      <w:start w:val="1"/>
+      <w:numFmt w:val="lowerRoman"/>
+      <w:lvlText w:val="%6."/>
+      <w:lvlJc w:val="right"/>
+      <w:pPr>
+        <w:ind w:left="4320" w:hanging="180"/>
+      </w:pPr>
+    </w:lvl>
+    <w:lvl w:ilvl="6" w:tplc="2000000F" w:tentative="1">
+      <w:start w:val="1"/>
+      <w:numFmt w:val="decimal"/>
+      <w:lvlText w:val="%7."/>
+      <w:lvlJc w:val="left"/>
+      <w:pPr>
+        <w:ind w:left="5040" w:hanging="360"/>
+      </w:pPr>
+    </w:lvl>
+    <w:lvl w:ilvl="7" w:tplc="20000019" w:tentative="1">
+      <w:start w:val="1"/>
+      <w:numFmt w:val="lowerLetter"/>
+      <w:lvlText w:val="%8."/>
+      <w:lvlJc w:val="left"/>
+      <w:pPr>
+        <w:ind w:left="5760" w:hanging="360"/>
+      </w:pPr>
+    </w:lvl>
+    <w:lvl w:ilvl="8" w:tplc="2000001B" w:tentative="1">
+      <w:start w:val="1"/>
+      <w:numFmt w:val="lowerRoman"/>
+      <w:lvlText w:val="%9."/>
+      <w:lvlJc w:val="right"/>
+      <w:pPr>
+        <w:ind w:left="6480" w:hanging="180"/>
+      </w:pPr>
+    </w:lvl>
+  </w:abstractNum>
+  <w:abstractNum w:abstractNumId="2" w15:restartNumberingAfterBreak="0">
     <w:nsid w:val="04375F6B"/>
     <w:multiLevelType w:val="hybridMultilevel"/>
     <w:tmpl w:val="AD96EF2A"/>
@@ -3119,7 +4403,7 @@
       </w:rPr>
     </w:lvl>
   </w:abstractNum>
-  <w:abstractNum w:abstractNumId="1" w15:restartNumberingAfterBreak="0">
+  <w:abstractNum w:abstractNumId="3" w15:restartNumberingAfterBreak="0">
     <w:nsid w:val="0E4D619E"/>
     <w:multiLevelType w:val="hybridMultilevel"/>
     <w:tmpl w:val="8B048030"/>
@@ -3331,7 +4615,7 @@
       </w:rPr>
     </w:lvl>
   </w:abstractNum>
-  <w:abstractNum w:abstractNumId="2" w15:restartNumberingAfterBreak="0">
+  <w:abstractNum w:abstractNumId="4" w15:restartNumberingAfterBreak="0">
     <w:nsid w:val="10FE17A3"/>
     <w:multiLevelType w:val="hybridMultilevel"/>
     <w:tmpl w:val="3B64BC4A"/>
@@ -3420,7 +4704,7 @@
       </w:pPr>
     </w:lvl>
   </w:abstractNum>
-  <w:abstractNum w:abstractNumId="3" w15:restartNumberingAfterBreak="0">
+  <w:abstractNum w:abstractNumId="5" w15:restartNumberingAfterBreak="0">
     <w:nsid w:val="12481161"/>
     <w:multiLevelType w:val="hybridMultilevel"/>
     <w:tmpl w:val="E558F362"/>
@@ -3509,7 +4793,7 @@
       </w:pPr>
     </w:lvl>
   </w:abstractNum>
-  <w:abstractNum w:abstractNumId="4" w15:restartNumberingAfterBreak="0">
+  <w:abstractNum w:abstractNumId="6" w15:restartNumberingAfterBreak="0">
     <w:nsid w:val="13A97ABD"/>
     <w:multiLevelType w:val="multilevel"/>
     <w:tmpl w:val="F9CEF5E8"/>
@@ -3622,7 +4906,7 @@
       </w:pPr>
     </w:lvl>
   </w:abstractNum>
-  <w:abstractNum w:abstractNumId="5" w15:restartNumberingAfterBreak="0">
+  <w:abstractNum w:abstractNumId="7" w15:restartNumberingAfterBreak="0">
     <w:nsid w:val="13B527ED"/>
     <w:multiLevelType w:val="multilevel"/>
     <w:tmpl w:val="E9B68576"/>
@@ -3735,7 +5019,7 @@
       </w:pPr>
     </w:lvl>
   </w:abstractNum>
-  <w:abstractNum w:abstractNumId="6" w15:restartNumberingAfterBreak="0">
+  <w:abstractNum w:abstractNumId="8" w15:restartNumberingAfterBreak="0">
     <w:nsid w:val="1B9854C3"/>
     <w:multiLevelType w:val="hybridMultilevel"/>
     <w:tmpl w:val="E1AC3344"/>
@@ -3824,7 +5108,7 @@
       </w:pPr>
     </w:lvl>
   </w:abstractNum>
-  <w:abstractNum w:abstractNumId="7" w15:restartNumberingAfterBreak="0">
+  <w:abstractNum w:abstractNumId="9" w15:restartNumberingAfterBreak="0">
     <w:nsid w:val="20C42AAB"/>
     <w:multiLevelType w:val="hybridMultilevel"/>
     <w:tmpl w:val="386E601C"/>
@@ -3913,7 +5197,7 @@
       </w:pPr>
     </w:lvl>
   </w:abstractNum>
-  <w:abstractNum w:abstractNumId="8" w15:restartNumberingAfterBreak="0">
+  <w:abstractNum w:abstractNumId="10" w15:restartNumberingAfterBreak="0">
     <w:nsid w:val="284063AB"/>
     <w:multiLevelType w:val="multilevel"/>
     <w:tmpl w:val="B048627E"/>
@@ -4026,7 +5310,7 @@
       </w:pPr>
     </w:lvl>
   </w:abstractNum>
-  <w:abstractNum w:abstractNumId="9" w15:restartNumberingAfterBreak="0">
+  <w:abstractNum w:abstractNumId="11" w15:restartNumberingAfterBreak="0">
     <w:nsid w:val="290966F4"/>
     <w:multiLevelType w:val="hybridMultilevel"/>
     <w:tmpl w:val="47AA983E"/>
@@ -4115,7 +5399,120 @@
       </w:pPr>
     </w:lvl>
   </w:abstractNum>
-  <w:abstractNum w:abstractNumId="10" w15:restartNumberingAfterBreak="0">
+  <w:abstractNum w:abstractNumId="12" w15:restartNumberingAfterBreak="0">
+    <w:nsid w:val="29100F47"/>
+    <w:multiLevelType w:val="multilevel"/>
+    <w:tmpl w:val="8EA850E2"/>
+    <w:lvl w:ilvl="0">
+      <w:start w:val="1"/>
+      <w:numFmt w:val="decimal"/>
+      <w:lvlText w:val="%1."/>
+      <w:lvlJc w:val="left"/>
+      <w:pPr>
+        <w:tabs>
+          <w:tab w:val="num" w:pos="720"/>
+        </w:tabs>
+        <w:ind w:left="720" w:hanging="360"/>
+      </w:pPr>
+    </w:lvl>
+    <w:lvl w:ilvl="1" w:tentative="1">
+      <w:start w:val="1"/>
+      <w:numFmt w:val="decimal"/>
+      <w:lvlText w:val="%2."/>
+      <w:lvlJc w:val="left"/>
+      <w:pPr>
+        <w:tabs>
+          <w:tab w:val="num" w:pos="1440"/>
+        </w:tabs>
+        <w:ind w:left="1440" w:hanging="360"/>
+      </w:pPr>
+    </w:lvl>
+    <w:lvl w:ilvl="2" w:tentative="1">
+      <w:start w:val="1"/>
+      <w:numFmt w:val="decimal"/>
+      <w:lvlText w:val="%3."/>
+      <w:lvlJc w:val="left"/>
+      <w:pPr>
+        <w:tabs>
+          <w:tab w:val="num" w:pos="2160"/>
+        </w:tabs>
+        <w:ind w:left="2160" w:hanging="360"/>
+      </w:pPr>
+    </w:lvl>
+    <w:lvl w:ilvl="3" w:tentative="1">
+      <w:start w:val="1"/>
+      <w:numFmt w:val="decimal"/>
+      <w:lvlText w:val="%4."/>
+      <w:lvlJc w:val="left"/>
+      <w:pPr>
+        <w:tabs>
+          <w:tab w:val="num" w:pos="2880"/>
+        </w:tabs>
+        <w:ind w:left="2880" w:hanging="360"/>
+      </w:pPr>
+    </w:lvl>
+    <w:lvl w:ilvl="4" w:tentative="1">
+      <w:start w:val="1"/>
+      <w:numFmt w:val="decimal"/>
+      <w:lvlText w:val="%5."/>
+      <w:lvlJc w:val="left"/>
+      <w:pPr>
+        <w:tabs>
+          <w:tab w:val="num" w:pos="3600"/>
+        </w:tabs>
+        <w:ind w:left="3600" w:hanging="360"/>
+      </w:pPr>
+    </w:lvl>
+    <w:lvl w:ilvl="5" w:tentative="1">
+      <w:start w:val="1"/>
+      <w:numFmt w:val="decimal"/>
+      <w:lvlText w:val="%6."/>
+      <w:lvlJc w:val="left"/>
+      <w:pPr>
+        <w:tabs>
+          <w:tab w:val="num" w:pos="4320"/>
+        </w:tabs>
+        <w:ind w:left="4320" w:hanging="360"/>
+      </w:pPr>
+    </w:lvl>
+    <w:lvl w:ilvl="6" w:tentative="1">
+      <w:start w:val="1"/>
+      <w:numFmt w:val="decimal"/>
+      <w:lvlText w:val="%7."/>
+      <w:lvlJc w:val="left"/>
+      <w:pPr>
+        <w:tabs>
+          <w:tab w:val="num" w:pos="5040"/>
+        </w:tabs>
+        <w:ind w:left="5040" w:hanging="360"/>
+      </w:pPr>
+    </w:lvl>
+    <w:lvl w:ilvl="7" w:tentative="1">
+      <w:start w:val="1"/>
+      <w:numFmt w:val="decimal"/>
+      <w:lvlText w:val="%8."/>
+      <w:lvlJc w:val="left"/>
+      <w:pPr>
+        <w:tabs>
+          <w:tab w:val="num" w:pos="5760"/>
+        </w:tabs>
+        <w:ind w:left="5760" w:hanging="360"/>
+      </w:pPr>
+    </w:lvl>
+    <w:lvl w:ilvl="8" w:tentative="1">
+      <w:start w:val="1"/>
+      <w:numFmt w:val="decimal"/>
+      <w:lvlText w:val="%9."/>
+      <w:lvlJc w:val="left"/>
+      <w:pPr>
+        <w:tabs>
+          <w:tab w:val="num" w:pos="6480"/>
+        </w:tabs>
+        <w:ind w:left="6480" w:hanging="360"/>
+      </w:pPr>
+    </w:lvl>
+  </w:abstractNum>
+  <w:abstractNum w:abstractNumId="13" w15:restartNumberingAfterBreak="0">
     <w:nsid w:val="300D135E"/>
     <w:multiLevelType w:val="hybridMultilevel"/>
     <w:tmpl w:val="0FD2410E"/>
@@ -4227,7 +5624,96 @@
       </w:rPr>
     </w:lvl>
   </w:abstractNum>
-  <w:abstractNum w:abstractNumId="11" w15:restartNumberingAfterBreak="0">
+  <w:abstractNum w:abstractNumId="14" w15:restartNumberingAfterBreak="0">
+    <w:nsid w:val="3DB9359B"/>
+    <w:multiLevelType w:val="hybridMultilevel"/>
+    <w:tmpl w:val="F2B0FAA6"/>
+    <w:lvl w:ilvl="0" w:tplc="2000000F">
+      <w:start w:val="1"/>
+      <w:numFmt w:val="decimal"/>
+      <w:lvlText w:val="%1."/>
+      <w:lvlJc w:val="left"/>
+      <w:pPr>
+        <w:ind w:left="720" w:hanging="360"/>
+      </w:pPr>
+      <w:rPr>
+        <w:rFonts w:hint="default"/>
+      </w:rPr>
+    </w:lvl>
+    <w:lvl w:ilvl="1" w:tplc="20000019" w:tentative="1">
+      <w:start w:val="1"/>
+      <w:numFmt w:val="lowerLetter"/>
+      <w:lvlText w:val="%2."/>
+      <w:lvlJc w:val="left"/>
+      <w:pPr>
+        <w:ind w:left="1440" w:hanging="360"/>
+      </w:pPr>
+    </w:lvl>
+    <w:lvl w:ilvl="2" w:tplc="2000001B" w:tentative="1">
+      <w:start w:val="1"/>
+      <w:numFmt w:val="lowerRoman"/>
+      <w:lvlText w:val="%3."/>
+      <w:lvlJc w:val="right"/>
+      <w:pPr>
+        <w:ind w:left="2160" w:hanging="180"/>
+      </w:pPr>
+    </w:lvl>
+    <w:lvl w:ilvl="3" w:tplc="2000000F" w:tentative="1">
+      <w:start w:val="1"/>
+      <w:numFmt w:val="decimal"/>
+      <w:lvlText w:val="%4."/>
+      <w:lvlJc w:val="left"/>
+      <w:pPr>
+        <w:ind w:left="2880" w:hanging="360"/>
+      </w:pPr>
+    </w:lvl>
+    <w:lvl w:ilvl="4" w:tplc="20000019" w:tentative="1">
+      <w:start w:val="1"/>
+      <w:numFmt w:val="lowerLetter"/>
+      <w:lvlText w:val="%5."/>
+      <w:lvlJc w:val="left"/>
+      <w:pPr>
+        <w:ind w:left="3600" w:hanging="360"/>
+      </w:pPr>
+    </w:lvl>
+    <w:lvl w:ilvl="5" w:tplc="2000001B" w:tentative="1">
+      <w:start w:val="1"/>
+      <w:numFmt w:val="lowerRoman"/>
+      <w:lvlText w:val="%6."/>
+      <w:lvlJc w:val="right"/>
+      <w:pPr>
+        <w:ind w:left="4320" w:hanging="180"/>
+      </w:pPr>
+    </w:lvl>
+    <w:lvl w:ilvl="6" w:tplc="2000000F" w:tentative="1">
+      <w:start w:val="1"/>
+      <w:numFmt w:val="decimal"/>
+      <w:lvlText w:val="%7."/>
+      <w:lvlJc w:val="left"/>
+      <w:pPr>
+        <w:ind w:left="5040" w:hanging="360"/>
+      </w:pPr>
+    </w:lvl>
+    <w:lvl w:ilvl="7" w:tplc="20000019" w:tentative="1">
+      <w:start w:val="1"/>
+      <w:numFmt w:val="lowerLetter"/>
+      <w:lvlText w:val="%8."/>
+      <w:lvlJc w:val="left"/>
+      <w:pPr>
+        <w:ind w:left="5760" w:hanging="360"/>
+      </w:pPr>
+    </w:lvl>
+    <w:lvl w:ilvl="8" w:tplc="2000001B" w:tentative="1">
+      <w:start w:val="1"/>
+      <w:numFmt w:val="lowerRoman"/>
+      <w:lvlText w:val="%9."/>
+      <w:lvlJc w:val="right"/>
+      <w:pPr>
+        <w:ind w:left="6480" w:hanging="180"/>
+      </w:pPr>
+    </w:lvl>
+  </w:abstractNum>
+  <w:abstractNum w:abstractNumId="15" w15:restartNumberingAfterBreak="0">
     <w:nsid w:val="3FC65A9D"/>
     <w:multiLevelType w:val="hybridMultilevel"/>
     <w:tmpl w:val="507052D8"/>
@@ -4316,7 +5802,7 @@
       </w:pPr>
     </w:lvl>
   </w:abstractNum>
-  <w:abstractNum w:abstractNumId="12" w15:restartNumberingAfterBreak="0">
+  <w:abstractNum w:abstractNumId="16" w15:restartNumberingAfterBreak="0">
     <w:nsid w:val="4A362C0C"/>
     <w:multiLevelType w:val="hybridMultilevel"/>
     <w:tmpl w:val="630899C6"/>
@@ -4428,7 +5914,120 @@
       </w:rPr>
     </w:lvl>
   </w:abstractNum>
-  <w:abstractNum w:abstractNumId="13" w15:restartNumberingAfterBreak="0">
+  <w:abstractNum w:abstractNumId="17" w15:restartNumberingAfterBreak="0">
+    <w:nsid w:val="5E6A521F"/>
+    <w:multiLevelType w:val="multilevel"/>
+    <w:tmpl w:val="67F22816"/>
+    <w:lvl w:ilvl="0">
+      <w:start w:val="1"/>
+      <w:numFmt w:val="decimal"/>
+      <w:lvlText w:val="%1."/>
+      <w:lvlJc w:val="left"/>
+      <w:pPr>
+        <w:tabs>
+          <w:tab w:val="num" w:pos="720"/>
+        </w:tabs>
+        <w:ind w:left="720" w:hanging="360"/>
+      </w:pPr>
+    </w:lvl>
+    <w:lvl w:ilvl="1" w:tentative="1">
+      <w:start w:val="1"/>
+      <w:numFmt w:val="decimal"/>
+      <w:lvlText w:val="%2."/>
+      <w:lvlJc w:val="left"/>
+      <w:pPr>
+        <w:tabs>
+          <w:tab w:val="num" w:pos="1440"/>
+        </w:tabs>
+        <w:ind w:left="1440" w:hanging="360"/>
+      </w:pPr>
+    </w:lvl>
+    <w:lvl w:ilvl="2" w:tentative="1">
+      <w:start w:val="1"/>
+      <w:numFmt w:val="decimal"/>
+      <w:lvlText w:val="%3."/>
+      <w:lvlJc w:val="left"/>
+      <w:pPr>
+        <w:tabs>
+          <w:tab w:val="num" w:pos="2160"/>
+        </w:tabs>
+        <w:ind w:left="2160" w:hanging="360"/>
+      </w:pPr>
+    </w:lvl>
+    <w:lvl w:ilvl="3" w:tentative="1">
+      <w:start w:val="1"/>
+      <w:numFmt w:val="decimal"/>
+      <w:lvlText w:val="%4."/>
+      <w:lvlJc w:val="left"/>
+      <w:pPr>
+        <w:tabs>
+          <w:tab w:val="num" w:pos="2880"/>
+        </w:tabs>
+        <w:ind w:left="2880" w:hanging="360"/>
+      </w:pPr>
+    </w:lvl>
+    <w:lvl w:ilvl="4" w:tentative="1">
+      <w:start w:val="1"/>
+      <w:numFmt w:val="decimal"/>
+      <w:lvlText w:val="%5."/>
+      <w:lvlJc w:val="left"/>
+      <w:pPr>
+        <w:tabs>
+          <w:tab w:val="num" w:pos="3600"/>
+        </w:tabs>
+        <w:ind w:left="3600" w:hanging="360"/>
+      </w:pPr>
+    </w:lvl>
+    <w:lvl w:ilvl="5" w:tentative="1">
+      <w:start w:val="1"/>
+      <w:numFmt w:val="decimal"/>
+      <w:lvlText w:val="%6."/>
+      <w:lvlJc w:val="left"/>
+      <w:pPr>
+        <w:tabs>
+          <w:tab w:val="num" w:pos="4320"/>
+        </w:tabs>
+        <w:ind w:left="4320" w:hanging="360"/>
+      </w:pPr>
+    </w:lvl>
+    <w:lvl w:ilvl="6" w:tentative="1">
+      <w:start w:val="1"/>
+      <w:numFmt w:val="decimal"/>
+      <w:lvlText w:val="%7."/>
+      <w:lvlJc w:val="left"/>
+      <w:pPr>
+        <w:tabs>
+          <w:tab w:val="num" w:pos="5040"/>
+        </w:tabs>
+        <w:ind w:left="5040" w:hanging="360"/>
+      </w:pPr>
+    </w:lvl>
+    <w:lvl w:ilvl="7" w:tentative="1">
+      <w:start w:val="1"/>
+      <w:numFmt w:val="decimal"/>
+      <w:lvlText w:val="%8."/>
+      <w:lvlJc w:val="left"/>
+      <w:pPr>
+        <w:tabs>
+          <w:tab w:val="num" w:pos="5760"/>
+        </w:tabs>
+        <w:ind w:left="5760" w:hanging="360"/>
+      </w:pPr>
+    </w:lvl>
+    <w:lvl w:ilvl="8" w:tentative="1">
+      <w:start w:val="1"/>
+      <w:numFmt w:val="decimal"/>
+      <w:lvlText w:val="%9."/>
+      <w:lvlJc w:val="left"/>
+      <w:pPr>
+        <w:tabs>
+          <w:tab w:val="num" w:pos="6480"/>
+        </w:tabs>
+        <w:ind w:left="6480" w:hanging="360"/>
+      </w:pPr>
+    </w:lvl>
+  </w:abstractNum>
+  <w:abstractNum w:abstractNumId="18" w15:restartNumberingAfterBreak="0">
     <w:nsid w:val="6410175A"/>
     <w:multiLevelType w:val="hybridMultilevel"/>
     <w:tmpl w:val="5B24044A"/>
@@ -4540,7 +6139,7 @@
       </w:rPr>
     </w:lvl>
   </w:abstractNum>
-  <w:abstractNum w:abstractNumId="14" w15:restartNumberingAfterBreak="0">
+  <w:abstractNum w:abstractNumId="19" w15:restartNumberingAfterBreak="0">
     <w:nsid w:val="65013008"/>
     <w:multiLevelType w:val="multilevel"/>
     <w:tmpl w:val="E09EB65C"/>
@@ -4653,7 +6252,7 @@
       </w:pPr>
     </w:lvl>
   </w:abstractNum>
-  <w:abstractNum w:abstractNumId="15" w15:restartNumberingAfterBreak="0">
+  <w:abstractNum w:abstractNumId="20" w15:restartNumberingAfterBreak="0">
     <w:nsid w:val="6BB42CB1"/>
     <w:multiLevelType w:val="hybridMultilevel"/>
     <w:tmpl w:val="F98C26FE"/>
@@ -4742,7 +6341,7 @@
       </w:pPr>
     </w:lvl>
   </w:abstractNum>
-  <w:abstractNum w:abstractNumId="16" w15:restartNumberingAfterBreak="0">
+  <w:abstractNum w:abstractNumId="21" w15:restartNumberingAfterBreak="0">
     <w:nsid w:val="70357861"/>
     <w:multiLevelType w:val="multilevel"/>
     <w:tmpl w:val="AF865196"/>
@@ -4858,7 +6457,7 @@
       </w:pPr>
     </w:lvl>
   </w:abstractNum>
-  <w:abstractNum w:abstractNumId="17" w15:restartNumberingAfterBreak="0">
+  <w:abstractNum w:abstractNumId="22" w15:restartNumberingAfterBreak="0">
     <w:nsid w:val="72557BFC"/>
     <w:multiLevelType w:val="hybridMultilevel"/>
     <w:tmpl w:val="178CDF5A"/>
@@ -4947,7 +6546,7 @@
       </w:pPr>
     </w:lvl>
   </w:abstractNum>
-  <w:abstractNum w:abstractNumId="18" w15:restartNumberingAfterBreak="0">
+  <w:abstractNum w:abstractNumId="23" w15:restartNumberingAfterBreak="0">
     <w:nsid w:val="72AD253F"/>
     <w:multiLevelType w:val="hybridMultilevel"/>
     <w:tmpl w:val="AFDAE5B2"/>
@@ -5036,7 +6635,7 @@
       </w:pPr>
     </w:lvl>
   </w:abstractNum>
-  <w:abstractNum w:abstractNumId="19" w15:restartNumberingAfterBreak="0">
+  <w:abstractNum w:abstractNumId="24" w15:restartNumberingAfterBreak="0">
     <w:nsid w:val="7D737934"/>
     <w:multiLevelType w:val="hybridMultilevel"/>
     <w:tmpl w:val="EF74FE2A"/>
@@ -5126,64 +6725,79 @@
     </w:lvl>
   </w:abstractNum>
   <w:num w:numId="1" w16cid:durableId="1889369727">
+    <w:abstractNumId w:val="3"/>
+  </w:num>
+  <w:num w:numId="2" w16cid:durableId="528491350">
+    <w:abstractNumId w:val="2"/>
+  </w:num>
+  <w:num w:numId="3" w16cid:durableId="227421171">
+    <w:abstractNumId w:val="16"/>
+  </w:num>
+  <w:num w:numId="4" w16cid:durableId="1519196592">
+    <w:abstractNumId w:val="11"/>
+  </w:num>
+  <w:num w:numId="5" w16cid:durableId="1125657761">
+    <w:abstractNumId w:val="23"/>
+  </w:num>
+  <w:num w:numId="6" w16cid:durableId="210923334">
+    <w:abstractNumId w:val="13"/>
+  </w:num>
+  <w:num w:numId="7" w16cid:durableId="1937588660">
+    <w:abstractNumId w:val="18"/>
+  </w:num>
+  <w:num w:numId="8" w16cid:durableId="424883245">
+    <w:abstractNumId w:val="15"/>
+  </w:num>
+  <w:num w:numId="9" w16cid:durableId="395200068">
+    <w:abstractNumId w:val="5"/>
+  </w:num>
+  <w:num w:numId="10" w16cid:durableId="1391730869">
+    <w:abstractNumId w:val="8"/>
+  </w:num>
+  <w:num w:numId="11" w16cid:durableId="972829035">
+    <w:abstractNumId w:val="4"/>
+  </w:num>
+  <w:num w:numId="12" w16cid:durableId="1260795042">
+    <w:abstractNumId w:val="19"/>
+  </w:num>
+  <w:num w:numId="13" w16cid:durableId="225379498">
+    <w:abstractNumId w:val="10"/>
+  </w:num>
+  <w:num w:numId="14" w16cid:durableId="1236161591">
+    <w:abstractNumId w:val="24"/>
+  </w:num>
+  <w:num w:numId="15" w16cid:durableId="1889292329">
+    <w:abstractNumId w:val="22"/>
+  </w:num>
+  <w:num w:numId="16" w16cid:durableId="1048646507">
+    <w:abstractNumId w:val="7"/>
+  </w:num>
+  <w:num w:numId="17" w16cid:durableId="1379281966">
+    <w:abstractNumId w:val="9"/>
+  </w:num>
+  <w:num w:numId="18" w16cid:durableId="1228805765">
+    <w:abstractNumId w:val="21"/>
+  </w:num>
+  <w:num w:numId="19" w16cid:durableId="1013801326">
+    <w:abstractNumId w:val="20"/>
+  </w:num>
+  <w:num w:numId="20" w16cid:durableId="744911751">
+    <w:abstractNumId w:val="6"/>
+  </w:num>
+  <w:num w:numId="21" w16cid:durableId="1346858480">
+    <w:abstractNumId w:val="0"/>
+  </w:num>
+  <w:num w:numId="22" w16cid:durableId="721100817">
+    <w:abstractNumId w:val="17"/>
+  </w:num>
+  <w:num w:numId="23" w16cid:durableId="811797506">
+    <w:abstractNumId w:val="12"/>
+  </w:num>
+  <w:num w:numId="24" w16cid:durableId="665324065">
     <w:abstractNumId w:val="1"/>
   </w:num>
-  <w:num w:numId="2" w16cid:durableId="528491350">
-    <w:abstractNumId w:val="0"/>
-  </w:num>
-  <w:num w:numId="3" w16cid:durableId="227421171">
-    <w:abstractNumId w:val="12"/>
-  </w:num>
-  <w:num w:numId="4" w16cid:durableId="1519196592">
-    <w:abstractNumId w:val="9"/>
-  </w:num>
-  <w:num w:numId="5" w16cid:durableId="1125657761">
-    <w:abstractNumId w:val="18"/>
-  </w:num>
-  <w:num w:numId="6" w16cid:durableId="210923334">
-    <w:abstractNumId w:val="10"/>
-  </w:num>
-  <w:num w:numId="7" w16cid:durableId="1937588660">
-    <w:abstractNumId w:val="13"/>
-  </w:num>
-  <w:num w:numId="8" w16cid:durableId="424883245">
-    <w:abstractNumId w:val="11"/>
-  </w:num>
-  <w:num w:numId="9" w16cid:durableId="395200068">
-    <w:abstractNumId w:val="3"/>
-  </w:num>
-  <w:num w:numId="10" w16cid:durableId="1391730869">
-    <w:abstractNumId w:val="6"/>
-  </w:num>
-  <w:num w:numId="11" w16cid:durableId="972829035">
-    <w:abstractNumId w:val="2"/>
-  </w:num>
-  <w:num w:numId="12" w16cid:durableId="1260795042">
+  <w:num w:numId="25" w16cid:durableId="1286160751">
     <w:abstractNumId w:val="14"/>
-  </w:num>
-  <w:num w:numId="13" w16cid:durableId="225379498">
-    <w:abstractNumId w:val="8"/>
-  </w:num>
-  <w:num w:numId="14" w16cid:durableId="1236161591">
-    <w:abstractNumId w:val="19"/>
-  </w:num>
-  <w:num w:numId="15" w16cid:durableId="1889292329">
-    <w:abstractNumId w:val="17"/>
-  </w:num>
-  <w:num w:numId="16" w16cid:durableId="1048646507">
-    <w:abstractNumId w:val="5"/>
-  </w:num>
-  <w:num w:numId="17" w16cid:durableId="1379281966">
-    <w:abstractNumId w:val="7"/>
-  </w:num>
-  <w:num w:numId="18" w16cid:durableId="1228805765">
-    <w:abstractNumId w:val="16"/>
-  </w:num>
-  <w:num w:numId="19" w16cid:durableId="1013801326">
-    <w:abstractNumId w:val="15"/>
-  </w:num>
-  <w:num w:numId="20" w16cid:durableId="744911751">
-    <w:abstractNumId w:val="4"/>
   </w:num>
 </w:numbering>
 </file>
@@ -5598,6 +7212,29 @@
       <w:color w:val="000000"/>
     </w:rPr>
   </w:style>
+  <w:style w:type="paragraph" w:styleId="Heading2">
+    <w:name w:val="heading 2"/>
+    <w:basedOn w:val="Normal"/>
+    <w:next w:val="Normal"/>
+    <w:link w:val="Heading2Char"/>
+    <w:uiPriority w:val="9"/>
+    <w:semiHidden/>
+    <w:unhideWhenUsed/>
+    <w:qFormat/>
+    <w:rsid w:val="009E4F4A"/>
+    <w:pPr>
+      <w:keepNext/>
+      <w:keepLines/>
+      <w:spacing w:before="40" w:after="0"/>
+      <w:outlineLvl w:val="1"/>
+    </w:pPr>
+    <w:rPr>
+      <w:rFonts w:asciiTheme="majorHAnsi" w:eastAsiaTheme="majorEastAsia" w:hAnsiTheme="majorHAnsi" w:cstheme="majorBidi"/>
+      <w:color w:val="0F4761" w:themeColor="accent1" w:themeShade="BF"/>
+      <w:sz w:val="26"/>
+      <w:szCs w:val="26"/>
+    </w:rPr>
+  </w:style>
   <w:style w:type="character" w:default="1" w:styleId="DefaultParagraphFont">
     <w:name w:val="Default Paragraph Font"/>
     <w:uiPriority w:val="1"/>
@@ -5745,6 +7382,20 @@
     <w:rPr>
       <w:rFonts w:ascii="Arial" w:eastAsia="Arial" w:hAnsi="Arial" w:cs="Arial"/>
       <w:color w:val="000000"/>
+    </w:rPr>
+  </w:style>
+  <w:style w:type="character" w:customStyle="1" w:styleId="Heading2Char">
+    <w:name w:val="Heading 2 Char"/>
+    <w:basedOn w:val="DefaultParagraphFont"/>
+    <w:link w:val="Heading2"/>
+    <w:uiPriority w:val="9"/>
+    <w:semiHidden/>
+    <w:rsid w:val="009E4F4A"/>
+    <w:rPr>
+      <w:rFonts w:asciiTheme="majorHAnsi" w:eastAsiaTheme="majorEastAsia" w:hAnsiTheme="majorHAnsi" w:cstheme="majorBidi"/>
+      <w:color w:val="0F4761" w:themeColor="accent1" w:themeShade="BF"/>
+      <w:sz w:val="26"/>
+      <w:szCs w:val="26"/>
     </w:rPr>
   </w:style>
 </w:styles>

</xml_diff>

<commit_message>
Creation combined.yaml, updating training.yaml
</commit_message>
<xml_diff>
--- a/Lab 7 - hand-in Singh-Lovepreet.docx
+++ b/Lab 7 - hand-in Singh-Lovepreet.docx
@@ -82,7 +82,15 @@
         <w:t xml:space="preserve"> </w:t>
       </w:r>
       <w:r>
-        <w:t>Write down at least 2 benefits of "Infrastructure as Code (IaC)”. Use online blogposts as your reference.</w:t>
+        <w:t>Write down at least 2 benefits of "Infrastructure as Code (</w:t>
+      </w:r>
+      <w:proofErr w:type="spellStart"/>
+      <w:r>
+        <w:t>IaC</w:t>
+      </w:r>
+      <w:proofErr w:type="spellEnd"/>
+      <w:r>
+        <w:t>)”. Use online blogposts as your reference.</w:t>
       </w:r>
     </w:p>
     <w:p>
@@ -194,7 +202,15 @@
         <w:pStyle w:val="NoSpacing"/>
       </w:pPr>
       <w:r>
-        <w:t xml:space="preserve">  compute_start_stop:</w:t>
+        <w:t xml:space="preserve">  </w:t>
+      </w:r>
+      <w:proofErr w:type="spellStart"/>
+      <w:r>
+        <w:t>compute_start_stop</w:t>
+      </w:r>
+      <w:proofErr w:type="spellEnd"/>
+      <w:r>
+        <w:t>:</w:t>
       </w:r>
     </w:p>
     <w:p>
@@ -234,16 +250,29 @@
         <w:pStyle w:val="NoSpacing"/>
       </w:pPr>
       <w:r>
-        <w:t xml:space="preserve">        time_zone: UTC</w:t>
-      </w:r>
-    </w:p>
-    <w:p>
-      <w:pPr>
-        <w:pStyle w:val="NoSpacing"/>
-      </w:pPr>
-      <w:r>
-        <w:t xml:space="preserve">        type: cron</w:t>
-      </w:r>
+        <w:t xml:space="preserve">        </w:t>
+      </w:r>
+      <w:proofErr w:type="spellStart"/>
+      <w:r>
+        <w:t>time_zone</w:t>
+      </w:r>
+      <w:proofErr w:type="spellEnd"/>
+      <w:r>
+        <w:t>: UTC</w:t>
+      </w:r>
+    </w:p>
+    <w:p>
+      <w:pPr>
+        <w:pStyle w:val="NoSpacing"/>
+      </w:pPr>
+      <w:r>
+        <w:t xml:space="preserve">        type: </w:t>
+      </w:r>
+      <w:proofErr w:type="spellStart"/>
+      <w:r>
+        <w:t>cron</w:t>
+      </w:r>
+      <w:proofErr w:type="spellEnd"/>
     </w:p>
     <w:p>
       <w:pPr>
@@ -282,16 +311,29 @@
         <w:pStyle w:val="NoSpacing"/>
       </w:pPr>
       <w:r>
-        <w:t xml:space="preserve">        time_zone: UTC</w:t>
-      </w:r>
-    </w:p>
-    <w:p>
-      <w:pPr>
-        <w:pStyle w:val="NoSpacing"/>
-      </w:pPr>
-      <w:r>
-        <w:t xml:space="preserve">        type: cron</w:t>
-      </w:r>
+        <w:t xml:space="preserve">        </w:t>
+      </w:r>
+      <w:proofErr w:type="spellStart"/>
+      <w:r>
+        <w:t>time_zone</w:t>
+      </w:r>
+      <w:proofErr w:type="spellEnd"/>
+      <w:r>
+        <w:t>: UTC</w:t>
+      </w:r>
+    </w:p>
+    <w:p>
+      <w:pPr>
+        <w:pStyle w:val="NoSpacing"/>
+      </w:pPr>
+      <w:r>
+        <w:t xml:space="preserve">        type: </w:t>
+      </w:r>
+      <w:proofErr w:type="spellStart"/>
+      <w:r>
+        <w:t>cron</w:t>
+      </w:r>
+      <w:proofErr w:type="spellEnd"/>
     </w:p>
     <w:p>
       <w:pPr>
@@ -337,7 +379,23 @@
         </w:numPr>
       </w:pPr>
       <w:r>
-        <w:t>What is the other option next to type: cron for this “compute_start_stop” trigger.</w:t>
+        <w:t xml:space="preserve">What is the other option next to type: </w:t>
+      </w:r>
+      <w:proofErr w:type="spellStart"/>
+      <w:r>
+        <w:t>cron</w:t>
+      </w:r>
+      <w:proofErr w:type="spellEnd"/>
+      <w:r>
+        <w:t xml:space="preserve"> for this “</w:t>
+      </w:r>
+      <w:proofErr w:type="spellStart"/>
+      <w:r>
+        <w:t>compute_start_stop</w:t>
+      </w:r>
+      <w:proofErr w:type="spellEnd"/>
+      <w:r>
+        <w:t>” trigger.</w:t>
       </w:r>
     </w:p>
     <w:p>
@@ -349,7 +407,15 @@
         </w:numPr>
       </w:pPr>
       <w:r>
-        <w:t>Do we need to enter a time_zone for the triggers?</w:t>
+        <w:t xml:space="preserve">Do we need to enter a </w:t>
+      </w:r>
+      <w:proofErr w:type="spellStart"/>
+      <w:r>
+        <w:t>time_zone</w:t>
+      </w:r>
+      <w:proofErr w:type="spellEnd"/>
+      <w:r>
+        <w:t xml:space="preserve"> for the triggers?</w:t>
       </w:r>
     </w:p>
     <w:p>
@@ -517,7 +583,15 @@
         <w:t xml:space="preserve"> </w:t>
       </w:r>
       <w:r>
-        <w:t>Cleanup az ml output</w:t>
+        <w:t xml:space="preserve">Cleanup </w:t>
+      </w:r>
+      <w:proofErr w:type="spellStart"/>
+      <w:r>
+        <w:t>az</w:t>
+      </w:r>
+      <w:proofErr w:type="spellEnd"/>
+      <w:r>
+        <w:t xml:space="preserve"> ml output</w:t>
       </w:r>
     </w:p>
     <w:p>
@@ -537,76 +611,141 @@
       <w:pPr>
         <w:pStyle w:val="NoSpacing"/>
       </w:pPr>
-      <w:r>
-        <w:t>idle_time_before_shutdown: PT30M</w:t>
-      </w:r>
-    </w:p>
-    <w:p>
-      <w:pPr>
-        <w:pStyle w:val="NoSpacing"/>
-      </w:pPr>
-      <w:r>
-        <w:t>idle_time_before_shutdown_minutes: 30</w:t>
-      </w:r>
-    </w:p>
-    <w:p>
-      <w:pPr>
-        <w:pStyle w:val="NoSpacing"/>
-      </w:pPr>
-      <w:r>
-        <w:rPr>
-          <w:b/>
-          <w:bCs/>
-        </w:rPr>
-        <w:t>last_operation:</w:t>
-      </w:r>
-      <w:r>
-        <w:t xml:space="preserve">                            # Can be deleted – operation status, not needed for IaC</w:t>
-      </w:r>
-    </w:p>
-    <w:p>
-      <w:pPr>
-        <w:pStyle w:val="NoSpacing"/>
-      </w:pPr>
-      <w:r>
-        <w:t xml:space="preserve">  operation_name: Create</w:t>
-      </w:r>
-    </w:p>
-    <w:p>
-      <w:pPr>
-        <w:pStyle w:val="NoSpacing"/>
-      </w:pPr>
-      <w:r>
-        <w:t xml:space="preserve">  operation_status: Succeeded</w:t>
-      </w:r>
-    </w:p>
-    <w:p>
-      <w:pPr>
-        <w:pStyle w:val="NoSpacing"/>
-      </w:pPr>
-      <w:r>
-        <w:t xml:space="preserve">  operation_time: '2025-05-26T23:28:13.089Z'</w:t>
-      </w:r>
-    </w:p>
-    <w:p>
-      <w:pPr>
-        <w:pStyle w:val="NoSpacing"/>
-      </w:pPr>
-      <w:r>
-        <w:t xml:space="preserve">  operation_trigger: User</w:t>
-      </w:r>
-    </w:p>
-    <w:p>
-      <w:pPr>
-        <w:pStyle w:val="NoSpacing"/>
-      </w:pPr>
-      <w:r>
-        <w:rPr>
-          <w:b/>
-          <w:bCs/>
-        </w:rPr>
-        <w:t>location: germanywestcentral</w:t>
-      </w:r>
+      <w:proofErr w:type="spellStart"/>
+      <w:r>
+        <w:t>idle_time_before_shutdown</w:t>
+      </w:r>
+      <w:proofErr w:type="spellEnd"/>
+      <w:r>
+        <w:t>: PT30M</w:t>
+      </w:r>
+    </w:p>
+    <w:p>
+      <w:pPr>
+        <w:pStyle w:val="NoSpacing"/>
+      </w:pPr>
+      <w:proofErr w:type="spellStart"/>
+      <w:r>
+        <w:t>idle_time_before_shutdown_minutes</w:t>
+      </w:r>
+      <w:proofErr w:type="spellEnd"/>
+      <w:r>
+        <w:t>: 30</w:t>
+      </w:r>
+    </w:p>
+    <w:p>
+      <w:pPr>
+        <w:pStyle w:val="NoSpacing"/>
+      </w:pPr>
+      <w:proofErr w:type="spellStart"/>
+      <w:r>
+        <w:rPr>
+          <w:b/>
+          <w:bCs/>
+        </w:rPr>
+        <w:t>last_operation</w:t>
+      </w:r>
+      <w:proofErr w:type="spellEnd"/>
+      <w:r>
+        <w:rPr>
+          <w:b/>
+          <w:bCs/>
+        </w:rPr>
+        <w:t>:</w:t>
+      </w:r>
+      <w:r>
+        <w:t xml:space="preserve">                            # Can be deleted – operation status, not needed for </w:t>
+      </w:r>
+      <w:proofErr w:type="spellStart"/>
+      <w:r>
+        <w:t>IaC</w:t>
+      </w:r>
+      <w:proofErr w:type="spellEnd"/>
+    </w:p>
+    <w:p>
+      <w:pPr>
+        <w:pStyle w:val="NoSpacing"/>
+      </w:pPr>
+      <w:r>
+        <w:t xml:space="preserve">  </w:t>
+      </w:r>
+      <w:proofErr w:type="spellStart"/>
+      <w:r>
+        <w:t>operation_name</w:t>
+      </w:r>
+      <w:proofErr w:type="spellEnd"/>
+      <w:r>
+        <w:t>: Create</w:t>
+      </w:r>
+    </w:p>
+    <w:p>
+      <w:pPr>
+        <w:pStyle w:val="NoSpacing"/>
+      </w:pPr>
+      <w:r>
+        <w:t xml:space="preserve">  </w:t>
+      </w:r>
+      <w:proofErr w:type="spellStart"/>
+      <w:r>
+        <w:t>operation_status</w:t>
+      </w:r>
+      <w:proofErr w:type="spellEnd"/>
+      <w:r>
+        <w:t>: Succeeded</w:t>
+      </w:r>
+    </w:p>
+    <w:p>
+      <w:pPr>
+        <w:pStyle w:val="NoSpacing"/>
+      </w:pPr>
+      <w:r>
+        <w:t xml:space="preserve">  </w:t>
+      </w:r>
+      <w:proofErr w:type="spellStart"/>
+      <w:r>
+        <w:t>operation_time</w:t>
+      </w:r>
+      <w:proofErr w:type="spellEnd"/>
+      <w:r>
+        <w:t>: '2025-05-26T23:28:13.089Z'</w:t>
+      </w:r>
+    </w:p>
+    <w:p>
+      <w:pPr>
+        <w:pStyle w:val="NoSpacing"/>
+      </w:pPr>
+      <w:r>
+        <w:t xml:space="preserve">  </w:t>
+      </w:r>
+      <w:proofErr w:type="spellStart"/>
+      <w:r>
+        <w:t>operation_trigger</w:t>
+      </w:r>
+      <w:proofErr w:type="spellEnd"/>
+      <w:r>
+        <w:t>: User</w:t>
+      </w:r>
+    </w:p>
+    <w:p>
+      <w:pPr>
+        <w:pStyle w:val="NoSpacing"/>
+      </w:pPr>
+      <w:r>
+        <w:rPr>
+          <w:b/>
+          <w:bCs/>
+        </w:rPr>
+        <w:t xml:space="preserve">location: </w:t>
+      </w:r>
+      <w:proofErr w:type="spellStart"/>
+      <w:r>
+        <w:rPr>
+          <w:b/>
+          <w:bCs/>
+        </w:rPr>
+        <w:t>germanywestcentral</w:t>
+      </w:r>
+      <w:proofErr w:type="spellEnd"/>
       <w:r>
         <w:t xml:space="preserve">               # Optional – region is usually set elsewhere</w:t>
       </w:r>
@@ -623,12 +762,21 @@
       <w:pPr>
         <w:pStyle w:val="NoSpacing"/>
       </w:pPr>
-      <w:r>
-        <w:rPr>
-          <w:b/>
-          <w:bCs/>
-        </w:rPr>
-        <w:t>network_settings:</w:t>
+      <w:proofErr w:type="spellStart"/>
+      <w:r>
+        <w:rPr>
+          <w:b/>
+          <w:bCs/>
+        </w:rPr>
+        <w:t>network_settings</w:t>
+      </w:r>
+      <w:proofErr w:type="spellEnd"/>
+      <w:r>
+        <w:rPr>
+          <w:b/>
+          <w:bCs/>
+        </w:rPr>
+        <w:t>:</w:t>
       </w:r>
       <w:r>
         <w:t xml:space="preserve">                          # Can be deleted – auto-generated network info</w:t>
@@ -639,27 +787,52 @@
         <w:pStyle w:val="NoSpacing"/>
       </w:pPr>
       <w:r>
-        <w:t xml:space="preserve">  private_ip_address: 10.0.0.4</w:t>
-      </w:r>
-    </w:p>
-    <w:p>
-      <w:pPr>
-        <w:pStyle w:val="NoSpacing"/>
-      </w:pPr>
-      <w:r>
-        <w:t xml:space="preserve">  public_ip_address: 135.220.42.38</w:t>
-      </w:r>
-    </w:p>
-    <w:p>
-      <w:pPr>
-        <w:pStyle w:val="NoSpacing"/>
-      </w:pPr>
-      <w:r>
-        <w:rPr>
-          <w:b/>
-          <w:bCs/>
-        </w:rPr>
-        <w:t>os_image_metadata:</w:t>
+        <w:t xml:space="preserve">  </w:t>
+      </w:r>
+      <w:proofErr w:type="spellStart"/>
+      <w:r>
+        <w:t>private_ip_address</w:t>
+      </w:r>
+      <w:proofErr w:type="spellEnd"/>
+      <w:r>
+        <w:t>: 10.0.0.4</w:t>
+      </w:r>
+    </w:p>
+    <w:p>
+      <w:pPr>
+        <w:pStyle w:val="NoSpacing"/>
+      </w:pPr>
+      <w:r>
+        <w:t xml:space="preserve">  </w:t>
+      </w:r>
+      <w:proofErr w:type="spellStart"/>
+      <w:r>
+        <w:t>public_ip_address</w:t>
+      </w:r>
+      <w:proofErr w:type="spellEnd"/>
+      <w:r>
+        <w:t>: 135.220.42.38</w:t>
+      </w:r>
+    </w:p>
+    <w:p>
+      <w:pPr>
+        <w:pStyle w:val="NoSpacing"/>
+      </w:pPr>
+      <w:proofErr w:type="spellStart"/>
+      <w:r>
+        <w:rPr>
+          <w:b/>
+          <w:bCs/>
+        </w:rPr>
+        <w:t>os_image_metadata</w:t>
+      </w:r>
+      <w:proofErr w:type="spellEnd"/>
+      <w:r>
+        <w:rPr>
+          <w:b/>
+          <w:bCs/>
+        </w:rPr>
+        <w:t>:</w:t>
       </w:r>
       <w:r>
         <w:t xml:space="preserve">                         # Can be deleted – auto-generated OS info</w:t>
@@ -670,35 +843,68 @@
         <w:pStyle w:val="NoSpacing"/>
       </w:pPr>
       <w:r>
-        <w:t xml:space="preserve">  current_image_version: 25.04.23</w:t>
-      </w:r>
-    </w:p>
-    <w:p>
-      <w:pPr>
-        <w:pStyle w:val="NoSpacing"/>
-      </w:pPr>
-      <w:r>
-        <w:t xml:space="preserve">  is_latest_os_image_version: false</w:t>
-      </w:r>
-    </w:p>
-    <w:p>
-      <w:pPr>
-        <w:pStyle w:val="NoSpacing"/>
-      </w:pPr>
-      <w:r>
-        <w:t xml:space="preserve">  latest_image_version: 25.04.07</w:t>
-      </w:r>
-    </w:p>
-    <w:p>
-      <w:pPr>
-        <w:pStyle w:val="NoSpacing"/>
-      </w:pPr>
-      <w:r>
-        <w:rPr>
-          <w:b/>
-          <w:bCs/>
-        </w:rPr>
-        <w:t>provisioning_state: Succeeded</w:t>
+        <w:t xml:space="preserve">  </w:t>
+      </w:r>
+      <w:proofErr w:type="spellStart"/>
+      <w:r>
+        <w:t>current_image_version</w:t>
+      </w:r>
+      <w:proofErr w:type="spellEnd"/>
+      <w:r>
+        <w:t>: 25.04.23</w:t>
+      </w:r>
+    </w:p>
+    <w:p>
+      <w:pPr>
+        <w:pStyle w:val="NoSpacing"/>
+      </w:pPr>
+      <w:r>
+        <w:t xml:space="preserve">  </w:t>
+      </w:r>
+      <w:proofErr w:type="spellStart"/>
+      <w:r>
+        <w:t>is_latest_os_image_version</w:t>
+      </w:r>
+      <w:proofErr w:type="spellEnd"/>
+      <w:r>
+        <w:t>: false</w:t>
+      </w:r>
+    </w:p>
+    <w:p>
+      <w:pPr>
+        <w:pStyle w:val="NoSpacing"/>
+      </w:pPr>
+      <w:r>
+        <w:t xml:space="preserve">  </w:t>
+      </w:r>
+      <w:proofErr w:type="spellStart"/>
+      <w:r>
+        <w:t>latest_image_version</w:t>
+      </w:r>
+      <w:proofErr w:type="spellEnd"/>
+      <w:r>
+        <w:t>: 25.04.07</w:t>
+      </w:r>
+    </w:p>
+    <w:p>
+      <w:pPr>
+        <w:pStyle w:val="NoSpacing"/>
+      </w:pPr>
+      <w:proofErr w:type="spellStart"/>
+      <w:r>
+        <w:rPr>
+          <w:b/>
+          <w:bCs/>
+        </w:rPr>
+        <w:t>provisioning_state</w:t>
+      </w:r>
+      <w:proofErr w:type="spellEnd"/>
+      <w:r>
+        <w:rPr>
+          <w:b/>
+          <w:bCs/>
+        </w:rPr>
+        <w:t>: Succeeded</w:t>
       </w:r>
       <w:r>
         <w:t xml:space="preserve">              # Can be deleted – deployment status, not needed</w:t>
@@ -708,12 +914,21 @@
       <w:pPr>
         <w:pStyle w:val="NoSpacing"/>
       </w:pPr>
-      <w:r>
-        <w:rPr>
-          <w:b/>
-          <w:bCs/>
-        </w:rPr>
-        <w:t>release_quota_on_stop: false</w:t>
+      <w:proofErr w:type="spellStart"/>
+      <w:r>
+        <w:rPr>
+          <w:b/>
+          <w:bCs/>
+        </w:rPr>
+        <w:t>release_quota_on_stop</w:t>
+      </w:r>
+      <w:proofErr w:type="spellEnd"/>
+      <w:r>
+        <w:rPr>
+          <w:b/>
+          <w:bCs/>
+        </w:rPr>
+        <w:t>: false</w:t>
       </w:r>
       <w:r>
         <w:t xml:space="preserve">               # Can be deleted – runtime property</w:t>
@@ -723,12 +938,37 @@
       <w:pPr>
         <w:pStyle w:val="NoSpacing"/>
       </w:pPr>
-      <w:r>
-        <w:rPr>
-          <w:b/>
-          <w:bCs/>
-        </w:rPr>
-        <w:t>resourceGroup: mlops-demo</w:t>
+      <w:proofErr w:type="spellStart"/>
+      <w:r>
+        <w:rPr>
+          <w:b/>
+          <w:bCs/>
+        </w:rPr>
+        <w:t>resourceGroup</w:t>
+      </w:r>
+      <w:proofErr w:type="spellEnd"/>
+      <w:r>
+        <w:rPr>
+          <w:b/>
+          <w:bCs/>
+        </w:rPr>
+        <w:t xml:space="preserve">: </w:t>
+      </w:r>
+      <w:proofErr w:type="spellStart"/>
+      <w:r>
+        <w:rPr>
+          <w:b/>
+          <w:bCs/>
+        </w:rPr>
+        <w:t>mlops</w:t>
+      </w:r>
+      <w:proofErr w:type="spellEnd"/>
+      <w:r>
+        <w:rPr>
+          <w:b/>
+          <w:bCs/>
+        </w:rPr>
+        <w:t>-demo</w:t>
       </w:r>
       <w:r>
         <w:t xml:space="preserve">                  # Optional – usually set in deployment, not in YAML</w:t>
@@ -747,7 +987,15 @@
         <w:pStyle w:val="NoSpacing"/>
       </w:pPr>
       <w:r>
-        <w:t xml:space="preserve">  compute_start_stop:</w:t>
+        <w:t xml:space="preserve">  </w:t>
+      </w:r>
+      <w:proofErr w:type="spellStart"/>
+      <w:r>
+        <w:t>compute_start_stop</w:t>
+      </w:r>
+      <w:proofErr w:type="spellEnd"/>
+      <w:r>
+        <w:t>:</w:t>
       </w:r>
     </w:p>
     <w:p>
@@ -765,12 +1013,21 @@
       <w:r>
         <w:t xml:space="preserve">    </w:t>
       </w:r>
-      <w:r>
-        <w:rPr>
-          <w:b/>
-          <w:bCs/>
-        </w:rPr>
-        <w:t>provisioning_state: Completed</w:t>
+      <w:proofErr w:type="spellStart"/>
+      <w:r>
+        <w:rPr>
+          <w:b/>
+          <w:bCs/>
+        </w:rPr>
+        <w:t>provisioning_state</w:t>
+      </w:r>
+      <w:proofErr w:type="spellEnd"/>
+      <w:r>
+        <w:rPr>
+          <w:b/>
+          <w:bCs/>
+        </w:rPr>
+        <w:t>: Completed</w:t>
       </w:r>
       <w:r>
         <w:t xml:space="preserve">          # Can be deleted – schedule status, not needed</w:t>
@@ -781,7 +1038,15 @@
         <w:pStyle w:val="NoSpacing"/>
       </w:pPr>
       <w:r>
-        <w:t xml:space="preserve">    schedule_id: 7ee63ae1-5005-48c0-981f-4df6d618e3d8   # Can be deleted – auto-generated</w:t>
+        <w:t xml:space="preserve">    </w:t>
+      </w:r>
+      <w:proofErr w:type="spellStart"/>
+      <w:r>
+        <w:t>schedule_id</w:t>
+      </w:r>
+      <w:proofErr w:type="spellEnd"/>
+      <w:r>
+        <w:t>: 7ee63ae1-5005-48c0-981f-4df6d618e3d8   # Can be deleted – auto-generated</w:t>
       </w:r>
     </w:p>
     <w:p>
@@ -813,24 +1078,45 @@
         <w:pStyle w:val="NoSpacing"/>
       </w:pPr>
       <w:r>
-        <w:t xml:space="preserve">      start_time: '2024-05-14T11:00:00'</w:t>
-      </w:r>
-    </w:p>
-    <w:p>
-      <w:pPr>
-        <w:pStyle w:val="NoSpacing"/>
-      </w:pPr>
-      <w:r>
-        <w:t xml:space="preserve">      time_zone: UTC</w:t>
-      </w:r>
-    </w:p>
-    <w:p>
-      <w:pPr>
-        <w:pStyle w:val="NoSpacing"/>
-      </w:pPr>
-      <w:r>
-        <w:t xml:space="preserve">      type: cron</w:t>
-      </w:r>
+        <w:t xml:space="preserve">      </w:t>
+      </w:r>
+      <w:proofErr w:type="spellStart"/>
+      <w:r>
+        <w:t>start_time</w:t>
+      </w:r>
+      <w:proofErr w:type="spellEnd"/>
+      <w:r>
+        <w:t>: '2024-05-14T11:00:00'</w:t>
+      </w:r>
+    </w:p>
+    <w:p>
+      <w:pPr>
+        <w:pStyle w:val="NoSpacing"/>
+      </w:pPr>
+      <w:r>
+        <w:t xml:space="preserve">      </w:t>
+      </w:r>
+      <w:proofErr w:type="spellStart"/>
+      <w:r>
+        <w:t>time_zone</w:t>
+      </w:r>
+      <w:proofErr w:type="spellEnd"/>
+      <w:r>
+        <w:t>: UTC</w:t>
+      </w:r>
+    </w:p>
+    <w:p>
+      <w:pPr>
+        <w:pStyle w:val="NoSpacing"/>
+      </w:pPr>
+      <w:r>
+        <w:t xml:space="preserve">      type: </w:t>
+      </w:r>
+      <w:proofErr w:type="spellStart"/>
+      <w:r>
+        <w:t>cron</w:t>
+      </w:r>
+      <w:proofErr w:type="spellEnd"/>
     </w:p>
     <w:p>
       <w:pPr>
@@ -852,31 +1138,76 @@
         <w:pStyle w:val="NoSpacing"/>
       </w:pPr>
       <w:r>
-        <w:t>- display_name: Jupyter</w:t>
-      </w:r>
-    </w:p>
-    <w:p>
-      <w:pPr>
-        <w:pStyle w:val="NoSpacing"/>
-      </w:pPr>
-      <w:r>
-        <w:t xml:space="preserve">  endpoint_uri: https://cli-created-machine-ls.germanywestcentral.instances.azureml.ms/tree/</w:t>
-      </w:r>
-    </w:p>
-    <w:p>
-      <w:pPr>
-        <w:pStyle w:val="NoSpacing"/>
-      </w:pPr>
-      <w:r>
-        <w:t>- display_name: Jupyter Lab</w:t>
-      </w:r>
-    </w:p>
-    <w:p>
-      <w:pPr>
-        <w:pStyle w:val="NoSpacing"/>
-      </w:pPr>
-      <w:r>
-        <w:t xml:space="preserve">  endpoint_uri: https://cli-created-machine-ls.germanywestcentral.instances.azureml.ms/lab</w:t>
+        <w:t xml:space="preserve">- </w:t>
+      </w:r>
+      <w:proofErr w:type="spellStart"/>
+      <w:r>
+        <w:t>display_name</w:t>
+      </w:r>
+      <w:proofErr w:type="spellEnd"/>
+      <w:r>
+        <w:t xml:space="preserve">: </w:t>
+      </w:r>
+      <w:proofErr w:type="spellStart"/>
+      <w:r>
+        <w:t>Jupyter</w:t>
+      </w:r>
+      <w:proofErr w:type="spellEnd"/>
+    </w:p>
+    <w:p>
+      <w:pPr>
+        <w:pStyle w:val="NoSpacing"/>
+      </w:pPr>
+      <w:r>
+        <w:t xml:space="preserve">  </w:t>
+      </w:r>
+      <w:proofErr w:type="spellStart"/>
+      <w:r>
+        <w:t>endpoint_uri</w:t>
+      </w:r>
+      <w:proofErr w:type="spellEnd"/>
+      <w:r>
+        <w:t>: https://cli-created-machine-ls.germanywestcentral.instances.azureml.ms/tree/</w:t>
+      </w:r>
+    </w:p>
+    <w:p>
+      <w:pPr>
+        <w:pStyle w:val="NoSpacing"/>
+      </w:pPr>
+      <w:r>
+        <w:t xml:space="preserve">- </w:t>
+      </w:r>
+      <w:proofErr w:type="spellStart"/>
+      <w:r>
+        <w:t>display_name</w:t>
+      </w:r>
+      <w:proofErr w:type="spellEnd"/>
+      <w:r>
+        <w:t xml:space="preserve">: </w:t>
+      </w:r>
+      <w:proofErr w:type="spellStart"/>
+      <w:r>
+        <w:t>Jupyter</w:t>
+      </w:r>
+      <w:proofErr w:type="spellEnd"/>
+      <w:r>
+        <w:t xml:space="preserve"> Lab</w:t>
+      </w:r>
+    </w:p>
+    <w:p>
+      <w:pPr>
+        <w:pStyle w:val="NoSpacing"/>
+      </w:pPr>
+      <w:r>
+        <w:t xml:space="preserve">  </w:t>
+      </w:r>
+      <w:proofErr w:type="spellStart"/>
+      <w:r>
+        <w:t>endpoint_uri</w:t>
+      </w:r>
+      <w:proofErr w:type="spellEnd"/>
+      <w:r>
+        <w:t>: https://cli-created-machine-ls.germanywestcentral.instances.azureml.ms/lab</w:t>
       </w:r>
     </w:p>
     <w:p>
@@ -891,13 +1222,22 @@
       <w:pPr>
         <w:pStyle w:val="NoSpacing"/>
       </w:pPr>
+      <w:proofErr w:type="spellStart"/>
       <w:r>
         <w:rPr>
           <w:b/>
           <w:bCs/>
         </w:rPr>
         <w:lastRenderedPageBreak/>
-        <w:t>ssh_public_access_enabled: false</w:t>
+        <w:t>ssh_public_access_enabled</w:t>
+      </w:r>
+      <w:proofErr w:type="spellEnd"/>
+      <w:r>
+        <w:rPr>
+          <w:b/>
+          <w:bCs/>
+        </w:rPr>
+        <w:t>: false</w:t>
       </w:r>
       <w:r>
         <w:t xml:space="preserve">           # Can be deleted – runtime property</w:t>
@@ -907,12 +1247,21 @@
       <w:pPr>
         <w:pStyle w:val="NoSpacing"/>
       </w:pPr>
-      <w:r>
-        <w:rPr>
-          <w:b/>
-          <w:bCs/>
-        </w:rPr>
-        <w:t>ssh_settings:</w:t>
+      <w:proofErr w:type="spellStart"/>
+      <w:r>
+        <w:rPr>
+          <w:b/>
+          <w:bCs/>
+        </w:rPr>
+        <w:t>ssh_settings</w:t>
+      </w:r>
+      <w:proofErr w:type="spellEnd"/>
+      <w:r>
+        <w:rPr>
+          <w:b/>
+          <w:bCs/>
+        </w:rPr>
+        <w:t>:</w:t>
       </w:r>
       <w:r>
         <w:t xml:space="preserve">                             # Can be deleted – often managed elsewhere</w:t>
@@ -923,15 +1272,36 @@
         <w:pStyle w:val="NoSpacing"/>
       </w:pPr>
       <w:r>
-        <w:t xml:space="preserve">  admin_username: azureuser</w:t>
-      </w:r>
-    </w:p>
-    <w:p>
-      <w:pPr>
-        <w:pStyle w:val="NoSpacing"/>
-      </w:pPr>
-      <w:r>
-        <w:t xml:space="preserve">  ssh_port: '50000'</w:t>
+        <w:t xml:space="preserve">  </w:t>
+      </w:r>
+      <w:proofErr w:type="spellStart"/>
+      <w:r>
+        <w:t>admin_username</w:t>
+      </w:r>
+      <w:proofErr w:type="spellEnd"/>
+      <w:r>
+        <w:t xml:space="preserve">: </w:t>
+      </w:r>
+      <w:proofErr w:type="spellStart"/>
+      <w:r>
+        <w:t>azureuser</w:t>
+      </w:r>
+      <w:proofErr w:type="spellEnd"/>
+    </w:p>
+    <w:p>
+      <w:pPr>
+        <w:pStyle w:val="NoSpacing"/>
+      </w:pPr>
+      <w:r>
+        <w:t xml:space="preserve">  </w:t>
+      </w:r>
+      <w:proofErr w:type="spellStart"/>
+      <w:r>
+        <w:t>ssh_port</w:t>
+      </w:r>
+      <w:proofErr w:type="spellEnd"/>
+      <w:r>
+        <w:t>: '50000'</w:t>
       </w:r>
     </w:p>
     <w:p>
@@ -946,16 +1316,26 @@
         <w:t>state: Running</w:t>
       </w:r>
       <w:r>
-        <w:t xml:space="preserve">                            # Can be deleted – current state, not needed for IaC</w:t>
-      </w:r>
-    </w:p>
-    <w:p>
-      <w:pPr>
-        <w:pStyle w:val="NoSpacing"/>
-      </w:pPr>
-      <w:r>
-        <w:t>type: computeinstance</w:t>
-      </w:r>
+        <w:t xml:space="preserve">                            # Can be deleted – current state, not needed for </w:t>
+      </w:r>
+      <w:proofErr w:type="spellStart"/>
+      <w:r>
+        <w:t>IaC</w:t>
+      </w:r>
+      <w:proofErr w:type="spellEnd"/>
+    </w:p>
+    <w:p>
+      <w:pPr>
+        <w:pStyle w:val="NoSpacing"/>
+      </w:pPr>
+      <w:r>
+        <w:t xml:space="preserve">type: </w:t>
+      </w:r>
+      <w:proofErr w:type="spellStart"/>
+      <w:r>
+        <w:t>computeinstance</w:t>
+      </w:r>
+      <w:proofErr w:type="spellEnd"/>
     </w:p>
     <w:p>
       <w:pPr>
@@ -1073,6 +1453,7 @@
           <w:color w:val="000000"/>
         </w:rPr>
       </w:pPr>
+      <w:proofErr w:type="spellStart"/>
       <w:r>
         <w:rPr>
           <w:rStyle w:val="IntenseEmphasis"/>
@@ -1084,6 +1465,7 @@
         </w:rPr>
         <w:t>Tensorflow.yaml</w:t>
       </w:r>
+      <w:proofErr w:type="spellEnd"/>
     </w:p>
     <w:p>
       <w:pPr>
@@ -1157,7 +1539,55 @@
           <w:iCs w:val="0"/>
           <w:color w:val="000000"/>
         </w:rPr>
-        <w:t>name: aml-Tensorflow-cli</w:t>
+        <w:t xml:space="preserve">name: </w:t>
+      </w:r>
+      <w:proofErr w:type="spellStart"/>
+      <w:r>
+        <w:rPr>
+          <w:rStyle w:val="IntenseEmphasis"/>
+          <w:b/>
+          <w:bCs/>
+          <w:i w:val="0"/>
+          <w:iCs w:val="0"/>
+          <w:color w:val="000000"/>
+        </w:rPr>
+        <w:t>aml</w:t>
+      </w:r>
+      <w:proofErr w:type="spellEnd"/>
+      <w:r>
+        <w:rPr>
+          <w:rStyle w:val="IntenseEmphasis"/>
+          <w:b/>
+          <w:bCs/>
+          <w:i w:val="0"/>
+          <w:iCs w:val="0"/>
+          <w:color w:val="000000"/>
+        </w:rPr>
+        <w:t>-</w:t>
+      </w:r>
+      <w:proofErr w:type="spellStart"/>
+      <w:r>
+        <w:rPr>
+          <w:rStyle w:val="IntenseEmphasis"/>
+          <w:b/>
+          <w:bCs/>
+          <w:i w:val="0"/>
+          <w:iCs w:val="0"/>
+          <w:color w:val="000000"/>
+        </w:rPr>
+        <w:t>Tensorflow</w:t>
+      </w:r>
+      <w:proofErr w:type="spellEnd"/>
+      <w:r>
+        <w:rPr>
+          <w:rStyle w:val="IntenseEmphasis"/>
+          <w:b/>
+          <w:bCs/>
+          <w:i w:val="0"/>
+          <w:iCs w:val="0"/>
+          <w:color w:val="000000"/>
+        </w:rPr>
+        <w:t>-cli</w:t>
       </w:r>
     </w:p>
     <w:p>
@@ -1212,17 +1642,43 @@
           <w:color w:val="000000"/>
         </w:rPr>
       </w:pPr>
-      <w:r>
-        <w:rPr>
-          <w:rStyle w:val="IntenseEmphasis"/>
-          <w:b/>
-          <w:bCs/>
-          <w:i w:val="0"/>
-          <w:iCs w:val="0"/>
-          <w:color w:val="000000"/>
-        </w:rPr>
-        <w:t>conda_file: ../components/training/conda.yaml</w:t>
-      </w:r>
+      <w:proofErr w:type="spellStart"/>
+      <w:r>
+        <w:rPr>
+          <w:rStyle w:val="IntenseEmphasis"/>
+          <w:b/>
+          <w:bCs/>
+          <w:i w:val="0"/>
+          <w:iCs w:val="0"/>
+          <w:color w:val="000000"/>
+        </w:rPr>
+        <w:t>conda_file</w:t>
+      </w:r>
+      <w:proofErr w:type="spellEnd"/>
+      <w:r>
+        <w:rPr>
+          <w:rStyle w:val="IntenseEmphasis"/>
+          <w:b/>
+          <w:bCs/>
+          <w:i w:val="0"/>
+          <w:iCs w:val="0"/>
+          <w:color w:val="000000"/>
+        </w:rPr>
+        <w:t>: ../components/training/</w:t>
+      </w:r>
+      <w:proofErr w:type="spellStart"/>
+      <w:r>
+        <w:rPr>
+          <w:rStyle w:val="IntenseEmphasis"/>
+          <w:b/>
+          <w:bCs/>
+          <w:i w:val="0"/>
+          <w:iCs w:val="0"/>
+          <w:color w:val="000000"/>
+        </w:rPr>
+        <w:t>conda.yaml</w:t>
+      </w:r>
+      <w:proofErr w:type="spellEnd"/>
     </w:p>
     <w:p>
       <w:pPr>
@@ -1246,7 +1702,31 @@
           <w:iCs w:val="0"/>
           <w:color w:val="000000"/>
         </w:rPr>
-        <w:t>image: mcr.microsoft.com/azureml/openmpi4.1.0-ubuntu20.04:latest</w:t>
+        <w:t>image: mcr.microsoft.com/</w:t>
+      </w:r>
+      <w:proofErr w:type="spellStart"/>
+      <w:r>
+        <w:rPr>
+          <w:rStyle w:val="IntenseEmphasis"/>
+          <w:b/>
+          <w:bCs/>
+          <w:i w:val="0"/>
+          <w:iCs w:val="0"/>
+          <w:color w:val="000000"/>
+        </w:rPr>
+        <w:t>azureml</w:t>
+      </w:r>
+      <w:proofErr w:type="spellEnd"/>
+      <w:r>
+        <w:rPr>
+          <w:rStyle w:val="IntenseEmphasis"/>
+          <w:b/>
+          <w:bCs/>
+          <w:i w:val="0"/>
+          <w:iCs w:val="0"/>
+          <w:color w:val="000000"/>
+        </w:rPr>
+        <w:t>/openmpi4.1.0-ubuntu20.04:latest</w:t>
       </w:r>
     </w:p>
     <w:p>
@@ -1262,17 +1742,43 @@
           <w:color w:val="000000"/>
         </w:rPr>
       </w:pPr>
-      <w:r>
-        <w:rPr>
-          <w:rStyle w:val="IntenseEmphasis"/>
-          <w:b/>
-          <w:bCs/>
-          <w:i w:val="0"/>
-          <w:iCs w:val="0"/>
-          <w:color w:val="000000"/>
-        </w:rPr>
-        <w:t>os_type: linux</w:t>
-      </w:r>
+      <w:proofErr w:type="spellStart"/>
+      <w:r>
+        <w:rPr>
+          <w:rStyle w:val="IntenseEmphasis"/>
+          <w:b/>
+          <w:bCs/>
+          <w:i w:val="0"/>
+          <w:iCs w:val="0"/>
+          <w:color w:val="000000"/>
+        </w:rPr>
+        <w:t>os_type</w:t>
+      </w:r>
+      <w:proofErr w:type="spellEnd"/>
+      <w:r>
+        <w:rPr>
+          <w:rStyle w:val="IntenseEmphasis"/>
+          <w:b/>
+          <w:bCs/>
+          <w:i w:val="0"/>
+          <w:iCs w:val="0"/>
+          <w:color w:val="000000"/>
+        </w:rPr>
+        <w:t xml:space="preserve">: </w:t>
+      </w:r>
+      <w:proofErr w:type="spellStart"/>
+      <w:r>
+        <w:rPr>
+          <w:rStyle w:val="IntenseEmphasis"/>
+          <w:b/>
+          <w:bCs/>
+          <w:i w:val="0"/>
+          <w:iCs w:val="0"/>
+          <w:color w:val="000000"/>
+        </w:rPr>
+        <w:t>linux</w:t>
+      </w:r>
+      <w:proofErr w:type="spellEnd"/>
     </w:p>
     <w:p>
       <w:pPr>
@@ -1360,7 +1866,31 @@
           <w:iCs w:val="0"/>
           <w:color w:val="000000"/>
         </w:rPr>
-        <w:t xml:space="preserve">  Tensorflow: 2.6.0</w:t>
+        <w:t xml:space="preserve">  </w:t>
+      </w:r>
+      <w:proofErr w:type="spellStart"/>
+      <w:r>
+        <w:rPr>
+          <w:rStyle w:val="IntenseEmphasis"/>
+          <w:b/>
+          <w:bCs/>
+          <w:i w:val="0"/>
+          <w:iCs w:val="0"/>
+          <w:color w:val="000000"/>
+        </w:rPr>
+        <w:t>Tensorflow</w:t>
+      </w:r>
+      <w:proofErr w:type="spellEnd"/>
+      <w:r>
+        <w:rPr>
+          <w:rStyle w:val="IntenseEmphasis"/>
+          <w:b/>
+          <w:bCs/>
+          <w:i w:val="0"/>
+          <w:iCs w:val="0"/>
+          <w:color w:val="000000"/>
+        </w:rPr>
+        <w:t>: 2.6.0</w:t>
       </w:r>
     </w:p>
     <w:p>
@@ -1393,6 +1923,7 @@
           <w:color w:val="000000"/>
         </w:rPr>
       </w:pPr>
+      <w:proofErr w:type="spellStart"/>
       <w:r>
         <w:rPr>
           <w:rStyle w:val="IntenseEmphasis"/>
@@ -1404,6 +1935,7 @@
         </w:rPr>
         <w:t>Training.yaml</w:t>
       </w:r>
+      <w:proofErr w:type="spellEnd"/>
     </w:p>
     <w:p>
       <w:pPr>
@@ -1502,8 +2034,21 @@
           <w:iCs w:val="0"/>
           <w:color w:val="000000"/>
         </w:rPr>
-        <w:t>name: training_cli</w:t>
-      </w:r>
+        <w:t xml:space="preserve">name: </w:t>
+      </w:r>
+      <w:proofErr w:type="spellStart"/>
+      <w:r>
+        <w:rPr>
+          <w:rStyle w:val="IntenseEmphasis"/>
+          <w:b/>
+          <w:bCs/>
+          <w:i w:val="0"/>
+          <w:iCs w:val="0"/>
+          <w:color w:val="000000"/>
+        </w:rPr>
+        <w:t>training_cli</w:t>
+      </w:r>
+      <w:proofErr w:type="spellEnd"/>
     </w:p>
     <w:p>
       <w:pPr>
@@ -1518,16 +2063,29 @@
           <w:color w:val="000000"/>
         </w:rPr>
       </w:pPr>
-      <w:r>
-        <w:rPr>
-          <w:rStyle w:val="IntenseEmphasis"/>
-          <w:b/>
-          <w:bCs/>
-          <w:i w:val="0"/>
-          <w:iCs w:val="0"/>
-          <w:color w:val="000000"/>
-        </w:rPr>
-        <w:t>display_name: Training an AI model</w:t>
+      <w:proofErr w:type="spellStart"/>
+      <w:r>
+        <w:rPr>
+          <w:rStyle w:val="IntenseEmphasis"/>
+          <w:b/>
+          <w:bCs/>
+          <w:i w:val="0"/>
+          <w:iCs w:val="0"/>
+          <w:color w:val="000000"/>
+        </w:rPr>
+        <w:t>display_name</w:t>
+      </w:r>
+      <w:proofErr w:type="spellEnd"/>
+      <w:r>
+        <w:rPr>
+          <w:rStyle w:val="IntenseEmphasis"/>
+          <w:b/>
+          <w:bCs/>
+          <w:i w:val="0"/>
+          <w:iCs w:val="0"/>
+          <w:color w:val="000000"/>
+        </w:rPr>
+        <w:t>: Training an AI model</w:t>
       </w:r>
     </w:p>
     <w:p>
@@ -1666,7 +2224,103 @@
           <w:iCs w:val="0"/>
           <w:color w:val="000000"/>
         </w:rPr>
-        <w:t xml:space="preserve">  --training_folder ${{inputs.training_folder}} --testing_folder ${{inputs.testing_folder}}</w:t>
+        <w:t xml:space="preserve">  --</w:t>
+      </w:r>
+      <w:proofErr w:type="spellStart"/>
+      <w:r>
+        <w:rPr>
+          <w:rStyle w:val="IntenseEmphasis"/>
+          <w:b/>
+          <w:bCs/>
+          <w:i w:val="0"/>
+          <w:iCs w:val="0"/>
+          <w:color w:val="000000"/>
+        </w:rPr>
+        <w:t>training_folder</w:t>
+      </w:r>
+      <w:proofErr w:type="spellEnd"/>
+      <w:r>
+        <w:rPr>
+          <w:rStyle w:val="IntenseEmphasis"/>
+          <w:b/>
+          <w:bCs/>
+          <w:i w:val="0"/>
+          <w:iCs w:val="0"/>
+          <w:color w:val="000000"/>
+        </w:rPr>
+        <w:t xml:space="preserve"> ${{</w:t>
+      </w:r>
+      <w:proofErr w:type="spellStart"/>
+      <w:r>
+        <w:rPr>
+          <w:rStyle w:val="IntenseEmphasis"/>
+          <w:b/>
+          <w:bCs/>
+          <w:i w:val="0"/>
+          <w:iCs w:val="0"/>
+          <w:color w:val="000000"/>
+        </w:rPr>
+        <w:t>inputs.training_folder</w:t>
+      </w:r>
+      <w:proofErr w:type="spellEnd"/>
+      <w:r>
+        <w:rPr>
+          <w:rStyle w:val="IntenseEmphasis"/>
+          <w:b/>
+          <w:bCs/>
+          <w:i w:val="0"/>
+          <w:iCs w:val="0"/>
+          <w:color w:val="000000"/>
+        </w:rPr>
+        <w:t>}} --</w:t>
+      </w:r>
+      <w:proofErr w:type="spellStart"/>
+      <w:r>
+        <w:rPr>
+          <w:rStyle w:val="IntenseEmphasis"/>
+          <w:b/>
+          <w:bCs/>
+          <w:i w:val="0"/>
+          <w:iCs w:val="0"/>
+          <w:color w:val="000000"/>
+        </w:rPr>
+        <w:t>testing_folder</w:t>
+      </w:r>
+      <w:proofErr w:type="spellEnd"/>
+      <w:r>
+        <w:rPr>
+          <w:rStyle w:val="IntenseEmphasis"/>
+          <w:b/>
+          <w:bCs/>
+          <w:i w:val="0"/>
+          <w:iCs w:val="0"/>
+          <w:color w:val="000000"/>
+        </w:rPr>
+        <w:t xml:space="preserve"> ${{</w:t>
+      </w:r>
+      <w:proofErr w:type="spellStart"/>
+      <w:r>
+        <w:rPr>
+          <w:rStyle w:val="IntenseEmphasis"/>
+          <w:b/>
+          <w:bCs/>
+          <w:i w:val="0"/>
+          <w:iCs w:val="0"/>
+          <w:color w:val="000000"/>
+        </w:rPr>
+        <w:t>inputs.testing_folder</w:t>
+      </w:r>
+      <w:proofErr w:type="spellEnd"/>
+      <w:r>
+        <w:rPr>
+          <w:rStyle w:val="IntenseEmphasis"/>
+          <w:b/>
+          <w:bCs/>
+          <w:i w:val="0"/>
+          <w:iCs w:val="0"/>
+          <w:color w:val="000000"/>
+        </w:rPr>
+        <w:t>}}</w:t>
       </w:r>
     </w:p>
     <w:p>
@@ -1691,7 +2345,55 @@
           <w:iCs w:val="0"/>
           <w:color w:val="000000"/>
         </w:rPr>
-        <w:t xml:space="preserve">  --output_folder ${{outputs.output_folder}}</w:t>
+        <w:t xml:space="preserve">  --</w:t>
+      </w:r>
+      <w:proofErr w:type="spellStart"/>
+      <w:r>
+        <w:rPr>
+          <w:rStyle w:val="IntenseEmphasis"/>
+          <w:b/>
+          <w:bCs/>
+          <w:i w:val="0"/>
+          <w:iCs w:val="0"/>
+          <w:color w:val="000000"/>
+        </w:rPr>
+        <w:t>output_folder</w:t>
+      </w:r>
+      <w:proofErr w:type="spellEnd"/>
+      <w:r>
+        <w:rPr>
+          <w:rStyle w:val="IntenseEmphasis"/>
+          <w:b/>
+          <w:bCs/>
+          <w:i w:val="0"/>
+          <w:iCs w:val="0"/>
+          <w:color w:val="000000"/>
+        </w:rPr>
+        <w:t xml:space="preserve"> ${{</w:t>
+      </w:r>
+      <w:proofErr w:type="spellStart"/>
+      <w:r>
+        <w:rPr>
+          <w:rStyle w:val="IntenseEmphasis"/>
+          <w:b/>
+          <w:bCs/>
+          <w:i w:val="0"/>
+          <w:iCs w:val="0"/>
+          <w:color w:val="000000"/>
+        </w:rPr>
+        <w:t>outputs.output_folder</w:t>
+      </w:r>
+      <w:proofErr w:type="spellEnd"/>
+      <w:r>
+        <w:rPr>
+          <w:rStyle w:val="IntenseEmphasis"/>
+          <w:b/>
+          <w:bCs/>
+          <w:i w:val="0"/>
+          <w:iCs w:val="0"/>
+          <w:color w:val="000000"/>
+        </w:rPr>
+        <w:t>}}</w:t>
       </w:r>
     </w:p>
     <w:p>
@@ -1717,7 +2419,31 @@
           <w:color w:val="000000"/>
         </w:rPr>
         <w:lastRenderedPageBreak/>
-        <w:t xml:space="preserve">  --epochs ${{inputs.epochs}}</w:t>
+        <w:t xml:space="preserve">  --epochs ${{</w:t>
+      </w:r>
+      <w:proofErr w:type="spellStart"/>
+      <w:r>
+        <w:rPr>
+          <w:rStyle w:val="IntenseEmphasis"/>
+          <w:b/>
+          <w:bCs/>
+          <w:i w:val="0"/>
+          <w:iCs w:val="0"/>
+          <w:color w:val="000000"/>
+        </w:rPr>
+        <w:t>inputs.epochs</w:t>
+      </w:r>
+      <w:proofErr w:type="spellEnd"/>
+      <w:r>
+        <w:rPr>
+          <w:rStyle w:val="IntenseEmphasis"/>
+          <w:b/>
+          <w:bCs/>
+          <w:i w:val="0"/>
+          <w:iCs w:val="0"/>
+          <w:color w:val="000000"/>
+        </w:rPr>
+        <w:t>}}</w:t>
       </w:r>
     </w:p>
     <w:p>
@@ -1881,7 +2607,31 @@
           <w:iCs w:val="0"/>
           <w:color w:val="000000"/>
         </w:rPr>
-        <w:t xml:space="preserve">  testing_folder:</w:t>
+        <w:t xml:space="preserve">  </w:t>
+      </w:r>
+      <w:proofErr w:type="spellStart"/>
+      <w:r>
+        <w:rPr>
+          <w:rStyle w:val="IntenseEmphasis"/>
+          <w:b/>
+          <w:bCs/>
+          <w:i w:val="0"/>
+          <w:iCs w:val="0"/>
+          <w:color w:val="000000"/>
+        </w:rPr>
+        <w:t>testing_folder</w:t>
+      </w:r>
+      <w:proofErr w:type="spellEnd"/>
+      <w:r>
+        <w:rPr>
+          <w:rStyle w:val="IntenseEmphasis"/>
+          <w:b/>
+          <w:bCs/>
+          <w:i w:val="0"/>
+          <w:iCs w:val="0"/>
+          <w:color w:val="000000"/>
+        </w:rPr>
+        <w:t>:</w:t>
       </w:r>
     </w:p>
     <w:p>
@@ -1931,8 +2681,21 @@
           <w:iCs w:val="0"/>
           <w:color w:val="000000"/>
         </w:rPr>
-        <w:t xml:space="preserve">    type: uri_folder</w:t>
-      </w:r>
+        <w:t xml:space="preserve">    type: </w:t>
+      </w:r>
+      <w:proofErr w:type="spellStart"/>
+      <w:r>
+        <w:rPr>
+          <w:rStyle w:val="IntenseEmphasis"/>
+          <w:b/>
+          <w:bCs/>
+          <w:i w:val="0"/>
+          <w:iCs w:val="0"/>
+          <w:color w:val="000000"/>
+        </w:rPr>
+        <w:t>uri_folder</w:t>
+      </w:r>
+      <w:proofErr w:type="spellEnd"/>
     </w:p>
     <w:p>
       <w:pPr>
@@ -1956,7 +2719,31 @@
           <w:iCs w:val="0"/>
           <w:color w:val="000000"/>
         </w:rPr>
-        <w:t xml:space="preserve">  training_folder:</w:t>
+        <w:t xml:space="preserve">  </w:t>
+      </w:r>
+      <w:proofErr w:type="spellStart"/>
+      <w:r>
+        <w:rPr>
+          <w:rStyle w:val="IntenseEmphasis"/>
+          <w:b/>
+          <w:bCs/>
+          <w:i w:val="0"/>
+          <w:iCs w:val="0"/>
+          <w:color w:val="000000"/>
+        </w:rPr>
+        <w:t>training_folder</w:t>
+      </w:r>
+      <w:proofErr w:type="spellEnd"/>
+      <w:r>
+        <w:rPr>
+          <w:rStyle w:val="IntenseEmphasis"/>
+          <w:b/>
+          <w:bCs/>
+          <w:i w:val="0"/>
+          <w:iCs w:val="0"/>
+          <w:color w:val="000000"/>
+        </w:rPr>
+        <w:t>:</w:t>
       </w:r>
     </w:p>
     <w:p>
@@ -2006,8 +2793,21 @@
           <w:iCs w:val="0"/>
           <w:color w:val="000000"/>
         </w:rPr>
-        <w:t xml:space="preserve">    type: uri_folder</w:t>
-      </w:r>
+        <w:t xml:space="preserve">    type: </w:t>
+      </w:r>
+      <w:proofErr w:type="spellStart"/>
+      <w:r>
+        <w:rPr>
+          <w:rStyle w:val="IntenseEmphasis"/>
+          <w:b/>
+          <w:bCs/>
+          <w:i w:val="0"/>
+          <w:iCs w:val="0"/>
+          <w:color w:val="000000"/>
+        </w:rPr>
+        <w:t>uri_folder</w:t>
+      </w:r>
+      <w:proofErr w:type="spellEnd"/>
     </w:p>
     <w:p>
       <w:pPr>
@@ -2056,7 +2856,31 @@
           <w:iCs w:val="0"/>
           <w:color w:val="000000"/>
         </w:rPr>
-        <w:t xml:space="preserve">  output_folder:</w:t>
+        <w:t xml:space="preserve">  </w:t>
+      </w:r>
+      <w:proofErr w:type="spellStart"/>
+      <w:r>
+        <w:rPr>
+          <w:rStyle w:val="IntenseEmphasis"/>
+          <w:b/>
+          <w:bCs/>
+          <w:i w:val="0"/>
+          <w:iCs w:val="0"/>
+          <w:color w:val="000000"/>
+        </w:rPr>
+        <w:t>output_folder</w:t>
+      </w:r>
+      <w:proofErr w:type="spellEnd"/>
+      <w:r>
+        <w:rPr>
+          <w:rStyle w:val="IntenseEmphasis"/>
+          <w:b/>
+          <w:bCs/>
+          <w:i w:val="0"/>
+          <w:iCs w:val="0"/>
+          <w:color w:val="000000"/>
+        </w:rPr>
+        <w:t>:</w:t>
       </w:r>
     </w:p>
     <w:p>
@@ -2081,8 +2905,21 @@
           <w:iCs w:val="0"/>
           <w:color w:val="000000"/>
         </w:rPr>
-        <w:t xml:space="preserve">    type: uri_folder</w:t>
-      </w:r>
+        <w:t xml:space="preserve">    type: </w:t>
+      </w:r>
+      <w:proofErr w:type="spellStart"/>
+      <w:r>
+        <w:rPr>
+          <w:rStyle w:val="IntenseEmphasis"/>
+          <w:b/>
+          <w:bCs/>
+          <w:i w:val="0"/>
+          <w:iCs w:val="0"/>
+          <w:color w:val="000000"/>
+        </w:rPr>
+        <w:t>uri_folder</w:t>
+      </w:r>
+      <w:proofErr w:type="spellEnd"/>
     </w:p>
     <w:p>
       <w:pPr>
@@ -2131,7 +2968,23 @@
         </w:numPr>
       </w:pPr>
       <w:r>
-        <w:t>How do we pass the output from the dataprep to the data_split components?</w:t>
+        <w:t xml:space="preserve">How do we pass the output from the </w:t>
+      </w:r>
+      <w:proofErr w:type="spellStart"/>
+      <w:r>
+        <w:t>dataprep</w:t>
+      </w:r>
+      <w:proofErr w:type="spellEnd"/>
+      <w:r>
+        <w:t xml:space="preserve"> to the </w:t>
+      </w:r>
+      <w:proofErr w:type="spellStart"/>
+      <w:r>
+        <w:t>data_split</w:t>
+      </w:r>
+      <w:proofErr w:type="spellEnd"/>
+      <w:r>
+        <w:t xml:space="preserve"> components?</w:t>
       </w:r>
     </w:p>
     <w:p>
@@ -2148,7 +3001,15 @@
         </w:rPr>
       </w:pPr>
       <w:r>
-        <w:t>How do we use the input defined in the pipeline input (train_test_split_factor and epochs)</w:t>
+        <w:t>How do we use the input defined in the pipeline input (</w:t>
+      </w:r>
+      <w:proofErr w:type="spellStart"/>
+      <w:r>
+        <w:t>train_test_split_factor</w:t>
+      </w:r>
+      <w:proofErr w:type="spellEnd"/>
+      <w:r>
+        <w:t xml:space="preserve"> and epochs)</w:t>
       </w:r>
     </w:p>
     <w:p>
@@ -2199,6 +3060,7 @@
           <w:szCs w:val="18"/>
         </w:rPr>
       </w:pPr>
+      <w:proofErr w:type="spellStart"/>
       <w:r>
         <w:rPr>
           <w:rStyle w:val="IntenseEmphasis"/>
@@ -2210,12 +3072,10 @@
           <w:sz w:val="18"/>
           <w:szCs w:val="18"/>
         </w:rPr>
-        <w:t>data_split_job:</w:t>
-      </w:r>
-    </w:p>
-    <w:p>
-      <w:pPr>
-        <w:pStyle w:val="NoSpacing"/>
+        <w:t>data_split_job</w:t>
+      </w:r>
+      <w:proofErr w:type="spellEnd"/>
+      <w:r>
         <w:rPr>
           <w:rStyle w:val="IntenseEmphasis"/>
           <w:b/>
@@ -2226,8 +3086,12 @@
           <w:sz w:val="18"/>
           <w:szCs w:val="18"/>
         </w:rPr>
-      </w:pPr>
-      <w:r>
+        <w:t>:</w:t>
+      </w:r>
+    </w:p>
+    <w:p>
+      <w:pPr>
+        <w:pStyle w:val="NoSpacing"/>
         <w:rPr>
           <w:rStyle w:val="IntenseEmphasis"/>
           <w:b/>
@@ -2238,12 +3102,8 @@
           <w:sz w:val="18"/>
           <w:szCs w:val="18"/>
         </w:rPr>
-        <w:t xml:space="preserve">  component: ./components/dataprep/data-split.yaml</w:t>
-      </w:r>
-    </w:p>
-    <w:p>
-      <w:pPr>
-        <w:pStyle w:val="NoSpacing"/>
+      </w:pPr>
+      <w:r>
         <w:rPr>
           <w:rStyle w:val="IntenseEmphasis"/>
           <w:b/>
@@ -2254,7 +3114,9 @@
           <w:sz w:val="18"/>
           <w:szCs w:val="18"/>
         </w:rPr>
-      </w:pPr>
+        <w:t xml:space="preserve">  component: ./components/</w:t>
+      </w:r>
+      <w:proofErr w:type="spellStart"/>
       <w:r>
         <w:rPr>
           <w:rStyle w:val="IntenseEmphasis"/>
@@ -2266,12 +3128,10 @@
           <w:sz w:val="18"/>
           <w:szCs w:val="18"/>
         </w:rPr>
-        <w:t xml:space="preserve">  inputs:</w:t>
-      </w:r>
-    </w:p>
-    <w:p>
-      <w:pPr>
-        <w:pStyle w:val="NoSpacing"/>
+        <w:t>dataprep</w:t>
+      </w:r>
+      <w:proofErr w:type="spellEnd"/>
+      <w:r>
         <w:rPr>
           <w:rStyle w:val="IntenseEmphasis"/>
           <w:b/>
@@ -2282,7 +3142,9 @@
           <w:sz w:val="18"/>
           <w:szCs w:val="18"/>
         </w:rPr>
-      </w:pPr>
+        <w:t>/data-</w:t>
+      </w:r>
+      <w:proofErr w:type="spellStart"/>
       <w:r>
         <w:rPr>
           <w:rStyle w:val="IntenseEmphasis"/>
@@ -2294,8 +3156,9 @@
           <w:sz w:val="18"/>
           <w:szCs w:val="18"/>
         </w:rPr>
-        <w:t xml:space="preserve">    animal_1: ${{jobs.dataprep_job.outputs.output_data}}           # Pass output from dataprep</w:t>
-      </w:r>
+        <w:t>split.yaml</w:t>
+      </w:r>
+      <w:proofErr w:type="spellEnd"/>
     </w:p>
     <w:p>
       <w:pPr>
@@ -2322,7 +3185,7 @@
           <w:sz w:val="18"/>
           <w:szCs w:val="18"/>
         </w:rPr>
-        <w:t xml:space="preserve">    animal_2: &lt;your_animal_2_input&gt;</w:t>
+        <w:t xml:space="preserve">  inputs:</w:t>
       </w:r>
     </w:p>
     <w:p>
@@ -2350,12 +3213,10 @@
           <w:sz w:val="18"/>
           <w:szCs w:val="18"/>
         </w:rPr>
-        <w:t xml:space="preserve">    animal_3: &lt;your_animal_3_input&gt;</w:t>
-      </w:r>
-    </w:p>
-    <w:p>
-      <w:pPr>
-        <w:pStyle w:val="NoSpacing"/>
+        <w:t xml:space="preserve">    animal_1: ${{</w:t>
+      </w:r>
+      <w:proofErr w:type="spellStart"/>
+      <w:r>
         <w:rPr>
           <w:rStyle w:val="IntenseEmphasis"/>
           <w:b/>
@@ -2366,7 +3227,9 @@
           <w:sz w:val="18"/>
           <w:szCs w:val="18"/>
         </w:rPr>
-      </w:pPr>
+        <w:t>jobs.dataprep_job.outputs.output_data</w:t>
+      </w:r>
+      <w:proofErr w:type="spellEnd"/>
       <w:r>
         <w:rPr>
           <w:rStyle w:val="IntenseEmphasis"/>
@@ -2378,12 +3241,10 @@
           <w:sz w:val="18"/>
           <w:szCs w:val="18"/>
         </w:rPr>
-        <w:t xml:space="preserve">    train_test_split_factor: ${{parent.inputs.train_test_split_factor}}  # Use pipeline input</w:t>
-      </w:r>
-    </w:p>
-    <w:p>
-      <w:pPr>
-        <w:pStyle w:val="NoSpacing"/>
+        <w:t xml:space="preserve">}}           # Pass output from </w:t>
+      </w:r>
+      <w:proofErr w:type="spellStart"/>
+      <w:r>
         <w:rPr>
           <w:rStyle w:val="IntenseEmphasis"/>
           <w:b/>
@@ -2394,8 +3255,13 @@
           <w:sz w:val="18"/>
           <w:szCs w:val="18"/>
         </w:rPr>
-      </w:pPr>
-      <w:r>
+        <w:t>dataprep</w:t>
+      </w:r>
+      <w:proofErr w:type="spellEnd"/>
+    </w:p>
+    <w:p>
+      <w:pPr>
+        <w:pStyle w:val="NoSpacing"/>
         <w:rPr>
           <w:rStyle w:val="IntenseEmphasis"/>
           <w:b/>
@@ -2406,12 +3272,8 @@
           <w:sz w:val="18"/>
           <w:szCs w:val="18"/>
         </w:rPr>
-        <w:t xml:space="preserve">  outputs:</w:t>
-      </w:r>
-    </w:p>
-    <w:p>
-      <w:pPr>
-        <w:pStyle w:val="NoSpacing"/>
+      </w:pPr>
+      <w:r>
         <w:rPr>
           <w:rStyle w:val="IntenseEmphasis"/>
           <w:b/>
@@ -2422,8 +3284,12 @@
           <w:sz w:val="18"/>
           <w:szCs w:val="18"/>
         </w:rPr>
-      </w:pPr>
-      <w:r>
+        <w:t xml:space="preserve">    animal_2: &lt;your_animal_2_input&gt;</w:t>
+      </w:r>
+    </w:p>
+    <w:p>
+      <w:pPr>
+        <w:pStyle w:val="NoSpacing"/>
         <w:rPr>
           <w:rStyle w:val="IntenseEmphasis"/>
           <w:b/>
@@ -2434,12 +3300,8 @@
           <w:sz w:val="18"/>
           <w:szCs w:val="18"/>
         </w:rPr>
-        <w:t xml:space="preserve">    testing_data: ${{outputs.testing_data}}</w:t>
-      </w:r>
-    </w:p>
-    <w:p>
-      <w:pPr>
-        <w:pStyle w:val="NoSpacing"/>
+      </w:pPr>
+      <w:r>
         <w:rPr>
           <w:rStyle w:val="IntenseEmphasis"/>
           <w:b/>
@@ -2450,8 +3312,12 @@
           <w:sz w:val="18"/>
           <w:szCs w:val="18"/>
         </w:rPr>
-      </w:pPr>
-      <w:r>
+        <w:t xml:space="preserve">    animal_3: &lt;your_animal_3_input&gt;</w:t>
+      </w:r>
+    </w:p>
+    <w:p>
+      <w:pPr>
+        <w:pStyle w:val="NoSpacing"/>
         <w:rPr>
           <w:rStyle w:val="IntenseEmphasis"/>
           <w:b/>
@@ -2462,7 +3328,271 @@
           <w:sz w:val="18"/>
           <w:szCs w:val="18"/>
         </w:rPr>
-        <w:t xml:space="preserve">    training_data: ${{outputs.training_data}}</w:t>
+      </w:pPr>
+      <w:r>
+        <w:rPr>
+          <w:rStyle w:val="IntenseEmphasis"/>
+          <w:b/>
+          <w:bCs/>
+          <w:i w:val="0"/>
+          <w:iCs w:val="0"/>
+          <w:color w:val="000000"/>
+          <w:sz w:val="18"/>
+          <w:szCs w:val="18"/>
+        </w:rPr>
+        <w:t xml:space="preserve">    </w:t>
+      </w:r>
+      <w:proofErr w:type="spellStart"/>
+      <w:r>
+        <w:rPr>
+          <w:rStyle w:val="IntenseEmphasis"/>
+          <w:b/>
+          <w:bCs/>
+          <w:i w:val="0"/>
+          <w:iCs w:val="0"/>
+          <w:color w:val="000000"/>
+          <w:sz w:val="18"/>
+          <w:szCs w:val="18"/>
+        </w:rPr>
+        <w:t>train_test_split_factor</w:t>
+      </w:r>
+      <w:proofErr w:type="spellEnd"/>
+      <w:r>
+        <w:rPr>
+          <w:rStyle w:val="IntenseEmphasis"/>
+          <w:b/>
+          <w:bCs/>
+          <w:i w:val="0"/>
+          <w:iCs w:val="0"/>
+          <w:color w:val="000000"/>
+          <w:sz w:val="18"/>
+          <w:szCs w:val="18"/>
+        </w:rPr>
+        <w:t>: ${{</w:t>
+      </w:r>
+      <w:proofErr w:type="spellStart"/>
+      <w:r>
+        <w:rPr>
+          <w:rStyle w:val="IntenseEmphasis"/>
+          <w:b/>
+          <w:bCs/>
+          <w:i w:val="0"/>
+          <w:iCs w:val="0"/>
+          <w:color w:val="000000"/>
+          <w:sz w:val="18"/>
+          <w:szCs w:val="18"/>
+        </w:rPr>
+        <w:t>parent.inputs.train_test_split_factor</w:t>
+      </w:r>
+      <w:proofErr w:type="spellEnd"/>
+      <w:r>
+        <w:rPr>
+          <w:rStyle w:val="IntenseEmphasis"/>
+          <w:b/>
+          <w:bCs/>
+          <w:i w:val="0"/>
+          <w:iCs w:val="0"/>
+          <w:color w:val="000000"/>
+          <w:sz w:val="18"/>
+          <w:szCs w:val="18"/>
+        </w:rPr>
+        <w:t>}}  # Use pipeline input</w:t>
+      </w:r>
+    </w:p>
+    <w:p>
+      <w:pPr>
+        <w:pStyle w:val="NoSpacing"/>
+        <w:rPr>
+          <w:rStyle w:val="IntenseEmphasis"/>
+          <w:b/>
+          <w:bCs/>
+          <w:i w:val="0"/>
+          <w:iCs w:val="0"/>
+          <w:color w:val="000000"/>
+          <w:sz w:val="18"/>
+          <w:szCs w:val="18"/>
+        </w:rPr>
+      </w:pPr>
+      <w:r>
+        <w:rPr>
+          <w:rStyle w:val="IntenseEmphasis"/>
+          <w:b/>
+          <w:bCs/>
+          <w:i w:val="0"/>
+          <w:iCs w:val="0"/>
+          <w:color w:val="000000"/>
+          <w:sz w:val="18"/>
+          <w:szCs w:val="18"/>
+        </w:rPr>
+        <w:t xml:space="preserve">  outputs:</w:t>
+      </w:r>
+    </w:p>
+    <w:p>
+      <w:pPr>
+        <w:pStyle w:val="NoSpacing"/>
+        <w:rPr>
+          <w:rStyle w:val="IntenseEmphasis"/>
+          <w:b/>
+          <w:bCs/>
+          <w:i w:val="0"/>
+          <w:iCs w:val="0"/>
+          <w:color w:val="000000"/>
+          <w:sz w:val="18"/>
+          <w:szCs w:val="18"/>
+        </w:rPr>
+      </w:pPr>
+      <w:r>
+        <w:rPr>
+          <w:rStyle w:val="IntenseEmphasis"/>
+          <w:b/>
+          <w:bCs/>
+          <w:i w:val="0"/>
+          <w:iCs w:val="0"/>
+          <w:color w:val="000000"/>
+          <w:sz w:val="18"/>
+          <w:szCs w:val="18"/>
+        </w:rPr>
+        <w:t xml:space="preserve">    </w:t>
+      </w:r>
+      <w:proofErr w:type="spellStart"/>
+      <w:r>
+        <w:rPr>
+          <w:rStyle w:val="IntenseEmphasis"/>
+          <w:b/>
+          <w:bCs/>
+          <w:i w:val="0"/>
+          <w:iCs w:val="0"/>
+          <w:color w:val="000000"/>
+          <w:sz w:val="18"/>
+          <w:szCs w:val="18"/>
+        </w:rPr>
+        <w:t>testing_data</w:t>
+      </w:r>
+      <w:proofErr w:type="spellEnd"/>
+      <w:r>
+        <w:rPr>
+          <w:rStyle w:val="IntenseEmphasis"/>
+          <w:b/>
+          <w:bCs/>
+          <w:i w:val="0"/>
+          <w:iCs w:val="0"/>
+          <w:color w:val="000000"/>
+          <w:sz w:val="18"/>
+          <w:szCs w:val="18"/>
+        </w:rPr>
+        <w:t>: ${{</w:t>
+      </w:r>
+      <w:proofErr w:type="spellStart"/>
+      <w:r>
+        <w:rPr>
+          <w:rStyle w:val="IntenseEmphasis"/>
+          <w:b/>
+          <w:bCs/>
+          <w:i w:val="0"/>
+          <w:iCs w:val="0"/>
+          <w:color w:val="000000"/>
+          <w:sz w:val="18"/>
+          <w:szCs w:val="18"/>
+        </w:rPr>
+        <w:t>outputs.testing_data</w:t>
+      </w:r>
+      <w:proofErr w:type="spellEnd"/>
+      <w:r>
+        <w:rPr>
+          <w:rStyle w:val="IntenseEmphasis"/>
+          <w:b/>
+          <w:bCs/>
+          <w:i w:val="0"/>
+          <w:iCs w:val="0"/>
+          <w:color w:val="000000"/>
+          <w:sz w:val="18"/>
+          <w:szCs w:val="18"/>
+        </w:rPr>
+        <w:t>}}</w:t>
+      </w:r>
+    </w:p>
+    <w:p>
+      <w:pPr>
+        <w:pStyle w:val="NoSpacing"/>
+        <w:rPr>
+          <w:rStyle w:val="IntenseEmphasis"/>
+          <w:b/>
+          <w:bCs/>
+          <w:i w:val="0"/>
+          <w:iCs w:val="0"/>
+          <w:color w:val="000000"/>
+          <w:sz w:val="18"/>
+          <w:szCs w:val="18"/>
+        </w:rPr>
+      </w:pPr>
+      <w:r>
+        <w:rPr>
+          <w:rStyle w:val="IntenseEmphasis"/>
+          <w:b/>
+          <w:bCs/>
+          <w:i w:val="0"/>
+          <w:iCs w:val="0"/>
+          <w:color w:val="000000"/>
+          <w:sz w:val="18"/>
+          <w:szCs w:val="18"/>
+        </w:rPr>
+        <w:t xml:space="preserve">    </w:t>
+      </w:r>
+      <w:proofErr w:type="spellStart"/>
+      <w:r>
+        <w:rPr>
+          <w:rStyle w:val="IntenseEmphasis"/>
+          <w:b/>
+          <w:bCs/>
+          <w:i w:val="0"/>
+          <w:iCs w:val="0"/>
+          <w:color w:val="000000"/>
+          <w:sz w:val="18"/>
+          <w:szCs w:val="18"/>
+        </w:rPr>
+        <w:t>training_data</w:t>
+      </w:r>
+      <w:proofErr w:type="spellEnd"/>
+      <w:r>
+        <w:rPr>
+          <w:rStyle w:val="IntenseEmphasis"/>
+          <w:b/>
+          <w:bCs/>
+          <w:i w:val="0"/>
+          <w:iCs w:val="0"/>
+          <w:color w:val="000000"/>
+          <w:sz w:val="18"/>
+          <w:szCs w:val="18"/>
+        </w:rPr>
+        <w:t>: ${{</w:t>
+      </w:r>
+      <w:proofErr w:type="spellStart"/>
+      <w:r>
+        <w:rPr>
+          <w:rStyle w:val="IntenseEmphasis"/>
+          <w:b/>
+          <w:bCs/>
+          <w:i w:val="0"/>
+          <w:iCs w:val="0"/>
+          <w:color w:val="000000"/>
+          <w:sz w:val="18"/>
+          <w:szCs w:val="18"/>
+        </w:rPr>
+        <w:t>outputs.training_data</w:t>
+      </w:r>
+      <w:proofErr w:type="spellEnd"/>
+      <w:r>
+        <w:rPr>
+          <w:rStyle w:val="IntenseEmphasis"/>
+          <w:b/>
+          <w:bCs/>
+          <w:i w:val="0"/>
+          <w:iCs w:val="0"/>
+          <w:color w:val="000000"/>
+          <w:sz w:val="18"/>
+          <w:szCs w:val="18"/>
+        </w:rPr>
+        <w:t>}}</w:t>
       </w:r>
     </w:p>
     <w:p>
@@ -2532,17 +3662,61 @@
         </w:rPr>
         <w:t xml:space="preserve"> </w:t>
       </w:r>
-      <w:r>
-        <w:rPr>
-          <w:rStyle w:val="IntenseEmphasis"/>
-          <w:i w:val="0"/>
-          <w:iCs w:val="0"/>
-          <w:color w:val="000000"/>
-        </w:rPr>
-        <w:t xml:space="preserve">az ml model download --name animal-classification --version 1 --resource-group mlops-demo --workspace-name </w:t>
-      </w:r>
-      <w:r>
-        <w:t>singh-lovepreet-ml</w:t>
+      <w:proofErr w:type="spellStart"/>
+      <w:r>
+        <w:rPr>
+          <w:rStyle w:val="IntenseEmphasis"/>
+          <w:i w:val="0"/>
+          <w:iCs w:val="0"/>
+          <w:color w:val="000000"/>
+        </w:rPr>
+        <w:t>az</w:t>
+      </w:r>
+      <w:proofErr w:type="spellEnd"/>
+      <w:r>
+        <w:rPr>
+          <w:rStyle w:val="IntenseEmphasis"/>
+          <w:i w:val="0"/>
+          <w:iCs w:val="0"/>
+          <w:color w:val="000000"/>
+        </w:rPr>
+        <w:t xml:space="preserve"> ml model download --name animal-classification --version 1 --resource-group </w:t>
+      </w:r>
+      <w:proofErr w:type="spellStart"/>
+      <w:r>
+        <w:rPr>
+          <w:rStyle w:val="IntenseEmphasis"/>
+          <w:i w:val="0"/>
+          <w:iCs w:val="0"/>
+          <w:color w:val="000000"/>
+        </w:rPr>
+        <w:t>mlops</w:t>
+      </w:r>
+      <w:proofErr w:type="spellEnd"/>
+      <w:r>
+        <w:rPr>
+          <w:rStyle w:val="IntenseEmphasis"/>
+          <w:i w:val="0"/>
+          <w:iCs w:val="0"/>
+          <w:color w:val="000000"/>
+        </w:rPr>
+        <w:t xml:space="preserve">-demo --workspace-name </w:t>
+      </w:r>
+      <w:proofErr w:type="spellStart"/>
+      <w:r>
+        <w:t>singh</w:t>
+      </w:r>
+      <w:proofErr w:type="spellEnd"/>
+      <w:r>
+        <w:t>-</w:t>
+      </w:r>
+      <w:proofErr w:type="spellStart"/>
+      <w:r>
+        <w:t>lovepreet</w:t>
+      </w:r>
+      <w:proofErr w:type="spellEnd"/>
+      <w:r>
+        <w:t>-ml</w:t>
       </w:r>
     </w:p>
     <w:p>
@@ -2593,7 +3767,15 @@
         <w:t xml:space="preserve"> </w:t>
       </w:r>
       <w:r>
-        <w:t>Can you find the line inside of the Training script/component/environment/pipeline … where the AI Model is being saved with the name animal-cnn.</w:t>
+        <w:t>Can you find the line inside of the Training script/component/environment/pipeline … where the AI Model is being saved with the name animal-</w:t>
+      </w:r>
+      <w:proofErr w:type="spellStart"/>
+      <w:r>
+        <w:t>cnn</w:t>
+      </w:r>
+      <w:proofErr w:type="spellEnd"/>
+      <w:r>
+        <w:t>.</w:t>
       </w:r>
     </w:p>
     <w:p>
@@ -2622,91 +3804,89 @@
     <w:p>
       <w:pPr>
         <w:pStyle w:val="NoSpacing"/>
-        <w:rPr>
-          <w:lang w:val="en-BE"/>
-        </w:rPr>
-      </w:pPr>
-      <w:r>
-        <w:rPr>
-          <w:lang w:val="en-BE"/>
-        </w:rPr>
+      </w:pPr>
+      <w:r>
         <w:t>File name</w:t>
       </w:r>
       <w:r>
-        <w:rPr>
-          <w:lang w:val="en-BE"/>
-        </w:rPr>
         <w:t xml:space="preserve"> </w:t>
       </w:r>
       <w:r>
-        <w:rPr>
-          <w:lang w:val="en-BE"/>
-        </w:rPr>
         <w:t xml:space="preserve">: </w:t>
       </w:r>
       <w:r>
-        <w:rPr>
-          <w:lang w:val="en-BE"/>
-        </w:rPr>
         <w:t>train.py</w:t>
       </w:r>
     </w:p>
     <w:p>
       <w:pPr>
         <w:pStyle w:val="NoSpacing"/>
-        <w:rPr>
-          <w:lang w:val="en-BE"/>
-        </w:rPr>
-      </w:pPr>
-      <w:r>
-        <w:rPr>
-          <w:lang w:val="en-BE"/>
-        </w:rPr>
+      </w:pPr>
+      <w:r>
         <w:t>Line number</w:t>
       </w:r>
       <w:r>
-        <w:rPr>
-          <w:lang w:val="en-BE"/>
-        </w:rPr>
         <w:t xml:space="preserve"> </w:t>
       </w:r>
       <w:r>
-        <w:rPr>
-          <w:lang w:val="en-BE"/>
-        </w:rPr>
         <w:t xml:space="preserve">: </w:t>
       </w:r>
       <w:r>
-        <w:rPr>
-          <w:lang w:val="en-BE"/>
-        </w:rPr>
         <w:t>89</w:t>
       </w:r>
     </w:p>
     <w:p>
       <w:pPr>
         <w:pStyle w:val="NoSpacing"/>
-        <w:rPr>
-          <w:lang w:val="en-BE"/>
-        </w:rPr>
-      </w:pPr>
-      <w:r>
-        <w:rPr>
-          <w:lang w:val="en-BE"/>
-        </w:rPr>
+      </w:pPr>
+      <w:r>
         <w:t>Extra explanation</w:t>
       </w:r>
       <w:r>
-        <w:rPr>
-          <w:lang w:val="en-BE"/>
-        </w:rPr>
         <w:t xml:space="preserve"> : </w:t>
       </w:r>
       <w:r>
-        <w:rPr>
-          <w:lang w:val="en-BE"/>
-        </w:rPr>
-        <w:t>The ModelCheckpoint callback saves the best model during training to the path specified by model_path, which is constructed using model_name = 'animal-cnn'. This ensures the model is saved in a directory or file named animal-cnn inside the output folder.</w:t>
+        <w:t xml:space="preserve">The </w:t>
+      </w:r>
+      <w:proofErr w:type="spellStart"/>
+      <w:r>
+        <w:t>ModelCheckpoint</w:t>
+      </w:r>
+      <w:proofErr w:type="spellEnd"/>
+      <w:r>
+        <w:t xml:space="preserve"> callback saves the best model during training to the path specified by </w:t>
+      </w:r>
+      <w:proofErr w:type="spellStart"/>
+      <w:r>
+        <w:t>model_path</w:t>
+      </w:r>
+      <w:proofErr w:type="spellEnd"/>
+      <w:r>
+        <w:t xml:space="preserve">, which is constructed using </w:t>
+      </w:r>
+      <w:proofErr w:type="spellStart"/>
+      <w:r>
+        <w:t>model_name</w:t>
+      </w:r>
+      <w:proofErr w:type="spellEnd"/>
+      <w:r>
+        <w:t xml:space="preserve"> = 'animal-</w:t>
+      </w:r>
+      <w:proofErr w:type="spellStart"/>
+      <w:r>
+        <w:t>cnn</w:t>
+      </w:r>
+      <w:proofErr w:type="spellEnd"/>
+      <w:r>
+        <w:t>'. This ensures the model is saved in a directory or file named animal-</w:t>
+      </w:r>
+      <w:proofErr w:type="spellStart"/>
+      <w:r>
+        <w:t>cnn</w:t>
+      </w:r>
+      <w:proofErr w:type="spellEnd"/>
+      <w:r>
+        <w:t xml:space="preserve"> inside the output folder.</w:t>
       </w:r>
     </w:p>
     <w:p>
@@ -2756,8 +3936,13 @@
         <w:t xml:space="preserve"> </w:t>
       </w:r>
       <w:r>
-        <w:t>Share your Dockerfile</w:t>
-      </w:r>
+        <w:t xml:space="preserve">Share your </w:t>
+      </w:r>
+      <w:proofErr w:type="spellStart"/>
+      <w:r>
+        <w:t>Dockerfile</w:t>
+      </w:r>
+      <w:proofErr w:type="spellEnd"/>
       <w:r>
         <w:rPr>
           <w:b/>
@@ -2824,384 +4009,230 @@
     <w:p>
       <w:pPr>
         <w:pStyle w:val="NoSpacing"/>
-        <w:rPr>
-          <w:lang w:val="en-BE"/>
-        </w:rPr>
-      </w:pPr>
-      <w:r>
-        <w:rPr>
-          <w:lang w:val="en-BE"/>
-        </w:rPr>
+      </w:pPr>
+      <w:r>
         <w:t>FROM python:3.9-slim</w:t>
       </w:r>
     </w:p>
     <w:p>
       <w:pPr>
         <w:pStyle w:val="NoSpacing"/>
-        <w:rPr>
-          <w:lang w:val="en-BE"/>
-        </w:rPr>
-      </w:pPr>
-    </w:p>
-    <w:p>
-      <w:pPr>
-        <w:pStyle w:val="NoSpacing"/>
-        <w:rPr>
-          <w:lang w:val="en-BE"/>
-        </w:rPr>
-      </w:pPr>
-      <w:r>
-        <w:rPr>
-          <w:lang w:val="en-BE"/>
-        </w:rPr>
+      </w:pPr>
+    </w:p>
+    <w:p>
+      <w:pPr>
+        <w:pStyle w:val="NoSpacing"/>
+      </w:pPr>
+      <w:r>
         <w:t># Set environment variables for Python</w:t>
       </w:r>
     </w:p>
     <w:p>
       <w:pPr>
         <w:pStyle w:val="NoSpacing"/>
-        <w:rPr>
-          <w:lang w:val="en-BE"/>
-        </w:rPr>
-      </w:pPr>
-      <w:r>
-        <w:rPr>
-          <w:lang w:val="en-BE"/>
-        </w:rPr>
+      </w:pPr>
+      <w:r>
         <w:t>ENV PYTHONDONTWRITEBYTECODE=1 \</w:t>
       </w:r>
     </w:p>
     <w:p>
       <w:pPr>
         <w:pStyle w:val="NoSpacing"/>
-        <w:rPr>
-          <w:lang w:val="en-BE"/>
-        </w:rPr>
-      </w:pPr>
-      <w:r>
-        <w:rPr>
-          <w:lang w:val="en-BE"/>
-        </w:rPr>
+      </w:pPr>
+      <w:r>
         <w:t>    PYTHONUNBUFFERED=1 \</w:t>
       </w:r>
     </w:p>
     <w:p>
       <w:pPr>
         <w:pStyle w:val="NoSpacing"/>
-        <w:rPr>
-          <w:lang w:val="en-BE"/>
-        </w:rPr>
-      </w:pPr>
-      <w:r>
-        <w:rPr>
-          <w:lang w:val="en-BE"/>
-        </w:rPr>
+      </w:pPr>
+      <w:r>
         <w:t>    PIP_NO_CACHE_DIR=1 \</w:t>
       </w:r>
     </w:p>
     <w:p>
       <w:pPr>
         <w:pStyle w:val="NoSpacing"/>
-        <w:rPr>
-          <w:lang w:val="en-BE"/>
-        </w:rPr>
-      </w:pPr>
-      <w:r>
-        <w:rPr>
-          <w:lang w:val="en-BE"/>
-        </w:rPr>
+      </w:pPr>
+      <w:r>
         <w:t>    PIP_DISABLE_PIP_VERSION_CHECK=1 \</w:t>
       </w:r>
     </w:p>
     <w:p>
       <w:pPr>
         <w:pStyle w:val="NoSpacing"/>
-        <w:rPr>
-          <w:lang w:val="en-BE"/>
-        </w:rPr>
-      </w:pPr>
-      <w:r>
-        <w:rPr>
-          <w:lang w:val="en-BE"/>
-        </w:rPr>
+      </w:pPr>
+      <w:r>
         <w:t>    PIP_DEFAULT_TIMEOUT=100</w:t>
       </w:r>
     </w:p>
     <w:p>
       <w:pPr>
         <w:pStyle w:val="NoSpacing"/>
-        <w:rPr>
-          <w:lang w:val="en-BE"/>
-        </w:rPr>
-      </w:pPr>
-    </w:p>
-    <w:p>
-      <w:pPr>
-        <w:pStyle w:val="NoSpacing"/>
-        <w:rPr>
-          <w:lang w:val="en-BE"/>
-        </w:rPr>
-      </w:pPr>
-      <w:r>
-        <w:rPr>
-          <w:lang w:val="en-BE"/>
-        </w:rPr>
+      </w:pPr>
+    </w:p>
+    <w:p>
+      <w:pPr>
+        <w:pStyle w:val="NoSpacing"/>
+      </w:pPr>
+      <w:r>
         <w:t># Set the working directory</w:t>
       </w:r>
     </w:p>
     <w:p>
       <w:pPr>
         <w:pStyle w:val="NoSpacing"/>
-        <w:rPr>
-          <w:lang w:val="en-BE"/>
-        </w:rPr>
-      </w:pPr>
-      <w:r>
-        <w:rPr>
-          <w:lang w:val="en-BE"/>
-        </w:rPr>
+      </w:pPr>
+      <w:r>
         <w:t>WORKDIR /app</w:t>
       </w:r>
     </w:p>
     <w:p>
       <w:pPr>
         <w:pStyle w:val="NoSpacing"/>
-        <w:rPr>
-          <w:lang w:val="en-BE"/>
-        </w:rPr>
-      </w:pPr>
-    </w:p>
-    <w:p>
-      <w:pPr>
-        <w:pStyle w:val="NoSpacing"/>
-        <w:rPr>
-          <w:lang w:val="en-BE"/>
-        </w:rPr>
-      </w:pPr>
-      <w:r>
-        <w:rPr>
-          <w:lang w:val="en-BE"/>
-        </w:rPr>
+      </w:pPr>
+    </w:p>
+    <w:p>
+      <w:pPr>
+        <w:pStyle w:val="NoSpacing"/>
+      </w:pPr>
+      <w:r>
         <w:t># Install system dependencies (for Pillow and TensorFlow)</w:t>
       </w:r>
     </w:p>
     <w:p>
       <w:pPr>
         <w:pStyle w:val="NoSpacing"/>
-        <w:rPr>
-          <w:lang w:val="en-BE"/>
-        </w:rPr>
-      </w:pPr>
-      <w:r>
-        <w:rPr>
-          <w:lang w:val="en-BE"/>
-        </w:rPr>
+      </w:pPr>
+      <w:r>
         <w:t>RUN apt-get update &amp;&amp; \</w:t>
       </w:r>
     </w:p>
     <w:p>
       <w:pPr>
         <w:pStyle w:val="NoSpacing"/>
-        <w:rPr>
-          <w:lang w:val="en-BE"/>
-        </w:rPr>
-      </w:pPr>
-      <w:r>
-        <w:rPr>
-          <w:lang w:val="en-BE"/>
-        </w:rPr>
+      </w:pPr>
+      <w:r>
         <w:t>    apt-get install -y --no-install-recommends \</w:t>
       </w:r>
     </w:p>
     <w:p>
       <w:pPr>
         <w:pStyle w:val="NoSpacing"/>
-        <w:rPr>
-          <w:lang w:val="en-BE"/>
-        </w:rPr>
-      </w:pPr>
-      <w:r>
-        <w:rPr>
-          <w:lang w:val="en-BE"/>
-        </w:rPr>
+      </w:pPr>
+      <w:r>
         <w:t>        build-essential \</w:t>
       </w:r>
     </w:p>
     <w:p>
       <w:pPr>
         <w:pStyle w:val="NoSpacing"/>
-        <w:rPr>
-          <w:lang w:val="en-BE"/>
-        </w:rPr>
-      </w:pPr>
-      <w:r>
-        <w:rPr>
-          <w:lang w:val="en-BE"/>
-        </w:rPr>
+      </w:pPr>
+      <w:r>
         <w:t>        libglib2.0-0 \</w:t>
       </w:r>
     </w:p>
     <w:p>
       <w:pPr>
         <w:pStyle w:val="NoSpacing"/>
-        <w:rPr>
-          <w:lang w:val="en-BE"/>
-        </w:rPr>
-      </w:pPr>
-      <w:r>
-        <w:rPr>
-          <w:lang w:val="en-BE"/>
-        </w:rPr>
+      </w:pPr>
+      <w:r>
         <w:t>        libsm6 \</w:t>
       </w:r>
     </w:p>
     <w:p>
       <w:pPr>
         <w:pStyle w:val="NoSpacing"/>
-        <w:rPr>
-          <w:lang w:val="en-BE"/>
-        </w:rPr>
-      </w:pPr>
-      <w:r>
-        <w:rPr>
-          <w:lang w:val="en-BE"/>
-        </w:rPr>
+      </w:pPr>
+      <w:r>
         <w:t>        libxext6 \</w:t>
       </w:r>
     </w:p>
     <w:p>
       <w:pPr>
         <w:pStyle w:val="NoSpacing"/>
-        <w:rPr>
-          <w:lang w:val="en-BE"/>
-        </w:rPr>
-      </w:pPr>
-      <w:r>
-        <w:rPr>
-          <w:lang w:val="en-BE"/>
-        </w:rPr>
-        <w:t>        libxrender-dev \</w:t>
-      </w:r>
-    </w:p>
-    <w:p>
-      <w:pPr>
-        <w:pStyle w:val="NoSpacing"/>
-        <w:rPr>
-          <w:lang w:val="en-BE"/>
-        </w:rPr>
-      </w:pPr>
-      <w:r>
-        <w:rPr>
-          <w:lang w:val="en-BE"/>
-        </w:rPr>
+      </w:pPr>
+      <w:r>
+        <w:t xml:space="preserve">        </w:t>
+      </w:r>
+      <w:proofErr w:type="spellStart"/>
+      <w:r>
+        <w:t>libxrender</w:t>
+      </w:r>
+      <w:proofErr w:type="spellEnd"/>
+      <w:r>
+        <w:t>-dev \</w:t>
+      </w:r>
+    </w:p>
+    <w:p>
+      <w:pPr>
+        <w:pStyle w:val="NoSpacing"/>
+      </w:pPr>
+      <w:r>
         <w:t>        &amp;&amp; rm -rf /var/lib/apt/lists/*</w:t>
       </w:r>
     </w:p>
     <w:p>
       <w:pPr>
         <w:pStyle w:val="NoSpacing"/>
-        <w:rPr>
-          <w:lang w:val="en-BE"/>
-        </w:rPr>
-      </w:pPr>
-    </w:p>
-    <w:p>
-      <w:pPr>
-        <w:pStyle w:val="NoSpacing"/>
-        <w:rPr>
-          <w:lang w:val="en-BE"/>
-        </w:rPr>
-      </w:pPr>
-      <w:r>
-        <w:rPr>
-          <w:lang w:val="en-BE"/>
-        </w:rPr>
+      </w:pPr>
+    </w:p>
+    <w:p>
+      <w:pPr>
+        <w:pStyle w:val="NoSpacing"/>
+      </w:pPr>
+      <w:r>
         <w:t># Copy only requirements first for better cache usage</w:t>
       </w:r>
     </w:p>
     <w:p>
       <w:pPr>
         <w:pStyle w:val="NoSpacing"/>
-        <w:rPr>
-          <w:lang w:val="en-BE"/>
-        </w:rPr>
-      </w:pPr>
-      <w:r>
-        <w:rPr>
-          <w:lang w:val="en-BE"/>
-        </w:rPr>
+      </w:pPr>
+      <w:r>
         <w:t>COPY requirements.txt .</w:t>
       </w:r>
     </w:p>
     <w:p>
       <w:pPr>
         <w:pStyle w:val="NoSpacing"/>
-        <w:rPr>
-          <w:lang w:val="en-BE"/>
-        </w:rPr>
-      </w:pPr>
-    </w:p>
-    <w:p>
-      <w:pPr>
-        <w:pStyle w:val="NoSpacing"/>
-        <w:rPr>
-          <w:lang w:val="en-BE"/>
-        </w:rPr>
-      </w:pPr>
-      <w:r>
-        <w:rPr>
-          <w:lang w:val="en-BE"/>
-        </w:rPr>
+      </w:pPr>
+    </w:p>
+    <w:p>
+      <w:pPr>
+        <w:pStyle w:val="NoSpacing"/>
+      </w:pPr>
+      <w:r>
         <w:t># Install Python dependencies</w:t>
       </w:r>
     </w:p>
     <w:p>
       <w:pPr>
         <w:pStyle w:val="NoSpacing"/>
-        <w:rPr>
-          <w:lang w:val="en-BE"/>
-        </w:rPr>
-      </w:pPr>
-      <w:r>
-        <w:rPr>
-          <w:lang w:val="en-BE"/>
-        </w:rPr>
+      </w:pPr>
+      <w:r>
         <w:t>RUN pip install --upgrade pip &amp;&amp; pip install -r requirements.txt</w:t>
       </w:r>
     </w:p>
     <w:p>
       <w:pPr>
         <w:pStyle w:val="NoSpacing"/>
-        <w:rPr>
-          <w:lang w:val="en-BE"/>
-        </w:rPr>
-      </w:pPr>
-    </w:p>
-    <w:p>
-      <w:pPr>
-        <w:pStyle w:val="NoSpacing"/>
-        <w:rPr>
-          <w:lang w:val="en-BE"/>
-        </w:rPr>
-      </w:pPr>
-      <w:r>
-        <w:rPr>
-          <w:lang w:val="en-BE"/>
-        </w:rPr>
+      </w:pPr>
+    </w:p>
+    <w:p>
+      <w:pPr>
+        <w:pStyle w:val="NoSpacing"/>
+      </w:pPr>
+      <w:r>
         <w:t># Copy the rest of the application code</w:t>
       </w:r>
     </w:p>
     <w:p>
       <w:pPr>
         <w:pStyle w:val="NoSpacing"/>
-        <w:rPr>
-          <w:lang w:val="en-BE"/>
-        </w:rPr>
-      </w:pPr>
-      <w:r>
-        <w:rPr>
-          <w:lang w:val="en-BE"/>
-        </w:rPr>
+      </w:pPr>
+      <w:r>
         <w:lastRenderedPageBreak/>
         <w:t>COPY . .</w:t>
       </w:r>
@@ -3209,6 +4240,366 @@
     <w:p>
       <w:pPr>
         <w:pStyle w:val="NoSpacing"/>
+      </w:pPr>
+    </w:p>
+    <w:p>
+      <w:pPr>
+        <w:pStyle w:val="NoSpacing"/>
+      </w:pPr>
+      <w:r>
+        <w:t># Expose the port the app runs on</w:t>
+      </w:r>
+    </w:p>
+    <w:p>
+      <w:pPr>
+        <w:pStyle w:val="NoSpacing"/>
+      </w:pPr>
+      <w:r>
+        <w:t>EXPOSE 8004</w:t>
+      </w:r>
+    </w:p>
+    <w:p>
+      <w:pPr>
+        <w:pStyle w:val="NoSpacing"/>
+      </w:pPr>
+    </w:p>
+    <w:p>
+      <w:pPr>
+        <w:pStyle w:val="NoSpacing"/>
+      </w:pPr>
+      <w:r>
+        <w:t># Use environment variable for model path (improves reusability)</w:t>
+      </w:r>
+    </w:p>
+    <w:p>
+      <w:pPr>
+        <w:pStyle w:val="NoSpacing"/>
+      </w:pPr>
+      <w:r>
+        <w:t>ENV MODEL_PATH=/app/animal-classification/INPUT_model_path/animal-cnn</w:t>
+      </w:r>
+    </w:p>
+    <w:p>
+      <w:pPr>
+        <w:pStyle w:val="NoSpacing"/>
+      </w:pPr>
+    </w:p>
+    <w:p>
+      <w:pPr>
+        <w:pStyle w:val="NoSpacing"/>
+      </w:pPr>
+      <w:r>
+        <w:t xml:space="preserve"># </w:t>
+      </w:r>
+      <w:proofErr w:type="spellStart"/>
+      <w:r>
+        <w:t>Entrypoint</w:t>
+      </w:r>
+      <w:proofErr w:type="spellEnd"/>
+      <w:r>
+        <w:t xml:space="preserve"> for running the </w:t>
+      </w:r>
+      <w:proofErr w:type="spellStart"/>
+      <w:r>
+        <w:t>FastAPI</w:t>
+      </w:r>
+      <w:proofErr w:type="spellEnd"/>
+      <w:r>
+        <w:t xml:space="preserve"> app with reload option for development</w:t>
+      </w:r>
+    </w:p>
+    <w:p>
+      <w:pPr>
+        <w:pStyle w:val="NoSpacing"/>
+      </w:pPr>
+      <w:r>
+        <w:t>CMD ["</w:t>
+      </w:r>
+      <w:proofErr w:type="spellStart"/>
+      <w:r>
+        <w:t>uvicorn</w:t>
+      </w:r>
+      <w:proofErr w:type="spellEnd"/>
+      <w:r>
+        <w:t>", "</w:t>
+      </w:r>
+      <w:proofErr w:type="spellStart"/>
+      <w:r>
+        <w:t>main:app</w:t>
+      </w:r>
+      <w:proofErr w:type="spellEnd"/>
+      <w:r>
+        <w:t>", "--host", "0.0.0.0", "--port", "8004"]</w:t>
+      </w:r>
+    </w:p>
+    <w:p>
+      <w:pPr>
+        <w:rPr>
+          <w:rStyle w:val="IntenseEmphasis"/>
+          <w:i w:val="0"/>
+          <w:iCs w:val="0"/>
+          <w:color w:val="000000"/>
+        </w:rPr>
+      </w:pPr>
+    </w:p>
+    <w:p>
+      <w:pPr>
+        <w:rPr>
+          <w:rStyle w:val="IntenseEmphasis"/>
+          <w:i w:val="0"/>
+          <w:iCs w:val="0"/>
+          <w:color w:val="000000"/>
+        </w:rPr>
+      </w:pPr>
+      <w:r>
+        <w:rPr>
+          <w:rStyle w:val="IntenseEmphasis"/>
+          <w:i w:val="0"/>
+          <w:iCs w:val="0"/>
+          <w:color w:val="000000"/>
+        </w:rPr>
+        <w:t xml:space="preserve">Image size : </w:t>
+      </w:r>
+      <w:r>
+        <w:rPr>
+          <w:rStyle w:val="IntenseEmphasis"/>
+          <w:i w:val="0"/>
+          <w:iCs w:val="0"/>
+          <w:color w:val="000000"/>
+        </w:rPr>
+        <w:t>1.2 GB</w:t>
+      </w:r>
+    </w:p>
+    <w:p>
+      <w:pPr>
+        <w:rPr>
+          <w:rStyle w:val="IntenseEmphasis"/>
+          <w:i w:val="0"/>
+          <w:iCs w:val="0"/>
+          <w:color w:val="000000"/>
+        </w:rPr>
+      </w:pPr>
+      <w:r>
+        <w:rPr>
+          <w:rStyle w:val="IntenseEmphasis"/>
+          <w:i w:val="0"/>
+          <w:iCs w:val="0"/>
+          <w:color w:val="000000"/>
+        </w:rPr>
+        <w:t>Optimizations</w:t>
+      </w:r>
+      <w:r>
+        <w:rPr>
+          <w:rStyle w:val="IntenseEmphasis"/>
+          <w:i w:val="0"/>
+          <w:iCs w:val="0"/>
+          <w:color w:val="000000"/>
+        </w:rPr>
+        <w:t xml:space="preserve"> : Use smaller base image, remove build dependencies after install, multi-stage builds, remove pip cache.</w:t>
+      </w:r>
+    </w:p>
+    <w:p>
+      <w:pPr>
+        <w:rPr>
+          <w:rStyle w:val="IntenseEmphasis"/>
+          <w:b/>
+          <w:bCs/>
+          <w:i w:val="0"/>
+          <w:iCs w:val="0"/>
+          <w:color w:val="000000"/>
+        </w:rPr>
+      </w:pPr>
+      <w:r>
+        <w:rPr>
+          <w:rStyle w:val="IntenseEmphasis"/>
+          <w:b/>
+          <w:bCs/>
+          <w:i w:val="0"/>
+          <w:iCs w:val="0"/>
+          <w:color w:val="000000"/>
+        </w:rPr>
+        <w:t>Q10 :</w:t>
+      </w:r>
+      <w:r>
+        <w:rPr>
+          <w:rStyle w:val="IntenseEmphasis"/>
+          <w:b/>
+          <w:bCs/>
+          <w:i w:val="0"/>
+          <w:iCs w:val="0"/>
+          <w:color w:val="000000"/>
+        </w:rPr>
+        <w:t xml:space="preserve"> </w:t>
+      </w:r>
+      <w:r>
+        <w:t>Provide a better solution using checks and if-statements.</w:t>
+      </w:r>
+    </w:p>
+    <w:p>
+      <w:pPr>
+        <w:pStyle w:val="NoSpacing"/>
+      </w:pPr>
+      <w:r>
+        <w:rPr>
+          <w:rStyle w:val="IntenseEmphasis"/>
+          <w:b/>
+          <w:bCs/>
+          <w:i w:val="0"/>
+          <w:iCs w:val="0"/>
+          <w:color w:val="000000"/>
+        </w:rPr>
+        <w:t>A10 :</w:t>
+      </w:r>
+      <w:r>
+        <w:rPr>
+          <w:rStyle w:val="IntenseEmphasis"/>
+          <w:b/>
+          <w:bCs/>
+          <w:i w:val="0"/>
+          <w:iCs w:val="0"/>
+          <w:color w:val="000000"/>
+        </w:rPr>
+        <w:t xml:space="preserve"> </w:t>
+      </w:r>
+      <w:r>
+        <w:t>Ensure</w:t>
+      </w:r>
+      <w:r>
+        <w:t xml:space="preserve"> the compute is only created if it does not already </w:t>
+      </w:r>
+      <w:r>
+        <w:t>exist and</w:t>
+      </w:r>
+      <w:r>
+        <w:t xml:space="preserve"> only started if it exists. It also avoids redundant extension installs and configuration.</w:t>
+      </w:r>
+    </w:p>
+    <w:p>
+      <w:pPr>
+        <w:pStyle w:val="NoSpacing"/>
+      </w:pPr>
+      <w:r>
+        <w:t xml:space="preserve">Example </w:t>
+      </w:r>
+      <w:r>
+        <w:br/>
+      </w:r>
+      <w:r>
+        <w:t>- name: Azure -- Check if compute exists</w:t>
+      </w:r>
+    </w:p>
+    <w:p>
+      <w:pPr>
+        <w:pStyle w:val="NoSpacing"/>
+      </w:pPr>
+      <w:r>
+        <w:t xml:space="preserve">        id: </w:t>
+      </w:r>
+      <w:proofErr w:type="spellStart"/>
+      <w:r>
+        <w:t>check_compute</w:t>
+      </w:r>
+      <w:proofErr w:type="spellEnd"/>
+    </w:p>
+    <w:p>
+      <w:pPr>
+        <w:pStyle w:val="NoSpacing"/>
+      </w:pPr>
+      <w:r>
+        <w:t>        uses: azure/CLI@v2.1.0</w:t>
+      </w:r>
+    </w:p>
+    <w:p>
+      <w:pPr>
+        <w:pStyle w:val="NoSpacing"/>
+      </w:pPr>
+      <w:r>
+        <w:t>        with:</w:t>
+      </w:r>
+    </w:p>
+    <w:p>
+      <w:pPr>
+        <w:pStyle w:val="NoSpacing"/>
+      </w:pPr>
+      <w:r>
+        <w:t xml:space="preserve">          </w:t>
+      </w:r>
+      <w:proofErr w:type="spellStart"/>
+      <w:r>
+        <w:t>azcliversion</w:t>
+      </w:r>
+      <w:proofErr w:type="spellEnd"/>
+      <w:r>
+        <w:t>: 2.64.0</w:t>
+      </w:r>
+    </w:p>
+    <w:p>
+      <w:pPr>
+        <w:pStyle w:val="NoSpacing"/>
+      </w:pPr>
+      <w:r>
+        <w:t xml:space="preserve">          </w:t>
+      </w:r>
+      <w:proofErr w:type="spellStart"/>
+      <w:r>
+        <w:t>inlineScript</w:t>
+      </w:r>
+      <w:proofErr w:type="spellEnd"/>
+      <w:r>
+        <w:t>: |</w:t>
+      </w:r>
+    </w:p>
+    <w:p>
+      <w:pPr>
+        <w:pStyle w:val="NoSpacing"/>
+      </w:pPr>
+      <w:r>
+        <w:t xml:space="preserve">            if </w:t>
+      </w:r>
+      <w:proofErr w:type="spellStart"/>
+      <w:r>
+        <w:t>az</w:t>
+      </w:r>
+      <w:proofErr w:type="spellEnd"/>
+      <w:r>
+        <w:t xml:space="preserve"> ml compute show --name $COMPUTE_NAME &amp;&gt; /dev/null; then</w:t>
+      </w:r>
+    </w:p>
+    <w:p>
+      <w:pPr>
+        <w:pStyle w:val="NoSpacing"/>
+      </w:pPr>
+      <w:r>
+        <w:t>              echo "exists=true" &gt;&gt; $GITHUB_OUTPUT</w:t>
+      </w:r>
+    </w:p>
+    <w:p>
+      <w:pPr>
+        <w:pStyle w:val="NoSpacing"/>
+      </w:pPr>
+      <w:r>
+        <w:t>            else</w:t>
+      </w:r>
+    </w:p>
+    <w:p>
+      <w:pPr>
+        <w:pStyle w:val="NoSpacing"/>
+      </w:pPr>
+      <w:r>
+        <w:t>              echo "exists=false" &gt;&gt; $GITHUB_OUTPUT</w:t>
+      </w:r>
+    </w:p>
+    <w:p>
+      <w:pPr>
+        <w:pStyle w:val="NoSpacing"/>
+      </w:pPr>
+      <w:r>
+        <w:t>            fi</w:t>
+      </w:r>
+    </w:p>
+    <w:p>
+      <w:pPr>
+        <w:pStyle w:val="NoSpacing"/>
         <w:rPr>
           <w:lang w:val="en-BE"/>
         </w:rPr>
@@ -3216,236 +4607,7 @@
     </w:p>
     <w:p>
       <w:pPr>
-        <w:pStyle w:val="NoSpacing"/>
-        <w:rPr>
-          <w:lang w:val="en-BE"/>
-        </w:rPr>
-      </w:pPr>
-      <w:r>
-        <w:rPr>
-          <w:lang w:val="en-BE"/>
-        </w:rPr>
-        <w:t># Expose the port the app runs on</w:t>
-      </w:r>
-    </w:p>
-    <w:p>
-      <w:pPr>
-        <w:pStyle w:val="NoSpacing"/>
-        <w:rPr>
-          <w:lang w:val="en-BE"/>
-        </w:rPr>
-      </w:pPr>
-      <w:r>
-        <w:rPr>
-          <w:lang w:val="en-BE"/>
-        </w:rPr>
-        <w:t>EXPOSE 8004</w:t>
-      </w:r>
-    </w:p>
-    <w:p>
-      <w:pPr>
-        <w:pStyle w:val="NoSpacing"/>
-        <w:rPr>
-          <w:lang w:val="en-BE"/>
-        </w:rPr>
-      </w:pPr>
-    </w:p>
-    <w:p>
-      <w:pPr>
-        <w:pStyle w:val="NoSpacing"/>
-        <w:rPr>
-          <w:lang w:val="en-BE"/>
-        </w:rPr>
-      </w:pPr>
-      <w:r>
-        <w:rPr>
-          <w:lang w:val="en-BE"/>
-        </w:rPr>
-        <w:t># Use environment variable for model path (improves reusability)</w:t>
-      </w:r>
-    </w:p>
-    <w:p>
-      <w:pPr>
-        <w:pStyle w:val="NoSpacing"/>
-        <w:rPr>
-          <w:lang w:val="en-BE"/>
-        </w:rPr>
-      </w:pPr>
-      <w:r>
-        <w:rPr>
-          <w:lang w:val="en-BE"/>
-        </w:rPr>
-        <w:t>ENV MODEL_PATH=/app/animal-classification/INPUT_model_path/animal-cnn</w:t>
-      </w:r>
-    </w:p>
-    <w:p>
-      <w:pPr>
-        <w:pStyle w:val="NoSpacing"/>
-        <w:rPr>
-          <w:lang w:val="en-BE"/>
-        </w:rPr>
-      </w:pPr>
-    </w:p>
-    <w:p>
-      <w:pPr>
-        <w:pStyle w:val="NoSpacing"/>
-        <w:rPr>
-          <w:lang w:val="en-BE"/>
-        </w:rPr>
-      </w:pPr>
-      <w:r>
-        <w:rPr>
-          <w:lang w:val="en-BE"/>
-        </w:rPr>
-        <w:t># Entrypoint for running the FastAPI app with reload option for development</w:t>
-      </w:r>
-    </w:p>
-    <w:p>
-      <w:pPr>
-        <w:pStyle w:val="NoSpacing"/>
-        <w:rPr>
-          <w:lang w:val="en-BE"/>
-        </w:rPr>
-      </w:pPr>
-      <w:r>
-        <w:rPr>
-          <w:lang w:val="en-BE"/>
-        </w:rPr>
-        <w:t>CMD ["uvicorn", "main:app", "--host", "0.0.0.0", "--port", "8004"]</w:t>
-      </w:r>
-    </w:p>
-    <w:p>
-      <w:pPr>
-        <w:rPr>
-          <w:rStyle w:val="IntenseEmphasis"/>
-          <w:i w:val="0"/>
-          <w:iCs w:val="0"/>
-          <w:color w:val="000000"/>
-        </w:rPr>
-      </w:pPr>
-    </w:p>
-    <w:p>
-      <w:pPr>
-        <w:rPr>
-          <w:rStyle w:val="IntenseEmphasis"/>
-          <w:i w:val="0"/>
-          <w:iCs w:val="0"/>
-          <w:color w:val="000000"/>
-        </w:rPr>
-      </w:pPr>
-      <w:r>
-        <w:rPr>
-          <w:rStyle w:val="IntenseEmphasis"/>
-          <w:i w:val="0"/>
-          <w:iCs w:val="0"/>
-          <w:color w:val="000000"/>
-        </w:rPr>
-        <w:t xml:space="preserve">Image size : </w:t>
-      </w:r>
-      <w:r>
-        <w:rPr>
-          <w:rStyle w:val="IntenseEmphasis"/>
-          <w:i w:val="0"/>
-          <w:iCs w:val="0"/>
-          <w:color w:val="000000"/>
-        </w:rPr>
-        <w:t>1.2 GB</w:t>
-      </w:r>
-    </w:p>
-    <w:p>
-      <w:pPr>
-        <w:rPr>
-          <w:rStyle w:val="IntenseEmphasis"/>
-          <w:i w:val="0"/>
-          <w:iCs w:val="0"/>
-          <w:color w:val="000000"/>
-        </w:rPr>
-      </w:pPr>
-      <w:r>
-        <w:rPr>
-          <w:rStyle w:val="IntenseEmphasis"/>
-          <w:i w:val="0"/>
-          <w:iCs w:val="0"/>
-          <w:color w:val="000000"/>
-        </w:rPr>
-        <w:t>Optimizations</w:t>
-      </w:r>
-      <w:r>
-        <w:rPr>
-          <w:rStyle w:val="IntenseEmphasis"/>
-          <w:i w:val="0"/>
-          <w:iCs w:val="0"/>
-          <w:color w:val="000000"/>
-        </w:rPr>
-        <w:t xml:space="preserve"> : Use smaller base image, remove build dependencies after install, multi-stage builds, remove pip cache.</w:t>
-      </w:r>
-    </w:p>
-    <w:p>
-      <w:pPr>
-        <w:rPr>
-          <w:rStyle w:val="IntenseEmphasis"/>
-          <w:b/>
-          <w:bCs/>
-          <w:i w:val="0"/>
-          <w:iCs w:val="0"/>
-          <w:color w:val="000000"/>
-        </w:rPr>
-      </w:pPr>
-      <w:r>
-        <w:rPr>
-          <w:rStyle w:val="IntenseEmphasis"/>
-          <w:b/>
-          <w:bCs/>
-          <w:i w:val="0"/>
-          <w:iCs w:val="0"/>
-          <w:color w:val="000000"/>
-        </w:rPr>
-        <w:t>Q10 :</w:t>
-      </w:r>
-      <w:r>
-        <w:rPr>
-          <w:rStyle w:val="IntenseEmphasis"/>
-          <w:b/>
-          <w:bCs/>
-          <w:i w:val="0"/>
-          <w:iCs w:val="0"/>
-          <w:color w:val="000000"/>
-        </w:rPr>
-        <w:t xml:space="preserve"> </w:t>
-      </w:r>
-      <w:r>
-        <w:rPr>
-          <w:b/>
-          <w:bCs/>
-        </w:rPr>
-        <w:t>Provide a better solution using checks and if-statements.</w:t>
-      </w:r>
-    </w:p>
-    <w:p>
-      <w:pPr>
-        <w:rPr>
-          <w:rStyle w:val="IntenseEmphasis"/>
-          <w:b/>
-          <w:bCs/>
-          <w:i w:val="0"/>
-          <w:iCs w:val="0"/>
-          <w:color w:val="000000"/>
-        </w:rPr>
-      </w:pPr>
-      <w:r>
-        <w:rPr>
-          <w:rStyle w:val="IntenseEmphasis"/>
-          <w:b/>
-          <w:bCs/>
-          <w:i w:val="0"/>
-          <w:iCs w:val="0"/>
-          <w:color w:val="000000"/>
-        </w:rPr>
-        <w:t>A10 :</w:t>
-      </w:r>
-    </w:p>
-    <w:p>
-      <w:pPr>
+        <w:ind w:left="0" w:firstLine="0"/>
         <w:rPr>
           <w:rStyle w:val="IntenseEmphasis"/>
           <w:b/>
@@ -3613,6 +4775,7 @@
           <w:iCs w:val="0"/>
           <w:color w:val="000000"/>
         </w:rPr>
+        <w:lastRenderedPageBreak/>
         <w:t>A12 :</w:t>
       </w:r>
     </w:p>
@@ -3710,7 +4873,6 @@
         <w:rPr>
           <w:b/>
         </w:rPr>
-        <w:lastRenderedPageBreak/>
         <w:t>Give</w:t>
       </w:r>
       <w:r>

</xml_diff>

<commit_message>
updating azure-ai.yaml (adding stop, submit job, ... )
</commit_message>
<xml_diff>
--- a/Lab 7 - hand-in Singh-Lovepreet.docx
+++ b/Lab 7 - hand-in Singh-Lovepreet.docx
@@ -4479,27 +4479,27 @@
         <w:pStyle w:val="NoSpacing"/>
       </w:pPr>
       <w:r>
-        <w:t xml:space="preserve">Example </w:t>
-      </w:r>
-      <w:r>
         <w:br/>
       </w:r>
       <w:r>
-        <w:t>- name: Azure -- Check if compute exists</w:t>
-      </w:r>
-    </w:p>
-    <w:p>
-      <w:pPr>
-        <w:pStyle w:val="NoSpacing"/>
-      </w:pPr>
-      <w:r>
-        <w:t xml:space="preserve">        id: </w:t>
-      </w:r>
-      <w:proofErr w:type="spellStart"/>
-      <w:r>
-        <w:t>check_compute</w:t>
-      </w:r>
-      <w:proofErr w:type="spellEnd"/>
+        <w:t>- name: Azure -- Create compute if not exists</w:t>
+      </w:r>
+    </w:p>
+    <w:p>
+      <w:pPr>
+        <w:pStyle w:val="NoSpacing"/>
+      </w:pPr>
+      <w:r>
+        <w:t xml:space="preserve">        if: </w:t>
+      </w:r>
+      <w:proofErr w:type="spellStart"/>
+      <w:r>
+        <w:t>steps.check_compute.outputs.exists</w:t>
+      </w:r>
+      <w:proofErr w:type="spellEnd"/>
+      <w:r>
+        <w:t xml:space="preserve"> == 'false'</w:t>
+      </w:r>
     </w:p>
     <w:p>
       <w:pPr>
@@ -4554,7 +4554,7 @@
         <w:pStyle w:val="NoSpacing"/>
       </w:pPr>
       <w:r>
-        <w:t xml:space="preserve">            if </w:t>
+        <w:t xml:space="preserve">            </w:t>
       </w:r>
       <w:proofErr w:type="spellStart"/>
       <w:r>
@@ -4562,40 +4562,188 @@
       </w:r>
       <w:proofErr w:type="spellEnd"/>
       <w:r>
-        <w:t xml:space="preserve"> ml compute show --name $COMPUTE_NAME &amp;&gt; /dev/null; then</w:t>
-      </w:r>
-    </w:p>
-    <w:p>
-      <w:pPr>
-        <w:pStyle w:val="NoSpacing"/>
-      </w:pPr>
-      <w:r>
-        <w:t>              echo "exists=true" &gt;&gt; $GITHUB_OUTPUT</w:t>
-      </w:r>
-    </w:p>
-    <w:p>
-      <w:pPr>
-        <w:pStyle w:val="NoSpacing"/>
-      </w:pPr>
-      <w:r>
-        <w:t>            else</w:t>
-      </w:r>
-    </w:p>
-    <w:p>
-      <w:pPr>
-        <w:pStyle w:val="NoSpacing"/>
-      </w:pPr>
-      <w:r>
-        <w:t>              echo "exists=false" &gt;&gt; $GITHUB_OUTPUT</w:t>
-      </w:r>
-    </w:p>
-    <w:p>
-      <w:pPr>
-        <w:pStyle w:val="NoSpacing"/>
-      </w:pPr>
-      <w:r>
-        <w:t>            fi</w:t>
-      </w:r>
+        <w:t xml:space="preserve"> ml compute create --file ./environment/</w:t>
+      </w:r>
+      <w:proofErr w:type="spellStart"/>
+      <w:r>
+        <w:t>compute.yaml</w:t>
+      </w:r>
+      <w:proofErr w:type="spellEnd"/>
+    </w:p>
+    <w:p>
+      <w:pPr>
+        <w:pStyle w:val="NoSpacing"/>
+      </w:pPr>
+    </w:p>
+    <w:p>
+      <w:pPr>
+        <w:pStyle w:val="NoSpacing"/>
+      </w:pPr>
+      <w:r>
+        <w:t>      - name: Azure -- Start compute (cold-start compliant)</w:t>
+      </w:r>
+    </w:p>
+    <w:p>
+      <w:pPr>
+        <w:pStyle w:val="NoSpacing"/>
+      </w:pPr>
+      <w:r>
+        <w:t>        # Always try to start, ignore error if already running</w:t>
+      </w:r>
+    </w:p>
+    <w:p>
+      <w:pPr>
+        <w:pStyle w:val="NoSpacing"/>
+      </w:pPr>
+      <w:r>
+        <w:t>        uses: azure/CLI@v2.1.0</w:t>
+      </w:r>
+    </w:p>
+    <w:p>
+      <w:pPr>
+        <w:pStyle w:val="NoSpacing"/>
+      </w:pPr>
+      <w:r>
+        <w:t>        with:</w:t>
+      </w:r>
+    </w:p>
+    <w:p>
+      <w:pPr>
+        <w:pStyle w:val="NoSpacing"/>
+      </w:pPr>
+      <w:r>
+        <w:t xml:space="preserve">          </w:t>
+      </w:r>
+      <w:proofErr w:type="spellStart"/>
+      <w:r>
+        <w:t>azcliversion</w:t>
+      </w:r>
+      <w:proofErr w:type="spellEnd"/>
+      <w:r>
+        <w:t>: 2.64.0</w:t>
+      </w:r>
+    </w:p>
+    <w:p>
+      <w:pPr>
+        <w:pStyle w:val="NoSpacing"/>
+      </w:pPr>
+      <w:r>
+        <w:t xml:space="preserve">          </w:t>
+      </w:r>
+      <w:proofErr w:type="spellStart"/>
+      <w:r>
+        <w:t>inlineScript</w:t>
+      </w:r>
+      <w:proofErr w:type="spellEnd"/>
+      <w:r>
+        <w:t>: |</w:t>
+      </w:r>
+    </w:p>
+    <w:p>
+      <w:pPr>
+        <w:pStyle w:val="NoSpacing"/>
+      </w:pPr>
+      <w:r>
+        <w:t xml:space="preserve">            </w:t>
+      </w:r>
+      <w:proofErr w:type="spellStart"/>
+      <w:r>
+        <w:t>az</w:t>
+      </w:r>
+      <w:proofErr w:type="spellEnd"/>
+      <w:r>
+        <w:t xml:space="preserve"> ml compute start --name $COMPUTE_NAME</w:t>
+      </w:r>
+    </w:p>
+    <w:p>
+      <w:pPr>
+        <w:pStyle w:val="NoSpacing"/>
+      </w:pPr>
+      <w:r>
+        <w:t>        continue-on-error: true</w:t>
+      </w:r>
+    </w:p>
+    <w:p>
+      <w:pPr>
+        <w:pStyle w:val="NoSpacing"/>
+      </w:pPr>
+    </w:p>
+    <w:p>
+      <w:pPr>
+        <w:pStyle w:val="NoSpacing"/>
+      </w:pPr>
+      <w:r>
+        <w:t>      - name: Azure -- Register combined environment</w:t>
+      </w:r>
+    </w:p>
+    <w:p>
+      <w:pPr>
+        <w:pStyle w:val="NoSpacing"/>
+      </w:pPr>
+      <w:r>
+        <w:t>        uses: azure/CLI@v2.1.0</w:t>
+      </w:r>
+    </w:p>
+    <w:p>
+      <w:pPr>
+        <w:pStyle w:val="NoSpacing"/>
+      </w:pPr>
+      <w:r>
+        <w:t>        with:</w:t>
+      </w:r>
+    </w:p>
+    <w:p>
+      <w:pPr>
+        <w:pStyle w:val="NoSpacing"/>
+      </w:pPr>
+      <w:r>
+        <w:t xml:space="preserve">          </w:t>
+      </w:r>
+      <w:proofErr w:type="spellStart"/>
+      <w:r>
+        <w:t>azcliversion</w:t>
+      </w:r>
+      <w:proofErr w:type="spellEnd"/>
+      <w:r>
+        <w:t>: 2.64.0</w:t>
+      </w:r>
+    </w:p>
+    <w:p>
+      <w:pPr>
+        <w:pStyle w:val="NoSpacing"/>
+      </w:pPr>
+      <w:r>
+        <w:t xml:space="preserve">          </w:t>
+      </w:r>
+      <w:proofErr w:type="spellStart"/>
+      <w:r>
+        <w:t>inlineScript</w:t>
+      </w:r>
+      <w:proofErr w:type="spellEnd"/>
+      <w:r>
+        <w:t>: |</w:t>
+      </w:r>
+    </w:p>
+    <w:p>
+      <w:pPr>
+        <w:pStyle w:val="NoSpacing"/>
+      </w:pPr>
+      <w:r>
+        <w:t xml:space="preserve">            </w:t>
+      </w:r>
+      <w:proofErr w:type="spellStart"/>
+      <w:r>
+        <w:t>az</w:t>
+      </w:r>
+      <w:proofErr w:type="spellEnd"/>
+      <w:r>
+        <w:t xml:space="preserve"> ml environment create --file ./environment/</w:t>
+      </w:r>
+      <w:proofErr w:type="spellStart"/>
+      <w:r>
+        <w:t>combined.yaml</w:t>
+      </w:r>
+      <w:proofErr w:type="spellEnd"/>
     </w:p>
     <w:p>
       <w:pPr>
@@ -4649,6 +4797,7 @@
         </w:numPr>
       </w:pPr>
       <w:r>
+        <w:lastRenderedPageBreak/>
         <w:t>What is the purpose of the needs: azure-pipeline ?</w:t>
       </w:r>
     </w:p>
@@ -4775,7 +4924,6 @@
           <w:iCs w:val="0"/>
           <w:color w:val="000000"/>
         </w:rPr>
-        <w:lastRenderedPageBreak/>
         <w:t>A12 :</w:t>
       </w:r>
     </w:p>

</xml_diff>

<commit_message>
Updating docx and azure-ai.yaml
</commit_message>
<xml_diff>
--- a/Lab 7 - hand-in Singh-Lovepreet.docx
+++ b/Lab 7 - hand-in Singh-Lovepreet.docx
@@ -952,23 +952,7 @@
           <w:b/>
           <w:bCs/>
         </w:rPr>
-        <w:t xml:space="preserve">: </w:t>
-      </w:r>
-      <w:proofErr w:type="spellStart"/>
-      <w:r>
-        <w:rPr>
-          <w:b/>
-          <w:bCs/>
-        </w:rPr>
-        <w:t>mlops</w:t>
-      </w:r>
-      <w:proofErr w:type="spellEnd"/>
-      <w:r>
-        <w:rPr>
-          <w:b/>
-          <w:bCs/>
-        </w:rPr>
-        <w:t>-demo</w:t>
+        <w:t>: mlops-demo</w:t>
       </w:r>
       <w:r>
         <w:t xml:space="preserve">                  # Optional – usually set in deployment, not in YAML</w:t>
@@ -4465,13 +4449,7 @@
         <w:t>Ensure</w:t>
       </w:r>
       <w:r>
-        <w:t xml:space="preserve"> the compute is only created if it does not already </w:t>
-      </w:r>
-      <w:r>
-        <w:t>exist and</w:t>
-      </w:r>
-      <w:r>
-        <w:t xml:space="preserve"> only started if it exists. It also avoids redundant extension installs and configuration.</w:t>
+        <w:t xml:space="preserve"> the compute is only created if it does not already exist and only started if it exists. It also avoids redundant extension installs and configuration.</w:t>
       </w:r>
     </w:p>
     <w:p>
@@ -4748,13 +4726,11 @@
     <w:p>
       <w:pPr>
         <w:pStyle w:val="NoSpacing"/>
-        <w:rPr>
-          <w:lang w:val="en-BE"/>
-        </w:rPr>
-      </w:pPr>
-    </w:p>
-    <w:p>
-      <w:pPr>
+      </w:pPr>
+    </w:p>
+    <w:p>
+      <w:pPr>
+        <w:spacing w:after="160" w:line="278" w:lineRule="auto"/>
         <w:ind w:left="0" w:firstLine="0"/>
         <w:rPr>
           <w:rStyle w:val="IntenseEmphasis"/>
@@ -4765,27 +4741,27 @@
           <w:color w:val="000000"/>
         </w:rPr>
       </w:pPr>
-    </w:p>
-    <w:p>
-      <w:pPr>
-        <w:rPr>
-          <w:rStyle w:val="IntenseEmphasis"/>
-          <w:b/>
-          <w:bCs/>
-          <w:i w:val="0"/>
-          <w:iCs w:val="0"/>
-          <w:color w:val="000000"/>
-        </w:rPr>
-      </w:pPr>
-      <w:r>
-        <w:rPr>
-          <w:rStyle w:val="IntenseEmphasis"/>
-          <w:b/>
-          <w:bCs/>
-          <w:i w:val="0"/>
-          <w:iCs w:val="0"/>
-          <w:color w:val="000000"/>
-        </w:rPr>
+      <w:r>
+        <w:rPr>
+          <w:rStyle w:val="IntenseEmphasis"/>
+          <w:b/>
+          <w:bCs/>
+          <w:i w:val="0"/>
+          <w:iCs w:val="0"/>
+          <w:color w:val="000000"/>
+        </w:rPr>
+        <w:br w:type="page"/>
+      </w:r>
+      <w:r>
+        <w:rPr>
+          <w:rStyle w:val="IntenseEmphasis"/>
+          <w:b/>
+          <w:bCs/>
+          <w:i w:val="0"/>
+          <w:iCs w:val="0"/>
+          <w:color w:val="000000"/>
+        </w:rPr>
+        <w:lastRenderedPageBreak/>
         <w:t>Q11 :</w:t>
       </w:r>
     </w:p>
@@ -4797,7 +4773,6 @@
         </w:numPr>
       </w:pPr>
       <w:r>
-        <w:lastRenderedPageBreak/>
         <w:t>What is the purpose of the needs: azure-pipeline ?</w:t>
       </w:r>
     </w:p>
@@ -4843,6 +4818,79 @@
     </w:p>
     <w:p>
       <w:pPr>
+        <w:pStyle w:val="NoSpacing"/>
+        <w:numPr>
+          <w:ilvl w:val="0"/>
+          <w:numId w:val="27"/>
+        </w:numPr>
+        <w:rPr>
+          <w:lang w:val="en-BE"/>
+        </w:rPr>
+      </w:pPr>
+      <w:r>
+        <w:rPr>
+          <w:lang w:val="en-BE"/>
+        </w:rPr>
+        <w:t>needs: azure-pipeline</w:t>
+      </w:r>
+      <w:r>
+        <w:rPr>
+          <w:lang w:val="en-BE"/>
+        </w:rPr>
+        <w:br/>
+        <w:t>This makes sure the download job only starts after the azure-pipeline job finishes successfully.</w:t>
+      </w:r>
+    </w:p>
+    <w:p>
+      <w:pPr>
+        <w:pStyle w:val="NoSpacing"/>
+        <w:numPr>
+          <w:ilvl w:val="0"/>
+          <w:numId w:val="27"/>
+        </w:numPr>
+        <w:rPr>
+          <w:lang w:val="en-BE"/>
+        </w:rPr>
+      </w:pPr>
+      <w:r>
+        <w:rPr>
+          <w:lang w:val="en-BE"/>
+        </w:rPr>
+        <w:t>actions/</w:t>
+      </w:r>
+      <w:hyperlink r:id="rId7" w:history="1">
+        <w:r>
+          <w:rPr>
+            <w:rStyle w:val="Hyperlink"/>
+            <w:color w:val="auto"/>
+            <w:u w:val="none"/>
+            <w:lang w:val="en-BE"/>
+          </w:rPr>
+          <w:t>upload-artifact@v4.3.3</w:t>
+        </w:r>
+      </w:hyperlink>
+      <w:r>
+        <w:rPr>
+          <w:lang w:val="en-BE"/>
+        </w:rPr>
+        <w:br/>
+        <w:t>This step uploads files (here, the inference folder) so you can use them later or in other jobs.</w:t>
+      </w:r>
+    </w:p>
+    <w:p>
+      <w:pPr>
+        <w:rPr>
+          <w:rStyle w:val="IntenseEmphasis"/>
+          <w:b/>
+          <w:bCs/>
+          <w:i w:val="0"/>
+          <w:iCs w:val="0"/>
+          <w:color w:val="000000"/>
+        </w:rPr>
+      </w:pPr>
+    </w:p>
+    <w:p>
+      <w:pPr>
         <w:rPr>
           <w:rStyle w:val="IntenseEmphasis"/>
           <w:b/>
@@ -4929,25 +4977,1426 @@
     </w:p>
     <w:p>
       <w:pPr>
-        <w:rPr>
-          <w:rStyle w:val="IntenseEmphasis"/>
-          <w:b/>
-          <w:bCs/>
-          <w:i w:val="0"/>
-          <w:iCs w:val="0"/>
-          <w:color w:val="000000"/>
-        </w:rPr>
-      </w:pPr>
+        <w:ind w:left="360" w:firstLine="0"/>
+        <w:rPr>
+          <w:rStyle w:val="IntenseEmphasis"/>
+          <w:i w:val="0"/>
+          <w:iCs w:val="0"/>
+          <w:color w:val="000000"/>
+        </w:rPr>
+      </w:pPr>
+      <w:r>
+        <w:rPr>
+          <w:rStyle w:val="IntenseEmphasis"/>
+          <w:i w:val="0"/>
+          <w:iCs w:val="0"/>
+          <w:color w:val="000000"/>
+        </w:rPr>
+        <w:t xml:space="preserve">1. </w:t>
+      </w:r>
+    </w:p>
+    <w:p>
+      <w:pPr>
+        <w:pStyle w:val="NoSpacing"/>
+        <w:rPr>
+          <w:rStyle w:val="IntenseEmphasis"/>
+          <w:i w:val="0"/>
+          <w:iCs w:val="0"/>
+          <w:color w:val="000000"/>
+        </w:rPr>
+      </w:pPr>
+      <w:proofErr w:type="spellStart"/>
+      <w:r>
+        <w:rPr>
+          <w:rStyle w:val="IntenseEmphasis"/>
+          <w:i w:val="0"/>
+          <w:iCs w:val="0"/>
+          <w:color w:val="000000"/>
+        </w:rPr>
+        <w:t>apiVersion</w:t>
+      </w:r>
+      <w:proofErr w:type="spellEnd"/>
+      <w:r>
+        <w:rPr>
+          <w:rStyle w:val="IntenseEmphasis"/>
+          <w:i w:val="0"/>
+          <w:iCs w:val="0"/>
+          <w:color w:val="000000"/>
+        </w:rPr>
+        <w:t>: apps/v1</w:t>
+      </w:r>
+    </w:p>
+    <w:p>
+      <w:pPr>
+        <w:pStyle w:val="NoSpacing"/>
+        <w:rPr>
+          <w:rStyle w:val="IntenseEmphasis"/>
+          <w:i w:val="0"/>
+          <w:iCs w:val="0"/>
+          <w:color w:val="000000"/>
+        </w:rPr>
+      </w:pPr>
+      <w:r>
+        <w:rPr>
+          <w:rStyle w:val="IntenseEmphasis"/>
+          <w:i w:val="0"/>
+          <w:iCs w:val="0"/>
+          <w:color w:val="000000"/>
+        </w:rPr>
+        <w:t>kind: Deployment</w:t>
+      </w:r>
+    </w:p>
+    <w:p>
+      <w:pPr>
+        <w:pStyle w:val="NoSpacing"/>
+        <w:rPr>
+          <w:rStyle w:val="IntenseEmphasis"/>
+          <w:i w:val="0"/>
+          <w:iCs w:val="0"/>
+          <w:color w:val="000000"/>
+        </w:rPr>
+      </w:pPr>
+      <w:r>
+        <w:rPr>
+          <w:rStyle w:val="IntenseEmphasis"/>
+          <w:i w:val="0"/>
+          <w:iCs w:val="0"/>
+          <w:color w:val="000000"/>
+        </w:rPr>
+        <w:t>metadata:</w:t>
+      </w:r>
+    </w:p>
+    <w:p>
+      <w:pPr>
+        <w:pStyle w:val="NoSpacing"/>
+        <w:rPr>
+          <w:rStyle w:val="IntenseEmphasis"/>
+          <w:i w:val="0"/>
+          <w:iCs w:val="0"/>
+          <w:color w:val="000000"/>
+        </w:rPr>
+      </w:pPr>
+      <w:r>
+        <w:rPr>
+          <w:rStyle w:val="IntenseEmphasis"/>
+          <w:i w:val="0"/>
+          <w:iCs w:val="0"/>
+          <w:color w:val="000000"/>
+        </w:rPr>
+        <w:t xml:space="preserve">  name: animals-</w:t>
+      </w:r>
+      <w:proofErr w:type="spellStart"/>
+      <w:r>
+        <w:rPr>
+          <w:rStyle w:val="IntenseEmphasis"/>
+          <w:i w:val="0"/>
+          <w:iCs w:val="0"/>
+          <w:color w:val="000000"/>
+        </w:rPr>
+        <w:t>api</w:t>
+      </w:r>
+      <w:proofErr w:type="spellEnd"/>
+    </w:p>
+    <w:p>
+      <w:pPr>
+        <w:pStyle w:val="NoSpacing"/>
+        <w:rPr>
+          <w:rStyle w:val="IntenseEmphasis"/>
+          <w:i w:val="0"/>
+          <w:iCs w:val="0"/>
+          <w:color w:val="000000"/>
+        </w:rPr>
+      </w:pPr>
+      <w:r>
+        <w:rPr>
+          <w:rStyle w:val="IntenseEmphasis"/>
+          <w:i w:val="0"/>
+          <w:iCs w:val="0"/>
+          <w:color w:val="000000"/>
+        </w:rPr>
+        <w:t xml:space="preserve">  labels:</w:t>
+      </w:r>
+    </w:p>
+    <w:p>
+      <w:pPr>
+        <w:pStyle w:val="NoSpacing"/>
+        <w:rPr>
+          <w:rStyle w:val="IntenseEmphasis"/>
+          <w:i w:val="0"/>
+          <w:iCs w:val="0"/>
+          <w:color w:val="000000"/>
+        </w:rPr>
+      </w:pPr>
+      <w:r>
+        <w:rPr>
+          <w:rStyle w:val="IntenseEmphasis"/>
+          <w:i w:val="0"/>
+          <w:iCs w:val="0"/>
+          <w:color w:val="000000"/>
+        </w:rPr>
+        <w:t xml:space="preserve">    app: animals-</w:t>
+      </w:r>
+      <w:proofErr w:type="spellStart"/>
+      <w:r>
+        <w:rPr>
+          <w:rStyle w:val="IntenseEmphasis"/>
+          <w:i w:val="0"/>
+          <w:iCs w:val="0"/>
+          <w:color w:val="000000"/>
+        </w:rPr>
+        <w:t>api</w:t>
+      </w:r>
+      <w:proofErr w:type="spellEnd"/>
+    </w:p>
+    <w:p>
+      <w:pPr>
+        <w:pStyle w:val="NoSpacing"/>
+        <w:rPr>
+          <w:rStyle w:val="IntenseEmphasis"/>
+          <w:i w:val="0"/>
+          <w:iCs w:val="0"/>
+          <w:color w:val="000000"/>
+        </w:rPr>
+      </w:pPr>
+      <w:r>
+        <w:rPr>
+          <w:rStyle w:val="IntenseEmphasis"/>
+          <w:i w:val="0"/>
+          <w:iCs w:val="0"/>
+          <w:color w:val="000000"/>
+        </w:rPr>
+        <w:t>spec:</w:t>
+      </w:r>
+    </w:p>
+    <w:p>
+      <w:pPr>
+        <w:pStyle w:val="NoSpacing"/>
+        <w:rPr>
+          <w:rStyle w:val="IntenseEmphasis"/>
+          <w:i w:val="0"/>
+          <w:iCs w:val="0"/>
+          <w:color w:val="000000"/>
+        </w:rPr>
+      </w:pPr>
+      <w:r>
+        <w:rPr>
+          <w:rStyle w:val="IntenseEmphasis"/>
+          <w:i w:val="0"/>
+          <w:iCs w:val="0"/>
+          <w:color w:val="000000"/>
+        </w:rPr>
+        <w:t xml:space="preserve">  replicas: 1</w:t>
+      </w:r>
+    </w:p>
+    <w:p>
+      <w:pPr>
+        <w:pStyle w:val="NoSpacing"/>
+        <w:rPr>
+          <w:rStyle w:val="IntenseEmphasis"/>
+          <w:i w:val="0"/>
+          <w:iCs w:val="0"/>
+          <w:color w:val="000000"/>
+        </w:rPr>
+      </w:pPr>
+      <w:r>
+        <w:rPr>
+          <w:rStyle w:val="IntenseEmphasis"/>
+          <w:i w:val="0"/>
+          <w:iCs w:val="0"/>
+          <w:color w:val="000000"/>
+        </w:rPr>
+        <w:t xml:space="preserve">  selector:</w:t>
+      </w:r>
+    </w:p>
+    <w:p>
+      <w:pPr>
+        <w:pStyle w:val="NoSpacing"/>
+        <w:rPr>
+          <w:rStyle w:val="IntenseEmphasis"/>
+          <w:i w:val="0"/>
+          <w:iCs w:val="0"/>
+          <w:color w:val="000000"/>
+        </w:rPr>
+      </w:pPr>
+      <w:r>
+        <w:rPr>
+          <w:rStyle w:val="IntenseEmphasis"/>
+          <w:i w:val="0"/>
+          <w:iCs w:val="0"/>
+          <w:color w:val="000000"/>
+        </w:rPr>
+        <w:t xml:space="preserve">    </w:t>
+      </w:r>
+      <w:proofErr w:type="spellStart"/>
+      <w:r>
+        <w:rPr>
+          <w:rStyle w:val="IntenseEmphasis"/>
+          <w:i w:val="0"/>
+          <w:iCs w:val="0"/>
+          <w:color w:val="000000"/>
+        </w:rPr>
+        <w:t>matchLabels</w:t>
+      </w:r>
+      <w:proofErr w:type="spellEnd"/>
+      <w:r>
+        <w:rPr>
+          <w:rStyle w:val="IntenseEmphasis"/>
+          <w:i w:val="0"/>
+          <w:iCs w:val="0"/>
+          <w:color w:val="000000"/>
+        </w:rPr>
+        <w:t>:</w:t>
+      </w:r>
+    </w:p>
+    <w:p>
+      <w:pPr>
+        <w:pStyle w:val="NoSpacing"/>
+        <w:rPr>
+          <w:rStyle w:val="IntenseEmphasis"/>
+          <w:i w:val="0"/>
+          <w:iCs w:val="0"/>
+          <w:color w:val="000000"/>
+        </w:rPr>
+      </w:pPr>
+      <w:r>
+        <w:rPr>
+          <w:rStyle w:val="IntenseEmphasis"/>
+          <w:i w:val="0"/>
+          <w:iCs w:val="0"/>
+          <w:color w:val="000000"/>
+        </w:rPr>
+        <w:t xml:space="preserve">      app: animals-</w:t>
+      </w:r>
+      <w:proofErr w:type="spellStart"/>
+      <w:r>
+        <w:rPr>
+          <w:rStyle w:val="IntenseEmphasis"/>
+          <w:i w:val="0"/>
+          <w:iCs w:val="0"/>
+          <w:color w:val="000000"/>
+        </w:rPr>
+        <w:t>api</w:t>
+      </w:r>
+      <w:proofErr w:type="spellEnd"/>
+    </w:p>
+    <w:p>
+      <w:pPr>
+        <w:pStyle w:val="NoSpacing"/>
+        <w:rPr>
+          <w:rStyle w:val="IntenseEmphasis"/>
+          <w:i w:val="0"/>
+          <w:iCs w:val="0"/>
+          <w:color w:val="000000"/>
+        </w:rPr>
+      </w:pPr>
+      <w:r>
+        <w:rPr>
+          <w:rStyle w:val="IntenseEmphasis"/>
+          <w:i w:val="0"/>
+          <w:iCs w:val="0"/>
+          <w:color w:val="000000"/>
+        </w:rPr>
+        <w:t xml:space="preserve">  template:</w:t>
+      </w:r>
+    </w:p>
+    <w:p>
+      <w:pPr>
+        <w:pStyle w:val="NoSpacing"/>
+        <w:rPr>
+          <w:rStyle w:val="IntenseEmphasis"/>
+          <w:i w:val="0"/>
+          <w:iCs w:val="0"/>
+          <w:color w:val="000000"/>
+        </w:rPr>
+      </w:pPr>
+      <w:r>
+        <w:rPr>
+          <w:rStyle w:val="IntenseEmphasis"/>
+          <w:i w:val="0"/>
+          <w:iCs w:val="0"/>
+          <w:color w:val="000000"/>
+        </w:rPr>
+        <w:t xml:space="preserve">    metadata:</w:t>
+      </w:r>
+    </w:p>
+    <w:p>
+      <w:pPr>
+        <w:pStyle w:val="NoSpacing"/>
+        <w:rPr>
+          <w:rStyle w:val="IntenseEmphasis"/>
+          <w:i w:val="0"/>
+          <w:iCs w:val="0"/>
+          <w:color w:val="000000"/>
+        </w:rPr>
+      </w:pPr>
+      <w:r>
+        <w:rPr>
+          <w:rStyle w:val="IntenseEmphasis"/>
+          <w:i w:val="0"/>
+          <w:iCs w:val="0"/>
+          <w:color w:val="000000"/>
+        </w:rPr>
+        <w:t xml:space="preserve">      labels:</w:t>
+      </w:r>
+    </w:p>
+    <w:p>
+      <w:pPr>
+        <w:pStyle w:val="NoSpacing"/>
+        <w:rPr>
+          <w:rStyle w:val="IntenseEmphasis"/>
+          <w:i w:val="0"/>
+          <w:iCs w:val="0"/>
+          <w:color w:val="000000"/>
+        </w:rPr>
+      </w:pPr>
+      <w:r>
+        <w:rPr>
+          <w:rStyle w:val="IntenseEmphasis"/>
+          <w:i w:val="0"/>
+          <w:iCs w:val="0"/>
+          <w:color w:val="000000"/>
+        </w:rPr>
+        <w:t xml:space="preserve">        app: animals-</w:t>
+      </w:r>
+      <w:proofErr w:type="spellStart"/>
+      <w:r>
+        <w:rPr>
+          <w:rStyle w:val="IntenseEmphasis"/>
+          <w:i w:val="0"/>
+          <w:iCs w:val="0"/>
+          <w:color w:val="000000"/>
+        </w:rPr>
+        <w:t>api</w:t>
+      </w:r>
+      <w:proofErr w:type="spellEnd"/>
+    </w:p>
+    <w:p>
+      <w:pPr>
+        <w:pStyle w:val="NoSpacing"/>
+        <w:rPr>
+          <w:rStyle w:val="IntenseEmphasis"/>
+          <w:i w:val="0"/>
+          <w:iCs w:val="0"/>
+          <w:color w:val="000000"/>
+        </w:rPr>
+      </w:pPr>
+      <w:r>
+        <w:rPr>
+          <w:rStyle w:val="IntenseEmphasis"/>
+          <w:i w:val="0"/>
+          <w:iCs w:val="0"/>
+          <w:color w:val="000000"/>
+        </w:rPr>
+        <w:t xml:space="preserve">    spec:</w:t>
+      </w:r>
+    </w:p>
+    <w:p>
+      <w:pPr>
+        <w:pStyle w:val="NoSpacing"/>
+        <w:rPr>
+          <w:rStyle w:val="IntenseEmphasis"/>
+          <w:i w:val="0"/>
+          <w:iCs w:val="0"/>
+          <w:color w:val="000000"/>
+        </w:rPr>
+      </w:pPr>
+      <w:r>
+        <w:rPr>
+          <w:rStyle w:val="IntenseEmphasis"/>
+          <w:i w:val="0"/>
+          <w:iCs w:val="0"/>
+          <w:color w:val="000000"/>
+        </w:rPr>
+        <w:t xml:space="preserve">      containers:</w:t>
+      </w:r>
+    </w:p>
+    <w:p>
+      <w:pPr>
+        <w:pStyle w:val="NoSpacing"/>
+        <w:rPr>
+          <w:rStyle w:val="IntenseEmphasis"/>
+          <w:i w:val="0"/>
+          <w:iCs w:val="0"/>
+          <w:color w:val="000000"/>
+        </w:rPr>
+      </w:pPr>
+      <w:r>
+        <w:rPr>
+          <w:rStyle w:val="IntenseEmphasis"/>
+          <w:i w:val="0"/>
+          <w:iCs w:val="0"/>
+          <w:color w:val="000000"/>
+        </w:rPr>
+        <w:t xml:space="preserve">        - name: animals-</w:t>
+      </w:r>
+      <w:proofErr w:type="spellStart"/>
+      <w:r>
+        <w:rPr>
+          <w:rStyle w:val="IntenseEmphasis"/>
+          <w:i w:val="0"/>
+          <w:iCs w:val="0"/>
+          <w:color w:val="000000"/>
+        </w:rPr>
+        <w:t>api</w:t>
+      </w:r>
+      <w:proofErr w:type="spellEnd"/>
+    </w:p>
+    <w:p>
+      <w:pPr>
+        <w:pStyle w:val="NoSpacing"/>
+        <w:rPr>
+          <w:rStyle w:val="IntenseEmphasis"/>
+          <w:i w:val="0"/>
+          <w:iCs w:val="0"/>
+          <w:color w:val="000000"/>
+        </w:rPr>
+      </w:pPr>
+      <w:r>
+        <w:rPr>
+          <w:rStyle w:val="IntenseEmphasis"/>
+          <w:i w:val="0"/>
+          <w:iCs w:val="0"/>
+          <w:color w:val="000000"/>
+        </w:rPr>
+        <w:t xml:space="preserve">          image: ghcr.io/</w:t>
+      </w:r>
+      <w:proofErr w:type="spellStart"/>
+      <w:r>
+        <w:rPr>
+          <w:rStyle w:val="IntenseEmphasis"/>
+          <w:i w:val="0"/>
+          <w:iCs w:val="0"/>
+          <w:color w:val="000000"/>
+        </w:rPr>
+        <w:t>singhlovepreet</w:t>
+      </w:r>
+      <w:proofErr w:type="spellEnd"/>
+      <w:r>
+        <w:rPr>
+          <w:rStyle w:val="IntenseEmphasis"/>
+          <w:i w:val="0"/>
+          <w:iCs w:val="0"/>
+          <w:color w:val="000000"/>
+        </w:rPr>
+        <w:t>/</w:t>
+      </w:r>
+      <w:proofErr w:type="spellStart"/>
+      <w:r>
+        <w:rPr>
+          <w:rStyle w:val="IntenseEmphasis"/>
+          <w:i w:val="0"/>
+          <w:iCs w:val="0"/>
+          <w:color w:val="000000"/>
+        </w:rPr>
+        <w:t>mlops-animals-api:latest</w:t>
+      </w:r>
+      <w:proofErr w:type="spellEnd"/>
+    </w:p>
+    <w:p>
+      <w:pPr>
+        <w:pStyle w:val="NoSpacing"/>
+        <w:rPr>
+          <w:rStyle w:val="IntenseEmphasis"/>
+          <w:i w:val="0"/>
+          <w:iCs w:val="0"/>
+          <w:color w:val="000000"/>
+        </w:rPr>
+      </w:pPr>
+      <w:r>
+        <w:rPr>
+          <w:rStyle w:val="IntenseEmphasis"/>
+          <w:i w:val="0"/>
+          <w:iCs w:val="0"/>
+          <w:color w:val="000000"/>
+        </w:rPr>
+        <w:t xml:space="preserve">          ports:</w:t>
+      </w:r>
+    </w:p>
+    <w:p>
+      <w:pPr>
+        <w:pStyle w:val="NoSpacing"/>
+        <w:rPr>
+          <w:rStyle w:val="IntenseEmphasis"/>
+          <w:i w:val="0"/>
+          <w:iCs w:val="0"/>
+          <w:color w:val="000000"/>
+        </w:rPr>
+      </w:pPr>
+      <w:r>
+        <w:rPr>
+          <w:rStyle w:val="IntenseEmphasis"/>
+          <w:i w:val="0"/>
+          <w:iCs w:val="0"/>
+          <w:color w:val="000000"/>
+        </w:rPr>
+        <w:t xml:space="preserve">            - </w:t>
+      </w:r>
+      <w:proofErr w:type="spellStart"/>
+      <w:r>
+        <w:rPr>
+          <w:rStyle w:val="IntenseEmphasis"/>
+          <w:i w:val="0"/>
+          <w:iCs w:val="0"/>
+          <w:color w:val="000000"/>
+        </w:rPr>
+        <w:t>containerPort</w:t>
+      </w:r>
+      <w:proofErr w:type="spellEnd"/>
+      <w:r>
+        <w:rPr>
+          <w:rStyle w:val="IntenseEmphasis"/>
+          <w:i w:val="0"/>
+          <w:iCs w:val="0"/>
+          <w:color w:val="000000"/>
+        </w:rPr>
+        <w:t>: 8080</w:t>
+      </w:r>
+    </w:p>
+    <w:p>
+      <w:pPr>
+        <w:pStyle w:val="NoSpacing"/>
+        <w:rPr>
+          <w:rStyle w:val="IntenseEmphasis"/>
+          <w:i w:val="0"/>
+          <w:iCs w:val="0"/>
+          <w:color w:val="000000"/>
+        </w:rPr>
+      </w:pPr>
+      <w:r>
+        <w:rPr>
+          <w:rStyle w:val="IntenseEmphasis"/>
+          <w:i w:val="0"/>
+          <w:iCs w:val="0"/>
+          <w:color w:val="000000"/>
+        </w:rPr>
+        <w:t xml:space="preserve">          env:</w:t>
+      </w:r>
+    </w:p>
+    <w:p>
+      <w:pPr>
+        <w:pStyle w:val="NoSpacing"/>
+        <w:rPr>
+          <w:rStyle w:val="IntenseEmphasis"/>
+          <w:i w:val="0"/>
+          <w:iCs w:val="0"/>
+          <w:color w:val="000000"/>
+        </w:rPr>
+      </w:pPr>
+      <w:r>
+        <w:rPr>
+          <w:rStyle w:val="IntenseEmphasis"/>
+          <w:i w:val="0"/>
+          <w:iCs w:val="0"/>
+          <w:color w:val="000000"/>
+        </w:rPr>
+        <w:t xml:space="preserve">            - name: MODEL_PATH</w:t>
+      </w:r>
+    </w:p>
+    <w:p>
+      <w:pPr>
+        <w:pStyle w:val="NoSpacing"/>
+        <w:rPr>
+          <w:rStyle w:val="IntenseEmphasis"/>
+          <w:i w:val="0"/>
+          <w:iCs w:val="0"/>
+          <w:color w:val="000000"/>
+        </w:rPr>
+      </w:pPr>
+      <w:r>
+        <w:rPr>
+          <w:rStyle w:val="IntenseEmphasis"/>
+          <w:i w:val="0"/>
+          <w:iCs w:val="0"/>
+          <w:color w:val="000000"/>
+        </w:rPr>
+        <w:t xml:space="preserve">              value: /model</w:t>
+      </w:r>
+    </w:p>
+    <w:p>
+      <w:pPr>
+        <w:pStyle w:val="NoSpacing"/>
+        <w:rPr>
+          <w:rStyle w:val="IntenseEmphasis"/>
+          <w:i w:val="0"/>
+          <w:iCs w:val="0"/>
+          <w:color w:val="000000"/>
+        </w:rPr>
+      </w:pPr>
+      <w:r>
+        <w:rPr>
+          <w:rStyle w:val="IntenseEmphasis"/>
+          <w:i w:val="0"/>
+          <w:iCs w:val="0"/>
+          <w:color w:val="000000"/>
+        </w:rPr>
+        <w:lastRenderedPageBreak/>
+        <w:t xml:space="preserve">          </w:t>
+      </w:r>
+      <w:proofErr w:type="spellStart"/>
+      <w:r>
+        <w:rPr>
+          <w:rStyle w:val="IntenseEmphasis"/>
+          <w:i w:val="0"/>
+          <w:iCs w:val="0"/>
+          <w:color w:val="000000"/>
+        </w:rPr>
+        <w:t>volumeMounts</w:t>
+      </w:r>
+      <w:proofErr w:type="spellEnd"/>
+      <w:r>
+        <w:rPr>
+          <w:rStyle w:val="IntenseEmphasis"/>
+          <w:i w:val="0"/>
+          <w:iCs w:val="0"/>
+          <w:color w:val="000000"/>
+        </w:rPr>
+        <w:t>:</w:t>
+      </w:r>
+    </w:p>
+    <w:p>
+      <w:pPr>
+        <w:pStyle w:val="NoSpacing"/>
+        <w:rPr>
+          <w:rStyle w:val="IntenseEmphasis"/>
+          <w:i w:val="0"/>
+          <w:iCs w:val="0"/>
+          <w:color w:val="000000"/>
+        </w:rPr>
+      </w:pPr>
+      <w:r>
+        <w:rPr>
+          <w:rStyle w:val="IntenseEmphasis"/>
+          <w:i w:val="0"/>
+          <w:iCs w:val="0"/>
+          <w:color w:val="000000"/>
+        </w:rPr>
+        <w:t xml:space="preserve">            - name: model-volume</w:t>
+      </w:r>
+    </w:p>
+    <w:p>
+      <w:pPr>
+        <w:pStyle w:val="NoSpacing"/>
+        <w:rPr>
+          <w:rStyle w:val="IntenseEmphasis"/>
+          <w:i w:val="0"/>
+          <w:iCs w:val="0"/>
+          <w:color w:val="000000"/>
+        </w:rPr>
+      </w:pPr>
+      <w:r>
+        <w:rPr>
+          <w:rStyle w:val="IntenseEmphasis"/>
+          <w:i w:val="0"/>
+          <w:iCs w:val="0"/>
+          <w:color w:val="000000"/>
+        </w:rPr>
+        <w:t xml:space="preserve">              </w:t>
+      </w:r>
+      <w:proofErr w:type="spellStart"/>
+      <w:r>
+        <w:rPr>
+          <w:rStyle w:val="IntenseEmphasis"/>
+          <w:i w:val="0"/>
+          <w:iCs w:val="0"/>
+          <w:color w:val="000000"/>
+        </w:rPr>
+        <w:t>mountPath</w:t>
+      </w:r>
+      <w:proofErr w:type="spellEnd"/>
+      <w:r>
+        <w:rPr>
+          <w:rStyle w:val="IntenseEmphasis"/>
+          <w:i w:val="0"/>
+          <w:iCs w:val="0"/>
+          <w:color w:val="000000"/>
+        </w:rPr>
+        <w:t>: /model</w:t>
+      </w:r>
+    </w:p>
+    <w:p>
+      <w:pPr>
+        <w:pStyle w:val="NoSpacing"/>
+        <w:rPr>
+          <w:rStyle w:val="IntenseEmphasis"/>
+          <w:i w:val="0"/>
+          <w:iCs w:val="0"/>
+          <w:color w:val="000000"/>
+        </w:rPr>
+      </w:pPr>
+      <w:r>
+        <w:rPr>
+          <w:rStyle w:val="IntenseEmphasis"/>
+          <w:i w:val="0"/>
+          <w:iCs w:val="0"/>
+          <w:color w:val="000000"/>
+        </w:rPr>
+        <w:t xml:space="preserve">      volumes:</w:t>
+      </w:r>
+    </w:p>
+    <w:p>
+      <w:pPr>
+        <w:pStyle w:val="NoSpacing"/>
+        <w:rPr>
+          <w:rStyle w:val="IntenseEmphasis"/>
+          <w:i w:val="0"/>
+          <w:iCs w:val="0"/>
+          <w:color w:val="000000"/>
+        </w:rPr>
+      </w:pPr>
+      <w:r>
+        <w:rPr>
+          <w:rStyle w:val="IntenseEmphasis"/>
+          <w:i w:val="0"/>
+          <w:iCs w:val="0"/>
+          <w:color w:val="000000"/>
+        </w:rPr>
+        <w:t xml:space="preserve">        - name: model-volume</w:t>
+      </w:r>
+    </w:p>
+    <w:p>
+      <w:pPr>
+        <w:pStyle w:val="NoSpacing"/>
+        <w:rPr>
+          <w:rStyle w:val="IntenseEmphasis"/>
+          <w:i w:val="0"/>
+          <w:iCs w:val="0"/>
+          <w:color w:val="000000"/>
+        </w:rPr>
+      </w:pPr>
+      <w:r>
+        <w:rPr>
+          <w:rStyle w:val="IntenseEmphasis"/>
+          <w:i w:val="0"/>
+          <w:iCs w:val="0"/>
+          <w:color w:val="000000"/>
+        </w:rPr>
+        <w:t xml:space="preserve">          </w:t>
+      </w:r>
+      <w:proofErr w:type="spellStart"/>
+      <w:r>
+        <w:rPr>
+          <w:rStyle w:val="IntenseEmphasis"/>
+          <w:i w:val="0"/>
+          <w:iCs w:val="0"/>
+          <w:color w:val="000000"/>
+        </w:rPr>
+        <w:t>persistentVolumeClaim</w:t>
+      </w:r>
+      <w:proofErr w:type="spellEnd"/>
+      <w:r>
+        <w:rPr>
+          <w:rStyle w:val="IntenseEmphasis"/>
+          <w:i w:val="0"/>
+          <w:iCs w:val="0"/>
+          <w:color w:val="000000"/>
+        </w:rPr>
+        <w:t>:</w:t>
+      </w:r>
+    </w:p>
+    <w:p>
+      <w:pPr>
+        <w:pStyle w:val="NoSpacing"/>
+        <w:rPr>
+          <w:rStyle w:val="IntenseEmphasis"/>
+          <w:i w:val="0"/>
+          <w:iCs w:val="0"/>
+          <w:color w:val="000000"/>
+        </w:rPr>
+      </w:pPr>
+      <w:r>
+        <w:rPr>
+          <w:rStyle w:val="IntenseEmphasis"/>
+          <w:i w:val="0"/>
+          <w:iCs w:val="0"/>
+          <w:color w:val="000000"/>
+        </w:rPr>
+        <w:t xml:space="preserve">            </w:t>
+      </w:r>
+      <w:proofErr w:type="spellStart"/>
+      <w:r>
+        <w:rPr>
+          <w:rStyle w:val="IntenseEmphasis"/>
+          <w:i w:val="0"/>
+          <w:iCs w:val="0"/>
+          <w:color w:val="000000"/>
+        </w:rPr>
+        <w:t>claimName</w:t>
+      </w:r>
+      <w:proofErr w:type="spellEnd"/>
+      <w:r>
+        <w:rPr>
+          <w:rStyle w:val="IntenseEmphasis"/>
+          <w:i w:val="0"/>
+          <w:iCs w:val="0"/>
+          <w:color w:val="000000"/>
+        </w:rPr>
+        <w:t>: animals-model-</w:t>
+      </w:r>
+      <w:proofErr w:type="spellStart"/>
+      <w:r>
+        <w:rPr>
+          <w:rStyle w:val="IntenseEmphasis"/>
+          <w:i w:val="0"/>
+          <w:iCs w:val="0"/>
+          <w:color w:val="000000"/>
+        </w:rPr>
+        <w:t>pvc</w:t>
+      </w:r>
+      <w:proofErr w:type="spellEnd"/>
+    </w:p>
+    <w:p>
+      <w:pPr>
+        <w:pStyle w:val="NoSpacing"/>
+        <w:rPr>
+          <w:rStyle w:val="IntenseEmphasis"/>
+          <w:i w:val="0"/>
+          <w:iCs w:val="0"/>
+          <w:color w:val="000000"/>
+        </w:rPr>
+      </w:pPr>
+      <w:r>
+        <w:rPr>
+          <w:rStyle w:val="IntenseEmphasis"/>
+          <w:i w:val="0"/>
+          <w:iCs w:val="0"/>
+          <w:color w:val="000000"/>
+        </w:rPr>
+        <w:t>---</w:t>
+      </w:r>
+    </w:p>
+    <w:p>
+      <w:pPr>
+        <w:pStyle w:val="NoSpacing"/>
+        <w:rPr>
+          <w:rStyle w:val="IntenseEmphasis"/>
+          <w:i w:val="0"/>
+          <w:iCs w:val="0"/>
+          <w:color w:val="000000"/>
+        </w:rPr>
+      </w:pPr>
+      <w:proofErr w:type="spellStart"/>
+      <w:r>
+        <w:rPr>
+          <w:rStyle w:val="IntenseEmphasis"/>
+          <w:i w:val="0"/>
+          <w:iCs w:val="0"/>
+          <w:color w:val="000000"/>
+        </w:rPr>
+        <w:t>apiVersion</w:t>
+      </w:r>
+      <w:proofErr w:type="spellEnd"/>
+      <w:r>
+        <w:rPr>
+          <w:rStyle w:val="IntenseEmphasis"/>
+          <w:i w:val="0"/>
+          <w:iCs w:val="0"/>
+          <w:color w:val="000000"/>
+        </w:rPr>
+        <w:t>: v1</w:t>
+      </w:r>
+    </w:p>
+    <w:p>
+      <w:pPr>
+        <w:pStyle w:val="NoSpacing"/>
+        <w:rPr>
+          <w:rStyle w:val="IntenseEmphasis"/>
+          <w:i w:val="0"/>
+          <w:iCs w:val="0"/>
+          <w:color w:val="000000"/>
+        </w:rPr>
+      </w:pPr>
+      <w:r>
+        <w:rPr>
+          <w:rStyle w:val="IntenseEmphasis"/>
+          <w:i w:val="0"/>
+          <w:iCs w:val="0"/>
+          <w:color w:val="000000"/>
+        </w:rPr>
+        <w:t>kind: Service</w:t>
+      </w:r>
+    </w:p>
+    <w:p>
+      <w:pPr>
+        <w:pStyle w:val="NoSpacing"/>
+        <w:rPr>
+          <w:rStyle w:val="IntenseEmphasis"/>
+          <w:i w:val="0"/>
+          <w:iCs w:val="0"/>
+          <w:color w:val="000000"/>
+        </w:rPr>
+      </w:pPr>
+      <w:r>
+        <w:rPr>
+          <w:rStyle w:val="IntenseEmphasis"/>
+          <w:i w:val="0"/>
+          <w:iCs w:val="0"/>
+          <w:color w:val="000000"/>
+        </w:rPr>
+        <w:t>metadata:</w:t>
+      </w:r>
+    </w:p>
+    <w:p>
+      <w:pPr>
+        <w:pStyle w:val="NoSpacing"/>
+        <w:rPr>
+          <w:rStyle w:val="IntenseEmphasis"/>
+          <w:i w:val="0"/>
+          <w:iCs w:val="0"/>
+          <w:color w:val="000000"/>
+        </w:rPr>
+      </w:pPr>
+      <w:r>
+        <w:rPr>
+          <w:rStyle w:val="IntenseEmphasis"/>
+          <w:i w:val="0"/>
+          <w:iCs w:val="0"/>
+          <w:color w:val="000000"/>
+        </w:rPr>
+        <w:t xml:space="preserve">  name: animals-</w:t>
+      </w:r>
+      <w:proofErr w:type="spellStart"/>
+      <w:r>
+        <w:rPr>
+          <w:rStyle w:val="IntenseEmphasis"/>
+          <w:i w:val="0"/>
+          <w:iCs w:val="0"/>
+          <w:color w:val="000000"/>
+        </w:rPr>
+        <w:t>api</w:t>
+      </w:r>
+      <w:proofErr w:type="spellEnd"/>
+      <w:r>
+        <w:rPr>
+          <w:rStyle w:val="IntenseEmphasis"/>
+          <w:i w:val="0"/>
+          <w:iCs w:val="0"/>
+          <w:color w:val="000000"/>
+        </w:rPr>
+        <w:t>-service</w:t>
+      </w:r>
+    </w:p>
+    <w:p>
+      <w:pPr>
+        <w:pStyle w:val="NoSpacing"/>
+        <w:rPr>
+          <w:rStyle w:val="IntenseEmphasis"/>
+          <w:i w:val="0"/>
+          <w:iCs w:val="0"/>
+          <w:color w:val="000000"/>
+        </w:rPr>
+      </w:pPr>
+      <w:r>
+        <w:rPr>
+          <w:rStyle w:val="IntenseEmphasis"/>
+          <w:i w:val="0"/>
+          <w:iCs w:val="0"/>
+          <w:color w:val="000000"/>
+        </w:rPr>
+        <w:t>spec:</w:t>
+      </w:r>
+    </w:p>
+    <w:p>
+      <w:pPr>
+        <w:pStyle w:val="NoSpacing"/>
+        <w:rPr>
+          <w:rStyle w:val="IntenseEmphasis"/>
+          <w:i w:val="0"/>
+          <w:iCs w:val="0"/>
+          <w:color w:val="000000"/>
+        </w:rPr>
+      </w:pPr>
+      <w:r>
+        <w:rPr>
+          <w:rStyle w:val="IntenseEmphasis"/>
+          <w:i w:val="0"/>
+          <w:iCs w:val="0"/>
+          <w:color w:val="000000"/>
+        </w:rPr>
+        <w:t xml:space="preserve">  selector:</w:t>
+      </w:r>
+    </w:p>
+    <w:p>
+      <w:pPr>
+        <w:pStyle w:val="NoSpacing"/>
+        <w:rPr>
+          <w:rStyle w:val="IntenseEmphasis"/>
+          <w:i w:val="0"/>
+          <w:iCs w:val="0"/>
+          <w:color w:val="000000"/>
+        </w:rPr>
+      </w:pPr>
+      <w:r>
+        <w:rPr>
+          <w:rStyle w:val="IntenseEmphasis"/>
+          <w:i w:val="0"/>
+          <w:iCs w:val="0"/>
+          <w:color w:val="000000"/>
+        </w:rPr>
+        <w:t xml:space="preserve">    app: animals-</w:t>
+      </w:r>
+      <w:proofErr w:type="spellStart"/>
+      <w:r>
+        <w:rPr>
+          <w:rStyle w:val="IntenseEmphasis"/>
+          <w:i w:val="0"/>
+          <w:iCs w:val="0"/>
+          <w:color w:val="000000"/>
+        </w:rPr>
+        <w:t>api</w:t>
+      </w:r>
+      <w:proofErr w:type="spellEnd"/>
+    </w:p>
+    <w:p>
+      <w:pPr>
+        <w:pStyle w:val="NoSpacing"/>
+        <w:rPr>
+          <w:rStyle w:val="IntenseEmphasis"/>
+          <w:i w:val="0"/>
+          <w:iCs w:val="0"/>
+          <w:color w:val="000000"/>
+        </w:rPr>
+      </w:pPr>
+      <w:r>
+        <w:rPr>
+          <w:rStyle w:val="IntenseEmphasis"/>
+          <w:i w:val="0"/>
+          <w:iCs w:val="0"/>
+          <w:color w:val="000000"/>
+        </w:rPr>
+        <w:t xml:space="preserve">  ports:</w:t>
+      </w:r>
+    </w:p>
+    <w:p>
+      <w:pPr>
+        <w:pStyle w:val="NoSpacing"/>
+        <w:rPr>
+          <w:rStyle w:val="IntenseEmphasis"/>
+          <w:i w:val="0"/>
+          <w:iCs w:val="0"/>
+          <w:color w:val="000000"/>
+        </w:rPr>
+      </w:pPr>
+      <w:r>
+        <w:rPr>
+          <w:rStyle w:val="IntenseEmphasis"/>
+          <w:i w:val="0"/>
+          <w:iCs w:val="0"/>
+          <w:color w:val="000000"/>
+        </w:rPr>
+        <w:t xml:space="preserve">    - protocol: TCP</w:t>
+      </w:r>
+    </w:p>
+    <w:p>
+      <w:pPr>
+        <w:pStyle w:val="NoSpacing"/>
+        <w:rPr>
+          <w:rStyle w:val="IntenseEmphasis"/>
+          <w:i w:val="0"/>
+          <w:iCs w:val="0"/>
+          <w:color w:val="000000"/>
+        </w:rPr>
+      </w:pPr>
+      <w:r>
+        <w:rPr>
+          <w:rStyle w:val="IntenseEmphasis"/>
+          <w:i w:val="0"/>
+          <w:iCs w:val="0"/>
+          <w:color w:val="000000"/>
+        </w:rPr>
+        <w:t xml:space="preserve">      port: 80</w:t>
+      </w:r>
+    </w:p>
+    <w:p>
+      <w:pPr>
+        <w:pStyle w:val="NoSpacing"/>
+        <w:rPr>
+          <w:rStyle w:val="IntenseEmphasis"/>
+          <w:i w:val="0"/>
+          <w:iCs w:val="0"/>
+          <w:color w:val="000000"/>
+        </w:rPr>
+      </w:pPr>
+      <w:r>
+        <w:rPr>
+          <w:rStyle w:val="IntenseEmphasis"/>
+          <w:i w:val="0"/>
+          <w:iCs w:val="0"/>
+          <w:color w:val="000000"/>
+        </w:rPr>
+        <w:t xml:space="preserve">      </w:t>
+      </w:r>
+      <w:proofErr w:type="spellStart"/>
+      <w:r>
+        <w:rPr>
+          <w:rStyle w:val="IntenseEmphasis"/>
+          <w:i w:val="0"/>
+          <w:iCs w:val="0"/>
+          <w:color w:val="000000"/>
+        </w:rPr>
+        <w:t>targetPort</w:t>
+      </w:r>
+      <w:proofErr w:type="spellEnd"/>
+      <w:r>
+        <w:rPr>
+          <w:rStyle w:val="IntenseEmphasis"/>
+          <w:i w:val="0"/>
+          <w:iCs w:val="0"/>
+          <w:color w:val="000000"/>
+        </w:rPr>
+        <w:t>: 8080</w:t>
+      </w:r>
+    </w:p>
+    <w:p>
+      <w:pPr>
+        <w:pStyle w:val="NoSpacing"/>
+        <w:rPr>
+          <w:rStyle w:val="IntenseEmphasis"/>
+          <w:i w:val="0"/>
+          <w:iCs w:val="0"/>
+          <w:color w:val="000000"/>
+        </w:rPr>
+      </w:pPr>
+      <w:r>
+        <w:rPr>
+          <w:rStyle w:val="IntenseEmphasis"/>
+          <w:i w:val="0"/>
+          <w:iCs w:val="0"/>
+          <w:color w:val="000000"/>
+        </w:rPr>
+        <w:t xml:space="preserve">  type: </w:t>
+      </w:r>
+      <w:proofErr w:type="spellStart"/>
+      <w:r>
+        <w:rPr>
+          <w:rStyle w:val="IntenseEmphasis"/>
+          <w:i w:val="0"/>
+          <w:iCs w:val="0"/>
+          <w:color w:val="000000"/>
+        </w:rPr>
+        <w:t>LoadBalancer</w:t>
+      </w:r>
+      <w:proofErr w:type="spellEnd"/>
+    </w:p>
+    <w:p>
+      <w:pPr>
+        <w:pStyle w:val="NoSpacing"/>
+        <w:rPr>
+          <w:rStyle w:val="IntenseEmphasis"/>
+          <w:b/>
+          <w:bCs/>
+          <w:i w:val="0"/>
+          <w:iCs w:val="0"/>
+          <w:color w:val="000000"/>
+        </w:rPr>
+      </w:pPr>
+    </w:p>
+    <w:p>
+      <w:pPr>
+        <w:ind w:left="360" w:firstLine="0"/>
+        <w:rPr>
+          <w:rStyle w:val="IntenseEmphasis"/>
+          <w:b/>
+          <w:bCs/>
+          <w:i w:val="0"/>
+          <w:iCs w:val="0"/>
+          <w:color w:val="000000"/>
+        </w:rPr>
+      </w:pPr>
+      <w:r>
+        <w:rPr>
+          <w:rStyle w:val="IntenseEmphasis"/>
+          <w:b/>
+          <w:bCs/>
+          <w:i w:val="0"/>
+          <w:iCs w:val="0"/>
+          <w:color w:val="000000"/>
+        </w:rPr>
+        <w:t>2.</w:t>
+      </w:r>
+    </w:p>
+    <w:p>
+      <w:pPr>
+        <w:pStyle w:val="NoSpacing"/>
+      </w:pPr>
+      <w:r>
+        <w:t xml:space="preserve">      - name: Set up </w:t>
+      </w:r>
+      <w:proofErr w:type="spellStart"/>
+      <w:r>
+        <w:t>Kubeconfig</w:t>
+      </w:r>
+      <w:proofErr w:type="spellEnd"/>
+    </w:p>
+    <w:p>
+      <w:pPr>
+        <w:pStyle w:val="NoSpacing"/>
+      </w:pPr>
+      <w:r>
+        <w:t xml:space="preserve">        uses: azure/aks-set-context@v3</w:t>
+      </w:r>
+    </w:p>
+    <w:p>
+      <w:pPr>
+        <w:pStyle w:val="NoSpacing"/>
+      </w:pPr>
+      <w:r>
+        <w:t xml:space="preserve">        with:</w:t>
+      </w:r>
+    </w:p>
+    <w:p>
+      <w:pPr>
+        <w:pStyle w:val="NoSpacing"/>
+      </w:pPr>
+      <w:r>
+        <w:t xml:space="preserve">          creds: ${{ </w:t>
+      </w:r>
+      <w:proofErr w:type="spellStart"/>
+      <w:r>
+        <w:t>secrets.AZURE_CREDENTIALS</w:t>
+      </w:r>
+      <w:proofErr w:type="spellEnd"/>
+      <w:r>
+        <w:t xml:space="preserve"> }}</w:t>
+      </w:r>
+    </w:p>
+    <w:p>
+      <w:pPr>
+        <w:pStyle w:val="NoSpacing"/>
+      </w:pPr>
+      <w:r>
+        <w:t xml:space="preserve">          cluster-name: &lt;your-</w:t>
+      </w:r>
+      <w:proofErr w:type="spellStart"/>
+      <w:r>
+        <w:t>aks</w:t>
+      </w:r>
+      <w:proofErr w:type="spellEnd"/>
+      <w:r>
+        <w:t>-cluster-name&gt;</w:t>
+      </w:r>
+    </w:p>
+    <w:p>
+      <w:pPr>
+        <w:pStyle w:val="NoSpacing"/>
+      </w:pPr>
+      <w:r>
+        <w:t xml:space="preserve">          resource-group: ${{ </w:t>
+      </w:r>
+      <w:proofErr w:type="spellStart"/>
+      <w:r>
+        <w:t>env.GROUP</w:t>
+      </w:r>
+      <w:proofErr w:type="spellEnd"/>
+      <w:r>
+        <w:t xml:space="preserve"> }}</w:t>
+      </w:r>
+    </w:p>
+    <w:p>
+      <w:pPr>
+        <w:pStyle w:val="NoSpacing"/>
+      </w:pPr>
+    </w:p>
+    <w:p>
+      <w:pPr>
+        <w:pStyle w:val="NoSpacing"/>
+      </w:pPr>
+      <w:r>
+        <w:t xml:space="preserve">      - name: Deploy to Kubernetes</w:t>
+      </w:r>
+    </w:p>
+    <w:p>
+      <w:pPr>
+        <w:pStyle w:val="NoSpacing"/>
+      </w:pPr>
+      <w:r>
+        <w:t xml:space="preserve">        run: |</w:t>
+      </w:r>
+    </w:p>
+    <w:p>
+      <w:pPr>
+        <w:pStyle w:val="NoSpacing"/>
+      </w:pPr>
+      <w:r>
+        <w:t xml:space="preserve">          </w:t>
+      </w:r>
+      <w:proofErr w:type="spellStart"/>
+      <w:r>
+        <w:t>kubectl</w:t>
+      </w:r>
+      <w:proofErr w:type="spellEnd"/>
+      <w:r>
+        <w:t xml:space="preserve"> apply -f k8s/</w:t>
+      </w:r>
+      <w:proofErr w:type="spellStart"/>
+      <w:r>
+        <w:t>deployment.yaml</w:t>
+      </w:r>
+      <w:proofErr w:type="spellEnd"/>
+    </w:p>
+    <w:p>
+      <w:pPr>
+        <w:pStyle w:val="NoSpacing"/>
+        <w:rPr>
+          <w:rStyle w:val="IntenseEmphasis"/>
+          <w:b/>
+          <w:bCs/>
+          <w:i w:val="0"/>
+          <w:iCs w:val="0"/>
+          <w:color w:val="000000"/>
+        </w:rPr>
+      </w:pPr>
+      <w:r>
+        <w:t xml:space="preserve">          </w:t>
+      </w:r>
+      <w:proofErr w:type="spellStart"/>
+      <w:r>
+        <w:t>kubectl</w:t>
+      </w:r>
+      <w:proofErr w:type="spellEnd"/>
+      <w:r>
+        <w:t xml:space="preserve"> rollout status deployment/animals-</w:t>
+      </w:r>
+      <w:proofErr w:type="spellStart"/>
+      <w:r>
+        <w:t>api</w:t>
+      </w:r>
+      <w:proofErr w:type="spellEnd"/>
+    </w:p>
+    <w:p>
+      <w:pPr>
+        <w:spacing w:after="160" w:line="278" w:lineRule="auto"/>
+        <w:ind w:left="0" w:firstLine="0"/>
+        <w:rPr>
+          <w:rStyle w:val="IntenseEmphasis"/>
+          <w:b/>
+          <w:bCs/>
+          <w:i w:val="0"/>
+          <w:iCs w:val="0"/>
+          <w:color w:val="000000"/>
+        </w:rPr>
+      </w:pPr>
+      <w:r>
+        <w:rPr>
+          <w:rStyle w:val="IntenseEmphasis"/>
+          <w:b/>
+          <w:bCs/>
+          <w:i w:val="0"/>
+          <w:iCs w:val="0"/>
+          <w:color w:val="000000"/>
+        </w:rPr>
+        <w:br w:type="page"/>
+      </w:r>
     </w:p>
     <w:p>
       <w:pPr>
         <w:spacing w:after="34" w:line="259" w:lineRule="auto"/>
-        <w:ind w:left="-5"/>
+        <w:ind w:left="0" w:firstLine="0"/>
       </w:pPr>
       <w:r>
         <w:rPr>
           <w:sz w:val="32"/>
         </w:rPr>
+        <w:lastRenderedPageBreak/>
         <w:t>Questions to answer for every lab</w:t>
       </w:r>
     </w:p>
@@ -4984,7 +6433,29 @@
         </w:numPr>
       </w:pPr>
       <w:r>
-        <w:t>S</w:t>
+        <w:t xml:space="preserve">How to build an end-to-end </w:t>
+      </w:r>
+      <w:proofErr w:type="spellStart"/>
+      <w:r>
+        <w:t>MLOps</w:t>
+      </w:r>
+      <w:proofErr w:type="spellEnd"/>
+      <w:r>
+        <w:t xml:space="preserve"> pipeline</w:t>
+      </w:r>
+      <w:r>
+        <w:t xml:space="preserve"> in </w:t>
+      </w:r>
+      <w:proofErr w:type="spellStart"/>
+      <w:r>
+        <w:t>github</w:t>
+      </w:r>
+      <w:proofErr w:type="spellEnd"/>
+      <w:r>
+        <w:t xml:space="preserve"> actions</w:t>
+      </w:r>
+      <w:r>
+        <w:t>.</w:t>
       </w:r>
     </w:p>
     <w:p>
@@ -4996,7 +6467,18 @@
         </w:numPr>
       </w:pPr>
       <w:r>
-        <w:t>S</w:t>
+        <w:t xml:space="preserve">How to use </w:t>
+      </w:r>
+      <w:proofErr w:type="spellStart"/>
+      <w:r>
+        <w:t>Github</w:t>
+      </w:r>
+      <w:proofErr w:type="spellEnd"/>
+      <w:r>
+        <w:t xml:space="preserve"> secrets for variables</w:t>
+      </w:r>
+      <w:r>
+        <w:t>.</w:t>
       </w:r>
     </w:p>
     <w:p>
@@ -5008,7 +6490,10 @@
         </w:numPr>
       </w:pPr>
       <w:r>
-        <w:t>S</w:t>
+        <w:t>How to utilize multi-stage workflows</w:t>
+      </w:r>
+      <w:r>
+        <w:t>.</w:t>
       </w:r>
     </w:p>
     <w:p/>
@@ -5062,7 +6547,19 @@
         <w:spacing w:after="44"/>
       </w:pPr>
       <w:r>
-        <w:t>S</w:t>
+        <w:t>Why would you use a combined environment.</w:t>
+      </w:r>
+    </w:p>
+    <w:p>
+      <w:pPr>
+        <w:pStyle w:val="ListParagraph"/>
+        <w:numPr>
+          <w:ilvl w:val="0"/>
+          <w:numId w:val="5"/>
+        </w:numPr>
+      </w:pPr>
+      <w:r>
+        <w:t>What does the continue-on-error: true option do in a GitHub Actions step?</w:t>
       </w:r>
     </w:p>
     <w:p>
@@ -5075,20 +6572,7 @@
         <w:spacing w:after="44"/>
       </w:pPr>
       <w:r>
-        <w:t>S</w:t>
-      </w:r>
-    </w:p>
-    <w:p>
-      <w:pPr>
-        <w:pStyle w:val="ListParagraph"/>
-        <w:numPr>
-          <w:ilvl w:val="0"/>
-          <w:numId w:val="5"/>
-        </w:numPr>
-        <w:spacing w:after="44"/>
-      </w:pPr>
-      <w:r>
-        <w:t>S</w:t>
+        <w:t>How does the workflow ensure that the correct version of the trained model is downloaded and included in the Docker image for deployment?</w:t>
       </w:r>
     </w:p>
     <w:p>
@@ -5173,12 +6657,12 @@
       </w:r>
     </w:p>
     <w:sectPr>
-      <w:headerReference w:type="even" r:id="rId7"/>
-      <w:headerReference w:type="default" r:id="rId8"/>
-      <w:footerReference w:type="even" r:id="rId9"/>
-      <w:footerReference w:type="default" r:id="rId10"/>
-      <w:headerReference w:type="first" r:id="rId11"/>
-      <w:footerReference w:type="first" r:id="rId12"/>
+      <w:headerReference w:type="even" r:id="rId8"/>
+      <w:headerReference w:type="default" r:id="rId9"/>
+      <w:footerReference w:type="even" r:id="rId10"/>
+      <w:footerReference w:type="default" r:id="rId11"/>
+      <w:headerReference w:type="first" r:id="rId12"/>
+      <w:footerReference w:type="first" r:id="rId13"/>
       <w:pgSz w:w="11906" w:h="16838"/>
       <w:pgMar w:top="1467" w:right="1431" w:bottom="1715" w:left="1417" w:header="720" w:footer="720" w:gutter="0"/>
       <w:cols w:space="720"/>
@@ -7768,6 +9252,119 @@
     </w:lvl>
   </w:abstractNum>
   <w:abstractNum w:abstractNumId="22" w15:restartNumberingAfterBreak="0">
+    <w:nsid w:val="70705304"/>
+    <w:multiLevelType w:val="multilevel"/>
+    <w:tmpl w:val="27CC1D98"/>
+    <w:lvl w:ilvl="0">
+      <w:start w:val="1"/>
+      <w:numFmt w:val="decimal"/>
+      <w:lvlText w:val="%1."/>
+      <w:lvlJc w:val="left"/>
+      <w:pPr>
+        <w:tabs>
+          <w:tab w:val="num" w:pos="720"/>
+        </w:tabs>
+        <w:ind w:left="720" w:hanging="360"/>
+      </w:pPr>
+    </w:lvl>
+    <w:lvl w:ilvl="1" w:tentative="1">
+      <w:start w:val="1"/>
+      <w:numFmt w:val="decimal"/>
+      <w:lvlText w:val="%2."/>
+      <w:lvlJc w:val="left"/>
+      <w:pPr>
+        <w:tabs>
+          <w:tab w:val="num" w:pos="1440"/>
+        </w:tabs>
+        <w:ind w:left="1440" w:hanging="360"/>
+      </w:pPr>
+    </w:lvl>
+    <w:lvl w:ilvl="2" w:tentative="1">
+      <w:start w:val="1"/>
+      <w:numFmt w:val="decimal"/>
+      <w:lvlText w:val="%3."/>
+      <w:lvlJc w:val="left"/>
+      <w:pPr>
+        <w:tabs>
+          <w:tab w:val="num" w:pos="2160"/>
+        </w:tabs>
+        <w:ind w:left="2160" w:hanging="360"/>
+      </w:pPr>
+    </w:lvl>
+    <w:lvl w:ilvl="3" w:tentative="1">
+      <w:start w:val="1"/>
+      <w:numFmt w:val="decimal"/>
+      <w:lvlText w:val="%4."/>
+      <w:lvlJc w:val="left"/>
+      <w:pPr>
+        <w:tabs>
+          <w:tab w:val="num" w:pos="2880"/>
+        </w:tabs>
+        <w:ind w:left="2880" w:hanging="360"/>
+      </w:pPr>
+    </w:lvl>
+    <w:lvl w:ilvl="4" w:tentative="1">
+      <w:start w:val="1"/>
+      <w:numFmt w:val="decimal"/>
+      <w:lvlText w:val="%5."/>
+      <w:lvlJc w:val="left"/>
+      <w:pPr>
+        <w:tabs>
+          <w:tab w:val="num" w:pos="3600"/>
+        </w:tabs>
+        <w:ind w:left="3600" w:hanging="360"/>
+      </w:pPr>
+    </w:lvl>
+    <w:lvl w:ilvl="5" w:tentative="1">
+      <w:start w:val="1"/>
+      <w:numFmt w:val="decimal"/>
+      <w:lvlText w:val="%6."/>
+      <w:lvlJc w:val="left"/>
+      <w:pPr>
+        <w:tabs>
+          <w:tab w:val="num" w:pos="4320"/>
+        </w:tabs>
+        <w:ind w:left="4320" w:hanging="360"/>
+      </w:pPr>
+    </w:lvl>
+    <w:lvl w:ilvl="6" w:tentative="1">
+      <w:start w:val="1"/>
+      <w:numFmt w:val="decimal"/>
+      <w:lvlText w:val="%7."/>
+      <w:lvlJc w:val="left"/>
+      <w:pPr>
+        <w:tabs>
+          <w:tab w:val="num" w:pos="5040"/>
+        </w:tabs>
+        <w:ind w:left="5040" w:hanging="360"/>
+      </w:pPr>
+    </w:lvl>
+    <w:lvl w:ilvl="7" w:tentative="1">
+      <w:start w:val="1"/>
+      <w:numFmt w:val="decimal"/>
+      <w:lvlText w:val="%8."/>
+      <w:lvlJc w:val="left"/>
+      <w:pPr>
+        <w:tabs>
+          <w:tab w:val="num" w:pos="5760"/>
+        </w:tabs>
+        <w:ind w:left="5760" w:hanging="360"/>
+      </w:pPr>
+    </w:lvl>
+    <w:lvl w:ilvl="8" w:tentative="1">
+      <w:start w:val="1"/>
+      <w:numFmt w:val="decimal"/>
+      <w:lvlText w:val="%9."/>
+      <w:lvlJc w:val="left"/>
+      <w:pPr>
+        <w:tabs>
+          <w:tab w:val="num" w:pos="6480"/>
+        </w:tabs>
+        <w:ind w:left="6480" w:hanging="360"/>
+      </w:pPr>
+    </w:lvl>
+  </w:abstractNum>
+  <w:abstractNum w:abstractNumId="23" w15:restartNumberingAfterBreak="0">
     <w:nsid w:val="72557BFC"/>
     <w:multiLevelType w:val="hybridMultilevel"/>
     <w:tmpl w:val="178CDF5A"/>
@@ -7856,7 +9453,7 @@
       </w:pPr>
     </w:lvl>
   </w:abstractNum>
-  <w:abstractNum w:abstractNumId="23" w15:restartNumberingAfterBreak="0">
+  <w:abstractNum w:abstractNumId="24" w15:restartNumberingAfterBreak="0">
     <w:nsid w:val="72AD253F"/>
     <w:multiLevelType w:val="hybridMultilevel"/>
     <w:tmpl w:val="AFDAE5B2"/>
@@ -7945,7 +9542,119 @@
       </w:pPr>
     </w:lvl>
   </w:abstractNum>
-  <w:abstractNum w:abstractNumId="24" w15:restartNumberingAfterBreak="0">
+  <w:abstractNum w:abstractNumId="25" w15:restartNumberingAfterBreak="0">
+    <w:nsid w:val="78A93895"/>
+    <w:multiLevelType w:val="hybridMultilevel"/>
+    <w:tmpl w:val="B31A7C46"/>
+    <w:lvl w:ilvl="0" w:tplc="34AE4B6A">
+      <w:numFmt w:val="bullet"/>
+      <w:lvlText w:val="-"/>
+      <w:lvlJc w:val="left"/>
+      <w:pPr>
+        <w:ind w:left="720" w:hanging="360"/>
+      </w:pPr>
+      <w:rPr>
+        <w:rFonts w:ascii="Arial" w:eastAsia="Arial" w:hAnsi="Arial" w:cs="Arial" w:hint="default"/>
+      </w:rPr>
+    </w:lvl>
+    <w:lvl w:ilvl="1" w:tplc="20000003" w:tentative="1">
+      <w:start w:val="1"/>
+      <w:numFmt w:val="bullet"/>
+      <w:lvlText w:val="o"/>
+      <w:lvlJc w:val="left"/>
+      <w:pPr>
+        <w:ind w:left="1440" w:hanging="360"/>
+      </w:pPr>
+      <w:rPr>
+        <w:rFonts w:ascii="Courier New" w:hAnsi="Courier New" w:cs="Courier New" w:hint="default"/>
+      </w:rPr>
+    </w:lvl>
+    <w:lvl w:ilvl="2" w:tplc="20000005" w:tentative="1">
+      <w:start w:val="1"/>
+      <w:numFmt w:val="bullet"/>
+      <w:lvlText w:val=""/>
+      <w:lvlJc w:val="left"/>
+      <w:pPr>
+        <w:ind w:left="2160" w:hanging="360"/>
+      </w:pPr>
+      <w:rPr>
+        <w:rFonts w:ascii="Wingdings" w:hAnsi="Wingdings" w:hint="default"/>
+      </w:rPr>
+    </w:lvl>
+    <w:lvl w:ilvl="3" w:tplc="20000001" w:tentative="1">
+      <w:start w:val="1"/>
+      <w:numFmt w:val="bullet"/>
+      <w:lvlText w:val=""/>
+      <w:lvlJc w:val="left"/>
+      <w:pPr>
+        <w:ind w:left="2880" w:hanging="360"/>
+      </w:pPr>
+      <w:rPr>
+        <w:rFonts w:ascii="Symbol" w:hAnsi="Symbol" w:hint="default"/>
+      </w:rPr>
+    </w:lvl>
+    <w:lvl w:ilvl="4" w:tplc="20000003" w:tentative="1">
+      <w:start w:val="1"/>
+      <w:numFmt w:val="bullet"/>
+      <w:lvlText w:val="o"/>
+      <w:lvlJc w:val="left"/>
+      <w:pPr>
+        <w:ind w:left="3600" w:hanging="360"/>
+      </w:pPr>
+      <w:rPr>
+        <w:rFonts w:ascii="Courier New" w:hAnsi="Courier New" w:cs="Courier New" w:hint="default"/>
+      </w:rPr>
+    </w:lvl>
+    <w:lvl w:ilvl="5" w:tplc="20000005" w:tentative="1">
+      <w:start w:val="1"/>
+      <w:numFmt w:val="bullet"/>
+      <w:lvlText w:val=""/>
+      <w:lvlJc w:val="left"/>
+      <w:pPr>
+        <w:ind w:left="4320" w:hanging="360"/>
+      </w:pPr>
+      <w:rPr>
+        <w:rFonts w:ascii="Wingdings" w:hAnsi="Wingdings" w:hint="default"/>
+      </w:rPr>
+    </w:lvl>
+    <w:lvl w:ilvl="6" w:tplc="20000001" w:tentative="1">
+      <w:start w:val="1"/>
+      <w:numFmt w:val="bullet"/>
+      <w:lvlText w:val=""/>
+      <w:lvlJc w:val="left"/>
+      <w:pPr>
+        <w:ind w:left="5040" w:hanging="360"/>
+      </w:pPr>
+      <w:rPr>
+        <w:rFonts w:ascii="Symbol" w:hAnsi="Symbol" w:hint="default"/>
+      </w:rPr>
+    </w:lvl>
+    <w:lvl w:ilvl="7" w:tplc="20000003" w:tentative="1">
+      <w:start w:val="1"/>
+      <w:numFmt w:val="bullet"/>
+      <w:lvlText w:val="o"/>
+      <w:lvlJc w:val="left"/>
+      <w:pPr>
+        <w:ind w:left="5760" w:hanging="360"/>
+      </w:pPr>
+      <w:rPr>
+        <w:rFonts w:ascii="Courier New" w:hAnsi="Courier New" w:cs="Courier New" w:hint="default"/>
+      </w:rPr>
+    </w:lvl>
+    <w:lvl w:ilvl="8" w:tplc="20000005" w:tentative="1">
+      <w:start w:val="1"/>
+      <w:numFmt w:val="bullet"/>
+      <w:lvlText w:val=""/>
+      <w:lvlJc w:val="left"/>
+      <w:pPr>
+        <w:ind w:left="6480" w:hanging="360"/>
+      </w:pPr>
+      <w:rPr>
+        <w:rFonts w:ascii="Wingdings" w:hAnsi="Wingdings" w:hint="default"/>
+      </w:rPr>
+    </w:lvl>
+  </w:abstractNum>
+  <w:abstractNum w:abstractNumId="26" w15:restartNumberingAfterBreak="0">
     <w:nsid w:val="7D737934"/>
     <w:multiLevelType w:val="hybridMultilevel"/>
     <w:tmpl w:val="EF74FE2A"/>
@@ -8047,7 +9756,7 @@
     <w:abstractNumId w:val="11"/>
   </w:num>
   <w:num w:numId="5" w16cid:durableId="1125657761">
-    <w:abstractNumId w:val="23"/>
+    <w:abstractNumId w:val="24"/>
   </w:num>
   <w:num w:numId="6" w16cid:durableId="210923334">
     <w:abstractNumId w:val="13"/>
@@ -8074,10 +9783,10 @@
     <w:abstractNumId w:val="10"/>
   </w:num>
   <w:num w:numId="14" w16cid:durableId="1236161591">
-    <w:abstractNumId w:val="24"/>
+    <w:abstractNumId w:val="26"/>
   </w:num>
   <w:num w:numId="15" w16cid:durableId="1889292329">
-    <w:abstractNumId w:val="22"/>
+    <w:abstractNumId w:val="23"/>
   </w:num>
   <w:num w:numId="16" w16cid:durableId="1048646507">
     <w:abstractNumId w:val="7"/>
@@ -8108,6 +9817,12 @@
   </w:num>
   <w:num w:numId="25" w16cid:durableId="1286160751">
     <w:abstractNumId w:val="14"/>
+  </w:num>
+  <w:num w:numId="26" w16cid:durableId="1426028702">
+    <w:abstractNumId w:val="22"/>
+  </w:num>
+  <w:num w:numId="27" w16cid:durableId="1394809747">
+    <w:abstractNumId w:val="25"/>
   </w:num>
 </w:numbering>
 </file>

</xml_diff>